<commit_message>
Adicionado texto sobre CO2
</commit_message>
<xml_diff>
--- a/Schuch/Trabalho 1/SGR - Prof Schuch - Trabalho 1 - Introdução - Fábio Posser.docx
+++ b/Schuch/Trabalho 1/SGR - Prof Schuch - Trabalho 1 - Introdução - Fábio Posser.docx
@@ -1,6 +1,6 @@
 
 <file path=word/document.xml><?xml version="1.0" encoding="utf-8"?>
-<w:document xmlns:wpc="http://schemas.microsoft.com/office/word/2010/wordprocessingCanvas" xmlns:mc="http://schemas.openxmlformats.org/markup-compatibility/2006" xmlns:o="urn:schemas-microsoft-com:office:office" xmlns:r="http://schemas.openxmlformats.org/officeDocument/2006/relationships" xmlns:m="http://schemas.openxmlformats.org/officeDocument/2006/math" xmlns:v="urn:schemas-microsoft-com:vml" xmlns:wp14="http://schemas.microsoft.com/office/word/2010/wordprocessingDrawing" xmlns:wp="http://schemas.openxmlformats.org/drawingml/2006/wordprocessingDrawing" xmlns:w10="urn:schemas-microsoft-com:office:word" xmlns:w="http://schemas.openxmlformats.org/wordprocessingml/2006/main" xmlns:w14="http://schemas.microsoft.com/office/word/2010/wordml" xmlns:wpg="http://schemas.microsoft.com/office/word/2010/wordprocessingGroup" xmlns:wpi="http://schemas.microsoft.com/office/word/2010/wordprocessingInk" xmlns:wne="http://schemas.microsoft.com/office/word/2006/wordml" xmlns:wps="http://schemas.microsoft.com/office/word/2010/wordprocessingShape" mc:Ignorable="w14 wp14">
+<w:document xmlns:wpc="http://schemas.microsoft.com/office/word/2010/wordprocessingCanvas" xmlns:mc="http://schemas.openxmlformats.org/markup-compatibility/2006" xmlns:o="urn:schemas-microsoft-com:office:office" xmlns:r="http://schemas.openxmlformats.org/officeDocument/2006/relationships" xmlns:m="http://schemas.openxmlformats.org/officeDocument/2006/math" xmlns:v="urn:schemas-microsoft-com:vml" xmlns:wp14="http://schemas.microsoft.com/office/word/2010/wordprocessingDrawing" xmlns:wp="http://schemas.openxmlformats.org/drawingml/2006/wordprocessingDrawing" xmlns:w10="urn:schemas-microsoft-com:office:word" xmlns:w="http://schemas.openxmlformats.org/wordprocessingml/2006/main" xmlns:w14="http://schemas.microsoft.com/office/word/2010/wordml" xmlns:w15="http://schemas.microsoft.com/office/word/2012/wordml" xmlns:wpg="http://schemas.microsoft.com/office/word/2010/wordprocessingGroup" xmlns:wpi="http://schemas.microsoft.com/office/word/2010/wordprocessingInk" xmlns:wne="http://schemas.microsoft.com/office/word/2006/wordml" xmlns:wps="http://schemas.microsoft.com/office/word/2010/wordprocessingShape" mc:Ignorable="w14 w15 wp14">
   <w:body>
     <w:p>
       <w:pPr>
@@ -621,12 +621,14 @@
       </w:pPr>
       <w:bookmarkStart w:id="2" w:name="_Toc368488631"/>
       <w:bookmarkStart w:id="3" w:name="_Toc369724859"/>
+      <w:bookmarkStart w:id="4" w:name="_Toc428002605"/>
       <w:r>
         <w:lastRenderedPageBreak/>
         <w:t>Agradecimentos</w:t>
       </w:r>
       <w:bookmarkEnd w:id="2"/>
       <w:bookmarkEnd w:id="3"/>
+      <w:bookmarkEnd w:id="4"/>
     </w:p>
     <w:p>
       <w:pPr>
@@ -720,16 +722,18 @@
         <w:pStyle w:val="TtuloNoNumerado"/>
         <w:jc w:val="center"/>
       </w:pPr>
-      <w:bookmarkStart w:id="4" w:name="_Toc368488632"/>
-      <w:bookmarkStart w:id="5" w:name="_Toc369724860"/>
+      <w:bookmarkStart w:id="5" w:name="_Toc368488632"/>
+      <w:bookmarkStart w:id="6" w:name="_Toc369724860"/>
+      <w:bookmarkStart w:id="7" w:name="_Toc428002606"/>
       <w:r>
         <w:lastRenderedPageBreak/>
         <w:t>Resumo</w:t>
       </w:r>
       <w:bookmarkEnd w:id="0"/>
       <w:bookmarkEnd w:id="1"/>
-      <w:bookmarkEnd w:id="4"/>
       <w:bookmarkEnd w:id="5"/>
+      <w:bookmarkEnd w:id="6"/>
+      <w:bookmarkEnd w:id="7"/>
     </w:p>
     <w:p>
       <w:pPr>
@@ -790,106 +794,92 @@
       <w:pPr>
         <w:pStyle w:val="TtuloNoNumerado"/>
         <w:jc w:val="center"/>
-        <w:rPr>
-          <w:lang w:val="en-US"/>
-        </w:rPr>
-      </w:pPr>
-      <w:bookmarkStart w:id="6" w:name="_Toc360462623"/>
-      <w:bookmarkStart w:id="7" w:name="_Toc360464576"/>
-      <w:bookmarkStart w:id="8" w:name="_Toc368488633"/>
-      <w:bookmarkStart w:id="9" w:name="_Toc369724861"/>
-      <w:r>
-        <w:rPr>
-          <w:lang w:val="en-US"/>
-        </w:rPr>
+      </w:pPr>
+      <w:bookmarkStart w:id="8" w:name="_Toc360462623"/>
+      <w:bookmarkStart w:id="9" w:name="_Toc360464576"/>
+      <w:bookmarkStart w:id="10" w:name="_Toc368488633"/>
+      <w:bookmarkStart w:id="11" w:name="_Toc369724861"/>
+      <w:bookmarkStart w:id="12" w:name="_Toc428002607"/>
+      <w:r>
         <w:lastRenderedPageBreak/>
         <w:t>Abstract</w:t>
       </w:r>
-      <w:bookmarkEnd w:id="6"/>
-      <w:bookmarkEnd w:id="7"/>
       <w:bookmarkEnd w:id="8"/>
       <w:bookmarkEnd w:id="9"/>
-    </w:p>
-    <w:p>
-      <w:pPr>
-        <w:pStyle w:val="Corpodetexto"/>
-        <w:rPr>
-          <w:lang w:val="en-US"/>
-        </w:rPr>
-      </w:pPr>
-    </w:p>
-    <w:p>
-      <w:pPr>
-        <w:pStyle w:val="Corpodetexto"/>
-        <w:rPr>
-          <w:lang w:val="en-US"/>
-        </w:rPr>
-      </w:pPr>
-    </w:p>
-    <w:p>
-      <w:pPr>
-        <w:pStyle w:val="Corpodetexto"/>
-        <w:rPr>
-          <w:lang w:val="en-US"/>
-        </w:rPr>
-      </w:pPr>
-    </w:p>
-    <w:p>
-      <w:pPr>
-        <w:pStyle w:val="Corpodetexto"/>
-        <w:rPr>
-          <w:lang w:val="en-US"/>
-        </w:rPr>
-      </w:pPr>
-    </w:p>
-    <w:p>
-      <w:pPr>
-        <w:pStyle w:val="Corpodetexto"/>
-        <w:rPr>
-          <w:lang w:val="en-US"/>
-        </w:rPr>
-      </w:pPr>
-    </w:p>
-    <w:p>
-      <w:pPr>
-        <w:pStyle w:val="Corpodetexto"/>
-        <w:ind w:firstLine="0"/>
-        <w:rPr>
-          <w:lang w:val="en-US"/>
-        </w:rPr>
-      </w:pPr>
-      <w:r>
-        <w:rPr>
-          <w:b/>
-          <w:lang w:val="en-US"/>
-        </w:rPr>
-        <w:t>Key-words</w:t>
-      </w:r>
-      <w:r>
-        <w:rPr>
-          <w:b/>
-          <w:lang w:val="en-US"/>
-        </w:rPr>
-        <w:t>:</w:t>
-      </w:r>
-    </w:p>
-    <w:p>
-      <w:pPr>
-        <w:pStyle w:val="TtuloNoNumerado"/>
-        <w:jc w:val="center"/>
-      </w:pPr>
-      <w:bookmarkStart w:id="10" w:name="_Toc360462624"/>
-      <w:bookmarkStart w:id="11" w:name="_Toc360464577"/>
-      <w:bookmarkStart w:id="12" w:name="_Toc368488634"/>
-      <w:bookmarkStart w:id="13" w:name="_Toc369724862"/>
-      <w:r>
-        <w:lastRenderedPageBreak/>
-        <w:t>Lista de Ilustrações</w:t>
-      </w:r>
       <w:bookmarkEnd w:id="10"/>
       <w:bookmarkEnd w:id="11"/>
       <w:bookmarkEnd w:id="12"/>
+    </w:p>
+    <w:p>
+      <w:pPr>
+        <w:pStyle w:val="Corpodetexto"/>
+      </w:pPr>
+    </w:p>
+    <w:p>
+      <w:pPr>
+        <w:pStyle w:val="Corpodetexto"/>
+      </w:pPr>
+    </w:p>
+    <w:p>
+      <w:pPr>
+        <w:pStyle w:val="Corpodetexto"/>
+      </w:pPr>
+    </w:p>
+    <w:p>
+      <w:pPr>
+        <w:pStyle w:val="Corpodetexto"/>
+      </w:pPr>
+    </w:p>
+    <w:p>
+      <w:pPr>
+        <w:pStyle w:val="Corpodetexto"/>
+      </w:pPr>
+    </w:p>
+    <w:p>
+      <w:pPr>
+        <w:pStyle w:val="Corpodetexto"/>
+        <w:ind w:firstLine="0"/>
+      </w:pPr>
+      <w:r>
+        <w:rPr>
+          <w:b/>
+        </w:rPr>
+        <w:t>Key-</w:t>
+      </w:r>
+      <w:proofErr w:type="spellStart"/>
+      <w:r>
+        <w:rPr>
+          <w:b/>
+        </w:rPr>
+        <w:t>words</w:t>
+      </w:r>
+      <w:proofErr w:type="spellEnd"/>
+      <w:r>
+        <w:rPr>
+          <w:b/>
+        </w:rPr>
+        <w:t>:</w:t>
+      </w:r>
+    </w:p>
+    <w:p>
+      <w:pPr>
+        <w:pStyle w:val="TtuloNoNumerado"/>
+        <w:jc w:val="center"/>
+      </w:pPr>
+      <w:bookmarkStart w:id="13" w:name="_Toc360462624"/>
+      <w:bookmarkStart w:id="14" w:name="_Toc360464577"/>
+      <w:bookmarkStart w:id="15" w:name="_Toc368488634"/>
+      <w:bookmarkStart w:id="16" w:name="_Toc369724862"/>
+      <w:bookmarkStart w:id="17" w:name="_Toc428002608"/>
+      <w:r>
+        <w:lastRenderedPageBreak/>
+        <w:t>Lista de Ilustrações</w:t>
+      </w:r>
       <w:bookmarkEnd w:id="13"/>
+      <w:bookmarkEnd w:id="14"/>
+      <w:bookmarkEnd w:id="15"/>
+      <w:bookmarkEnd w:id="16"/>
+      <w:bookmarkEnd w:id="17"/>
     </w:p>
     <w:p>
       <w:pPr>
@@ -927,7 +917,7 @@
         <w:rPr>
           <w:noProof/>
         </w:rPr>
-        <w:t>Figura 1 – Figura.</w:t>
+        <w:t>Figura 1 – Emissão de CO2 por região.</w:t>
       </w:r>
       <w:r>
         <w:rPr>
@@ -945,7 +935,7 @@
         <w:rPr>
           <w:noProof/>
         </w:rPr>
-        <w:instrText xml:space="preserve"> PAGEREF _Toc369725016 \h </w:instrText>
+        <w:instrText xml:space="preserve"> PAGEREF _Toc428002603 \h </w:instrText>
       </w:r>
       <w:r>
         <w:rPr>
@@ -962,7 +952,7 @@
         <w:rPr>
           <w:noProof/>
         </w:rPr>
-        <w:t>17</w:t>
+        <w:t>16</w:t>
       </w:r>
       <w:r>
         <w:rPr>
@@ -973,6 +963,67 @@
     </w:p>
     <w:p>
       <w:pPr>
+        <w:pStyle w:val="ndicedeilustraes"/>
+        <w:tabs>
+          <w:tab w:val="right" w:leader="dot" w:pos="6141"/>
+        </w:tabs>
+        <w:rPr>
+          <w:rFonts w:asciiTheme="minorHAnsi" w:eastAsiaTheme="minorEastAsia" w:hAnsiTheme="minorHAnsi"/>
+          <w:noProof/>
+          <w:sz w:val="22"/>
+          <w:lang w:eastAsia="pt-BR"/>
+        </w:rPr>
+      </w:pPr>
+      <w:r>
+        <w:rPr>
+          <w:noProof/>
+        </w:rPr>
+        <w:t>Figura 1 – Figura.</w:t>
+      </w:r>
+      <w:r>
+        <w:rPr>
+          <w:noProof/>
+        </w:rPr>
+        <w:tab/>
+      </w:r>
+      <w:r>
+        <w:rPr>
+          <w:noProof/>
+        </w:rPr>
+        <w:fldChar w:fldCharType="begin"/>
+      </w:r>
+      <w:r>
+        <w:rPr>
+          <w:noProof/>
+        </w:rPr>
+        <w:instrText xml:space="preserve"> PAGEREF _Toc428002604 \h </w:instrText>
+      </w:r>
+      <w:r>
+        <w:rPr>
+          <w:noProof/>
+        </w:rPr>
+      </w:r>
+      <w:r>
+        <w:rPr>
+          <w:noProof/>
+        </w:rPr>
+        <w:fldChar w:fldCharType="separate"/>
+      </w:r>
+      <w:r>
+        <w:rPr>
+          <w:noProof/>
+        </w:rPr>
+        <w:t>18</w:t>
+      </w:r>
+      <w:r>
+        <w:rPr>
+          <w:noProof/>
+        </w:rPr>
+        <w:fldChar w:fldCharType="end"/>
+      </w:r>
+    </w:p>
+    <w:p>
+      <w:pPr>
         <w:pStyle w:val="Corpodetexto"/>
         <w:ind w:firstLine="0"/>
       </w:pPr>
@@ -985,8 +1036,9 @@
         <w:pStyle w:val="TtuloNoNumerado"/>
         <w:jc w:val="center"/>
       </w:pPr>
-      <w:bookmarkStart w:id="14" w:name="_Toc368488635"/>
-      <w:bookmarkStart w:id="15" w:name="_Toc369724863"/>
+      <w:bookmarkStart w:id="18" w:name="_Toc368488635"/>
+      <w:bookmarkStart w:id="19" w:name="_Toc369724863"/>
+      <w:bookmarkStart w:id="20" w:name="_Toc428002609"/>
       <w:r>
         <w:lastRenderedPageBreak/>
         <w:t xml:space="preserve">Lista de </w:t>
@@ -994,8 +1046,9 @@
       <w:r>
         <w:t>Abreviaturas e Siglas</w:t>
       </w:r>
-      <w:bookmarkEnd w:id="14"/>
-      <w:bookmarkEnd w:id="15"/>
+      <w:bookmarkEnd w:id="18"/>
+      <w:bookmarkEnd w:id="19"/>
+      <w:bookmarkEnd w:id="20"/>
     </w:p>
     <w:p>
       <w:pPr>
@@ -1021,8 +1074,9 @@
         <w:pStyle w:val="TtuloNoNumerado"/>
         <w:jc w:val="center"/>
       </w:pPr>
-      <w:bookmarkStart w:id="16" w:name="_Toc368488636"/>
-      <w:bookmarkStart w:id="17" w:name="_Toc369724864"/>
+      <w:bookmarkStart w:id="21" w:name="_Toc368488636"/>
+      <w:bookmarkStart w:id="22" w:name="_Toc369724864"/>
+      <w:bookmarkStart w:id="23" w:name="_Toc428002610"/>
       <w:r>
         <w:lastRenderedPageBreak/>
         <w:t xml:space="preserve">Lista de </w:t>
@@ -1030,8 +1084,9 @@
       <w:r>
         <w:t>Símbolos</w:t>
       </w:r>
-      <w:bookmarkEnd w:id="16"/>
-      <w:bookmarkEnd w:id="17"/>
+      <w:bookmarkEnd w:id="21"/>
+      <w:bookmarkEnd w:id="22"/>
+      <w:bookmarkEnd w:id="23"/>
     </w:p>
     <w:p>
       <w:pPr>
@@ -1052,11 +1107,12 @@
         </w:rPr>
       </w:pPr>
     </w:p>
-    <w:bookmarkStart w:id="18" w:name="_Toc369724865" w:displacedByCustomXml="next"/>
-    <w:bookmarkStart w:id="19" w:name="_Toc360440648" w:displacedByCustomXml="next"/>
-    <w:bookmarkStart w:id="20" w:name="_Toc360462625" w:displacedByCustomXml="next"/>
-    <w:bookmarkStart w:id="21" w:name="_Toc360464578" w:displacedByCustomXml="next"/>
-    <w:bookmarkStart w:id="22" w:name="_Toc368488637" w:displacedByCustomXml="next"/>
+    <w:bookmarkStart w:id="24" w:name="_Toc428002611" w:displacedByCustomXml="next"/>
+    <w:bookmarkStart w:id="25" w:name="_Toc368488637" w:displacedByCustomXml="next"/>
+    <w:bookmarkStart w:id="26" w:name="_Toc360464578" w:displacedByCustomXml="next"/>
+    <w:bookmarkStart w:id="27" w:name="_Toc360462625" w:displacedByCustomXml="next"/>
+    <w:bookmarkStart w:id="28" w:name="_Toc360440648" w:displacedByCustomXml="next"/>
+    <w:bookmarkStart w:id="29" w:name="_Toc369724865" w:displacedByCustomXml="next"/>
     <w:sdt>
       <w:sdtPr>
         <w:rPr>
@@ -1072,15 +1128,13 @@
           <w:docPartUnique/>
         </w:docPartObj>
       </w:sdtPr>
+      <w:sdtEndPr/>
       <w:sdtContent>
         <w:p>
           <w:pPr>
             <w:pStyle w:val="TtuloNoNumerado"/>
             <w:rPr>
-              <w:rFonts w:asciiTheme="minorHAnsi" w:eastAsiaTheme="minorEastAsia" w:hAnsiTheme="minorHAnsi"/>
               <w:noProof/>
-              <w:sz w:val="22"/>
-              <w:lang w:eastAsia="pt-BR"/>
             </w:rPr>
           </w:pPr>
           <w:r>
@@ -1089,11 +1143,12 @@
             </w:rPr>
             <w:t>Sumário</w:t>
           </w:r>
-          <w:bookmarkEnd w:id="22"/>
-          <w:bookmarkEnd w:id="21"/>
-          <w:bookmarkEnd w:id="20"/>
-          <w:bookmarkEnd w:id="19"/>
-          <w:bookmarkEnd w:id="18"/>
+          <w:bookmarkEnd w:id="29"/>
+          <w:bookmarkEnd w:id="28"/>
+          <w:bookmarkEnd w:id="27"/>
+          <w:bookmarkEnd w:id="26"/>
+          <w:bookmarkEnd w:id="25"/>
+          <w:bookmarkEnd w:id="24"/>
           <w:r>
             <w:fldChar w:fldCharType="begin"/>
           </w:r>
@@ -1117,84 +1172,54 @@
               <w:lang w:eastAsia="pt-BR"/>
             </w:rPr>
           </w:pPr>
-        </w:p>
-        <w:p>
-          <w:pPr>
-            <w:pStyle w:val="Sumrio1"/>
-            <w:rPr>
-              <w:rFonts w:asciiTheme="minorHAnsi" w:eastAsiaTheme="minorEastAsia" w:hAnsiTheme="minorHAnsi"/>
-              <w:noProof/>
-              <w:sz w:val="22"/>
-              <w:lang w:eastAsia="pt-BR"/>
-            </w:rPr>
-          </w:pPr>
-          <w:hyperlink w:anchor="_Toc369724866" w:history="1">
+          <w:hyperlink w:anchor="_Toc428002605" w:history="1">
             <w:r>
               <w:rPr>
                 <w:rStyle w:val="Hyperlink"/>
-                <w:b/>
-                <w:noProof/>
-              </w:rPr>
-              <w:t>1</w:t>
-            </w:r>
-            <w:r>
-              <w:rPr>
-                <w:rFonts w:asciiTheme="minorHAnsi" w:eastAsiaTheme="minorEastAsia" w:hAnsiTheme="minorHAnsi"/>
-                <w:noProof/>
-                <w:sz w:val="22"/>
-                <w:lang w:eastAsia="pt-BR"/>
+                <w:noProof/>
+              </w:rPr>
+              <w:t>Agradecimentos</w:t>
+            </w:r>
+            <w:r>
+              <w:rPr>
+                <w:noProof/>
+                <w:webHidden/>
               </w:rPr>
               <w:tab/>
             </w:r>
             <w:r>
               <w:rPr>
-                <w:rStyle w:val="Hyperlink"/>
-                <w:b/>
-                <w:caps/>
-                <w:noProof/>
-              </w:rPr>
-              <w:t>Introdução</w:t>
-            </w:r>
-            <w:r>
-              <w:rPr>
                 <w:noProof/>
                 <w:webHidden/>
               </w:rPr>
-              <w:tab/>
+              <w:fldChar w:fldCharType="begin"/>
             </w:r>
             <w:r>
               <w:rPr>
                 <w:noProof/>
                 <w:webHidden/>
               </w:rPr>
-              <w:fldChar w:fldCharType="begin"/>
+              <w:instrText xml:space="preserve"> PAGEREF _Toc428002605 \h </w:instrText>
             </w:r>
             <w:r>
               <w:rPr>
                 <w:noProof/>
                 <w:webHidden/>
               </w:rPr>
-              <w:instrText xml:space="preserve"> PAGEREF _Toc369724866 \h </w:instrText>
             </w:r>
             <w:r>
               <w:rPr>
                 <w:noProof/>
                 <w:webHidden/>
               </w:rPr>
+              <w:fldChar w:fldCharType="separate"/>
             </w:r>
             <w:r>
               <w:rPr>
                 <w:noProof/>
                 <w:webHidden/>
               </w:rPr>
-              <w:fldChar w:fldCharType="separate"/>
-            </w:r>
-            <w:r>
-              <w:rPr>
-                <w:noProof/>
-                <w:webHidden/>
-              </w:rPr>
-              <w:t>16</w:t>
+              <w:t>10</w:t>
             </w:r>
             <w:r>
               <w:rPr>
@@ -1215,14 +1240,422 @@
               <w:lang w:eastAsia="pt-BR"/>
             </w:rPr>
           </w:pPr>
-          <w:hyperlink w:anchor="_Toc369724867" w:history="1">
+          <w:hyperlink w:anchor="_Toc428002606" w:history="1">
             <w:r>
               <w:rPr>
                 <w:rStyle w:val="Hyperlink"/>
-                <w:b/>
-                <w:noProof/>
-              </w:rPr>
-              <w:t>2</w:t>
+                <w:noProof/>
+              </w:rPr>
+              <w:t>Resumo</w:t>
+            </w:r>
+            <w:r>
+              <w:rPr>
+                <w:noProof/>
+                <w:webHidden/>
+              </w:rPr>
+              <w:tab/>
+            </w:r>
+            <w:r>
+              <w:rPr>
+                <w:noProof/>
+                <w:webHidden/>
+              </w:rPr>
+              <w:fldChar w:fldCharType="begin"/>
+            </w:r>
+            <w:r>
+              <w:rPr>
+                <w:noProof/>
+                <w:webHidden/>
+              </w:rPr>
+              <w:instrText xml:space="preserve"> PAGEREF _Toc428002606 \h </w:instrText>
+            </w:r>
+            <w:r>
+              <w:rPr>
+                <w:noProof/>
+                <w:webHidden/>
+              </w:rPr>
+            </w:r>
+            <w:r>
+              <w:rPr>
+                <w:noProof/>
+                <w:webHidden/>
+              </w:rPr>
+              <w:fldChar w:fldCharType="separate"/>
+            </w:r>
+            <w:r>
+              <w:rPr>
+                <w:noProof/>
+                <w:webHidden/>
+              </w:rPr>
+              <w:t>12</w:t>
+            </w:r>
+            <w:r>
+              <w:rPr>
+                <w:noProof/>
+                <w:webHidden/>
+              </w:rPr>
+              <w:fldChar w:fldCharType="end"/>
+            </w:r>
+          </w:hyperlink>
+        </w:p>
+        <w:p>
+          <w:pPr>
+            <w:pStyle w:val="Sumrio1"/>
+            <w:rPr>
+              <w:rFonts w:asciiTheme="minorHAnsi" w:eastAsiaTheme="minorEastAsia" w:hAnsiTheme="minorHAnsi"/>
+              <w:noProof/>
+              <w:sz w:val="22"/>
+              <w:lang w:eastAsia="pt-BR"/>
+            </w:rPr>
+          </w:pPr>
+          <w:hyperlink w:anchor="_Toc428002607" w:history="1">
+            <w:r>
+              <w:rPr>
+                <w:rStyle w:val="Hyperlink"/>
+                <w:noProof/>
+              </w:rPr>
+              <w:t>Abstract</w:t>
+            </w:r>
+            <w:r>
+              <w:rPr>
+                <w:noProof/>
+                <w:webHidden/>
+              </w:rPr>
+              <w:tab/>
+            </w:r>
+            <w:r>
+              <w:rPr>
+                <w:noProof/>
+                <w:webHidden/>
+              </w:rPr>
+              <w:fldChar w:fldCharType="begin"/>
+            </w:r>
+            <w:r>
+              <w:rPr>
+                <w:noProof/>
+                <w:webHidden/>
+              </w:rPr>
+              <w:instrText xml:space="preserve"> PAGEREF _Toc428002607 \h </w:instrText>
+            </w:r>
+            <w:r>
+              <w:rPr>
+                <w:noProof/>
+                <w:webHidden/>
+              </w:rPr>
+            </w:r>
+            <w:r>
+              <w:rPr>
+                <w:noProof/>
+                <w:webHidden/>
+              </w:rPr>
+              <w:fldChar w:fldCharType="separate"/>
+            </w:r>
+            <w:r>
+              <w:rPr>
+                <w:noProof/>
+                <w:webHidden/>
+              </w:rPr>
+              <w:t>13</w:t>
+            </w:r>
+            <w:r>
+              <w:rPr>
+                <w:noProof/>
+                <w:webHidden/>
+              </w:rPr>
+              <w:fldChar w:fldCharType="end"/>
+            </w:r>
+          </w:hyperlink>
+        </w:p>
+        <w:p>
+          <w:pPr>
+            <w:pStyle w:val="Sumrio1"/>
+            <w:rPr>
+              <w:rFonts w:asciiTheme="minorHAnsi" w:eastAsiaTheme="minorEastAsia" w:hAnsiTheme="minorHAnsi"/>
+              <w:noProof/>
+              <w:sz w:val="22"/>
+              <w:lang w:eastAsia="pt-BR"/>
+            </w:rPr>
+          </w:pPr>
+          <w:hyperlink w:anchor="_Toc428002608" w:history="1">
+            <w:r>
+              <w:rPr>
+                <w:rStyle w:val="Hyperlink"/>
+                <w:noProof/>
+              </w:rPr>
+              <w:t>Lista de Ilustrações</w:t>
+            </w:r>
+            <w:r>
+              <w:rPr>
+                <w:noProof/>
+                <w:webHidden/>
+              </w:rPr>
+              <w:tab/>
+            </w:r>
+            <w:r>
+              <w:rPr>
+                <w:noProof/>
+                <w:webHidden/>
+              </w:rPr>
+              <w:fldChar w:fldCharType="begin"/>
+            </w:r>
+            <w:r>
+              <w:rPr>
+                <w:noProof/>
+                <w:webHidden/>
+              </w:rPr>
+              <w:instrText xml:space="preserve"> PAGEREF _Toc428002608 \h </w:instrText>
+            </w:r>
+            <w:r>
+              <w:rPr>
+                <w:noProof/>
+                <w:webHidden/>
+              </w:rPr>
+            </w:r>
+            <w:r>
+              <w:rPr>
+                <w:noProof/>
+                <w:webHidden/>
+              </w:rPr>
+              <w:fldChar w:fldCharType="separate"/>
+            </w:r>
+            <w:r>
+              <w:rPr>
+                <w:noProof/>
+                <w:webHidden/>
+              </w:rPr>
+              <w:t>14</w:t>
+            </w:r>
+            <w:r>
+              <w:rPr>
+                <w:noProof/>
+                <w:webHidden/>
+              </w:rPr>
+              <w:fldChar w:fldCharType="end"/>
+            </w:r>
+          </w:hyperlink>
+        </w:p>
+        <w:p>
+          <w:pPr>
+            <w:pStyle w:val="Sumrio1"/>
+            <w:rPr>
+              <w:rFonts w:asciiTheme="minorHAnsi" w:eastAsiaTheme="minorEastAsia" w:hAnsiTheme="minorHAnsi"/>
+              <w:noProof/>
+              <w:sz w:val="22"/>
+              <w:lang w:eastAsia="pt-BR"/>
+            </w:rPr>
+          </w:pPr>
+          <w:hyperlink w:anchor="_Toc428002609" w:history="1">
+            <w:r>
+              <w:rPr>
+                <w:rStyle w:val="Hyperlink"/>
+                <w:noProof/>
+              </w:rPr>
+              <w:t>Lista de Abreviaturas e Siglas</w:t>
+            </w:r>
+            <w:r>
+              <w:rPr>
+                <w:noProof/>
+                <w:webHidden/>
+              </w:rPr>
+              <w:tab/>
+            </w:r>
+            <w:r>
+              <w:rPr>
+                <w:noProof/>
+                <w:webHidden/>
+              </w:rPr>
+              <w:fldChar w:fldCharType="begin"/>
+            </w:r>
+            <w:r>
+              <w:rPr>
+                <w:noProof/>
+                <w:webHidden/>
+              </w:rPr>
+              <w:instrText xml:space="preserve"> PAGEREF _Toc428002609 \h </w:instrText>
+            </w:r>
+            <w:r>
+              <w:rPr>
+                <w:noProof/>
+                <w:webHidden/>
+              </w:rPr>
+            </w:r>
+            <w:r>
+              <w:rPr>
+                <w:noProof/>
+                <w:webHidden/>
+              </w:rPr>
+              <w:fldChar w:fldCharType="separate"/>
+            </w:r>
+            <w:r>
+              <w:rPr>
+                <w:noProof/>
+                <w:webHidden/>
+              </w:rPr>
+              <w:t>15</w:t>
+            </w:r>
+            <w:r>
+              <w:rPr>
+                <w:noProof/>
+                <w:webHidden/>
+              </w:rPr>
+              <w:fldChar w:fldCharType="end"/>
+            </w:r>
+          </w:hyperlink>
+        </w:p>
+        <w:p>
+          <w:pPr>
+            <w:pStyle w:val="Sumrio1"/>
+            <w:rPr>
+              <w:rFonts w:asciiTheme="minorHAnsi" w:eastAsiaTheme="minorEastAsia" w:hAnsiTheme="minorHAnsi"/>
+              <w:noProof/>
+              <w:sz w:val="22"/>
+              <w:lang w:eastAsia="pt-BR"/>
+            </w:rPr>
+          </w:pPr>
+          <w:hyperlink w:anchor="_Toc428002610" w:history="1">
+            <w:r>
+              <w:rPr>
+                <w:rStyle w:val="Hyperlink"/>
+                <w:noProof/>
+              </w:rPr>
+              <w:t>Lista de Símbolos</w:t>
+            </w:r>
+            <w:r>
+              <w:rPr>
+                <w:noProof/>
+                <w:webHidden/>
+              </w:rPr>
+              <w:tab/>
+            </w:r>
+            <w:r>
+              <w:rPr>
+                <w:noProof/>
+                <w:webHidden/>
+              </w:rPr>
+              <w:fldChar w:fldCharType="begin"/>
+            </w:r>
+            <w:r>
+              <w:rPr>
+                <w:noProof/>
+                <w:webHidden/>
+              </w:rPr>
+              <w:instrText xml:space="preserve"> PAGEREF _Toc428002610 \h </w:instrText>
+            </w:r>
+            <w:r>
+              <w:rPr>
+                <w:noProof/>
+                <w:webHidden/>
+              </w:rPr>
+            </w:r>
+            <w:r>
+              <w:rPr>
+                <w:noProof/>
+                <w:webHidden/>
+              </w:rPr>
+              <w:fldChar w:fldCharType="separate"/>
+            </w:r>
+            <w:r>
+              <w:rPr>
+                <w:noProof/>
+                <w:webHidden/>
+              </w:rPr>
+              <w:t>16</w:t>
+            </w:r>
+            <w:r>
+              <w:rPr>
+                <w:noProof/>
+                <w:webHidden/>
+              </w:rPr>
+              <w:fldChar w:fldCharType="end"/>
+            </w:r>
+          </w:hyperlink>
+        </w:p>
+        <w:p>
+          <w:pPr>
+            <w:pStyle w:val="Sumrio1"/>
+            <w:rPr>
+              <w:rFonts w:asciiTheme="minorHAnsi" w:eastAsiaTheme="minorEastAsia" w:hAnsiTheme="minorHAnsi"/>
+              <w:noProof/>
+              <w:sz w:val="22"/>
+              <w:lang w:eastAsia="pt-BR"/>
+            </w:rPr>
+          </w:pPr>
+          <w:hyperlink w:anchor="_Toc428002611" w:history="1">
+            <w:r>
+              <w:rPr>
+                <w:rStyle w:val="Hyperlink"/>
+                <w:noProof/>
+                <w:lang w:val="en-US"/>
+              </w:rPr>
+              <w:t>Sumário</w:t>
+            </w:r>
+            <w:r>
+              <w:rPr>
+                <w:noProof/>
+                <w:webHidden/>
+              </w:rPr>
+              <w:tab/>
+            </w:r>
+            <w:r>
+              <w:rPr>
+                <w:noProof/>
+                <w:webHidden/>
+              </w:rPr>
+              <w:fldChar w:fldCharType="begin"/>
+            </w:r>
+            <w:r>
+              <w:rPr>
+                <w:noProof/>
+                <w:webHidden/>
+              </w:rPr>
+              <w:instrText xml:space="preserve"> PAGEREF _Toc428002611 \h </w:instrText>
+            </w:r>
+            <w:r>
+              <w:rPr>
+                <w:noProof/>
+                <w:webHidden/>
+              </w:rPr>
+            </w:r>
+            <w:r>
+              <w:rPr>
+                <w:noProof/>
+                <w:webHidden/>
+              </w:rPr>
+              <w:fldChar w:fldCharType="separate"/>
+            </w:r>
+            <w:r>
+              <w:rPr>
+                <w:noProof/>
+                <w:webHidden/>
+              </w:rPr>
+              <w:t>17</w:t>
+            </w:r>
+            <w:r>
+              <w:rPr>
+                <w:noProof/>
+                <w:webHidden/>
+              </w:rPr>
+              <w:fldChar w:fldCharType="end"/>
+            </w:r>
+          </w:hyperlink>
+        </w:p>
+        <w:p>
+          <w:pPr>
+            <w:pStyle w:val="Sumrio1"/>
+            <w:rPr>
+              <w:rFonts w:asciiTheme="minorHAnsi" w:eastAsiaTheme="minorEastAsia" w:hAnsiTheme="minorHAnsi"/>
+              <w:noProof/>
+              <w:sz w:val="22"/>
+              <w:lang w:eastAsia="pt-BR"/>
+            </w:rPr>
+          </w:pPr>
+          <w:hyperlink w:anchor="_Toc428002612" w:history="1">
+            <w:r>
+              <w:rPr>
+                <w:rStyle w:val="Hyperlink"/>
+                <w:noProof/>
+              </w:rPr>
+              <w:t>1</w:t>
             </w:r>
             <w:r>
               <w:rPr>
@@ -1236,8 +1669,90 @@
             <w:r>
               <w:rPr>
                 <w:rStyle w:val="Hyperlink"/>
-                <w:b/>
-                <w:caps/>
+                <w:noProof/>
+              </w:rPr>
+              <w:t>Introdução</w:t>
+            </w:r>
+            <w:r>
+              <w:rPr>
+                <w:noProof/>
+                <w:webHidden/>
+              </w:rPr>
+              <w:tab/>
+            </w:r>
+            <w:r>
+              <w:rPr>
+                <w:noProof/>
+                <w:webHidden/>
+              </w:rPr>
+              <w:fldChar w:fldCharType="begin"/>
+            </w:r>
+            <w:r>
+              <w:rPr>
+                <w:noProof/>
+                <w:webHidden/>
+              </w:rPr>
+              <w:instrText xml:space="preserve"> PAGEREF _Toc428002612 \h </w:instrText>
+            </w:r>
+            <w:r>
+              <w:rPr>
+                <w:noProof/>
+                <w:webHidden/>
+              </w:rPr>
+            </w:r>
+            <w:r>
+              <w:rPr>
+                <w:noProof/>
+                <w:webHidden/>
+              </w:rPr>
+              <w:fldChar w:fldCharType="separate"/>
+            </w:r>
+            <w:r>
+              <w:rPr>
+                <w:noProof/>
+                <w:webHidden/>
+              </w:rPr>
+              <w:t>16</w:t>
+            </w:r>
+            <w:r>
+              <w:rPr>
+                <w:noProof/>
+                <w:webHidden/>
+              </w:rPr>
+              <w:fldChar w:fldCharType="end"/>
+            </w:r>
+          </w:hyperlink>
+        </w:p>
+        <w:p>
+          <w:pPr>
+            <w:pStyle w:val="Sumrio1"/>
+            <w:rPr>
+              <w:rFonts w:asciiTheme="minorHAnsi" w:eastAsiaTheme="minorEastAsia" w:hAnsiTheme="minorHAnsi"/>
+              <w:noProof/>
+              <w:sz w:val="22"/>
+              <w:lang w:eastAsia="pt-BR"/>
+            </w:rPr>
+          </w:pPr>
+          <w:hyperlink w:anchor="_Toc428002613" w:history="1">
+            <w:r>
+              <w:rPr>
+                <w:rStyle w:val="Hyperlink"/>
+                <w:noProof/>
+              </w:rPr>
+              <w:t>2</w:t>
+            </w:r>
+            <w:r>
+              <w:rPr>
+                <w:rFonts w:asciiTheme="minorHAnsi" w:eastAsiaTheme="minorEastAsia" w:hAnsiTheme="minorHAnsi"/>
+                <w:noProof/>
+                <w:sz w:val="22"/>
+                <w:lang w:eastAsia="pt-BR"/>
+              </w:rPr>
+              <w:tab/>
+            </w:r>
+            <w:r>
+              <w:rPr>
+                <w:rStyle w:val="Hyperlink"/>
                 <w:noProof/>
               </w:rPr>
               <w:t>Capítulo 2</w:t>
@@ -1261,7 +1776,7 @@
                 <w:noProof/>
                 <w:webHidden/>
               </w:rPr>
-              <w:instrText xml:space="preserve"> PAGEREF _Toc369724867 \h </w:instrText>
+              <w:instrText xml:space="preserve"> PAGEREF _Toc428002613 \h </w:instrText>
             </w:r>
             <w:r>
               <w:rPr>
@@ -1281,7 +1796,7 @@
                 <w:noProof/>
                 <w:webHidden/>
               </w:rPr>
-              <w:t>17</w:t>
+              <w:t>18</w:t>
             </w:r>
             <w:r>
               <w:rPr>
@@ -1302,7 +1817,7 @@
               <w:lang w:eastAsia="pt-BR"/>
             </w:rPr>
           </w:pPr>
-          <w:hyperlink w:anchor="_Toc369724868" w:history="1">
+          <w:hyperlink w:anchor="_Toc428002614" w:history="1">
             <w:r>
               <w:rPr>
                 <w:rStyle w:val="Hyperlink"/>
@@ -1322,7 +1837,6 @@
             <w:r>
               <w:rPr>
                 <w:rStyle w:val="Hyperlink"/>
-                <w:caps/>
                 <w:noProof/>
               </w:rPr>
               <w:t>Subseção</w:t>
@@ -1346,7 +1860,7 @@
                 <w:noProof/>
                 <w:webHidden/>
               </w:rPr>
-              <w:instrText xml:space="preserve"> PAGEREF _Toc369724868 \h </w:instrText>
+              <w:instrText xml:space="preserve"> PAGEREF _Toc428002614 \h </w:instrText>
             </w:r>
             <w:r>
               <w:rPr>
@@ -1366,7 +1880,7 @@
                 <w:noProof/>
                 <w:webHidden/>
               </w:rPr>
-              <w:t>17</w:t>
+              <w:t>18</w:t>
             </w:r>
             <w:r>
               <w:rPr>
@@ -1387,7 +1901,7 @@
               <w:lang w:eastAsia="pt-BR"/>
             </w:rPr>
           </w:pPr>
-          <w:hyperlink w:anchor="_Toc369724869" w:history="1">
+          <w:hyperlink w:anchor="_Toc428002615" w:history="1">
             <w:r>
               <w:rPr>
                 <w:rStyle w:val="Hyperlink"/>
@@ -1407,7 +1921,6 @@
             <w:r>
               <w:rPr>
                 <w:rStyle w:val="Hyperlink"/>
-                <w:caps/>
                 <w:noProof/>
               </w:rPr>
               <w:t>Outra Subseção</w:t>
@@ -1431,7 +1944,7 @@
                 <w:noProof/>
                 <w:webHidden/>
               </w:rPr>
-              <w:instrText xml:space="preserve"> PAGEREF _Toc369724869 \h </w:instrText>
+              <w:instrText xml:space="preserve"> PAGEREF _Toc428002615 \h </w:instrText>
             </w:r>
             <w:r>
               <w:rPr>
@@ -1451,7 +1964,7 @@
                 <w:noProof/>
                 <w:webHidden/>
               </w:rPr>
-              <w:t>17</w:t>
+              <w:t>18</w:t>
             </w:r>
             <w:r>
               <w:rPr>
@@ -1472,11 +1985,10 @@
               <w:lang w:eastAsia="pt-BR"/>
             </w:rPr>
           </w:pPr>
-          <w:hyperlink w:anchor="_Toc369724870" w:history="1">
+          <w:hyperlink w:anchor="_Toc428002616" w:history="1">
             <w:r>
               <w:rPr>
                 <w:rStyle w:val="Hyperlink"/>
-                <w:b/>
                 <w:noProof/>
               </w:rPr>
               <w:t>2.2.1</w:t>
@@ -1493,7 +2005,6 @@
             <w:r>
               <w:rPr>
                 <w:rStyle w:val="Hyperlink"/>
-                <w:b/>
                 <w:noProof/>
               </w:rPr>
               <w:t>Subseção da Subseção</w:t>
@@ -1517,7 +2028,7 @@
                 <w:noProof/>
                 <w:webHidden/>
               </w:rPr>
-              <w:instrText xml:space="preserve"> PAGEREF _Toc369724870 \h </w:instrText>
+              <w:instrText xml:space="preserve"> PAGEREF _Toc428002616 \h </w:instrText>
             </w:r>
             <w:r>
               <w:rPr>
@@ -1537,7 +2048,7 @@
                 <w:noProof/>
                 <w:webHidden/>
               </w:rPr>
-              <w:t>17</w:t>
+              <w:t>18</w:t>
             </w:r>
             <w:r>
               <w:rPr>
@@ -1558,11 +2069,10 @@
               <w:lang w:eastAsia="pt-BR"/>
             </w:rPr>
           </w:pPr>
-          <w:hyperlink w:anchor="_Toc369724871" w:history="1">
+          <w:hyperlink w:anchor="_Toc428002617" w:history="1">
             <w:r>
               <w:rPr>
                 <w:rStyle w:val="Hyperlink"/>
-                <w:b/>
                 <w:noProof/>
               </w:rPr>
               <w:t>3</w:t>
@@ -1570,7 +2080,6 @@
             <w:r>
               <w:rPr>
                 <w:rFonts w:asciiTheme="minorHAnsi" w:eastAsiaTheme="minorEastAsia" w:hAnsiTheme="minorHAnsi"/>
-                <w:b/>
                 <w:noProof/>
                 <w:sz w:val="22"/>
                 <w:lang w:eastAsia="pt-BR"/>
@@ -1580,8 +2089,6 @@
             <w:r>
               <w:rPr>
                 <w:rStyle w:val="Hyperlink"/>
-                <w:b/>
-                <w:caps/>
                 <w:noProof/>
               </w:rPr>
               <w:t>Capítulo 3</w:t>
@@ -1605,7 +2112,7 @@
                 <w:noProof/>
                 <w:webHidden/>
               </w:rPr>
-              <w:instrText xml:space="preserve"> PAGEREF _Toc369724871 \h </w:instrText>
+              <w:instrText xml:space="preserve"> PAGEREF _Toc428002617 \h </w:instrText>
             </w:r>
             <w:r>
               <w:rPr>
@@ -1625,7 +2132,7 @@
                 <w:noProof/>
                 <w:webHidden/>
               </w:rPr>
-              <w:t>18</w:t>
+              <w:t>19</w:t>
             </w:r>
             <w:r>
               <w:rPr>
@@ -1639,7 +2146,6 @@
         <w:p>
           <w:pPr>
             <w:pStyle w:val="Sumrio1"/>
-            <w:ind w:firstLine="0"/>
             <w:rPr>
               <w:rFonts w:asciiTheme="minorHAnsi" w:eastAsiaTheme="minorEastAsia" w:hAnsiTheme="minorHAnsi"/>
               <w:noProof/>
@@ -1647,12 +2153,10 @@
               <w:lang w:eastAsia="pt-BR"/>
             </w:rPr>
           </w:pPr>
-          <w:hyperlink w:anchor="_Toc369724872" w:history="1">
+          <w:hyperlink w:anchor="_Toc428002618" w:history="1">
             <w:r>
               <w:rPr>
                 <w:rStyle w:val="Hyperlink"/>
-                <w:b/>
-                <w:caps/>
                 <w:noProof/>
                 <w:lang w:val="en-US"/>
               </w:rPr>
@@ -1677,7 +2181,7 @@
                 <w:noProof/>
                 <w:webHidden/>
               </w:rPr>
-              <w:instrText xml:space="preserve"> PAGEREF _Toc369724872 \h </w:instrText>
+              <w:instrText xml:space="preserve"> PAGEREF _Toc428002618 \h </w:instrText>
             </w:r>
             <w:r>
               <w:rPr>
@@ -1697,7 +2201,7 @@
                 <w:noProof/>
                 <w:webHidden/>
               </w:rPr>
-              <w:t>19</w:t>
+              <w:t>20</w:t>
             </w:r>
             <w:r>
               <w:rPr>
@@ -1745,8 +2249,8 @@
       <w:pPr>
         <w:pStyle w:val="Corpodetexto"/>
         <w:sectPr>
-          <w:headerReference w:type="even" r:id="rId9"/>
-          <w:headerReference w:type="default" r:id="rId10"/>
+          <w:headerReference w:type="even" r:id="rId8"/>
+          <w:headerReference w:type="default" r:id="rId9"/>
           <w:pgSz w:w="8420" w:h="11907" w:code="9"/>
           <w:pgMar w:top="1134" w:right="851" w:bottom="851" w:left="1418" w:header="567" w:footer="567" w:gutter="0"/>
           <w:pgNumType w:start="8"/>
@@ -1759,73 +2263,534 @@
       <w:pPr>
         <w:pStyle w:val="Ttulo1"/>
       </w:pPr>
-      <w:bookmarkStart w:id="23" w:name="_Toc369724866"/>
+      <w:bookmarkStart w:id="30" w:name="_Toc428002612"/>
       <w:r>
         <w:lastRenderedPageBreak/>
         <w:t>Introdução</w:t>
       </w:r>
-      <w:bookmarkEnd w:id="23"/>
+      <w:bookmarkEnd w:id="30"/>
     </w:p>
     <w:p>
       <w:pPr>
         <w:pStyle w:val="Corpodetexto"/>
       </w:pPr>
       <w:r>
-        <w:t>Este arquivo é apenas um exemplo</w:t>
-      </w:r>
-      <w:r>
-        <w:t>, um modelo</w:t>
-      </w:r>
-      <w:r>
-        <w:t xml:space="preserve"> para auxiliar na produção de trabalhos acadêmicos. Não deve ser tomado como referência absoluta, sendo a norma para produção de trabalhos acadêmicos da UDESC o documento que de fato rege tal questão.</w:t>
+        <w:t xml:space="preserve">Dados históricos apontam um crescimento de </w:t>
       </w:r>
     </w:p>
     <w:p>
       <w:pPr>
         <w:pStyle w:val="Corpodetexto"/>
       </w:pPr>
-      <w:r>
-        <w:t xml:space="preserve">Alguns elementos não são </w:t>
-      </w:r>
-      <w:r>
-        <w:t xml:space="preserve">diretamente </w:t>
-      </w:r>
-      <w:r>
-        <w:t xml:space="preserve">apresentados no corpo deste documento, entretanto, a galeria de estilos foi programada com a maioria dos estilos necessários, </w:t>
-      </w:r>
-      <w:r>
-        <w:t xml:space="preserve">segundo </w:t>
-      </w:r>
-      <w:r>
-        <w:t>a norma UDESC.</w:t>
-      </w:r>
     </w:p>
     <w:p>
       <w:pPr>
         <w:pStyle w:val="Corpodetexto"/>
       </w:pPr>
       <w:r>
-        <w:t xml:space="preserve">As referências bibliográficas podem ser gerenciadas pelo próprio Word, sendo </w:t>
-      </w:r>
-      <w:r>
-        <w:t xml:space="preserve">para </w:t>
-      </w:r>
-      <w:bookmarkStart w:id="24" w:name="_GoBack"/>
-      <w:bookmarkEnd w:id="24"/>
-      <w:r>
-        <w:t>tanto necessário instalar o padrão de referência brasileiro e ser utilizado.</w:t>
-      </w:r>
+        <w:rPr>
+          <w:highlight w:val="yellow"/>
+        </w:rPr>
+        <w:t>Crescimento energético mundial.</w:t>
+      </w:r>
+    </w:p>
+    <w:p>
+      <w:pPr>
+        <w:pStyle w:val="Corpodetexto"/>
+      </w:pPr>
+      <w:r>
+        <w:t xml:space="preserve">Percentualmente, os crescimentos mais expressivos foram nas áreas de energia nuclear (1210%) e “outros” (2330%), que incluí as energias renováveis (geotérmica, solar, eólica, </w:t>
+      </w:r>
+      <w:proofErr w:type="gramStart"/>
+      <w:r>
+        <w:t>etc...</w:t>
+      </w:r>
+      <w:proofErr w:type="gramEnd"/>
+      <w:r>
+        <w:t>) [</w:t>
+      </w:r>
+      <w:proofErr w:type="spellStart"/>
+      <w:proofErr w:type="gramStart"/>
+      <w:r>
+        <w:t>ref</w:t>
+      </w:r>
+      <w:proofErr w:type="spellEnd"/>
+      <w:proofErr w:type="gramEnd"/>
+      <w:r>
+        <w:t xml:space="preserve"> </w:t>
+      </w:r>
+      <w:proofErr w:type="spellStart"/>
+      <w:r>
+        <w:t>KeyWorld</w:t>
+      </w:r>
+      <w:proofErr w:type="spellEnd"/>
+      <w:r>
+        <w:t xml:space="preserve"> 2014]. Ambos impulsionados pela evolução tecnológica</w:t>
+      </w:r>
+      <w:r>
+        <w:t xml:space="preserve"> das últimas décadas</w:t>
+      </w:r>
+      <w:r>
+        <w:t>.</w:t>
+      </w:r>
+    </w:p>
+    <w:p>
+      <w:pPr>
+        <w:pStyle w:val="Corpodetexto"/>
+      </w:pPr>
+      <w:r>
+        <w:t>Porém, apesar do crescimento, as energias renováveis representam apenas 1,06% do panorama energético mundial.</w:t>
+      </w:r>
+    </w:p>
+    <w:p>
+      <w:pPr>
+        <w:pStyle w:val="Corpodetexto"/>
+      </w:pPr>
+    </w:p>
+    <w:p>
+      <w:pPr>
+        <w:pStyle w:val="Corpodetexto"/>
+      </w:pPr>
+    </w:p>
+    <w:p>
+      <w:pPr>
+        <w:pStyle w:val="Corpodetexto"/>
+      </w:pPr>
+    </w:p>
+    <w:p>
+      <w:pPr>
+        <w:pStyle w:val="Corpodetexto"/>
+      </w:pPr>
+      <w:bookmarkStart w:id="31" w:name="_GoBack"/>
+      <w:bookmarkEnd w:id="31"/>
+    </w:p>
+    <w:p>
+      <w:pPr>
+        <w:pStyle w:val="Corpodetexto"/>
+      </w:pPr>
+    </w:p>
+    <w:p>
+      <w:pPr>
+        <w:pStyle w:val="Corpodetexto"/>
+      </w:pPr>
+    </w:p>
+    <w:p>
+      <w:pPr>
+        <w:pStyle w:val="Corpodetexto"/>
+      </w:pPr>
+    </w:p>
+    <w:p>
+      <w:pPr>
+        <w:pStyle w:val="Corpodetexto"/>
+      </w:pPr>
+    </w:p>
+    <w:p>
+      <w:pPr>
+        <w:pStyle w:val="Corpodetexto"/>
+      </w:pPr>
+    </w:p>
+    <w:p>
+      <w:pPr>
+        <w:pStyle w:val="Corpodetexto"/>
+      </w:pPr>
+    </w:p>
+    <w:p>
+      <w:pPr>
+        <w:pStyle w:val="Corpodetexto"/>
+      </w:pPr>
+    </w:p>
+    <w:p>
+      <w:pPr>
+        <w:pStyle w:val="Corpodetexto"/>
+      </w:pPr>
+    </w:p>
+    <w:p>
+      <w:pPr>
+        <w:pStyle w:val="Corpodetexto"/>
+      </w:pPr>
+    </w:p>
+    <w:p>
+      <w:pPr>
+        <w:pStyle w:val="Corpodetexto"/>
+      </w:pPr>
+    </w:p>
+    <w:p>
+      <w:pPr>
+        <w:pStyle w:val="Corpodetexto"/>
+      </w:pPr>
+    </w:p>
+    <w:p>
+      <w:pPr>
+        <w:pStyle w:val="Corpodetexto"/>
+      </w:pPr>
+    </w:p>
+    <w:p>
+      <w:pPr>
+        <w:pStyle w:val="Corpodetexto"/>
+      </w:pPr>
+    </w:p>
+    <w:p>
+      <w:pPr>
+        <w:pStyle w:val="Corpodetexto"/>
+      </w:pPr>
+    </w:p>
+    <w:p>
+      <w:pPr>
+        <w:pStyle w:val="Corpodetexto"/>
+      </w:pPr>
+    </w:p>
+    <w:p>
+      <w:pPr>
+        <w:pStyle w:val="Corpodetexto"/>
+      </w:pPr>
+    </w:p>
+    <w:p>
+      <w:pPr>
+        <w:pStyle w:val="Corpodetexto"/>
+      </w:pPr>
+    </w:p>
+    <w:p>
+      <w:pPr>
+        <w:pStyle w:val="Corpodetexto"/>
+      </w:pPr>
+    </w:p>
+    <w:p>
+      <w:pPr>
+        <w:pStyle w:val="Corpodetexto"/>
+      </w:pPr>
+    </w:p>
+    <w:p>
+      <w:pPr>
+        <w:pStyle w:val="Corpodetexto"/>
+      </w:pPr>
+    </w:p>
+    <w:p>
+      <w:pPr>
+        <w:pStyle w:val="Corpodetexto"/>
+      </w:pPr>
+    </w:p>
+    <w:p>
+      <w:pPr>
+        <w:pStyle w:val="Corpodetexto"/>
+      </w:pPr>
+    </w:p>
+    <w:p>
+      <w:pPr>
+        <w:pStyle w:val="Corpodetexto"/>
+      </w:pPr>
+    </w:p>
+    <w:p>
+      <w:pPr>
+        <w:pStyle w:val="Corpodetexto"/>
+      </w:pPr>
+    </w:p>
+    <w:p>
+      <w:pPr>
+        <w:pStyle w:val="Corpodetexto"/>
+      </w:pPr>
+      <w:r>
+        <w:lastRenderedPageBreak/>
+        <w:t>As fontes que utilizam combustíveis fósseis, emitem gases poluentes resultantes de sua queima, como o dióxido de carbono (CO2).</w:t>
+      </w:r>
+      <w:r>
+        <w:t xml:space="preserve"> Na camada atmosférica este gás causa o efeito estufa, que resulta em mudanças climáticas afetando o ecossistema do planeta. A </w:t>
+      </w:r>
+      <w:r>
+        <w:rPr>
+          <w:highlight w:val="yellow"/>
+        </w:rPr>
+        <w:fldChar w:fldCharType="begin"/>
+      </w:r>
+      <w:r>
+        <w:instrText xml:space="preserve"> REF _Ref428002450 \h </w:instrText>
+      </w:r>
+      <w:r>
+        <w:rPr>
+          <w:highlight w:val="yellow"/>
+        </w:rPr>
+      </w:r>
+      <w:r>
+        <w:rPr>
+          <w:highlight w:val="yellow"/>
+        </w:rPr>
+        <w:fldChar w:fldCharType="separate"/>
+      </w:r>
+      <w:r>
+        <w:t xml:space="preserve">Figura </w:t>
+      </w:r>
+      <w:r>
+        <w:rPr>
+          <w:noProof/>
+        </w:rPr>
+        <w:t>1</w:t>
+      </w:r>
+      <w:r>
+        <w:rPr>
+          <w:highlight w:val="yellow"/>
+        </w:rPr>
+        <w:fldChar w:fldCharType="end"/>
+      </w:r>
+      <w:r>
+        <w:t xml:space="preserve"> </w:t>
+      </w:r>
+      <w:r>
+        <w:t xml:space="preserve">apresenta a emissão de CO2 no planeta, podemos observar que a China é o principal responsável pelo aumento na emissão deste gás. </w:t>
+      </w:r>
+    </w:p>
+    <w:p>
+      <w:pPr>
+        <w:pStyle w:val="Corpodetexto"/>
+      </w:pPr>
+      <w:r>
+        <w:t xml:space="preserve">Mesmo com estes dados e conhecendo os severos prejuízos causados, estimasse que até 2035 a </w:t>
+      </w:r>
+      <w:r>
+        <w:t xml:space="preserve">demando por combustíveis fósseis terá um aumento de </w:t>
+      </w:r>
+      <w:r>
+        <w:rPr>
+          <w:highlight w:val="yellow"/>
+        </w:rPr>
+        <w:t>X%</w:t>
+      </w:r>
+      <w:r>
+        <w:t xml:space="preserve"> [</w:t>
+      </w:r>
+      <w:proofErr w:type="spellStart"/>
+      <w:r>
+        <w:t>ref</w:t>
+      </w:r>
+      <w:proofErr w:type="spellEnd"/>
+      <w:r>
+        <w:t xml:space="preserve"> </w:t>
+      </w:r>
+      <w:proofErr w:type="spellStart"/>
+      <w:r>
+        <w:t>outlook</w:t>
+      </w:r>
+      <w:proofErr w:type="spellEnd"/>
+      <w:r>
+        <w:t xml:space="preserve"> 2035].</w:t>
+      </w:r>
+    </w:p>
+    <w:p>
+      <w:pPr>
+        <w:pStyle w:val="Legenda"/>
+      </w:pPr>
+      <w:bookmarkStart w:id="32" w:name="_Ref428002450"/>
+      <w:bookmarkStart w:id="33" w:name="_Toc428002603"/>
+      <w:r>
+        <w:t xml:space="preserve">Figura </w:t>
+      </w:r>
+      <w:r>
+        <w:fldChar w:fldCharType="begin"/>
+      </w:r>
+      <w:r>
+        <w:instrText xml:space="preserve"> SEQ Figura \* ARABIC </w:instrText>
+      </w:r>
+      <w:r>
+        <w:fldChar w:fldCharType="separate"/>
+      </w:r>
+      <w:r>
+        <w:rPr>
+          <w:noProof/>
+        </w:rPr>
+        <w:t>1</w:t>
+      </w:r>
+      <w:r>
+        <w:rPr>
+          <w:noProof/>
+        </w:rPr>
+        <w:fldChar w:fldCharType="end"/>
+      </w:r>
+      <w:bookmarkEnd w:id="32"/>
+      <w:r>
+        <w:rPr>
+          <w:noProof/>
+        </w:rPr>
+        <w:t xml:space="preserve"> – </w:t>
+      </w:r>
+      <w:r>
+        <w:t>Emissão de CO2 por região</w:t>
+      </w:r>
+      <w:r>
+        <w:rPr>
+          <w:noProof/>
+        </w:rPr>
+        <w:t>.</w:t>
+      </w:r>
+      <w:bookmarkEnd w:id="33"/>
+    </w:p>
+    <w:p>
+      <w:pPr>
+        <w:pStyle w:val="Figura"/>
+      </w:pPr>
+      <w:r>
+        <mc:AlternateContent>
+          <mc:Choice Requires="wpc">
+            <w:drawing>
+              <wp:inline distT="0" distB="0" distL="0" distR="0" wp14:anchorId="761FDE23" wp14:editId="3F99D362">
+                <wp:extent cx="3907911" cy="2062190"/>
+                <wp:effectExtent l="0" t="0" r="0" b="0"/>
+                <wp:docPr id="291" name="Tela 291"/>
+                <wp:cNvGraphicFramePr>
+                  <a:graphicFrameLocks xmlns:a="http://schemas.openxmlformats.org/drawingml/2006/main"/>
+                </wp:cNvGraphicFramePr>
+                <a:graphic xmlns:a="http://schemas.openxmlformats.org/drawingml/2006/main">
+                  <a:graphicData uri="http://schemas.microsoft.com/office/word/2010/wordprocessingCanvas">
+                    <wpc:wpc>
+                      <wpc:bg/>
+                      <wpc:whole/>
+                      <pic:pic xmlns:pic="http://schemas.openxmlformats.org/drawingml/2006/picture">
+                        <pic:nvPicPr>
+                          <pic:cNvPr id="292" name="Imagem 292"/>
+                          <pic:cNvPicPr>
+                            <a:picLocks noChangeAspect="1"/>
+                          </pic:cNvPicPr>
+                        </pic:nvPicPr>
+                        <pic:blipFill>
+                          <a:blip r:embed="rId10"/>
+                          <a:stretch>
+                            <a:fillRect/>
+                          </a:stretch>
+                        </pic:blipFill>
+                        <pic:spPr>
+                          <a:xfrm>
+                            <a:off x="0" y="0"/>
+                            <a:ext cx="3907790" cy="2022320"/>
+                          </a:xfrm>
+                          <a:prstGeom prst="rect">
+                            <a:avLst/>
+                          </a:prstGeom>
+                        </pic:spPr>
+                      </pic:pic>
+                    </wpc:wpc>
+                  </a:graphicData>
+                </a:graphic>
+              </wp:inline>
+            </w:drawing>
+          </mc:Choice>
+          <mc:Fallback>
+            <w:pict>
+              <v:group w14:anchorId="30DE967F" id="Tela 291" o:spid="_x0000_s1026" editas="canvas" style="width:307.7pt;height:162.4pt;mso-position-horizontal-relative:char;mso-position-vertical-relative:line" coordsize="39077,20618" o:gfxdata="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">
+                <v:shapetype id="_x0000_t75" coordsize="21600,21600" o:spt="75" o:preferrelative="t" path="m@4@5l@4@11@9@11@9@5xe" filled="f" stroked="f">
+                  <v:stroke joinstyle="miter"/>
+                  <v:formulas>
+                    <v:f eqn="if lineDrawn pixelLineWidth 0"/>
+                    <v:f eqn="sum @0 1 0"/>
+                    <v:f eqn="sum 0 0 @1"/>
+                    <v:f eqn="prod @2 1 2"/>
+                    <v:f eqn="prod @3 21600 pixelWidth"/>
+                    <v:f eqn="prod @3 21600 pixelHeight"/>
+                    <v:f eqn="sum @0 0 1"/>
+                    <v:f eqn="prod @6 1 2"/>
+                    <v:f eqn="prod @7 21600 pixelWidth"/>
+                    <v:f eqn="sum @8 21600 0"/>
+                    <v:f eqn="prod @7 21600 pixelHeight"/>
+                    <v:f eqn="sum @10 21600 0"/>
+                  </v:formulas>
+                  <v:path o:extrusionok="f" gradientshapeok="t" o:connecttype="rect"/>
+                  <o:lock v:ext="edit" aspectratio="t"/>
+                </v:shapetype>
+                <v:shape id="_x0000_s1027" type="#_x0000_t75" style="position:absolute;width:39077;height:20618;visibility:visible;mso-wrap-style:square">
+                  <v:fill o:detectmouseclick="t"/>
+                  <v:path o:connecttype="none"/>
+                </v:shape>
+                <v:shape id="Imagem 292" o:spid="_x0000_s1028" type="#_x0000_t75" style="position:absolute;width:39077;height:20223;visibility:visible;mso-wrap-style:square" o:gfxdata="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">
+                  <v:imagedata r:id="rId11" o:title=""/>
+                  <v:path arrowok="t"/>
+                </v:shape>
+                <w10:anchorlock/>
+              </v:group>
+            </w:pict>
+          </mc:Fallback>
+        </mc:AlternateContent>
+      </w:r>
+    </w:p>
+    <w:p>
+      <w:pPr>
+        <w:pStyle w:val="FontedeFigura-Tabela"/>
+      </w:pPr>
+      <w:r>
+        <w:t xml:space="preserve">Fonte: </w:t>
+      </w:r>
+      <w:sdt>
+        <w:sdtPr>
+          <w:id w:val="-1772388070"/>
+          <w:citation/>
+        </w:sdtPr>
+        <w:sdtContent>
+          <w:r>
+            <w:fldChar w:fldCharType="begin"/>
+          </w:r>
+          <w:r>
+            <w:instrText xml:space="preserve">CITATION Int14 \l 1046 </w:instrText>
+          </w:r>
+          <w:r>
+            <w:fldChar w:fldCharType="separate"/>
+          </w:r>
+          <w:r>
+            <w:rPr>
+              <w:noProof/>
+            </w:rPr>
+            <w:t>(IEA, 2014)</w:t>
+          </w:r>
+          <w:r>
+            <w:fldChar w:fldCharType="end"/>
+          </w:r>
+        </w:sdtContent>
+      </w:sdt>
+      <w:r>
+        <w:t>.</w:t>
+      </w:r>
+    </w:p>
+    <w:p>
+      <w:pPr>
+        <w:pStyle w:val="Corpodetexto"/>
+      </w:pPr>
+      <w:r>
+        <w:t xml:space="preserve">Com base nas projeções, fica evidente que algumas medidas devem ser tomadas para revertermos o quadro projetado, ou ao menos minimizarmos as consequências causadas por este aumento, com o intuito de estimular o consumo de energia gerada a partir de fontes renováveis. Como por exemplo o incentivo fiscal a fontes renováveis, ou uma melhor fiscalização </w:t>
+      </w:r>
+      <w:r>
+        <w:t xml:space="preserve">sobre a eficiência e grau de poluição </w:t>
+      </w:r>
+      <w:r>
+        <w:t>em usinas que utilizam combustíveis fósseis</w:t>
+      </w:r>
+      <w:r>
+        <w:t>.</w:t>
+      </w:r>
+    </w:p>
+    <w:p>
+      <w:pPr>
+        <w:pStyle w:val="Corpodetexto"/>
+      </w:pPr>
+    </w:p>
+    <w:p>
+      <w:pPr>
+        <w:pStyle w:val="Corpodetexto"/>
+      </w:pPr>
+    </w:p>
+    <w:p>
+      <w:pPr>
+        <w:pStyle w:val="Corpodetexto"/>
+      </w:pPr>
+    </w:p>
+    <w:p>
+      <w:pPr>
+        <w:pStyle w:val="Corpodetexto"/>
+      </w:pPr>
     </w:p>
     <w:p>
       <w:pPr>
         <w:pStyle w:val="Ttulo1"/>
       </w:pPr>
-      <w:bookmarkStart w:id="25" w:name="_Toc369724867"/>
+      <w:bookmarkStart w:id="34" w:name="_Toc428002613"/>
       <w:r>
         <w:lastRenderedPageBreak/>
         <w:t>Capítulo 2</w:t>
       </w:r>
-      <w:bookmarkEnd w:id="25"/>
+      <w:bookmarkEnd w:id="34"/>
     </w:p>
     <w:p>
       <w:pPr>
@@ -1842,21 +2807,21 @@
       <w:pPr>
         <w:pStyle w:val="Ttulo2"/>
       </w:pPr>
-      <w:bookmarkStart w:id="26" w:name="_Toc369724868"/>
+      <w:bookmarkStart w:id="35" w:name="_Toc428002614"/>
       <w:r>
         <w:t>Subseção</w:t>
       </w:r>
-      <w:bookmarkEnd w:id="26"/>
+      <w:bookmarkEnd w:id="35"/>
     </w:p>
     <w:p>
       <w:pPr>
         <w:pStyle w:val="Ttulo2"/>
       </w:pPr>
-      <w:bookmarkStart w:id="27" w:name="_Toc369724869"/>
+      <w:bookmarkStart w:id="36" w:name="_Toc428002615"/>
       <w:r>
         <w:t>Outra Subseção</w:t>
       </w:r>
-      <w:bookmarkEnd w:id="27"/>
+      <w:bookmarkEnd w:id="36"/>
     </w:p>
     <w:p>
       <w:pPr>
@@ -1953,16 +2918,7 @@
                   <w:rPr>
                     <w:rFonts w:ascii="Cambria Math" w:hAnsi="Cambria Math"/>
                   </w:rPr>
-                  <m:t>A</m:t>
-                </m:r>
-                <m:r>
-                  <m:rPr>
-                    <m:sty m:val="bi"/>
-                  </m:rPr>
-                  <w:rPr>
-                    <w:rFonts w:ascii="Cambria Math" w:hAnsi="Cambria Math"/>
-                  </w:rPr>
-                  <m:t>x</m:t>
+                  <m:t>Ax</m:t>
                 </m:r>
                 <m:d>
                   <m:dPr>
@@ -1995,16 +2951,7 @@
                   <w:rPr>
                     <w:rFonts w:ascii="Cambria Math" w:hAnsi="Cambria Math"/>
                   </w:rPr>
-                  <m:t>B</m:t>
-                </m:r>
-                <m:r>
-                  <m:rPr>
-                    <m:sty m:val="bi"/>
-                  </m:rPr>
-                  <w:rPr>
-                    <w:rFonts w:ascii="Cambria Math" w:hAnsi="Cambria Math"/>
-                  </w:rPr>
-                  <m:t>u</m:t>
+                  <m:t>Bu</m:t>
                 </m:r>
                 <m:d>
                   <m:dPr>
@@ -2121,44 +3068,31 @@
       <w:pPr>
         <w:pStyle w:val="Ttulo3"/>
       </w:pPr>
-      <w:bookmarkStart w:id="28" w:name="_Toc369724870"/>
+      <w:bookmarkStart w:id="37" w:name="_Toc428002616"/>
       <w:r>
         <w:t>Subseção da Subseção</w:t>
       </w:r>
-      <w:bookmarkEnd w:id="28"/>
+      <w:bookmarkEnd w:id="37"/>
     </w:p>
     <w:p>
       <w:pPr>
         <w:pStyle w:val="Legenda"/>
       </w:pPr>
-      <w:bookmarkStart w:id="29" w:name="_Ref359003040"/>
-      <w:bookmarkStart w:id="30" w:name="_Toc365614877"/>
-      <w:bookmarkStart w:id="31" w:name="_Toc369725016"/>
+      <w:bookmarkStart w:id="38" w:name="_Ref359003040"/>
+      <w:bookmarkStart w:id="39" w:name="_Toc365614877"/>
+      <w:bookmarkStart w:id="40" w:name="_Toc428002604"/>
       <w:r>
         <w:t xml:space="preserve">Figura </w:t>
       </w:r>
-      <w:r>
-        <w:fldChar w:fldCharType="begin"/>
-      </w:r>
-      <w:r>
-        <w:instrText xml:space="preserve"> SEQ Figura \* ARABIC </w:instrText>
-      </w:r>
-      <w:r>
-        <w:fldChar w:fldCharType="separate"/>
-      </w:r>
-      <w:r>
-        <w:rPr>
-          <w:noProof/>
-        </w:rPr>
-        <w:t>1</w:t>
-      </w:r>
-      <w:r>
-        <w:rPr>
-          <w:noProof/>
-        </w:rPr>
-        <w:fldChar w:fldCharType="end"/>
-      </w:r>
-      <w:bookmarkEnd w:id="29"/>
+      <w:fldSimple w:instr=" SEQ Figura \* ARABIC ">
+        <w:r>
+          <w:rPr>
+            <w:noProof/>
+          </w:rPr>
+          <w:t>2</w:t>
+        </w:r>
+      </w:fldSimple>
+      <w:bookmarkEnd w:id="38"/>
       <w:r>
         <w:rPr>
           <w:noProof/>
@@ -2180,8 +3114,8 @@
         </w:rPr>
         <w:t>.</w:t>
       </w:r>
-      <w:bookmarkEnd w:id="30"/>
-      <w:bookmarkEnd w:id="31"/>
+      <w:bookmarkEnd w:id="39"/>
+      <w:bookmarkEnd w:id="40"/>
     </w:p>
     <w:p>
       <w:pPr>
@@ -4534,26 +5468,7 @@
           </mc:Choice>
           <mc:Fallback>
             <w:pict>
-              <v:group id="Tela 288" o:spid="_x0000_s1026" editas="canvas" style="width:307.7pt;height:162.4pt;mso-position-horizontal-relative:char;mso-position-vertical-relative:line" coordsize="39077,20618" o:gfxdata="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">
-                <v:shapetype id="_x0000_t75" coordsize="21600,21600" o:spt="75" o:preferrelative="t" path="m@4@5l@4@11@9@11@9@5xe" filled="f" stroked="f">
-                  <v:stroke joinstyle="miter"/>
-                  <v:formulas>
-                    <v:f eqn="if lineDrawn pixelLineWidth 0"/>
-                    <v:f eqn="sum @0 1 0"/>
-                    <v:f eqn="sum 0 0 @1"/>
-                    <v:f eqn="prod @2 1 2"/>
-                    <v:f eqn="prod @3 21600 pixelWidth"/>
-                    <v:f eqn="prod @3 21600 pixelHeight"/>
-                    <v:f eqn="sum @0 0 1"/>
-                    <v:f eqn="prod @6 1 2"/>
-                    <v:f eqn="prod @7 21600 pixelWidth"/>
-                    <v:f eqn="sum @8 21600 0"/>
-                    <v:f eqn="prod @7 21600 pixelHeight"/>
-                    <v:f eqn="sum @10 21600 0"/>
-                  </v:formulas>
-                  <v:path o:extrusionok="f" gradientshapeok="t" o:connecttype="rect"/>
-                  <o:lock v:ext="edit" aspectratio="t"/>
-                </v:shapetype>
+              <v:group w14:anchorId="43A17DD8" id="Tela 288" o:spid="_x0000_s1026" editas="canvas" style="width:307.7pt;height:162.4pt;mso-position-horizontal-relative:char;mso-position-vertical-relative:line" coordsize="39077,20618" o:gfxdata="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">
                 <v:shape id="_x0000_s1027" type="#_x0000_t75" style="position:absolute;width:39077;height:20618;visibility:visible;mso-wrap-style:square">
                   <v:fill o:detectmouseclick="t"/>
                   <v:path o:connecttype="none"/>
@@ -5245,47 +6160,34 @@
       <w:pPr>
         <w:pStyle w:val="Ttulo1"/>
       </w:pPr>
-      <w:bookmarkStart w:id="32" w:name="_Toc369724871"/>
+      <w:bookmarkStart w:id="41" w:name="_Toc428002617"/>
       <w:r>
         <w:lastRenderedPageBreak/>
         <w:t>Capítulo 3</w:t>
       </w:r>
-      <w:bookmarkEnd w:id="32"/>
+      <w:bookmarkEnd w:id="41"/>
     </w:p>
     <w:p>
       <w:pPr>
         <w:pStyle w:val="Legenda"/>
       </w:pPr>
-      <w:bookmarkStart w:id="33" w:name="_Ref360353241"/>
-      <w:bookmarkStart w:id="34" w:name="_Toc365614916"/>
+      <w:bookmarkStart w:id="42" w:name="_Ref360353241"/>
+      <w:bookmarkStart w:id="43" w:name="_Toc365614916"/>
       <w:r>
         <w:t>Tabela</w:t>
       </w:r>
       <w:r>
         <w:t xml:space="preserve"> </w:t>
       </w:r>
-      <w:r>
-        <w:fldChar w:fldCharType="begin"/>
-      </w:r>
-      <w:r>
-        <w:instrText xml:space="preserve"> SEQ Tabela \* ARABIC </w:instrText>
-      </w:r>
-      <w:r>
-        <w:fldChar w:fldCharType="separate"/>
-      </w:r>
-      <w:r>
-        <w:rPr>
-          <w:noProof/>
-        </w:rPr>
-        <w:t>1</w:t>
-      </w:r>
-      <w:r>
-        <w:rPr>
-          <w:noProof/>
-        </w:rPr>
-        <w:fldChar w:fldCharType="end"/>
-      </w:r>
-      <w:bookmarkEnd w:id="33"/>
+      <w:fldSimple w:instr=" SEQ Tabela \* ARABIC ">
+        <w:r>
+          <w:rPr>
+            <w:noProof/>
+          </w:rPr>
+          <w:t>1</w:t>
+        </w:r>
+      </w:fldSimple>
+      <w:bookmarkEnd w:id="42"/>
       <w:r>
         <w:t xml:space="preserve"> </w:t>
       </w:r>
@@ -5295,7 +6197,7 @@
         </w:rPr>
         <w:t xml:space="preserve">– </w:t>
       </w:r>
-      <w:bookmarkEnd w:id="34"/>
+      <w:bookmarkEnd w:id="43"/>
       <w:r>
         <w:rPr>
           <w:noProof/>
@@ -5308,7 +6210,6 @@
         <w:tblStyle w:val="Tabelacomgrade"/>
         <w:tblW w:w="6161" w:type="dxa"/>
         <w:jc w:val="center"/>
-        <w:tblInd w:w="108" w:type="dxa"/>
         <w:tblLook w:val="04A0" w:firstRow="1" w:lastRow="0" w:firstColumn="1" w:lastColumn="0" w:noHBand="0" w:noVBand="1"/>
       </w:tblPr>
       <w:tblGrid>
@@ -5503,7 +6404,7 @@
         <w:t>.</w:t>
       </w:r>
     </w:p>
-    <w:bookmarkStart w:id="35" w:name="_Toc369724872" w:displacedByCustomXml="next"/>
+    <w:bookmarkStart w:id="44" w:name="_Toc428002618" w:displacedByCustomXml="next"/>
     <w:sdt>
       <w:sdtPr>
         <w:rPr>
@@ -5519,6 +6420,7 @@
           <w:docPartUnique/>
         </w:docPartObj>
       </w:sdtPr>
+      <w:sdtEndPr/>
       <w:sdtContent>
         <w:p>
           <w:pPr>
@@ -5533,19 +6435,22 @@
             </w:rPr>
             <w:t>Referências</w:t>
           </w:r>
-          <w:bookmarkEnd w:id="35"/>
+          <w:bookmarkEnd w:id="44"/>
         </w:p>
         <w:sdt>
           <w:sdtPr>
             <w:id w:val="111145805"/>
             <w:bibliography/>
           </w:sdtPr>
+          <w:sdtEndPr/>
           <w:sdtContent>
             <w:p>
               <w:pPr>
                 <w:pStyle w:val="Bibliografia"/>
                 <w:rPr>
                   <w:noProof/>
+                  <w:sz w:val="24"/>
+                  <w:szCs w:val="24"/>
                 </w:rPr>
               </w:pPr>
               <w:r>
@@ -5560,14 +6465,35 @@
               <w:r>
                 <w:fldChar w:fldCharType="separate"/>
               </w:r>
-            </w:p>
-            <w:p>
-              <w:pPr>
-                <w:pStyle w:val="Bibliografia"/>
+              <w:r>
+                <w:rPr>
+                  <w:noProof/>
+                  <w:lang w:val="en-US"/>
+                </w:rPr>
+                <w:t xml:space="preserve">IEA, I. E. A. </w:t>
+              </w:r>
+              <w:r>
+                <w:rPr>
+                  <w:b/>
+                  <w:bCs/>
+                  <w:noProof/>
+                  <w:lang w:val="en-US"/>
+                </w:rPr>
+                <w:t>Key World Energy Statistics</w:t>
+              </w:r>
+              <w:r>
+                <w:rPr>
+                  <w:noProof/>
+                  <w:lang w:val="en-US"/>
+                </w:rPr>
+                <w:t xml:space="preserve">. </w:t>
+              </w:r>
+              <w:r>
                 <w:rPr>
                   <w:noProof/>
                 </w:rPr>
-              </w:pPr>
+                <w:t>[S.l.]. 2014.</w:t>
+              </w:r>
             </w:p>
             <w:p>
               <w:r>
@@ -5583,8 +6509,8 @@
       </w:sdtContent>
     </w:sdt>
     <w:sectPr>
-      <w:headerReference w:type="even" r:id="rId11"/>
-      <w:headerReference w:type="default" r:id="rId12"/>
+      <w:headerReference w:type="even" r:id="rId12"/>
+      <w:headerReference w:type="default" r:id="rId13"/>
       <w:pgSz w:w="8420" w:h="11907" w:code="9"/>
       <w:pgMar w:top="1134" w:right="851" w:bottom="851" w:left="1418" w:header="567" w:footer="567" w:gutter="0"/>
       <w:pgNumType w:start="16"/>
@@ -5596,7 +6522,7 @@
 </file>
 
 <file path=word/endnotes.xml><?xml version="1.0" encoding="utf-8"?>
-<w:endnotes xmlns:wpc="http://schemas.microsoft.com/office/word/2010/wordprocessingCanvas" xmlns:mc="http://schemas.openxmlformats.org/markup-compatibility/2006" xmlns:o="urn:schemas-microsoft-com:office:office" xmlns:r="http://schemas.openxmlformats.org/officeDocument/2006/relationships" xmlns:m="http://schemas.openxmlformats.org/officeDocument/2006/math" xmlns:v="urn:schemas-microsoft-com:vml" xmlns:wp14="http://schemas.microsoft.com/office/word/2010/wordprocessingDrawing" xmlns:wp="http://schemas.openxmlformats.org/drawingml/2006/wordprocessingDrawing" xmlns:w10="urn:schemas-microsoft-com:office:word" xmlns:w="http://schemas.openxmlformats.org/wordprocessingml/2006/main" xmlns:w14="http://schemas.microsoft.com/office/word/2010/wordml" xmlns:wpg="http://schemas.microsoft.com/office/word/2010/wordprocessingGroup" xmlns:wpi="http://schemas.microsoft.com/office/word/2010/wordprocessingInk" xmlns:wne="http://schemas.microsoft.com/office/word/2006/wordml" xmlns:wps="http://schemas.microsoft.com/office/word/2010/wordprocessingShape" mc:Ignorable="w14 wp14">
+<w:endnotes xmlns:wpc="http://schemas.microsoft.com/office/word/2010/wordprocessingCanvas" xmlns:mc="http://schemas.openxmlformats.org/markup-compatibility/2006" xmlns:o="urn:schemas-microsoft-com:office:office" xmlns:r="http://schemas.openxmlformats.org/officeDocument/2006/relationships" xmlns:m="http://schemas.openxmlformats.org/officeDocument/2006/math" xmlns:v="urn:schemas-microsoft-com:vml" xmlns:wp14="http://schemas.microsoft.com/office/word/2010/wordprocessingDrawing" xmlns:wp="http://schemas.openxmlformats.org/drawingml/2006/wordprocessingDrawing" xmlns:w10="urn:schemas-microsoft-com:office:word" xmlns:w="http://schemas.openxmlformats.org/wordprocessingml/2006/main" xmlns:w14="http://schemas.microsoft.com/office/word/2010/wordml" xmlns:w15="http://schemas.microsoft.com/office/word/2012/wordml" xmlns:wpg="http://schemas.microsoft.com/office/word/2010/wordprocessingGroup" xmlns:wpi="http://schemas.microsoft.com/office/word/2010/wordprocessingInk" xmlns:wne="http://schemas.microsoft.com/office/word/2006/wordml" xmlns:wps="http://schemas.microsoft.com/office/word/2010/wordprocessingShape" mc:Ignorable="w14 w15 wp14">
   <w:endnote w:type="separator" w:id="-1">
     <w:p>
       <w:r>
@@ -5615,7 +6541,7 @@
 </file>
 
 <file path=word/footnotes.xml><?xml version="1.0" encoding="utf-8"?>
-<w:footnotes xmlns:wpc="http://schemas.microsoft.com/office/word/2010/wordprocessingCanvas" xmlns:mc="http://schemas.openxmlformats.org/markup-compatibility/2006" xmlns:o="urn:schemas-microsoft-com:office:office" xmlns:r="http://schemas.openxmlformats.org/officeDocument/2006/relationships" xmlns:m="http://schemas.openxmlformats.org/officeDocument/2006/math" xmlns:v="urn:schemas-microsoft-com:vml" xmlns:wp14="http://schemas.microsoft.com/office/word/2010/wordprocessingDrawing" xmlns:wp="http://schemas.openxmlformats.org/drawingml/2006/wordprocessingDrawing" xmlns:w10="urn:schemas-microsoft-com:office:word" xmlns:w="http://schemas.openxmlformats.org/wordprocessingml/2006/main" xmlns:w14="http://schemas.microsoft.com/office/word/2010/wordml" xmlns:wpg="http://schemas.microsoft.com/office/word/2010/wordprocessingGroup" xmlns:wpi="http://schemas.microsoft.com/office/word/2010/wordprocessingInk" xmlns:wne="http://schemas.microsoft.com/office/word/2006/wordml" xmlns:wps="http://schemas.microsoft.com/office/word/2010/wordprocessingShape" mc:Ignorable="w14 wp14">
+<w:footnotes xmlns:wpc="http://schemas.microsoft.com/office/word/2010/wordprocessingCanvas" xmlns:mc="http://schemas.openxmlformats.org/markup-compatibility/2006" xmlns:o="urn:schemas-microsoft-com:office:office" xmlns:r="http://schemas.openxmlformats.org/officeDocument/2006/relationships" xmlns:m="http://schemas.openxmlformats.org/officeDocument/2006/math" xmlns:v="urn:schemas-microsoft-com:vml" xmlns:wp14="http://schemas.microsoft.com/office/word/2010/wordprocessingDrawing" xmlns:wp="http://schemas.openxmlformats.org/drawingml/2006/wordprocessingDrawing" xmlns:w10="urn:schemas-microsoft-com:office:word" xmlns:w="http://schemas.openxmlformats.org/wordprocessingml/2006/main" xmlns:w14="http://schemas.microsoft.com/office/word/2010/wordml" xmlns:w15="http://schemas.microsoft.com/office/word/2012/wordml" xmlns:wpg="http://schemas.microsoft.com/office/word/2010/wordprocessingGroup" xmlns:wpi="http://schemas.microsoft.com/office/word/2010/wordprocessingInk" xmlns:wne="http://schemas.microsoft.com/office/word/2006/wordml" xmlns:wps="http://schemas.microsoft.com/office/word/2010/wordprocessingShape" mc:Ignorable="w14 w15 wp14">
   <w:footnote w:type="separator" w:id="-1">
     <w:p>
       <w:r>
@@ -5634,7 +6560,7 @@
 </file>
 
 <file path=word/header1.xml><?xml version="1.0" encoding="utf-8"?>
-<w:hdr xmlns:wpc="http://schemas.microsoft.com/office/word/2010/wordprocessingCanvas" xmlns:mc="http://schemas.openxmlformats.org/markup-compatibility/2006" xmlns:o="urn:schemas-microsoft-com:office:office" xmlns:r="http://schemas.openxmlformats.org/officeDocument/2006/relationships" xmlns:m="http://schemas.openxmlformats.org/officeDocument/2006/math" xmlns:v="urn:schemas-microsoft-com:vml" xmlns:wp14="http://schemas.microsoft.com/office/word/2010/wordprocessingDrawing" xmlns:wp="http://schemas.openxmlformats.org/drawingml/2006/wordprocessingDrawing" xmlns:w10="urn:schemas-microsoft-com:office:word" xmlns:w="http://schemas.openxmlformats.org/wordprocessingml/2006/main" xmlns:w14="http://schemas.microsoft.com/office/word/2010/wordml" xmlns:wpg="http://schemas.microsoft.com/office/word/2010/wordprocessingGroup" xmlns:wpi="http://schemas.microsoft.com/office/word/2010/wordprocessingInk" xmlns:wne="http://schemas.microsoft.com/office/word/2006/wordml" xmlns:wps="http://schemas.microsoft.com/office/word/2010/wordprocessingShape" mc:Ignorable="w14 wp14">
+<w:hdr xmlns:wpc="http://schemas.microsoft.com/office/word/2010/wordprocessingCanvas" xmlns:mc="http://schemas.openxmlformats.org/markup-compatibility/2006" xmlns:o="urn:schemas-microsoft-com:office:office" xmlns:r="http://schemas.openxmlformats.org/officeDocument/2006/relationships" xmlns:m="http://schemas.openxmlformats.org/officeDocument/2006/math" xmlns:v="urn:schemas-microsoft-com:vml" xmlns:wp14="http://schemas.microsoft.com/office/word/2010/wordprocessingDrawing" xmlns:wp="http://schemas.openxmlformats.org/drawingml/2006/wordprocessingDrawing" xmlns:w10="urn:schemas-microsoft-com:office:word" xmlns:w="http://schemas.openxmlformats.org/wordprocessingml/2006/main" xmlns:w14="http://schemas.microsoft.com/office/word/2010/wordml" xmlns:w15="http://schemas.microsoft.com/office/word/2012/wordml" xmlns:wpg="http://schemas.microsoft.com/office/word/2010/wordprocessingGroup" xmlns:wpi="http://schemas.microsoft.com/office/word/2010/wordprocessingInk" xmlns:wne="http://schemas.microsoft.com/office/word/2006/wordml" xmlns:wps="http://schemas.microsoft.com/office/word/2010/wordprocessingShape" mc:Ignorable="w14 w15 wp14">
   <w:p>
     <w:pPr>
       <w:pStyle w:val="Cabealho"/>
@@ -5649,7 +6575,7 @@
 </file>
 
 <file path=word/header2.xml><?xml version="1.0" encoding="utf-8"?>
-<w:hdr xmlns:wpc="http://schemas.microsoft.com/office/word/2010/wordprocessingCanvas" xmlns:mc="http://schemas.openxmlformats.org/markup-compatibility/2006" xmlns:o="urn:schemas-microsoft-com:office:office" xmlns:r="http://schemas.openxmlformats.org/officeDocument/2006/relationships" xmlns:m="http://schemas.openxmlformats.org/officeDocument/2006/math" xmlns:v="urn:schemas-microsoft-com:vml" xmlns:wp14="http://schemas.microsoft.com/office/word/2010/wordprocessingDrawing" xmlns:wp="http://schemas.openxmlformats.org/drawingml/2006/wordprocessingDrawing" xmlns:w10="urn:schemas-microsoft-com:office:word" xmlns:w="http://schemas.openxmlformats.org/wordprocessingml/2006/main" xmlns:w14="http://schemas.microsoft.com/office/word/2010/wordml" xmlns:wpg="http://schemas.microsoft.com/office/word/2010/wordprocessingGroup" xmlns:wpi="http://schemas.microsoft.com/office/word/2010/wordprocessingInk" xmlns:wne="http://schemas.microsoft.com/office/word/2006/wordml" xmlns:wps="http://schemas.microsoft.com/office/word/2010/wordprocessingShape" mc:Ignorable="w14 wp14">
+<w:hdr xmlns:wpc="http://schemas.microsoft.com/office/word/2010/wordprocessingCanvas" xmlns:mc="http://schemas.openxmlformats.org/markup-compatibility/2006" xmlns:o="urn:schemas-microsoft-com:office:office" xmlns:r="http://schemas.openxmlformats.org/officeDocument/2006/relationships" xmlns:m="http://schemas.openxmlformats.org/officeDocument/2006/math" xmlns:v="urn:schemas-microsoft-com:vml" xmlns:wp14="http://schemas.microsoft.com/office/word/2010/wordprocessingDrawing" xmlns:wp="http://schemas.openxmlformats.org/drawingml/2006/wordprocessingDrawing" xmlns:w10="urn:schemas-microsoft-com:office:word" xmlns:w="http://schemas.openxmlformats.org/wordprocessingml/2006/main" xmlns:w14="http://schemas.microsoft.com/office/word/2010/wordml" xmlns:w15="http://schemas.microsoft.com/office/word/2012/wordml" xmlns:wpg="http://schemas.microsoft.com/office/word/2010/wordprocessingGroup" xmlns:wpi="http://schemas.microsoft.com/office/word/2010/wordprocessingInk" xmlns:wne="http://schemas.microsoft.com/office/word/2006/wordml" xmlns:wps="http://schemas.microsoft.com/office/word/2010/wordprocessingShape" mc:Ignorable="w14 w15 wp14">
   <w:p>
     <w:pPr>
       <w:pStyle w:val="Cabealho"/>
@@ -5665,7 +6591,7 @@
 </file>
 
 <file path=word/header3.xml><?xml version="1.0" encoding="utf-8"?>
-<w:hdr xmlns:wpc="http://schemas.microsoft.com/office/word/2010/wordprocessingCanvas" xmlns:mc="http://schemas.openxmlformats.org/markup-compatibility/2006" xmlns:o="urn:schemas-microsoft-com:office:office" xmlns:r="http://schemas.openxmlformats.org/officeDocument/2006/relationships" xmlns:m="http://schemas.openxmlformats.org/officeDocument/2006/math" xmlns:v="urn:schemas-microsoft-com:vml" xmlns:wp14="http://schemas.microsoft.com/office/word/2010/wordprocessingDrawing" xmlns:wp="http://schemas.openxmlformats.org/drawingml/2006/wordprocessingDrawing" xmlns:w10="urn:schemas-microsoft-com:office:word" xmlns:w="http://schemas.openxmlformats.org/wordprocessingml/2006/main" xmlns:w14="http://schemas.microsoft.com/office/word/2010/wordml" xmlns:wpg="http://schemas.microsoft.com/office/word/2010/wordprocessingGroup" xmlns:wpi="http://schemas.microsoft.com/office/word/2010/wordprocessingInk" xmlns:wne="http://schemas.microsoft.com/office/word/2006/wordml" xmlns:wps="http://schemas.microsoft.com/office/word/2010/wordprocessingShape" mc:Ignorable="w14 wp14">
+<w:hdr xmlns:wpc="http://schemas.microsoft.com/office/word/2010/wordprocessingCanvas" xmlns:mc="http://schemas.openxmlformats.org/markup-compatibility/2006" xmlns:o="urn:schemas-microsoft-com:office:office" xmlns:r="http://schemas.openxmlformats.org/officeDocument/2006/relationships" xmlns:m="http://schemas.openxmlformats.org/officeDocument/2006/math" xmlns:v="urn:schemas-microsoft-com:vml" xmlns:wp14="http://schemas.microsoft.com/office/word/2010/wordprocessingDrawing" xmlns:wp="http://schemas.openxmlformats.org/drawingml/2006/wordprocessingDrawing" xmlns:w10="urn:schemas-microsoft-com:office:word" xmlns:w="http://schemas.openxmlformats.org/wordprocessingml/2006/main" xmlns:w14="http://schemas.microsoft.com/office/word/2010/wordml" xmlns:w15="http://schemas.microsoft.com/office/word/2012/wordml" xmlns:wpg="http://schemas.microsoft.com/office/word/2010/wordprocessingGroup" xmlns:wpi="http://schemas.microsoft.com/office/word/2010/wordprocessingInk" xmlns:wne="http://schemas.microsoft.com/office/word/2006/wordml" xmlns:wps="http://schemas.microsoft.com/office/word/2010/wordprocessingShape" mc:Ignorable="w14 w15 wp14">
   <w:sdt>
     <w:sdtPr>
       <w:id w:val="2112154830"/>
@@ -5674,6 +6600,7 @@
         <w:docPartUnique/>
       </w:docPartObj>
     </w:sdtPr>
+    <w:sdtEndPr/>
     <w:sdtContent>
       <w:p>
         <w:pPr>
@@ -5709,7 +6636,7 @@
 </file>
 
 <file path=word/header4.xml><?xml version="1.0" encoding="utf-8"?>
-<w:hdr xmlns:wpc="http://schemas.microsoft.com/office/word/2010/wordprocessingCanvas" xmlns:mc="http://schemas.openxmlformats.org/markup-compatibility/2006" xmlns:o="urn:schemas-microsoft-com:office:office" xmlns:r="http://schemas.openxmlformats.org/officeDocument/2006/relationships" xmlns:m="http://schemas.openxmlformats.org/officeDocument/2006/math" xmlns:v="urn:schemas-microsoft-com:vml" xmlns:wp14="http://schemas.microsoft.com/office/word/2010/wordprocessingDrawing" xmlns:wp="http://schemas.openxmlformats.org/drawingml/2006/wordprocessingDrawing" xmlns:w10="urn:schemas-microsoft-com:office:word" xmlns:w="http://schemas.openxmlformats.org/wordprocessingml/2006/main" xmlns:w14="http://schemas.microsoft.com/office/word/2010/wordml" xmlns:wpg="http://schemas.microsoft.com/office/word/2010/wordprocessingGroup" xmlns:wpi="http://schemas.microsoft.com/office/word/2010/wordprocessingInk" xmlns:wne="http://schemas.microsoft.com/office/word/2006/wordml" xmlns:wps="http://schemas.microsoft.com/office/word/2010/wordprocessingShape" mc:Ignorable="w14 wp14">
+<w:hdr xmlns:wpc="http://schemas.microsoft.com/office/word/2010/wordprocessingCanvas" xmlns:mc="http://schemas.openxmlformats.org/markup-compatibility/2006" xmlns:o="urn:schemas-microsoft-com:office:office" xmlns:r="http://schemas.openxmlformats.org/officeDocument/2006/relationships" xmlns:m="http://schemas.openxmlformats.org/officeDocument/2006/math" xmlns:v="urn:schemas-microsoft-com:vml" xmlns:wp14="http://schemas.microsoft.com/office/word/2010/wordprocessingDrawing" xmlns:wp="http://schemas.openxmlformats.org/drawingml/2006/wordprocessingDrawing" xmlns:w10="urn:schemas-microsoft-com:office:word" xmlns:w="http://schemas.openxmlformats.org/wordprocessingml/2006/main" xmlns:w14="http://schemas.microsoft.com/office/word/2010/wordml" xmlns:w15="http://schemas.microsoft.com/office/word/2012/wordml" xmlns:wpg="http://schemas.microsoft.com/office/word/2010/wordprocessingGroup" xmlns:wpi="http://schemas.microsoft.com/office/word/2010/wordprocessingInk" xmlns:wne="http://schemas.microsoft.com/office/word/2006/wordml" xmlns:wps="http://schemas.microsoft.com/office/word/2010/wordprocessingShape" mc:Ignorable="w14 w15 wp14">
   <w:sdt>
     <w:sdtPr>
       <w:id w:val="-2035958507"/>
@@ -5718,6 +6645,7 @@
         <w:docPartUnique/>
       </w:docPartObj>
     </w:sdtPr>
+    <w:sdtEndPr/>
     <w:sdtContent>
       <w:p>
         <w:pPr>
@@ -5754,7 +6682,7 @@
 </file>
 
 <file path=word/numbering.xml><?xml version="1.0" encoding="utf-8"?>
-<w:numbering xmlns:wpc="http://schemas.microsoft.com/office/word/2010/wordprocessingCanvas" xmlns:mc="http://schemas.openxmlformats.org/markup-compatibility/2006" xmlns:o="urn:schemas-microsoft-com:office:office" xmlns:r="http://schemas.openxmlformats.org/officeDocument/2006/relationships" xmlns:m="http://schemas.openxmlformats.org/officeDocument/2006/math" xmlns:v="urn:schemas-microsoft-com:vml" xmlns:wp14="http://schemas.microsoft.com/office/word/2010/wordprocessingDrawing" xmlns:wp="http://schemas.openxmlformats.org/drawingml/2006/wordprocessingDrawing" xmlns:w10="urn:schemas-microsoft-com:office:word" xmlns:w="http://schemas.openxmlformats.org/wordprocessingml/2006/main" xmlns:w14="http://schemas.microsoft.com/office/word/2010/wordml" xmlns:wpg="http://schemas.microsoft.com/office/word/2010/wordprocessingGroup" xmlns:wpi="http://schemas.microsoft.com/office/word/2010/wordprocessingInk" xmlns:wne="http://schemas.microsoft.com/office/word/2006/wordml" xmlns:wps="http://schemas.microsoft.com/office/word/2010/wordprocessingShape" mc:Ignorable="w14 wp14">
+<w:numbering xmlns:wpc="http://schemas.microsoft.com/office/word/2010/wordprocessingCanvas" xmlns:mc="http://schemas.openxmlformats.org/markup-compatibility/2006" xmlns:o="urn:schemas-microsoft-com:office:office" xmlns:r="http://schemas.openxmlformats.org/officeDocument/2006/relationships" xmlns:m="http://schemas.openxmlformats.org/officeDocument/2006/math" xmlns:v="urn:schemas-microsoft-com:vml" xmlns:wp14="http://schemas.microsoft.com/office/word/2010/wordprocessingDrawing" xmlns:wp="http://schemas.openxmlformats.org/drawingml/2006/wordprocessingDrawing" xmlns:w10="urn:schemas-microsoft-com:office:word" xmlns:w="http://schemas.openxmlformats.org/wordprocessingml/2006/main" xmlns:w14="http://schemas.microsoft.com/office/word/2010/wordml" xmlns:w15="http://schemas.microsoft.com/office/word/2012/wordml" xmlns:wpg="http://schemas.microsoft.com/office/word/2010/wordprocessingGroup" xmlns:wpi="http://schemas.microsoft.com/office/word/2010/wordprocessingInk" xmlns:wne="http://schemas.microsoft.com/office/word/2006/wordml" xmlns:wps="http://schemas.microsoft.com/office/word/2010/wordprocessingShape" mc:Ignorable="w14 w15 wp14">
   <w:abstractNum w:abstractNumId="0">
     <w:nsid w:val="FFFFFF7C"/>
     <w:multiLevelType w:val="singleLevel"/>
@@ -8158,7 +9086,7 @@
 </file>
 
 <file path=word/styles.xml><?xml version="1.0" encoding="utf-8"?>
-<w:styles xmlns:mc="http://schemas.openxmlformats.org/markup-compatibility/2006" xmlns:r="http://schemas.openxmlformats.org/officeDocument/2006/relationships" xmlns:w="http://schemas.openxmlformats.org/wordprocessingml/2006/main" xmlns:w14="http://schemas.microsoft.com/office/word/2010/wordml" mc:Ignorable="w14">
+<w:styles xmlns:mc="http://schemas.openxmlformats.org/markup-compatibility/2006" xmlns:r="http://schemas.openxmlformats.org/officeDocument/2006/relationships" xmlns:w="http://schemas.openxmlformats.org/wordprocessingml/2006/main" xmlns:w14="http://schemas.microsoft.com/office/word/2010/wordml" xmlns:w15="http://schemas.microsoft.com/office/word/2012/wordml" mc:Ignorable="w14 w15">
   <w:docDefaults>
     <w:rPrDefault>
       <w:rPr>
@@ -8174,149 +9102,378 @@
       </w:pPr>
     </w:pPrDefault>
   </w:docDefaults>
-  <w:latentStyles w:defLockedState="0" w:defUIPriority="99" w:defSemiHidden="1" w:defUnhideWhenUsed="1" w:defQFormat="0" w:count="267">
-    <w:lsdException w:name="Normal" w:semiHidden="0" w:uiPriority="0" w:unhideWhenUsed="0"/>
-    <w:lsdException w:name="heading 1" w:semiHidden="0" w:uiPriority="9" w:unhideWhenUsed="0" w:qFormat="1"/>
-    <w:lsdException w:name="heading 2" w:uiPriority="0" w:qFormat="1"/>
-    <w:lsdException w:name="heading 3" w:uiPriority="0" w:qFormat="1"/>
-    <w:lsdException w:name="heading 4" w:uiPriority="9" w:qFormat="1"/>
-    <w:lsdException w:name="heading 5" w:uiPriority="9" w:qFormat="1"/>
-    <w:lsdException w:name="heading 6" w:uiPriority="9"/>
-    <w:lsdException w:name="heading 7" w:uiPriority="9" w:qFormat="1"/>
-    <w:lsdException w:name="heading 8" w:uiPriority="9" w:qFormat="1"/>
-    <w:lsdException w:name="heading 9" w:uiPriority="9"/>
-    <w:lsdException w:name="toc 1" w:uiPriority="39"/>
-    <w:lsdException w:name="toc 2" w:uiPriority="39"/>
-    <w:lsdException w:name="toc 3" w:uiPriority="39"/>
-    <w:lsdException w:name="toc 4" w:uiPriority="39"/>
-    <w:lsdException w:name="toc 5" w:uiPriority="39"/>
-    <w:lsdException w:name="toc 6" w:uiPriority="39"/>
-    <w:lsdException w:name="toc 7" w:uiPriority="39"/>
-    <w:lsdException w:name="toc 8" w:uiPriority="39"/>
-    <w:lsdException w:name="toc 9" w:uiPriority="39"/>
-    <w:lsdException w:name="Normal Indent" w:uiPriority="0"/>
-    <w:lsdException w:name="footnote text" w:uiPriority="0"/>
-    <w:lsdException w:name="caption" w:uiPriority="35" w:qFormat="1"/>
-    <w:lsdException w:name="footnote reference" w:uiPriority="0"/>
-    <w:lsdException w:name="Title" w:semiHidden="0" w:uiPriority="10" w:unhideWhenUsed="0"/>
-    <w:lsdException w:name="Default Paragraph Font" w:uiPriority="1"/>
-    <w:lsdException w:name="Body Text" w:qFormat="1"/>
-    <w:lsdException w:name="Subtitle" w:semiHidden="0" w:uiPriority="11" w:unhideWhenUsed="0"/>
-    <w:lsdException w:name="FollowedHyperlink" w:uiPriority="0"/>
-    <w:lsdException w:name="Strong" w:semiHidden="0" w:uiPriority="22" w:unhideWhenUsed="0" w:qFormat="1"/>
-    <w:lsdException w:name="Emphasis" w:semiHidden="0" w:uiPriority="20" w:unhideWhenUsed="0"/>
-    <w:lsdException w:name="Table Grid" w:semiHidden="0" w:uiPriority="59" w:unhideWhenUsed="0"/>
-    <w:lsdException w:name="Placeholder Text" w:unhideWhenUsed="0"/>
-    <w:lsdException w:name="No Spacing" w:semiHidden="0" w:uiPriority="1" w:unhideWhenUsed="0"/>
-    <w:lsdException w:name="Light Shading" w:semiHidden="0" w:uiPriority="60" w:unhideWhenUsed="0"/>
-    <w:lsdException w:name="Light List" w:semiHidden="0" w:uiPriority="61" w:unhideWhenUsed="0"/>
-    <w:lsdException w:name="Light Grid" w:semiHidden="0" w:uiPriority="62" w:unhideWhenUsed="0"/>
-    <w:lsdException w:name="Medium Shading 1" w:semiHidden="0" w:uiPriority="63" w:unhideWhenUsed="0"/>
-    <w:lsdException w:name="Medium Shading 2" w:semiHidden="0" w:uiPriority="64" w:unhideWhenUsed="0"/>
-    <w:lsdException w:name="Medium List 1" w:semiHidden="0" w:uiPriority="65" w:unhideWhenUsed="0"/>
-    <w:lsdException w:name="Medium List 2" w:semiHidden="0" w:uiPriority="66" w:unhideWhenUsed="0"/>
-    <w:lsdException w:name="Medium Grid 1" w:semiHidden="0" w:uiPriority="67" w:unhideWhenUsed="0"/>
-    <w:lsdException w:name="Medium Grid 2" w:semiHidden="0" w:uiPriority="68" w:unhideWhenUsed="0"/>
-    <w:lsdException w:name="Medium Grid 3" w:semiHidden="0" w:uiPriority="69" w:unhideWhenUsed="0"/>
-    <w:lsdException w:name="Dark List" w:semiHidden="0" w:uiPriority="70" w:unhideWhenUsed="0"/>
-    <w:lsdException w:name="Colorful Shading" w:semiHidden="0" w:uiPriority="71" w:unhideWhenUsed="0"/>
-    <w:lsdException w:name="Colorful List" w:semiHidden="0" w:uiPriority="72" w:unhideWhenUsed="0"/>
-    <w:lsdException w:name="Colorful Grid" w:semiHidden="0" w:uiPriority="73" w:unhideWhenUsed="0"/>
-    <w:lsdException w:name="Light Shading Accent 1" w:semiHidden="0" w:uiPriority="60" w:unhideWhenUsed="0"/>
-    <w:lsdException w:name="Light List Accent 1" w:semiHidden="0" w:uiPriority="61" w:unhideWhenUsed="0"/>
-    <w:lsdException w:name="Light Grid Accent 1" w:semiHidden="0" w:uiPriority="62" w:unhideWhenUsed="0"/>
-    <w:lsdException w:name="Medium Shading 1 Accent 1" w:semiHidden="0" w:uiPriority="63" w:unhideWhenUsed="0"/>
-    <w:lsdException w:name="Medium Shading 2 Accent 1" w:semiHidden="0" w:uiPriority="64" w:unhideWhenUsed="0"/>
-    <w:lsdException w:name="Medium List 1 Accent 1" w:semiHidden="0" w:uiPriority="65" w:unhideWhenUsed="0"/>
-    <w:lsdException w:name="Revision" w:unhideWhenUsed="0"/>
-    <w:lsdException w:name="List Paragraph" w:semiHidden="0" w:uiPriority="34" w:unhideWhenUsed="0" w:qFormat="1"/>
-    <w:lsdException w:name="Quote" w:semiHidden="0" w:uiPriority="29" w:unhideWhenUsed="0"/>
-    <w:lsdException w:name="Intense Quote" w:semiHidden="0" w:uiPriority="30" w:unhideWhenUsed="0"/>
-    <w:lsdException w:name="Medium List 2 Accent 1" w:semiHidden="0" w:uiPriority="66" w:unhideWhenUsed="0"/>
-    <w:lsdException w:name="Medium Grid 1 Accent 1" w:semiHidden="0" w:uiPriority="67" w:unhideWhenUsed="0"/>
-    <w:lsdException w:name="Medium Grid 2 Accent 1" w:semiHidden="0" w:uiPriority="68" w:unhideWhenUsed="0"/>
-    <w:lsdException w:name="Medium Grid 3 Accent 1" w:semiHidden="0" w:uiPriority="69" w:unhideWhenUsed="0"/>
-    <w:lsdException w:name="Dark List Accent 1" w:semiHidden="0" w:uiPriority="70" w:unhideWhenUsed="0"/>
-    <w:lsdException w:name="Colorful Shading Accent 1" w:semiHidden="0" w:uiPriority="71" w:unhideWhenUsed="0"/>
-    <w:lsdException w:name="Colorful List Accent 1" w:semiHidden="0" w:uiPriority="72" w:unhideWhenUsed="0"/>
-    <w:lsdException w:name="Colorful Grid Accent 1" w:semiHidden="0" w:uiPriority="73" w:unhideWhenUsed="0"/>
-    <w:lsdException w:name="Light Shading Accent 2" w:semiHidden="0" w:uiPriority="60" w:unhideWhenUsed="0"/>
-    <w:lsdException w:name="Light List Accent 2" w:semiHidden="0" w:uiPriority="61" w:unhideWhenUsed="0"/>
-    <w:lsdException w:name="Light Grid Accent 2" w:semiHidden="0" w:uiPriority="62" w:unhideWhenUsed="0"/>
-    <w:lsdException w:name="Medium Shading 1 Accent 2" w:semiHidden="0" w:uiPriority="63" w:unhideWhenUsed="0"/>
-    <w:lsdException w:name="Medium Shading 2 Accent 2" w:semiHidden="0" w:uiPriority="64" w:unhideWhenUsed="0"/>
-    <w:lsdException w:name="Medium List 1 Accent 2" w:semiHidden="0" w:uiPriority="65" w:unhideWhenUsed="0"/>
-    <w:lsdException w:name="Medium List 2 Accent 2" w:semiHidden="0" w:uiPriority="66" w:unhideWhenUsed="0"/>
-    <w:lsdException w:name="Medium Grid 1 Accent 2" w:semiHidden="0" w:uiPriority="67" w:unhideWhenUsed="0"/>
-    <w:lsdException w:name="Medium Grid 2 Accent 2" w:semiHidden="0" w:uiPriority="68" w:unhideWhenUsed="0"/>
-    <w:lsdException w:name="Medium Grid 3 Accent 2" w:semiHidden="0" w:uiPriority="69" w:unhideWhenUsed="0"/>
-    <w:lsdException w:name="Dark List Accent 2" w:semiHidden="0" w:uiPriority="70" w:unhideWhenUsed="0"/>
-    <w:lsdException w:name="Colorful Shading Accent 2" w:semiHidden="0" w:uiPriority="71" w:unhideWhenUsed="0"/>
-    <w:lsdException w:name="Colorful List Accent 2" w:semiHidden="0" w:uiPriority="72" w:unhideWhenUsed="0"/>
-    <w:lsdException w:name="Colorful Grid Accent 2" w:semiHidden="0" w:uiPriority="73" w:unhideWhenUsed="0"/>
-    <w:lsdException w:name="Light Shading Accent 3" w:semiHidden="0" w:uiPriority="60" w:unhideWhenUsed="0"/>
-    <w:lsdException w:name="Light List Accent 3" w:semiHidden="0" w:uiPriority="61" w:unhideWhenUsed="0"/>
-    <w:lsdException w:name="Light Grid Accent 3" w:semiHidden="0" w:uiPriority="62" w:unhideWhenUsed="0"/>
-    <w:lsdException w:name="Medium Shading 1 Accent 3" w:semiHidden="0" w:uiPriority="63" w:unhideWhenUsed="0"/>
-    <w:lsdException w:name="Medium Shading 2 Accent 3" w:semiHidden="0" w:uiPriority="64" w:unhideWhenUsed="0"/>
-    <w:lsdException w:name="Medium List 1 Accent 3" w:semiHidden="0" w:uiPriority="65" w:unhideWhenUsed="0"/>
-    <w:lsdException w:name="Medium List 2 Accent 3" w:semiHidden="0" w:uiPriority="66" w:unhideWhenUsed="0"/>
-    <w:lsdException w:name="Medium Grid 1 Accent 3" w:semiHidden="0" w:uiPriority="67" w:unhideWhenUsed="0"/>
-    <w:lsdException w:name="Medium Grid 2 Accent 3" w:semiHidden="0" w:uiPriority="68" w:unhideWhenUsed="0"/>
-    <w:lsdException w:name="Medium Grid 3 Accent 3" w:semiHidden="0" w:uiPriority="69" w:unhideWhenUsed="0"/>
-    <w:lsdException w:name="Dark List Accent 3" w:semiHidden="0" w:uiPriority="70" w:unhideWhenUsed="0"/>
-    <w:lsdException w:name="Colorful Shading Accent 3" w:semiHidden="0" w:uiPriority="71" w:unhideWhenUsed="0"/>
-    <w:lsdException w:name="Colorful List Accent 3" w:semiHidden="0" w:uiPriority="72" w:unhideWhenUsed="0"/>
-    <w:lsdException w:name="Colorful Grid Accent 3" w:semiHidden="0" w:uiPriority="73" w:unhideWhenUsed="0"/>
-    <w:lsdException w:name="Light Shading Accent 4" w:semiHidden="0" w:uiPriority="60" w:unhideWhenUsed="0"/>
-    <w:lsdException w:name="Light List Accent 4" w:semiHidden="0" w:uiPriority="61" w:unhideWhenUsed="0"/>
-    <w:lsdException w:name="Light Grid Accent 4" w:semiHidden="0" w:uiPriority="62" w:unhideWhenUsed="0"/>
-    <w:lsdException w:name="Medium Shading 1 Accent 4" w:semiHidden="0" w:uiPriority="63" w:unhideWhenUsed="0"/>
-    <w:lsdException w:name="Medium Shading 2 Accent 4" w:semiHidden="0" w:uiPriority="64" w:unhideWhenUsed="0"/>
-    <w:lsdException w:name="Medium List 1 Accent 4" w:semiHidden="0" w:uiPriority="65" w:unhideWhenUsed="0"/>
-    <w:lsdException w:name="Medium List 2 Accent 4" w:semiHidden="0" w:uiPriority="66" w:unhideWhenUsed="0"/>
-    <w:lsdException w:name="Medium Grid 1 Accent 4" w:semiHidden="0" w:uiPriority="67" w:unhideWhenUsed="0"/>
-    <w:lsdException w:name="Medium Grid 2 Accent 4" w:semiHidden="0" w:uiPriority="68" w:unhideWhenUsed="0"/>
-    <w:lsdException w:name="Medium Grid 3 Accent 4" w:semiHidden="0" w:uiPriority="69" w:unhideWhenUsed="0"/>
-    <w:lsdException w:name="Dark List Accent 4" w:semiHidden="0" w:uiPriority="70" w:unhideWhenUsed="0"/>
-    <w:lsdException w:name="Colorful Shading Accent 4" w:semiHidden="0" w:uiPriority="71" w:unhideWhenUsed="0"/>
-    <w:lsdException w:name="Colorful List Accent 4" w:semiHidden="0" w:uiPriority="72" w:unhideWhenUsed="0"/>
-    <w:lsdException w:name="Colorful Grid Accent 4" w:semiHidden="0" w:uiPriority="73" w:unhideWhenUsed="0"/>
-    <w:lsdException w:name="Light Shading Accent 5" w:semiHidden="0" w:uiPriority="60" w:unhideWhenUsed="0"/>
-    <w:lsdException w:name="Light List Accent 5" w:semiHidden="0" w:uiPriority="61" w:unhideWhenUsed="0"/>
-    <w:lsdException w:name="Light Grid Accent 5" w:semiHidden="0" w:uiPriority="62" w:unhideWhenUsed="0"/>
-    <w:lsdException w:name="Medium Shading 1 Accent 5" w:semiHidden="0" w:uiPriority="63" w:unhideWhenUsed="0"/>
-    <w:lsdException w:name="Medium Shading 2 Accent 5" w:semiHidden="0" w:uiPriority="64" w:unhideWhenUsed="0"/>
-    <w:lsdException w:name="Medium List 1 Accent 5" w:semiHidden="0" w:uiPriority="65" w:unhideWhenUsed="0"/>
-    <w:lsdException w:name="Medium List 2 Accent 5" w:semiHidden="0" w:uiPriority="66" w:unhideWhenUsed="0"/>
-    <w:lsdException w:name="Medium Grid 1 Accent 5" w:semiHidden="0" w:uiPriority="67" w:unhideWhenUsed="0"/>
-    <w:lsdException w:name="Medium Grid 2 Accent 5" w:semiHidden="0" w:uiPriority="68" w:unhideWhenUsed="0"/>
-    <w:lsdException w:name="Medium Grid 3 Accent 5" w:semiHidden="0" w:uiPriority="69" w:unhideWhenUsed="0"/>
-    <w:lsdException w:name="Dark List Accent 5" w:semiHidden="0" w:uiPriority="70" w:unhideWhenUsed="0"/>
-    <w:lsdException w:name="Colorful Shading Accent 5" w:semiHidden="0" w:uiPriority="71" w:unhideWhenUsed="0"/>
-    <w:lsdException w:name="Colorful List Accent 5" w:semiHidden="0" w:uiPriority="72" w:unhideWhenUsed="0"/>
-    <w:lsdException w:name="Colorful Grid Accent 5" w:semiHidden="0" w:uiPriority="73" w:unhideWhenUsed="0"/>
-    <w:lsdException w:name="Light Shading Accent 6" w:semiHidden="0" w:uiPriority="60" w:unhideWhenUsed="0"/>
-    <w:lsdException w:name="Light List Accent 6" w:semiHidden="0" w:uiPriority="61" w:unhideWhenUsed="0"/>
-    <w:lsdException w:name="Light Grid Accent 6" w:semiHidden="0" w:uiPriority="62" w:unhideWhenUsed="0"/>
-    <w:lsdException w:name="Medium Shading 1 Accent 6" w:semiHidden="0" w:uiPriority="63" w:unhideWhenUsed="0"/>
-    <w:lsdException w:name="Medium Shading 2 Accent 6" w:semiHidden="0" w:uiPriority="64" w:unhideWhenUsed="0"/>
-    <w:lsdException w:name="Medium List 1 Accent 6" w:semiHidden="0" w:uiPriority="65" w:unhideWhenUsed="0"/>
-    <w:lsdException w:name="Medium List 2 Accent 6" w:semiHidden="0" w:uiPriority="66" w:unhideWhenUsed="0"/>
-    <w:lsdException w:name="Medium Grid 1 Accent 6" w:semiHidden="0" w:uiPriority="67" w:unhideWhenUsed="0"/>
-    <w:lsdException w:name="Medium Grid 2 Accent 6" w:semiHidden="0" w:uiPriority="68" w:unhideWhenUsed="0"/>
-    <w:lsdException w:name="Medium Grid 3 Accent 6" w:semiHidden="0" w:uiPriority="69" w:unhideWhenUsed="0"/>
-    <w:lsdException w:name="Dark List Accent 6" w:semiHidden="0" w:uiPriority="70" w:unhideWhenUsed="0"/>
-    <w:lsdException w:name="Colorful Shading Accent 6" w:semiHidden="0" w:uiPriority="71" w:unhideWhenUsed="0"/>
-    <w:lsdException w:name="Colorful List Accent 6" w:semiHidden="0" w:uiPriority="72" w:unhideWhenUsed="0"/>
-    <w:lsdException w:name="Colorful Grid Accent 6" w:semiHidden="0" w:uiPriority="73" w:unhideWhenUsed="0"/>
-    <w:lsdException w:name="Subtle Emphasis" w:semiHidden="0" w:uiPriority="19" w:unhideWhenUsed="0"/>
-    <w:lsdException w:name="Intense Emphasis" w:semiHidden="0" w:uiPriority="21" w:unhideWhenUsed="0"/>
-    <w:lsdException w:name="Subtle Reference" w:semiHidden="0" w:uiPriority="31" w:unhideWhenUsed="0"/>
-    <w:lsdException w:name="Intense Reference" w:semiHidden="0" w:uiPriority="32" w:unhideWhenUsed="0"/>
-    <w:lsdException w:name="Book Title" w:semiHidden="0" w:uiPriority="33" w:unhideWhenUsed="0"/>
-    <w:lsdException w:name="Bibliography" w:uiPriority="37"/>
-    <w:lsdException w:name="TOC Heading" w:uiPriority="39" w:qFormat="1"/>
+  <w:latentStyles w:defLockedState="0" w:defUIPriority="99" w:defSemiHidden="0" w:defUnhideWhenUsed="0" w:defQFormat="0" w:count="371">
+    <w:lsdException w:name="Normal" w:uiPriority="0"/>
+    <w:lsdException w:name="heading 1" w:uiPriority="9" w:qFormat="1"/>
+    <w:lsdException w:name="heading 2" w:semiHidden="1" w:uiPriority="0" w:unhideWhenUsed="1" w:qFormat="1"/>
+    <w:lsdException w:name="heading 3" w:semiHidden="1" w:uiPriority="0" w:unhideWhenUsed="1" w:qFormat="1"/>
+    <w:lsdException w:name="heading 4" w:semiHidden="1" w:uiPriority="9" w:unhideWhenUsed="1" w:qFormat="1"/>
+    <w:lsdException w:name="heading 5" w:semiHidden="1" w:uiPriority="9" w:unhideWhenUsed="1" w:qFormat="1"/>
+    <w:lsdException w:name="heading 6" w:semiHidden="1" w:uiPriority="9" w:unhideWhenUsed="1"/>
+    <w:lsdException w:name="heading 7" w:semiHidden="1" w:uiPriority="9" w:unhideWhenUsed="1" w:qFormat="1"/>
+    <w:lsdException w:name="heading 8" w:semiHidden="1" w:uiPriority="9" w:unhideWhenUsed="1" w:qFormat="1"/>
+    <w:lsdException w:name="heading 9" w:semiHidden="1" w:uiPriority="9" w:unhideWhenUsed="1"/>
+    <w:lsdException w:name="index 1" w:semiHidden="1" w:unhideWhenUsed="1"/>
+    <w:lsdException w:name="index 2" w:semiHidden="1" w:unhideWhenUsed="1"/>
+    <w:lsdException w:name="index 3" w:semiHidden="1" w:unhideWhenUsed="1"/>
+    <w:lsdException w:name="index 4" w:semiHidden="1" w:unhideWhenUsed="1"/>
+    <w:lsdException w:name="index 5" w:semiHidden="1" w:unhideWhenUsed="1"/>
+    <w:lsdException w:name="index 6" w:semiHidden="1" w:unhideWhenUsed="1"/>
+    <w:lsdException w:name="index 7" w:semiHidden="1" w:unhideWhenUsed="1"/>
+    <w:lsdException w:name="index 8" w:semiHidden="1" w:unhideWhenUsed="1"/>
+    <w:lsdException w:name="index 9" w:semiHidden="1" w:unhideWhenUsed="1"/>
+    <w:lsdException w:name="toc 1" w:semiHidden="1" w:uiPriority="39" w:unhideWhenUsed="1"/>
+    <w:lsdException w:name="toc 2" w:semiHidden="1" w:uiPriority="39" w:unhideWhenUsed="1"/>
+    <w:lsdException w:name="toc 3" w:semiHidden="1" w:uiPriority="39" w:unhideWhenUsed="1"/>
+    <w:lsdException w:name="toc 4" w:semiHidden="1" w:uiPriority="39" w:unhideWhenUsed="1"/>
+    <w:lsdException w:name="toc 5" w:semiHidden="1" w:uiPriority="39" w:unhideWhenUsed="1"/>
+    <w:lsdException w:name="toc 6" w:semiHidden="1" w:uiPriority="39" w:unhideWhenUsed="1"/>
+    <w:lsdException w:name="toc 7" w:semiHidden="1" w:uiPriority="39" w:unhideWhenUsed="1"/>
+    <w:lsdException w:name="toc 8" w:semiHidden="1" w:uiPriority="39" w:unhideWhenUsed="1"/>
+    <w:lsdException w:name="toc 9" w:semiHidden="1" w:uiPriority="39" w:unhideWhenUsed="1"/>
+    <w:lsdException w:name="Normal Indent" w:semiHidden="1" w:uiPriority="0" w:unhideWhenUsed="1"/>
+    <w:lsdException w:name="footnote text" w:semiHidden="1" w:uiPriority="0" w:unhideWhenUsed="1"/>
+    <w:lsdException w:name="annotation text" w:semiHidden="1" w:unhideWhenUsed="1"/>
+    <w:lsdException w:name="header" w:semiHidden="1" w:unhideWhenUsed="1"/>
+    <w:lsdException w:name="footer" w:semiHidden="1" w:unhideWhenUsed="1"/>
+    <w:lsdException w:name="index heading" w:semiHidden="1" w:unhideWhenUsed="1"/>
+    <w:lsdException w:name="caption" w:semiHidden="1" w:uiPriority="35" w:unhideWhenUsed="1" w:qFormat="1"/>
+    <w:lsdException w:name="table of figures" w:semiHidden="1" w:unhideWhenUsed="1"/>
+    <w:lsdException w:name="envelope address" w:semiHidden="1" w:unhideWhenUsed="1"/>
+    <w:lsdException w:name="envelope return" w:semiHidden="1" w:unhideWhenUsed="1"/>
+    <w:lsdException w:name="footnote reference" w:semiHidden="1" w:uiPriority="0" w:unhideWhenUsed="1"/>
+    <w:lsdException w:name="annotation reference" w:semiHidden="1" w:unhideWhenUsed="1"/>
+    <w:lsdException w:name="line number" w:semiHidden="1" w:unhideWhenUsed="1"/>
+    <w:lsdException w:name="page number" w:semiHidden="1" w:unhideWhenUsed="1"/>
+    <w:lsdException w:name="endnote reference" w:semiHidden="1" w:unhideWhenUsed="1"/>
+    <w:lsdException w:name="endnote text" w:semiHidden="1" w:unhideWhenUsed="1"/>
+    <w:lsdException w:name="table of authorities" w:semiHidden="1" w:unhideWhenUsed="1"/>
+    <w:lsdException w:name="macro" w:semiHidden="1" w:unhideWhenUsed="1"/>
+    <w:lsdException w:name="toa heading" w:semiHidden="1" w:unhideWhenUsed="1"/>
+    <w:lsdException w:name="List" w:semiHidden="1" w:unhideWhenUsed="1"/>
+    <w:lsdException w:name="List Bullet" w:semiHidden="1" w:unhideWhenUsed="1"/>
+    <w:lsdException w:name="List Number" w:semiHidden="1" w:unhideWhenUsed="1"/>
+    <w:lsdException w:name="List 2" w:semiHidden="1" w:unhideWhenUsed="1"/>
+    <w:lsdException w:name="List 3" w:semiHidden="1" w:unhideWhenUsed="1"/>
+    <w:lsdException w:name="List 4" w:semiHidden="1" w:unhideWhenUsed="1"/>
+    <w:lsdException w:name="List 5" w:semiHidden="1" w:unhideWhenUsed="1"/>
+    <w:lsdException w:name="List Bullet 2" w:semiHidden="1" w:unhideWhenUsed="1"/>
+    <w:lsdException w:name="List Bullet 3" w:semiHidden="1" w:unhideWhenUsed="1"/>
+    <w:lsdException w:name="List Bullet 4" w:semiHidden="1" w:unhideWhenUsed="1"/>
+    <w:lsdException w:name="List Bullet 5" w:semiHidden="1" w:unhideWhenUsed="1"/>
+    <w:lsdException w:name="List Number 2" w:semiHidden="1" w:unhideWhenUsed="1"/>
+    <w:lsdException w:name="List Number 3" w:semiHidden="1" w:unhideWhenUsed="1"/>
+    <w:lsdException w:name="List Number 4" w:semiHidden="1" w:unhideWhenUsed="1"/>
+    <w:lsdException w:name="List Number 5" w:semiHidden="1" w:unhideWhenUsed="1"/>
+    <w:lsdException w:name="Title" w:uiPriority="10"/>
+    <w:lsdException w:name="Closing" w:semiHidden="1" w:unhideWhenUsed="1"/>
+    <w:lsdException w:name="Signature" w:semiHidden="1" w:unhideWhenUsed="1"/>
+    <w:lsdException w:name="Default Paragraph Font" w:semiHidden="1" w:uiPriority="1" w:unhideWhenUsed="1"/>
+    <w:lsdException w:name="Body Text" w:semiHidden="1" w:unhideWhenUsed="1" w:qFormat="1"/>
+    <w:lsdException w:name="Body Text Indent" w:semiHidden="1" w:unhideWhenUsed="1"/>
+    <w:lsdException w:name="List Continue" w:semiHidden="1" w:unhideWhenUsed="1"/>
+    <w:lsdException w:name="List Continue 2" w:semiHidden="1" w:unhideWhenUsed="1"/>
+    <w:lsdException w:name="List Continue 3" w:semiHidden="1" w:unhideWhenUsed="1"/>
+    <w:lsdException w:name="List Continue 4" w:semiHidden="1" w:unhideWhenUsed="1"/>
+    <w:lsdException w:name="List Continue 5" w:semiHidden="1" w:unhideWhenUsed="1"/>
+    <w:lsdException w:name="Message Header" w:semiHidden="1" w:unhideWhenUsed="1"/>
+    <w:lsdException w:name="Subtitle" w:uiPriority="11"/>
+    <w:lsdException w:name="Salutation" w:semiHidden="1" w:unhideWhenUsed="1"/>
+    <w:lsdException w:name="Date" w:semiHidden="1" w:unhideWhenUsed="1"/>
+    <w:lsdException w:name="Body Text First Indent" w:semiHidden="1" w:unhideWhenUsed="1"/>
+    <w:lsdException w:name="Body Text First Indent 2" w:semiHidden="1" w:unhideWhenUsed="1"/>
+    <w:lsdException w:name="Note Heading" w:semiHidden="1" w:unhideWhenUsed="1"/>
+    <w:lsdException w:name="Body Text 2" w:semiHidden="1" w:unhideWhenUsed="1"/>
+    <w:lsdException w:name="Body Text 3" w:semiHidden="1" w:unhideWhenUsed="1"/>
+    <w:lsdException w:name="Body Text Indent 2" w:semiHidden="1" w:unhideWhenUsed="1"/>
+    <w:lsdException w:name="Body Text Indent 3" w:semiHidden="1" w:unhideWhenUsed="1"/>
+    <w:lsdException w:name="Block Text" w:semiHidden="1" w:unhideWhenUsed="1"/>
+    <w:lsdException w:name="Hyperlink" w:semiHidden="1" w:unhideWhenUsed="1"/>
+    <w:lsdException w:name="FollowedHyperlink" w:semiHidden="1" w:uiPriority="0" w:unhideWhenUsed="1"/>
+    <w:lsdException w:name="Strong" w:uiPriority="22" w:qFormat="1"/>
+    <w:lsdException w:name="Emphasis" w:uiPriority="20"/>
+    <w:lsdException w:name="Document Map" w:semiHidden="1" w:unhideWhenUsed="1"/>
+    <w:lsdException w:name="Plain Text" w:semiHidden="1" w:unhideWhenUsed="1"/>
+    <w:lsdException w:name="E-mail Signature" w:semiHidden="1" w:unhideWhenUsed="1"/>
+    <w:lsdException w:name="HTML Top of Form" w:semiHidden="1" w:unhideWhenUsed="1"/>
+    <w:lsdException w:name="HTML Bottom of Form" w:semiHidden="1" w:unhideWhenUsed="1"/>
+    <w:lsdException w:name="Normal (Web)" w:semiHidden="1" w:unhideWhenUsed="1"/>
+    <w:lsdException w:name="HTML Acronym" w:semiHidden="1" w:unhideWhenUsed="1"/>
+    <w:lsdException w:name="HTML Address" w:semiHidden="1" w:unhideWhenUsed="1"/>
+    <w:lsdException w:name="HTML Cite" w:semiHidden="1" w:unhideWhenUsed="1"/>
+    <w:lsdException w:name="HTML Code" w:semiHidden="1" w:unhideWhenUsed="1"/>
+    <w:lsdException w:name="HTML Definition" w:semiHidden="1" w:unhideWhenUsed="1"/>
+    <w:lsdException w:name="HTML Keyboard" w:semiHidden="1" w:unhideWhenUsed="1"/>
+    <w:lsdException w:name="HTML Preformatted" w:semiHidden="1" w:unhideWhenUsed="1"/>
+    <w:lsdException w:name="HTML Sample" w:semiHidden="1" w:unhideWhenUsed="1"/>
+    <w:lsdException w:name="HTML Typewriter" w:semiHidden="1" w:unhideWhenUsed="1"/>
+    <w:lsdException w:name="HTML Variable" w:semiHidden="1" w:unhideWhenUsed="1"/>
+    <w:lsdException w:name="Normal Table" w:semiHidden="1" w:unhideWhenUsed="1"/>
+    <w:lsdException w:name="annotation subject" w:semiHidden="1" w:unhideWhenUsed="1"/>
+    <w:lsdException w:name="No List" w:semiHidden="1" w:unhideWhenUsed="1"/>
+    <w:lsdException w:name="Outline List 1" w:semiHidden="1" w:unhideWhenUsed="1"/>
+    <w:lsdException w:name="Outline List 2" w:semiHidden="1" w:unhideWhenUsed="1"/>
+    <w:lsdException w:name="Outline List 3" w:semiHidden="1" w:unhideWhenUsed="1"/>
+    <w:lsdException w:name="Table Simple 1" w:semiHidden="1" w:unhideWhenUsed="1"/>
+    <w:lsdException w:name="Table Simple 2" w:semiHidden="1" w:unhideWhenUsed="1"/>
+    <w:lsdException w:name="Table Simple 3" w:semiHidden="1" w:unhideWhenUsed="1"/>
+    <w:lsdException w:name="Table Classic 1" w:semiHidden="1" w:unhideWhenUsed="1"/>
+    <w:lsdException w:name="Table Classic 2" w:semiHidden="1" w:unhideWhenUsed="1"/>
+    <w:lsdException w:name="Table Classic 3" w:semiHidden="1" w:unhideWhenUsed="1"/>
+    <w:lsdException w:name="Table Classic 4" w:semiHidden="1" w:unhideWhenUsed="1"/>
+    <w:lsdException w:name="Table Colorful 1" w:semiHidden="1" w:unhideWhenUsed="1"/>
+    <w:lsdException w:name="Table Colorful 2" w:semiHidden="1" w:unhideWhenUsed="1"/>
+    <w:lsdException w:name="Table Colorful 3" w:semiHidden="1" w:unhideWhenUsed="1"/>
+    <w:lsdException w:name="Table Columns 1" w:semiHidden="1" w:unhideWhenUsed="1"/>
+    <w:lsdException w:name="Table Columns 2" w:semiHidden="1" w:unhideWhenUsed="1"/>
+    <w:lsdException w:name="Table Columns 3" w:semiHidden="1" w:unhideWhenUsed="1"/>
+    <w:lsdException w:name="Table Columns 4" w:semiHidden="1" w:unhideWhenUsed="1"/>
+    <w:lsdException w:name="Table Columns 5" w:semiHidden="1" w:unhideWhenUsed="1"/>
+    <w:lsdException w:name="Table Grid 1" w:semiHidden="1" w:unhideWhenUsed="1"/>
+    <w:lsdException w:name="Table Grid 2" w:semiHidden="1" w:unhideWhenUsed="1"/>
+    <w:lsdException w:name="Table Grid 3" w:semiHidden="1" w:unhideWhenUsed="1"/>
+    <w:lsdException w:name="Table Grid 4" w:semiHidden="1" w:unhideWhenUsed="1"/>
+    <w:lsdException w:name="Table Grid 5" w:semiHidden="1" w:unhideWhenUsed="1"/>
+    <w:lsdException w:name="Table Grid 6" w:semiHidden="1" w:unhideWhenUsed="1"/>
+    <w:lsdException w:name="Table Grid 7" w:semiHidden="1" w:unhideWhenUsed="1"/>
+    <w:lsdException w:name="Table Grid 8" w:semiHidden="1" w:unhideWhenUsed="1"/>
+    <w:lsdException w:name="Table List 1" w:semiHidden="1" w:unhideWhenUsed="1"/>
+    <w:lsdException w:name="Table List 2" w:semiHidden="1" w:unhideWhenUsed="1"/>
+    <w:lsdException w:name="Table List 3" w:semiHidden="1" w:unhideWhenUsed="1"/>
+    <w:lsdException w:name="Table List 4" w:semiHidden="1" w:unhideWhenUsed="1"/>
+    <w:lsdException w:name="Table List 5" w:semiHidden="1" w:unhideWhenUsed="1"/>
+    <w:lsdException w:name="Table List 6" w:semiHidden="1" w:unhideWhenUsed="1"/>
+    <w:lsdException w:name="Table List 7" w:semiHidden="1" w:unhideWhenUsed="1"/>
+    <w:lsdException w:name="Table List 8" w:semiHidden="1" w:unhideWhenUsed="1"/>
+    <w:lsdException w:name="Table 3D effects 1" w:semiHidden="1" w:unhideWhenUsed="1"/>
+    <w:lsdException w:name="Table 3D effects 2" w:semiHidden="1" w:unhideWhenUsed="1"/>
+    <w:lsdException w:name="Table 3D effects 3" w:semiHidden="1" w:unhideWhenUsed="1"/>
+    <w:lsdException w:name="Table Contemporary" w:semiHidden="1" w:unhideWhenUsed="1"/>
+    <w:lsdException w:name="Table Elegant" w:semiHidden="1" w:unhideWhenUsed="1"/>
+    <w:lsdException w:name="Table Professional" w:semiHidden="1" w:unhideWhenUsed="1"/>
+    <w:lsdException w:name="Table Subtle 1" w:semiHidden="1" w:unhideWhenUsed="1"/>
+    <w:lsdException w:name="Table Subtle 2" w:semiHidden="1" w:unhideWhenUsed="1"/>
+    <w:lsdException w:name="Table Web 1" w:semiHidden="1" w:unhideWhenUsed="1"/>
+    <w:lsdException w:name="Table Web 2" w:semiHidden="1" w:unhideWhenUsed="1"/>
+    <w:lsdException w:name="Table Web 3" w:semiHidden="1" w:unhideWhenUsed="1"/>
+    <w:lsdException w:name="Balloon Text" w:semiHidden="1" w:unhideWhenUsed="1"/>
+    <w:lsdException w:name="Table Grid" w:uiPriority="59"/>
+    <w:lsdException w:name="Table Theme" w:semiHidden="1" w:unhideWhenUsed="1"/>
+    <w:lsdException w:name="Placeholder Text" w:semiHidden="1"/>
+    <w:lsdException w:name="No Spacing" w:uiPriority="1"/>
+    <w:lsdException w:name="Light Shading" w:uiPriority="60"/>
+    <w:lsdException w:name="Light List" w:uiPriority="61"/>
+    <w:lsdException w:name="Light Grid" w:uiPriority="62"/>
+    <w:lsdException w:name="Medium Shading 1" w:uiPriority="63"/>
+    <w:lsdException w:name="Medium Shading 2" w:uiPriority="64"/>
+    <w:lsdException w:name="Medium List 1" w:uiPriority="65"/>
+    <w:lsdException w:name="Medium List 2" w:uiPriority="66"/>
+    <w:lsdException w:name="Medium Grid 1" w:uiPriority="67"/>
+    <w:lsdException w:name="Medium Grid 2" w:uiPriority="68"/>
+    <w:lsdException w:name="Medium Grid 3" w:uiPriority="69"/>
+    <w:lsdException w:name="Dark List" w:uiPriority="70"/>
+    <w:lsdException w:name="Colorful Shading" w:uiPriority="71"/>
+    <w:lsdException w:name="Colorful List" w:uiPriority="72"/>
+    <w:lsdException w:name="Colorful Grid" w:uiPriority="73"/>
+    <w:lsdException w:name="Light Shading Accent 1" w:uiPriority="60"/>
+    <w:lsdException w:name="Light List Accent 1" w:uiPriority="61"/>
+    <w:lsdException w:name="Light Grid Accent 1" w:uiPriority="62"/>
+    <w:lsdException w:name="Medium Shading 1 Accent 1" w:uiPriority="63"/>
+    <w:lsdException w:name="Medium Shading 2 Accent 1" w:uiPriority="64"/>
+    <w:lsdException w:name="Medium List 1 Accent 1" w:uiPriority="65"/>
+    <w:lsdException w:name="Revision" w:semiHidden="1"/>
+    <w:lsdException w:name="List Paragraph" w:uiPriority="34" w:qFormat="1"/>
+    <w:lsdException w:name="Quote" w:uiPriority="29"/>
+    <w:lsdException w:name="Intense Quote" w:uiPriority="30"/>
+    <w:lsdException w:name="Medium List 2 Accent 1" w:uiPriority="66"/>
+    <w:lsdException w:name="Medium Grid 1 Accent 1" w:uiPriority="67"/>
+    <w:lsdException w:name="Medium Grid 2 Accent 1" w:uiPriority="68"/>
+    <w:lsdException w:name="Medium Grid 3 Accent 1" w:uiPriority="69"/>
+    <w:lsdException w:name="Dark List Accent 1" w:uiPriority="70"/>
+    <w:lsdException w:name="Colorful Shading Accent 1" w:uiPriority="71"/>
+    <w:lsdException w:name="Colorful List Accent 1" w:uiPriority="72"/>
+    <w:lsdException w:name="Colorful Grid Accent 1" w:uiPriority="73"/>
+    <w:lsdException w:name="Light Shading Accent 2" w:uiPriority="60"/>
+    <w:lsdException w:name="Light List Accent 2" w:uiPriority="61"/>
+    <w:lsdException w:name="Light Grid Accent 2" w:uiPriority="62"/>
+    <w:lsdException w:name="Medium Shading 1 Accent 2" w:uiPriority="63"/>
+    <w:lsdException w:name="Medium Shading 2 Accent 2" w:uiPriority="64"/>
+    <w:lsdException w:name="Medium List 1 Accent 2" w:uiPriority="65"/>
+    <w:lsdException w:name="Medium List 2 Accent 2" w:uiPriority="66"/>
+    <w:lsdException w:name="Medium Grid 1 Accent 2" w:uiPriority="67"/>
+    <w:lsdException w:name="Medium Grid 2 Accent 2" w:uiPriority="68"/>
+    <w:lsdException w:name="Medium Grid 3 Accent 2" w:uiPriority="69"/>
+    <w:lsdException w:name="Dark List Accent 2" w:uiPriority="70"/>
+    <w:lsdException w:name="Colorful Shading Accent 2" w:uiPriority="71"/>
+    <w:lsdException w:name="Colorful List Accent 2" w:uiPriority="72"/>
+    <w:lsdException w:name="Colorful Grid Accent 2" w:uiPriority="73"/>
+    <w:lsdException w:name="Light Shading Accent 3" w:uiPriority="60"/>
+    <w:lsdException w:name="Light List Accent 3" w:uiPriority="61"/>
+    <w:lsdException w:name="Light Grid Accent 3" w:uiPriority="62"/>
+    <w:lsdException w:name="Medium Shading 1 Accent 3" w:uiPriority="63"/>
+    <w:lsdException w:name="Medium Shading 2 Accent 3" w:uiPriority="64"/>
+    <w:lsdException w:name="Medium List 1 Accent 3" w:uiPriority="65"/>
+    <w:lsdException w:name="Medium List 2 Accent 3" w:uiPriority="66"/>
+    <w:lsdException w:name="Medium Grid 1 Accent 3" w:uiPriority="67"/>
+    <w:lsdException w:name="Medium Grid 2 Accent 3" w:uiPriority="68"/>
+    <w:lsdException w:name="Medium Grid 3 Accent 3" w:uiPriority="69"/>
+    <w:lsdException w:name="Dark List Accent 3" w:uiPriority="70"/>
+    <w:lsdException w:name="Colorful Shading Accent 3" w:uiPriority="71"/>
+    <w:lsdException w:name="Colorful List Accent 3" w:uiPriority="72"/>
+    <w:lsdException w:name="Colorful Grid Accent 3" w:uiPriority="73"/>
+    <w:lsdException w:name="Light Shading Accent 4" w:uiPriority="60"/>
+    <w:lsdException w:name="Light List Accent 4" w:uiPriority="61"/>
+    <w:lsdException w:name="Light Grid Accent 4" w:uiPriority="62"/>
+    <w:lsdException w:name="Medium Shading 1 Accent 4" w:uiPriority="63"/>
+    <w:lsdException w:name="Medium Shading 2 Accent 4" w:uiPriority="64"/>
+    <w:lsdException w:name="Medium List 1 Accent 4" w:uiPriority="65"/>
+    <w:lsdException w:name="Medium List 2 Accent 4" w:uiPriority="66"/>
+    <w:lsdException w:name="Medium Grid 1 Accent 4" w:uiPriority="67"/>
+    <w:lsdException w:name="Medium Grid 2 Accent 4" w:uiPriority="68"/>
+    <w:lsdException w:name="Medium Grid 3 Accent 4" w:uiPriority="69"/>
+    <w:lsdException w:name="Dark List Accent 4" w:uiPriority="70"/>
+    <w:lsdException w:name="Colorful Shading Accent 4" w:uiPriority="71"/>
+    <w:lsdException w:name="Colorful List Accent 4" w:uiPriority="72"/>
+    <w:lsdException w:name="Colorful Grid Accent 4" w:uiPriority="73"/>
+    <w:lsdException w:name="Light Shading Accent 5" w:uiPriority="60"/>
+    <w:lsdException w:name="Light List Accent 5" w:uiPriority="61"/>
+    <w:lsdException w:name="Light Grid Accent 5" w:uiPriority="62"/>
+    <w:lsdException w:name="Medium Shading 1 Accent 5" w:uiPriority="63"/>
+    <w:lsdException w:name="Medium Shading 2 Accent 5" w:uiPriority="64"/>
+    <w:lsdException w:name="Medium List 1 Accent 5" w:uiPriority="65"/>
+    <w:lsdException w:name="Medium List 2 Accent 5" w:uiPriority="66"/>
+    <w:lsdException w:name="Medium Grid 1 Accent 5" w:uiPriority="67"/>
+    <w:lsdException w:name="Medium Grid 2 Accent 5" w:uiPriority="68"/>
+    <w:lsdException w:name="Medium Grid 3 Accent 5" w:uiPriority="69"/>
+    <w:lsdException w:name="Dark List Accent 5" w:uiPriority="70"/>
+    <w:lsdException w:name="Colorful Shading Accent 5" w:uiPriority="71"/>
+    <w:lsdException w:name="Colorful List Accent 5" w:uiPriority="72"/>
+    <w:lsdException w:name="Colorful Grid Accent 5" w:uiPriority="73"/>
+    <w:lsdException w:name="Light Shading Accent 6" w:uiPriority="60"/>
+    <w:lsdException w:name="Light List Accent 6" w:uiPriority="61"/>
+    <w:lsdException w:name="Light Grid Accent 6" w:uiPriority="62"/>
+    <w:lsdException w:name="Medium Shading 1 Accent 6" w:uiPriority="63"/>
+    <w:lsdException w:name="Medium Shading 2 Accent 6" w:uiPriority="64"/>
+    <w:lsdException w:name="Medium List 1 Accent 6" w:uiPriority="65"/>
+    <w:lsdException w:name="Medium List 2 Accent 6" w:uiPriority="66"/>
+    <w:lsdException w:name="Medium Grid 1 Accent 6" w:uiPriority="67"/>
+    <w:lsdException w:name="Medium Grid 2 Accent 6" w:uiPriority="68"/>
+    <w:lsdException w:name="Medium Grid 3 Accent 6" w:uiPriority="69"/>
+    <w:lsdException w:name="Dark List Accent 6" w:uiPriority="70"/>
+    <w:lsdException w:name="Colorful Shading Accent 6" w:uiPriority="71"/>
+    <w:lsdException w:name="Colorful List Accent 6" w:uiPriority="72"/>
+    <w:lsdException w:name="Colorful Grid Accent 6" w:uiPriority="73"/>
+    <w:lsdException w:name="Subtle Emphasis" w:uiPriority="19"/>
+    <w:lsdException w:name="Intense Emphasis" w:uiPriority="21"/>
+    <w:lsdException w:name="Subtle Reference" w:uiPriority="31"/>
+    <w:lsdException w:name="Intense Reference" w:uiPriority="32"/>
+    <w:lsdException w:name="Book Title" w:uiPriority="33"/>
+    <w:lsdException w:name="Bibliography" w:semiHidden="1" w:uiPriority="37" w:unhideWhenUsed="1"/>
+    <w:lsdException w:name="TOC Heading" w:semiHidden="1" w:uiPriority="39" w:unhideWhenUsed="1" w:qFormat="1"/>
+    <w:lsdException w:name="Plain Table 1" w:uiPriority="41"/>
+    <w:lsdException w:name="Plain Table 2" w:uiPriority="42"/>
+    <w:lsdException w:name="Plain Table 3" w:uiPriority="43"/>
+    <w:lsdException w:name="Plain Table 4" w:uiPriority="44"/>
+    <w:lsdException w:name="Plain Table 5" w:uiPriority="45"/>
+    <w:lsdException w:name="Grid Table Light" w:uiPriority="40"/>
+    <w:lsdException w:name="Grid Table 1 Light" w:uiPriority="46"/>
+    <w:lsdException w:name="Grid Table 2" w:uiPriority="47"/>
+    <w:lsdException w:name="Grid Table 3" w:uiPriority="48"/>
+    <w:lsdException w:name="Grid Table 4" w:uiPriority="49"/>
+    <w:lsdException w:name="Grid Table 5 Dark" w:uiPriority="50"/>
+    <w:lsdException w:name="Grid Table 6 Colorful" w:uiPriority="51"/>
+    <w:lsdException w:name="Grid Table 7 Colorful" w:uiPriority="52"/>
+    <w:lsdException w:name="Grid Table 1 Light Accent 1" w:uiPriority="46"/>
+    <w:lsdException w:name="Grid Table 2 Accent 1" w:uiPriority="47"/>
+    <w:lsdException w:name="Grid Table 3 Accent 1" w:uiPriority="48"/>
+    <w:lsdException w:name="Grid Table 4 Accent 1" w:uiPriority="49"/>
+    <w:lsdException w:name="Grid Table 5 Dark Accent 1" w:uiPriority="50"/>
+    <w:lsdException w:name="Grid Table 6 Colorful Accent 1" w:uiPriority="51"/>
+    <w:lsdException w:name="Grid Table 7 Colorful Accent 1" w:uiPriority="52"/>
+    <w:lsdException w:name="Grid Table 1 Light Accent 2" w:uiPriority="46"/>
+    <w:lsdException w:name="Grid Table 2 Accent 2" w:uiPriority="47"/>
+    <w:lsdException w:name="Grid Table 3 Accent 2" w:uiPriority="48"/>
+    <w:lsdException w:name="Grid Table 4 Accent 2" w:uiPriority="49"/>
+    <w:lsdException w:name="Grid Table 5 Dark Accent 2" w:uiPriority="50"/>
+    <w:lsdException w:name="Grid Table 6 Colorful Accent 2" w:uiPriority="51"/>
+    <w:lsdException w:name="Grid Table 7 Colorful Accent 2" w:uiPriority="52"/>
+    <w:lsdException w:name="Grid Table 1 Light Accent 3" w:uiPriority="46"/>
+    <w:lsdException w:name="Grid Table 2 Accent 3" w:uiPriority="47"/>
+    <w:lsdException w:name="Grid Table 3 Accent 3" w:uiPriority="48"/>
+    <w:lsdException w:name="Grid Table 4 Accent 3" w:uiPriority="49"/>
+    <w:lsdException w:name="Grid Table 5 Dark Accent 3" w:uiPriority="50"/>
+    <w:lsdException w:name="Grid Table 6 Colorful Accent 3" w:uiPriority="51"/>
+    <w:lsdException w:name="Grid Table 7 Colorful Accent 3" w:uiPriority="52"/>
+    <w:lsdException w:name="Grid Table 1 Light Accent 4" w:uiPriority="46"/>
+    <w:lsdException w:name="Grid Table 2 Accent 4" w:uiPriority="47"/>
+    <w:lsdException w:name="Grid Table 3 Accent 4" w:uiPriority="48"/>
+    <w:lsdException w:name="Grid Table 4 Accent 4" w:uiPriority="49"/>
+    <w:lsdException w:name="Grid Table 5 Dark Accent 4" w:uiPriority="50"/>
+    <w:lsdException w:name="Grid Table 6 Colorful Accent 4" w:uiPriority="51"/>
+    <w:lsdException w:name="Grid Table 7 Colorful Accent 4" w:uiPriority="52"/>
+    <w:lsdException w:name="Grid Table 1 Light Accent 5" w:uiPriority="46"/>
+    <w:lsdException w:name="Grid Table 2 Accent 5" w:uiPriority="47"/>
+    <w:lsdException w:name="Grid Table 3 Accent 5" w:uiPriority="48"/>
+    <w:lsdException w:name="Grid Table 4 Accent 5" w:uiPriority="49"/>
+    <w:lsdException w:name="Grid Table 5 Dark Accent 5" w:uiPriority="50"/>
+    <w:lsdException w:name="Grid Table 6 Colorful Accent 5" w:uiPriority="51"/>
+    <w:lsdException w:name="Grid Table 7 Colorful Accent 5" w:uiPriority="52"/>
+    <w:lsdException w:name="Grid Table 1 Light Accent 6" w:uiPriority="46"/>
+    <w:lsdException w:name="Grid Table 2 Accent 6" w:uiPriority="47"/>
+    <w:lsdException w:name="Grid Table 3 Accent 6" w:uiPriority="48"/>
+    <w:lsdException w:name="Grid Table 4 Accent 6" w:uiPriority="49"/>
+    <w:lsdException w:name="Grid Table 5 Dark Accent 6" w:uiPriority="50"/>
+    <w:lsdException w:name="Grid Table 6 Colorful Accent 6" w:uiPriority="51"/>
+    <w:lsdException w:name="Grid Table 7 Colorful Accent 6" w:uiPriority="52"/>
+    <w:lsdException w:name="List Table 1 Light" w:uiPriority="46"/>
+    <w:lsdException w:name="List Table 2" w:uiPriority="47"/>
+    <w:lsdException w:name="List Table 3" w:uiPriority="48"/>
+    <w:lsdException w:name="List Table 4" w:uiPriority="49"/>
+    <w:lsdException w:name="List Table 5 Dark" w:uiPriority="50"/>
+    <w:lsdException w:name="List Table 6 Colorful" w:uiPriority="51"/>
+    <w:lsdException w:name="List Table 7 Colorful" w:uiPriority="52"/>
+    <w:lsdException w:name="List Table 1 Light Accent 1" w:uiPriority="46"/>
+    <w:lsdException w:name="List Table 2 Accent 1" w:uiPriority="47"/>
+    <w:lsdException w:name="List Table 3 Accent 1" w:uiPriority="48"/>
+    <w:lsdException w:name="List Table 4 Accent 1" w:uiPriority="49"/>
+    <w:lsdException w:name="List Table 5 Dark Accent 1" w:uiPriority="50"/>
+    <w:lsdException w:name="List Table 6 Colorful Accent 1" w:uiPriority="51"/>
+    <w:lsdException w:name="List Table 7 Colorful Accent 1" w:uiPriority="52"/>
+    <w:lsdException w:name="List Table 1 Light Accent 2" w:uiPriority="46"/>
+    <w:lsdException w:name="List Table 2 Accent 2" w:uiPriority="47"/>
+    <w:lsdException w:name="List Table 3 Accent 2" w:uiPriority="48"/>
+    <w:lsdException w:name="List Table 4 Accent 2" w:uiPriority="49"/>
+    <w:lsdException w:name="List Table 5 Dark Accent 2" w:uiPriority="50"/>
+    <w:lsdException w:name="List Table 6 Colorful Accent 2" w:uiPriority="51"/>
+    <w:lsdException w:name="List Table 7 Colorful Accent 2" w:uiPriority="52"/>
+    <w:lsdException w:name="List Table 1 Light Accent 3" w:uiPriority="46"/>
+    <w:lsdException w:name="List Table 2 Accent 3" w:uiPriority="47"/>
+    <w:lsdException w:name="List Table 3 Accent 3" w:uiPriority="48"/>
+    <w:lsdException w:name="List Table 4 Accent 3" w:uiPriority="49"/>
+    <w:lsdException w:name="List Table 5 Dark Accent 3" w:uiPriority="50"/>
+    <w:lsdException w:name="List Table 6 Colorful Accent 3" w:uiPriority="51"/>
+    <w:lsdException w:name="List Table 7 Colorful Accent 3" w:uiPriority="52"/>
+    <w:lsdException w:name="List Table 1 Light Accent 4" w:uiPriority="46"/>
+    <w:lsdException w:name="List Table 2 Accent 4" w:uiPriority="47"/>
+    <w:lsdException w:name="List Table 3 Accent 4" w:uiPriority="48"/>
+    <w:lsdException w:name="List Table 4 Accent 4" w:uiPriority="49"/>
+    <w:lsdException w:name="List Table 5 Dark Accent 4" w:uiPriority="50"/>
+    <w:lsdException w:name="List Table 6 Colorful Accent 4" w:uiPriority="51"/>
+    <w:lsdException w:name="List Table 7 Colorful Accent 4" w:uiPriority="52"/>
+    <w:lsdException w:name="List Table 1 Light Accent 5" w:uiPriority="46"/>
+    <w:lsdException w:name="List Table 2 Accent 5" w:uiPriority="47"/>
+    <w:lsdException w:name="List Table 3 Accent 5" w:uiPriority="48"/>
+    <w:lsdException w:name="List Table 4 Accent 5" w:uiPriority="49"/>
+    <w:lsdException w:name="List Table 5 Dark Accent 5" w:uiPriority="50"/>
+    <w:lsdException w:name="List Table 6 Colorful Accent 5" w:uiPriority="51"/>
+    <w:lsdException w:name="List Table 7 Colorful Accent 5" w:uiPriority="52"/>
+    <w:lsdException w:name="List Table 1 Light Accent 6" w:uiPriority="46"/>
+    <w:lsdException w:name="List Table 2 Accent 6" w:uiPriority="47"/>
+    <w:lsdException w:name="List Table 3 Accent 6" w:uiPriority="48"/>
+    <w:lsdException w:name="List Table 4 Accent 6" w:uiPriority="49"/>
+    <w:lsdException w:name="List Table 5 Dark Accent 6" w:uiPriority="50"/>
+    <w:lsdException w:name="List Table 6 Colorful Accent 6" w:uiPriority="51"/>
+    <w:lsdException w:name="List Table 7 Colorful Accent 6" w:uiPriority="52"/>
   </w:latentStyles>
   <w:style w:type="paragraph" w:default="1" w:styleId="Normal">
     <w:name w:val="Normal"/>
@@ -9265,1645 +10422,6 @@
 </w:styles>
 </file>
 
-<file path=word/stylesWithEffects.xml><?xml version="1.0" encoding="utf-8"?>
-<w:styles xmlns:wpc="http://schemas.microsoft.com/office/word/2010/wordprocessingCanvas" xmlns:mc="http://schemas.openxmlformats.org/markup-compatibility/2006" xmlns:o="urn:schemas-microsoft-com:office:office" xmlns:r="http://schemas.openxmlformats.org/officeDocument/2006/relationships" xmlns:m="http://schemas.openxmlformats.org/officeDocument/2006/math" xmlns:v="urn:schemas-microsoft-com:vml" xmlns:wp14="http://schemas.microsoft.com/office/word/2010/wordprocessingDrawing" xmlns:wp="http://schemas.openxmlformats.org/drawingml/2006/wordprocessingDrawing" xmlns:w10="urn:schemas-microsoft-com:office:word" xmlns:w="http://schemas.openxmlformats.org/wordprocessingml/2006/main" xmlns:w14="http://schemas.microsoft.com/office/word/2010/wordml" xmlns:wpg="http://schemas.microsoft.com/office/word/2010/wordprocessingGroup" xmlns:wpi="http://schemas.microsoft.com/office/word/2010/wordprocessingInk" xmlns:wne="http://schemas.microsoft.com/office/word/2006/wordml" xmlns:wps="http://schemas.microsoft.com/office/word/2010/wordprocessingShape" mc:Ignorable="w14 wp14">
-  <w:docDefaults>
-    <w:rPrDefault>
-      <w:rPr>
-        <w:rFonts w:asciiTheme="minorHAnsi" w:eastAsiaTheme="minorHAnsi" w:hAnsiTheme="minorHAnsi" w:cstheme="minorBidi"/>
-        <w:sz w:val="22"/>
-        <w:szCs w:val="22"/>
-        <w:lang w:val="pt-BR" w:eastAsia="en-US" w:bidi="ar-SA"/>
-      </w:rPr>
-    </w:rPrDefault>
-    <w:pPrDefault>
-      <w:pPr>
-        <w:spacing w:after="200" w:line="276" w:lineRule="auto"/>
-      </w:pPr>
-    </w:pPrDefault>
-  </w:docDefaults>
-  <w:latentStyles w:defLockedState="0" w:defUIPriority="99" w:defSemiHidden="1" w:defUnhideWhenUsed="1" w:defQFormat="0" w:count="267">
-    <w:lsdException w:name="Normal" w:semiHidden="0" w:uiPriority="0" w:unhideWhenUsed="0"/>
-    <w:lsdException w:name="heading 1" w:semiHidden="0" w:uiPriority="9" w:unhideWhenUsed="0" w:qFormat="1"/>
-    <w:lsdException w:name="heading 2" w:uiPriority="0" w:qFormat="1"/>
-    <w:lsdException w:name="heading 3" w:uiPriority="0" w:qFormat="1"/>
-    <w:lsdException w:name="heading 4" w:uiPriority="9" w:qFormat="1"/>
-    <w:lsdException w:name="heading 5" w:uiPriority="9" w:qFormat="1"/>
-    <w:lsdException w:name="heading 6" w:uiPriority="9"/>
-    <w:lsdException w:name="heading 7" w:uiPriority="9" w:qFormat="1"/>
-    <w:lsdException w:name="heading 8" w:uiPriority="9" w:qFormat="1"/>
-    <w:lsdException w:name="heading 9" w:uiPriority="9"/>
-    <w:lsdException w:name="toc 1" w:uiPriority="39"/>
-    <w:lsdException w:name="toc 2" w:uiPriority="39"/>
-    <w:lsdException w:name="toc 3" w:uiPriority="39"/>
-    <w:lsdException w:name="toc 4" w:uiPriority="39"/>
-    <w:lsdException w:name="toc 5" w:uiPriority="39"/>
-    <w:lsdException w:name="toc 6" w:uiPriority="39"/>
-    <w:lsdException w:name="toc 7" w:uiPriority="39"/>
-    <w:lsdException w:name="toc 8" w:uiPriority="39"/>
-    <w:lsdException w:name="toc 9" w:uiPriority="39"/>
-    <w:lsdException w:name="Normal Indent" w:uiPriority="0"/>
-    <w:lsdException w:name="footnote text" w:uiPriority="0"/>
-    <w:lsdException w:name="caption" w:uiPriority="35" w:qFormat="1"/>
-    <w:lsdException w:name="footnote reference" w:uiPriority="0"/>
-    <w:lsdException w:name="Title" w:semiHidden="0" w:uiPriority="10" w:unhideWhenUsed="0"/>
-    <w:lsdException w:name="Default Paragraph Font" w:uiPriority="1"/>
-    <w:lsdException w:name="Body Text" w:qFormat="1"/>
-    <w:lsdException w:name="Subtitle" w:semiHidden="0" w:uiPriority="11" w:unhideWhenUsed="0"/>
-    <w:lsdException w:name="FollowedHyperlink" w:uiPriority="0"/>
-    <w:lsdException w:name="Strong" w:semiHidden="0" w:uiPriority="22" w:unhideWhenUsed="0" w:qFormat="1"/>
-    <w:lsdException w:name="Emphasis" w:semiHidden="0" w:uiPriority="20" w:unhideWhenUsed="0"/>
-    <w:lsdException w:name="Table Grid" w:semiHidden="0" w:uiPriority="59" w:unhideWhenUsed="0"/>
-    <w:lsdException w:name="Placeholder Text" w:unhideWhenUsed="0"/>
-    <w:lsdException w:name="No Spacing" w:semiHidden="0" w:uiPriority="1" w:unhideWhenUsed="0"/>
-    <w:lsdException w:name="Light Shading" w:semiHidden="0" w:uiPriority="60" w:unhideWhenUsed="0"/>
-    <w:lsdException w:name="Light List" w:semiHidden="0" w:uiPriority="61" w:unhideWhenUsed="0"/>
-    <w:lsdException w:name="Light Grid" w:semiHidden="0" w:uiPriority="62" w:unhideWhenUsed="0"/>
-    <w:lsdException w:name="Medium Shading 1" w:semiHidden="0" w:uiPriority="63" w:unhideWhenUsed="0"/>
-    <w:lsdException w:name="Medium Shading 2" w:semiHidden="0" w:uiPriority="64" w:unhideWhenUsed="0"/>
-    <w:lsdException w:name="Medium List 1" w:semiHidden="0" w:uiPriority="65" w:unhideWhenUsed="0"/>
-    <w:lsdException w:name="Medium List 2" w:semiHidden="0" w:uiPriority="66" w:unhideWhenUsed="0"/>
-    <w:lsdException w:name="Medium Grid 1" w:semiHidden="0" w:uiPriority="67" w:unhideWhenUsed="0"/>
-    <w:lsdException w:name="Medium Grid 2" w:semiHidden="0" w:uiPriority="68" w:unhideWhenUsed="0"/>
-    <w:lsdException w:name="Medium Grid 3" w:semiHidden="0" w:uiPriority="69" w:unhideWhenUsed="0"/>
-    <w:lsdException w:name="Dark List" w:semiHidden="0" w:uiPriority="70" w:unhideWhenUsed="0"/>
-    <w:lsdException w:name="Colorful Shading" w:semiHidden="0" w:uiPriority="71" w:unhideWhenUsed="0"/>
-    <w:lsdException w:name="Colorful List" w:semiHidden="0" w:uiPriority="72" w:unhideWhenUsed="0"/>
-    <w:lsdException w:name="Colorful Grid" w:semiHidden="0" w:uiPriority="73" w:unhideWhenUsed="0"/>
-    <w:lsdException w:name="Light Shading Accent 1" w:semiHidden="0" w:uiPriority="60" w:unhideWhenUsed="0"/>
-    <w:lsdException w:name="Light List Accent 1" w:semiHidden="0" w:uiPriority="61" w:unhideWhenUsed="0"/>
-    <w:lsdException w:name="Light Grid Accent 1" w:semiHidden="0" w:uiPriority="62" w:unhideWhenUsed="0"/>
-    <w:lsdException w:name="Medium Shading 1 Accent 1" w:semiHidden="0" w:uiPriority="63" w:unhideWhenUsed="0"/>
-    <w:lsdException w:name="Medium Shading 2 Accent 1" w:semiHidden="0" w:uiPriority="64" w:unhideWhenUsed="0"/>
-    <w:lsdException w:name="Medium List 1 Accent 1" w:semiHidden="0" w:uiPriority="65" w:unhideWhenUsed="0"/>
-    <w:lsdException w:name="Revision" w:unhideWhenUsed="0"/>
-    <w:lsdException w:name="List Paragraph" w:semiHidden="0" w:uiPriority="34" w:unhideWhenUsed="0" w:qFormat="1"/>
-    <w:lsdException w:name="Quote" w:semiHidden="0" w:uiPriority="29" w:unhideWhenUsed="0"/>
-    <w:lsdException w:name="Intense Quote" w:semiHidden="0" w:uiPriority="30" w:unhideWhenUsed="0"/>
-    <w:lsdException w:name="Medium List 2 Accent 1" w:semiHidden="0" w:uiPriority="66" w:unhideWhenUsed="0"/>
-    <w:lsdException w:name="Medium Grid 1 Accent 1" w:semiHidden="0" w:uiPriority="67" w:unhideWhenUsed="0"/>
-    <w:lsdException w:name="Medium Grid 2 Accent 1" w:semiHidden="0" w:uiPriority="68" w:unhideWhenUsed="0"/>
-    <w:lsdException w:name="Medium Grid 3 Accent 1" w:semiHidden="0" w:uiPriority="69" w:unhideWhenUsed="0"/>
-    <w:lsdException w:name="Dark List Accent 1" w:semiHidden="0" w:uiPriority="70" w:unhideWhenUsed="0"/>
-    <w:lsdException w:name="Colorful Shading Accent 1" w:semiHidden="0" w:uiPriority="71" w:unhideWhenUsed="0"/>
-    <w:lsdException w:name="Colorful List Accent 1" w:semiHidden="0" w:uiPriority="72" w:unhideWhenUsed="0"/>
-    <w:lsdException w:name="Colorful Grid Accent 1" w:semiHidden="0" w:uiPriority="73" w:unhideWhenUsed="0"/>
-    <w:lsdException w:name="Light Shading Accent 2" w:semiHidden="0" w:uiPriority="60" w:unhideWhenUsed="0"/>
-    <w:lsdException w:name="Light List Accent 2" w:semiHidden="0" w:uiPriority="61" w:unhideWhenUsed="0"/>
-    <w:lsdException w:name="Light Grid Accent 2" w:semiHidden="0" w:uiPriority="62" w:unhideWhenUsed="0"/>
-    <w:lsdException w:name="Medium Shading 1 Accent 2" w:semiHidden="0" w:uiPriority="63" w:unhideWhenUsed="0"/>
-    <w:lsdException w:name="Medium Shading 2 Accent 2" w:semiHidden="0" w:uiPriority="64" w:unhideWhenUsed="0"/>
-    <w:lsdException w:name="Medium List 1 Accent 2" w:semiHidden="0" w:uiPriority="65" w:unhideWhenUsed="0"/>
-    <w:lsdException w:name="Medium List 2 Accent 2" w:semiHidden="0" w:uiPriority="66" w:unhideWhenUsed="0"/>
-    <w:lsdException w:name="Medium Grid 1 Accent 2" w:semiHidden="0" w:uiPriority="67" w:unhideWhenUsed="0"/>
-    <w:lsdException w:name="Medium Grid 2 Accent 2" w:semiHidden="0" w:uiPriority="68" w:unhideWhenUsed="0"/>
-    <w:lsdException w:name="Medium Grid 3 Accent 2" w:semiHidden="0" w:uiPriority="69" w:unhideWhenUsed="0"/>
-    <w:lsdException w:name="Dark List Accent 2" w:semiHidden="0" w:uiPriority="70" w:unhideWhenUsed="0"/>
-    <w:lsdException w:name="Colorful Shading Accent 2" w:semiHidden="0" w:uiPriority="71" w:unhideWhenUsed="0"/>
-    <w:lsdException w:name="Colorful List Accent 2" w:semiHidden="0" w:uiPriority="72" w:unhideWhenUsed="0"/>
-    <w:lsdException w:name="Colorful Grid Accent 2" w:semiHidden="0" w:uiPriority="73" w:unhideWhenUsed="0"/>
-    <w:lsdException w:name="Light Shading Accent 3" w:semiHidden="0" w:uiPriority="60" w:unhideWhenUsed="0"/>
-    <w:lsdException w:name="Light List Accent 3" w:semiHidden="0" w:uiPriority="61" w:unhideWhenUsed="0"/>
-    <w:lsdException w:name="Light Grid Accent 3" w:semiHidden="0" w:uiPriority="62" w:unhideWhenUsed="0"/>
-    <w:lsdException w:name="Medium Shading 1 Accent 3" w:semiHidden="0" w:uiPriority="63" w:unhideWhenUsed="0"/>
-    <w:lsdException w:name="Medium Shading 2 Accent 3" w:semiHidden="0" w:uiPriority="64" w:unhideWhenUsed="0"/>
-    <w:lsdException w:name="Medium List 1 Accent 3" w:semiHidden="0" w:uiPriority="65" w:unhideWhenUsed="0"/>
-    <w:lsdException w:name="Medium List 2 Accent 3" w:semiHidden="0" w:uiPriority="66" w:unhideWhenUsed="0"/>
-    <w:lsdException w:name="Medium Grid 1 Accent 3" w:semiHidden="0" w:uiPriority="67" w:unhideWhenUsed="0"/>
-    <w:lsdException w:name="Medium Grid 2 Accent 3" w:semiHidden="0" w:uiPriority="68" w:unhideWhenUsed="0"/>
-    <w:lsdException w:name="Medium Grid 3 Accent 3" w:semiHidden="0" w:uiPriority="69" w:unhideWhenUsed="0"/>
-    <w:lsdException w:name="Dark List Accent 3" w:semiHidden="0" w:uiPriority="70" w:unhideWhenUsed="0"/>
-    <w:lsdException w:name="Colorful Shading Accent 3" w:semiHidden="0" w:uiPriority="71" w:unhideWhenUsed="0"/>
-    <w:lsdException w:name="Colorful List Accent 3" w:semiHidden="0" w:uiPriority="72" w:unhideWhenUsed="0"/>
-    <w:lsdException w:name="Colorful Grid Accent 3" w:semiHidden="0" w:uiPriority="73" w:unhideWhenUsed="0"/>
-    <w:lsdException w:name="Light Shading Accent 4" w:semiHidden="0" w:uiPriority="60" w:unhideWhenUsed="0"/>
-    <w:lsdException w:name="Light List Accent 4" w:semiHidden="0" w:uiPriority="61" w:unhideWhenUsed="0"/>
-    <w:lsdException w:name="Light Grid Accent 4" w:semiHidden="0" w:uiPriority="62" w:unhideWhenUsed="0"/>
-    <w:lsdException w:name="Medium Shading 1 Accent 4" w:semiHidden="0" w:uiPriority="63" w:unhideWhenUsed="0"/>
-    <w:lsdException w:name="Medium Shading 2 Accent 4" w:semiHidden="0" w:uiPriority="64" w:unhideWhenUsed="0"/>
-    <w:lsdException w:name="Medium List 1 Accent 4" w:semiHidden="0" w:uiPriority="65" w:unhideWhenUsed="0"/>
-    <w:lsdException w:name="Medium List 2 Accent 4" w:semiHidden="0" w:uiPriority="66" w:unhideWhenUsed="0"/>
-    <w:lsdException w:name="Medium Grid 1 Accent 4" w:semiHidden="0" w:uiPriority="67" w:unhideWhenUsed="0"/>
-    <w:lsdException w:name="Medium Grid 2 Accent 4" w:semiHidden="0" w:uiPriority="68" w:unhideWhenUsed="0"/>
-    <w:lsdException w:name="Medium Grid 3 Accent 4" w:semiHidden="0" w:uiPriority="69" w:unhideWhenUsed="0"/>
-    <w:lsdException w:name="Dark List Accent 4" w:semiHidden="0" w:uiPriority="70" w:unhideWhenUsed="0"/>
-    <w:lsdException w:name="Colorful Shading Accent 4" w:semiHidden="0" w:uiPriority="71" w:unhideWhenUsed="0"/>
-    <w:lsdException w:name="Colorful List Accent 4" w:semiHidden="0" w:uiPriority="72" w:unhideWhenUsed="0"/>
-    <w:lsdException w:name="Colorful Grid Accent 4" w:semiHidden="0" w:uiPriority="73" w:unhideWhenUsed="0"/>
-    <w:lsdException w:name="Light Shading Accent 5" w:semiHidden="0" w:uiPriority="60" w:unhideWhenUsed="0"/>
-    <w:lsdException w:name="Light List Accent 5" w:semiHidden="0" w:uiPriority="61" w:unhideWhenUsed="0"/>
-    <w:lsdException w:name="Light Grid Accent 5" w:semiHidden="0" w:uiPriority="62" w:unhideWhenUsed="0"/>
-    <w:lsdException w:name="Medium Shading 1 Accent 5" w:semiHidden="0" w:uiPriority="63" w:unhideWhenUsed="0"/>
-    <w:lsdException w:name="Medium Shading 2 Accent 5" w:semiHidden="0" w:uiPriority="64" w:unhideWhenUsed="0"/>
-    <w:lsdException w:name="Medium List 1 Accent 5" w:semiHidden="0" w:uiPriority="65" w:unhideWhenUsed="0"/>
-    <w:lsdException w:name="Medium List 2 Accent 5" w:semiHidden="0" w:uiPriority="66" w:unhideWhenUsed="0"/>
-    <w:lsdException w:name="Medium Grid 1 Accent 5" w:semiHidden="0" w:uiPriority="67" w:unhideWhenUsed="0"/>
-    <w:lsdException w:name="Medium Grid 2 Accent 5" w:semiHidden="0" w:uiPriority="68" w:unhideWhenUsed="0"/>
-    <w:lsdException w:name="Medium Grid 3 Accent 5" w:semiHidden="0" w:uiPriority="69" w:unhideWhenUsed="0"/>
-    <w:lsdException w:name="Dark List Accent 5" w:semiHidden="0" w:uiPriority="70" w:unhideWhenUsed="0"/>
-    <w:lsdException w:name="Colorful Shading Accent 5" w:semiHidden="0" w:uiPriority="71" w:unhideWhenUsed="0"/>
-    <w:lsdException w:name="Colorful List Accent 5" w:semiHidden="0" w:uiPriority="72" w:unhideWhenUsed="0"/>
-    <w:lsdException w:name="Colorful Grid Accent 5" w:semiHidden="0" w:uiPriority="73" w:unhideWhenUsed="0"/>
-    <w:lsdException w:name="Light Shading Accent 6" w:semiHidden="0" w:uiPriority="60" w:unhideWhenUsed="0"/>
-    <w:lsdException w:name="Light List Accent 6" w:semiHidden="0" w:uiPriority="61" w:unhideWhenUsed="0"/>
-    <w:lsdException w:name="Light Grid Accent 6" w:semiHidden="0" w:uiPriority="62" w:unhideWhenUsed="0"/>
-    <w:lsdException w:name="Medium Shading 1 Accent 6" w:semiHidden="0" w:uiPriority="63" w:unhideWhenUsed="0"/>
-    <w:lsdException w:name="Medium Shading 2 Accent 6" w:semiHidden="0" w:uiPriority="64" w:unhideWhenUsed="0"/>
-    <w:lsdException w:name="Medium List 1 Accent 6" w:semiHidden="0" w:uiPriority="65" w:unhideWhenUsed="0"/>
-    <w:lsdException w:name="Medium List 2 Accent 6" w:semiHidden="0" w:uiPriority="66" w:unhideWhenUsed="0"/>
-    <w:lsdException w:name="Medium Grid 1 Accent 6" w:semiHidden="0" w:uiPriority="67" w:unhideWhenUsed="0"/>
-    <w:lsdException w:name="Medium Grid 2 Accent 6" w:semiHidden="0" w:uiPriority="68" w:unhideWhenUsed="0"/>
-    <w:lsdException w:name="Medium Grid 3 Accent 6" w:semiHidden="0" w:uiPriority="69" w:unhideWhenUsed="0"/>
-    <w:lsdException w:name="Dark List Accent 6" w:semiHidden="0" w:uiPriority="70" w:unhideWhenUsed="0"/>
-    <w:lsdException w:name="Colorful Shading Accent 6" w:semiHidden="0" w:uiPriority="71" w:unhideWhenUsed="0"/>
-    <w:lsdException w:name="Colorful List Accent 6" w:semiHidden="0" w:uiPriority="72" w:unhideWhenUsed="0"/>
-    <w:lsdException w:name="Colorful Grid Accent 6" w:semiHidden="0" w:uiPriority="73" w:unhideWhenUsed="0"/>
-    <w:lsdException w:name="Subtle Emphasis" w:semiHidden="0" w:uiPriority="19" w:unhideWhenUsed="0"/>
-    <w:lsdException w:name="Intense Emphasis" w:semiHidden="0" w:uiPriority="21" w:unhideWhenUsed="0"/>
-    <w:lsdException w:name="Subtle Reference" w:semiHidden="0" w:uiPriority="31" w:unhideWhenUsed="0"/>
-    <w:lsdException w:name="Intense Reference" w:semiHidden="0" w:uiPriority="32" w:unhideWhenUsed="0"/>
-    <w:lsdException w:name="Book Title" w:semiHidden="0" w:uiPriority="33" w:unhideWhenUsed="0"/>
-    <w:lsdException w:name="Bibliography" w:uiPriority="37"/>
-    <w:lsdException w:name="TOC Heading" w:uiPriority="39" w:qFormat="1"/>
-  </w:latentStyles>
-  <w:style w:type="paragraph" w:default="1" w:styleId="Normal">
-    <w:name w:val="Normal"/>
-    <w:rsid w:val="00255544"/>
-    <w:pPr>
-      <w:spacing w:after="0" w:line="240" w:lineRule="auto"/>
-    </w:pPr>
-    <w:rPr>
-      <w:rFonts w:ascii="Times New Roman" w:hAnsi="Times New Roman"/>
-      <w:sz w:val="21"/>
-    </w:rPr>
-  </w:style>
-  <w:style w:type="paragraph" w:styleId="Ttulo1">
-    <w:name w:val="heading 1"/>
-    <w:basedOn w:val="Normal"/>
-    <w:next w:val="Corpodetexto"/>
-    <w:link w:val="Ttulo1Char"/>
-    <w:uiPriority w:val="9"/>
-    <w:qFormat/>
-    <w:rsid w:val="00D32CBB"/>
-    <w:pPr>
-      <w:keepNext/>
-      <w:pageBreakBefore/>
-      <w:numPr>
-        <w:numId w:val="16"/>
-      </w:numPr>
-      <w:spacing w:after="210"/>
-      <w:ind w:left="170" w:hanging="170"/>
-      <w:outlineLvl w:val="0"/>
-    </w:pPr>
-    <w:rPr>
-      <w:rFonts w:eastAsiaTheme="majorEastAsia" w:cstheme="majorBidi"/>
-      <w:b/>
-      <w:bCs/>
-      <w:caps/>
-      <w:szCs w:val="28"/>
-    </w:rPr>
-  </w:style>
-  <w:style w:type="paragraph" w:styleId="Ttulo2">
-    <w:name w:val="heading 2"/>
-    <w:basedOn w:val="Ttulo1"/>
-    <w:next w:val="Corpodetexto"/>
-    <w:link w:val="Ttulo2Char"/>
-    <w:unhideWhenUsed/>
-    <w:qFormat/>
-    <w:rsid w:val="00264318"/>
-    <w:pPr>
-      <w:pageBreakBefore w:val="0"/>
-      <w:numPr>
-        <w:ilvl w:val="1"/>
-      </w:numPr>
-      <w:spacing w:before="210"/>
-      <w:ind w:left="340" w:hanging="340"/>
-      <w:outlineLvl w:val="1"/>
-    </w:pPr>
-    <w:rPr>
-      <w:b w:val="0"/>
-      <w:bCs w:val="0"/>
-      <w:szCs w:val="26"/>
-    </w:rPr>
-  </w:style>
-  <w:style w:type="paragraph" w:styleId="Ttulo3">
-    <w:name w:val="heading 3"/>
-    <w:basedOn w:val="Ttulo2"/>
-    <w:next w:val="Corpodetexto"/>
-    <w:link w:val="Ttulo3Char"/>
-    <w:unhideWhenUsed/>
-    <w:qFormat/>
-    <w:rsid w:val="00206CB2"/>
-    <w:pPr>
-      <w:keepLines/>
-      <w:numPr>
-        <w:ilvl w:val="2"/>
-      </w:numPr>
-      <w:ind w:left="510" w:hanging="510"/>
-      <w:outlineLvl w:val="2"/>
-    </w:pPr>
-    <w:rPr>
-      <w:b/>
-      <w:bCs/>
-      <w:caps w:val="0"/>
-    </w:rPr>
-  </w:style>
-  <w:style w:type="paragraph" w:styleId="Ttulo4">
-    <w:name w:val="heading 4"/>
-    <w:basedOn w:val="Ttulo3"/>
-    <w:next w:val="Corpodetexto"/>
-    <w:link w:val="Ttulo4Char"/>
-    <w:uiPriority w:val="9"/>
-    <w:unhideWhenUsed/>
-    <w:qFormat/>
-    <w:rsid w:val="00206CB2"/>
-    <w:pPr>
-      <w:numPr>
-        <w:ilvl w:val="3"/>
-      </w:numPr>
-      <w:ind w:left="680" w:hanging="680"/>
-      <w:outlineLvl w:val="3"/>
-    </w:pPr>
-    <w:rPr>
-      <w:iCs/>
-    </w:rPr>
-  </w:style>
-  <w:style w:type="paragraph" w:styleId="Ttulo5">
-    <w:name w:val="heading 5"/>
-    <w:basedOn w:val="Ttulo4"/>
-    <w:next w:val="Corpodetexto"/>
-    <w:link w:val="Ttulo5Char"/>
-    <w:uiPriority w:val="9"/>
-    <w:unhideWhenUsed/>
-    <w:qFormat/>
-    <w:rsid w:val="00206CB2"/>
-    <w:pPr>
-      <w:numPr>
-        <w:ilvl w:val="4"/>
-      </w:numPr>
-      <w:ind w:left="851" w:hanging="851"/>
-      <w:outlineLvl w:val="4"/>
-    </w:pPr>
-  </w:style>
-  <w:style w:type="paragraph" w:styleId="Ttulo6">
-    <w:name w:val="heading 6"/>
-    <w:basedOn w:val="Normal"/>
-    <w:next w:val="Normal"/>
-    <w:link w:val="Ttulo6Char"/>
-    <w:uiPriority w:val="9"/>
-    <w:semiHidden/>
-    <w:unhideWhenUsed/>
-    <w:rsid w:val="002D10CF"/>
-    <w:pPr>
-      <w:keepNext/>
-      <w:keepLines/>
-      <w:numPr>
-        <w:ilvl w:val="5"/>
-        <w:numId w:val="16"/>
-      </w:numPr>
-      <w:spacing w:before="200"/>
-      <w:outlineLvl w:val="5"/>
-    </w:pPr>
-    <w:rPr>
-      <w:rFonts w:asciiTheme="majorHAnsi" w:eastAsiaTheme="majorEastAsia" w:hAnsiTheme="majorHAnsi" w:cstheme="majorBidi"/>
-      <w:i/>
-      <w:iCs/>
-      <w:color w:val="243F60" w:themeColor="accent1" w:themeShade="7F"/>
-    </w:rPr>
-  </w:style>
-  <w:style w:type="paragraph" w:styleId="Ttulo7">
-    <w:name w:val="heading 7"/>
-    <w:basedOn w:val="Normal"/>
-    <w:next w:val="Normal"/>
-    <w:link w:val="Ttulo7Char"/>
-    <w:uiPriority w:val="9"/>
-    <w:semiHidden/>
-    <w:unhideWhenUsed/>
-    <w:qFormat/>
-    <w:rsid w:val="002D10CF"/>
-    <w:pPr>
-      <w:keepNext/>
-      <w:keepLines/>
-      <w:numPr>
-        <w:ilvl w:val="6"/>
-        <w:numId w:val="16"/>
-      </w:numPr>
-      <w:spacing w:before="200"/>
-      <w:outlineLvl w:val="6"/>
-    </w:pPr>
-    <w:rPr>
-      <w:rFonts w:asciiTheme="majorHAnsi" w:eastAsiaTheme="majorEastAsia" w:hAnsiTheme="majorHAnsi" w:cstheme="majorBidi"/>
-      <w:i/>
-      <w:iCs/>
-      <w:color w:val="404040" w:themeColor="text1" w:themeTint="BF"/>
-    </w:rPr>
-  </w:style>
-  <w:style w:type="paragraph" w:styleId="Ttulo8">
-    <w:name w:val="heading 8"/>
-    <w:basedOn w:val="Normal"/>
-    <w:next w:val="Normal"/>
-    <w:link w:val="Ttulo8Char"/>
-    <w:uiPriority w:val="9"/>
-    <w:semiHidden/>
-    <w:unhideWhenUsed/>
-    <w:qFormat/>
-    <w:rsid w:val="002D10CF"/>
-    <w:pPr>
-      <w:keepNext/>
-      <w:keepLines/>
-      <w:numPr>
-        <w:ilvl w:val="7"/>
-        <w:numId w:val="16"/>
-      </w:numPr>
-      <w:spacing w:before="200"/>
-      <w:outlineLvl w:val="7"/>
-    </w:pPr>
-    <w:rPr>
-      <w:rFonts w:asciiTheme="majorHAnsi" w:eastAsiaTheme="majorEastAsia" w:hAnsiTheme="majorHAnsi" w:cstheme="majorBidi"/>
-      <w:color w:val="404040" w:themeColor="text1" w:themeTint="BF"/>
-      <w:sz w:val="20"/>
-      <w:szCs w:val="20"/>
-    </w:rPr>
-  </w:style>
-  <w:style w:type="paragraph" w:styleId="Ttulo9">
-    <w:name w:val="heading 9"/>
-    <w:basedOn w:val="Normal"/>
-    <w:next w:val="Normal"/>
-    <w:link w:val="Ttulo9Char"/>
-    <w:uiPriority w:val="9"/>
-    <w:unhideWhenUsed/>
-    <w:rsid w:val="00DD22CF"/>
-    <w:pPr>
-      <w:keepNext/>
-      <w:keepLines/>
-      <w:numPr>
-        <w:ilvl w:val="8"/>
-        <w:numId w:val="16"/>
-      </w:numPr>
-      <w:spacing w:before="200"/>
-      <w:outlineLvl w:val="8"/>
-    </w:pPr>
-    <w:rPr>
-      <w:rFonts w:asciiTheme="majorHAnsi" w:eastAsiaTheme="majorEastAsia" w:hAnsiTheme="majorHAnsi" w:cstheme="majorBidi"/>
-      <w:i/>
-      <w:iCs/>
-      <w:color w:val="404040" w:themeColor="text1" w:themeTint="BF"/>
-      <w:sz w:val="20"/>
-      <w:szCs w:val="20"/>
-    </w:rPr>
-  </w:style>
-  <w:style w:type="character" w:default="1" w:styleId="Fontepargpadro">
-    <w:name w:val="Default Paragraph Font"/>
-    <w:uiPriority w:val="1"/>
-    <w:semiHidden/>
-    <w:unhideWhenUsed/>
-  </w:style>
-  <w:style w:type="table" w:default="1" w:styleId="Tabelanormal">
-    <w:name w:val="Normal Table"/>
-    <w:uiPriority w:val="99"/>
-    <w:semiHidden/>
-    <w:unhideWhenUsed/>
-    <w:tblPr>
-      <w:tblInd w:w="0" w:type="dxa"/>
-      <w:tblCellMar>
-        <w:top w:w="0" w:type="dxa"/>
-        <w:left w:w="108" w:type="dxa"/>
-        <w:bottom w:w="0" w:type="dxa"/>
-        <w:right w:w="108" w:type="dxa"/>
-      </w:tblCellMar>
-    </w:tblPr>
-  </w:style>
-  <w:style w:type="numbering" w:default="1" w:styleId="Semlista">
-    <w:name w:val="No List"/>
-    <w:uiPriority w:val="99"/>
-    <w:semiHidden/>
-    <w:unhideWhenUsed/>
-  </w:style>
-  <w:style w:type="character" w:customStyle="1" w:styleId="Ttulo9Char">
-    <w:name w:val="Título 9 Char"/>
-    <w:basedOn w:val="Fontepargpadro"/>
-    <w:link w:val="Ttulo9"/>
-    <w:uiPriority w:val="9"/>
-    <w:rsid w:val="00DD22CF"/>
-    <w:rPr>
-      <w:rFonts w:asciiTheme="majorHAnsi" w:eastAsiaTheme="majorEastAsia" w:hAnsiTheme="majorHAnsi" w:cstheme="majorBidi"/>
-      <w:i/>
-      <w:iCs/>
-      <w:color w:val="404040" w:themeColor="text1" w:themeTint="BF"/>
-      <w:sz w:val="20"/>
-      <w:szCs w:val="20"/>
-    </w:rPr>
-  </w:style>
-  <w:style w:type="paragraph" w:styleId="PargrafodaLista">
-    <w:name w:val="List Paragraph"/>
-    <w:basedOn w:val="Normal"/>
-    <w:uiPriority w:val="34"/>
-    <w:qFormat/>
-    <w:rsid w:val="002D10CF"/>
-    <w:pPr>
-      <w:ind w:left="720"/>
-      <w:contextualSpacing/>
-    </w:pPr>
-  </w:style>
-  <w:style w:type="character" w:customStyle="1" w:styleId="Ttulo1Char">
-    <w:name w:val="Título 1 Char"/>
-    <w:basedOn w:val="Fontepargpadro"/>
-    <w:link w:val="Ttulo1"/>
-    <w:uiPriority w:val="9"/>
-    <w:rsid w:val="00D32CBB"/>
-    <w:rPr>
-      <w:rFonts w:ascii="Times New Roman" w:eastAsiaTheme="majorEastAsia" w:hAnsi="Times New Roman" w:cstheme="majorBidi"/>
-      <w:b/>
-      <w:bCs/>
-      <w:caps/>
-      <w:sz w:val="21"/>
-      <w:szCs w:val="28"/>
-    </w:rPr>
-  </w:style>
-  <w:style w:type="character" w:customStyle="1" w:styleId="Ttulo2Char">
-    <w:name w:val="Título 2 Char"/>
-    <w:basedOn w:val="Fontepargpadro"/>
-    <w:link w:val="Ttulo2"/>
-    <w:rsid w:val="00264318"/>
-    <w:rPr>
-      <w:rFonts w:ascii="Times New Roman" w:eastAsiaTheme="majorEastAsia" w:hAnsi="Times New Roman" w:cstheme="majorBidi"/>
-      <w:caps/>
-      <w:sz w:val="21"/>
-      <w:szCs w:val="26"/>
-    </w:rPr>
-  </w:style>
-  <w:style w:type="character" w:customStyle="1" w:styleId="Ttulo3Char">
-    <w:name w:val="Título 3 Char"/>
-    <w:basedOn w:val="Fontepargpadro"/>
-    <w:link w:val="Ttulo3"/>
-    <w:rsid w:val="00206CB2"/>
-    <w:rPr>
-      <w:rFonts w:ascii="Times New Roman" w:eastAsiaTheme="majorEastAsia" w:hAnsi="Times New Roman" w:cstheme="majorBidi"/>
-      <w:b/>
-      <w:bCs/>
-      <w:sz w:val="21"/>
-      <w:szCs w:val="26"/>
-    </w:rPr>
-  </w:style>
-  <w:style w:type="character" w:customStyle="1" w:styleId="Ttulo4Char">
-    <w:name w:val="Título 4 Char"/>
-    <w:basedOn w:val="Fontepargpadro"/>
-    <w:link w:val="Ttulo4"/>
-    <w:uiPriority w:val="9"/>
-    <w:rsid w:val="00206CB2"/>
-    <w:rPr>
-      <w:rFonts w:ascii="Times New Roman" w:eastAsiaTheme="majorEastAsia" w:hAnsi="Times New Roman" w:cstheme="majorBidi"/>
-      <w:b/>
-      <w:bCs/>
-      <w:iCs/>
-      <w:sz w:val="21"/>
-      <w:szCs w:val="26"/>
-    </w:rPr>
-  </w:style>
-  <w:style w:type="character" w:customStyle="1" w:styleId="Ttulo5Char">
-    <w:name w:val="Título 5 Char"/>
-    <w:basedOn w:val="Fontepargpadro"/>
-    <w:link w:val="Ttulo5"/>
-    <w:uiPriority w:val="9"/>
-    <w:rsid w:val="00206CB2"/>
-    <w:rPr>
-      <w:rFonts w:ascii="Times New Roman" w:eastAsiaTheme="majorEastAsia" w:hAnsi="Times New Roman" w:cstheme="majorBidi"/>
-      <w:b/>
-      <w:bCs/>
-      <w:iCs/>
-      <w:sz w:val="21"/>
-      <w:szCs w:val="26"/>
-    </w:rPr>
-  </w:style>
-  <w:style w:type="character" w:customStyle="1" w:styleId="Ttulo6Char">
-    <w:name w:val="Título 6 Char"/>
-    <w:basedOn w:val="Fontepargpadro"/>
-    <w:link w:val="Ttulo6"/>
-    <w:uiPriority w:val="9"/>
-    <w:semiHidden/>
-    <w:rsid w:val="002D10CF"/>
-    <w:rPr>
-      <w:rFonts w:asciiTheme="majorHAnsi" w:eastAsiaTheme="majorEastAsia" w:hAnsiTheme="majorHAnsi" w:cstheme="majorBidi"/>
-      <w:i/>
-      <w:iCs/>
-      <w:color w:val="243F60" w:themeColor="accent1" w:themeShade="7F"/>
-      <w:sz w:val="21"/>
-    </w:rPr>
-  </w:style>
-  <w:style w:type="character" w:customStyle="1" w:styleId="Ttulo7Char">
-    <w:name w:val="Título 7 Char"/>
-    <w:basedOn w:val="Fontepargpadro"/>
-    <w:link w:val="Ttulo7"/>
-    <w:uiPriority w:val="9"/>
-    <w:semiHidden/>
-    <w:rsid w:val="002D10CF"/>
-    <w:rPr>
-      <w:rFonts w:asciiTheme="majorHAnsi" w:eastAsiaTheme="majorEastAsia" w:hAnsiTheme="majorHAnsi" w:cstheme="majorBidi"/>
-      <w:i/>
-      <w:iCs/>
-      <w:color w:val="404040" w:themeColor="text1" w:themeTint="BF"/>
-      <w:sz w:val="21"/>
-    </w:rPr>
-  </w:style>
-  <w:style w:type="character" w:customStyle="1" w:styleId="Ttulo8Char">
-    <w:name w:val="Título 8 Char"/>
-    <w:basedOn w:val="Fontepargpadro"/>
-    <w:link w:val="Ttulo8"/>
-    <w:uiPriority w:val="9"/>
-    <w:semiHidden/>
-    <w:rsid w:val="002D10CF"/>
-    <w:rPr>
-      <w:rFonts w:asciiTheme="majorHAnsi" w:eastAsiaTheme="majorEastAsia" w:hAnsiTheme="majorHAnsi" w:cstheme="majorBidi"/>
-      <w:color w:val="404040" w:themeColor="text1" w:themeTint="BF"/>
-      <w:sz w:val="20"/>
-      <w:szCs w:val="20"/>
-    </w:rPr>
-  </w:style>
-  <w:style w:type="paragraph" w:styleId="Corpodetexto">
-    <w:name w:val="Body Text"/>
-    <w:basedOn w:val="Normal"/>
-    <w:link w:val="CorpodetextoChar"/>
-    <w:uiPriority w:val="99"/>
-    <w:unhideWhenUsed/>
-    <w:qFormat/>
-    <w:rsid w:val="00F53CBB"/>
-    <w:pPr>
-      <w:ind w:firstLine="709"/>
-      <w:jc w:val="both"/>
-    </w:pPr>
-  </w:style>
-  <w:style w:type="character" w:customStyle="1" w:styleId="CorpodetextoChar">
-    <w:name w:val="Corpo de texto Char"/>
-    <w:basedOn w:val="Fontepargpadro"/>
-    <w:link w:val="Corpodetexto"/>
-    <w:uiPriority w:val="99"/>
-    <w:rsid w:val="00F53CBB"/>
-    <w:rPr>
-      <w:rFonts w:ascii="Times New Roman" w:hAnsi="Times New Roman"/>
-      <w:sz w:val="21"/>
-    </w:rPr>
-  </w:style>
-  <w:style w:type="paragraph" w:styleId="Textodebalo">
-    <w:name w:val="Balloon Text"/>
-    <w:basedOn w:val="Normal"/>
-    <w:link w:val="TextodebaloChar"/>
-    <w:uiPriority w:val="99"/>
-    <w:semiHidden/>
-    <w:unhideWhenUsed/>
-    <w:rsid w:val="00615422"/>
-    <w:pPr>
-      <w:overflowPunct w:val="0"/>
-      <w:autoSpaceDE w:val="0"/>
-      <w:autoSpaceDN w:val="0"/>
-      <w:adjustRightInd w:val="0"/>
-      <w:textAlignment w:val="baseline"/>
-    </w:pPr>
-    <w:rPr>
-      <w:rFonts w:ascii="Tahoma" w:eastAsia="PMingLiU" w:hAnsi="Tahoma" w:cs="Tahoma"/>
-      <w:sz w:val="16"/>
-      <w:szCs w:val="16"/>
-      <w:lang w:val="en-AU" w:eastAsia="zh-TW"/>
-    </w:rPr>
-  </w:style>
-  <w:style w:type="character" w:customStyle="1" w:styleId="TextodebaloChar">
-    <w:name w:val="Texto de balão Char"/>
-    <w:basedOn w:val="Fontepargpadro"/>
-    <w:link w:val="Textodebalo"/>
-    <w:uiPriority w:val="99"/>
-    <w:semiHidden/>
-    <w:rsid w:val="00615422"/>
-    <w:rPr>
-      <w:rFonts w:ascii="Tahoma" w:eastAsia="PMingLiU" w:hAnsi="Tahoma" w:cs="Tahoma"/>
-      <w:sz w:val="16"/>
-      <w:szCs w:val="16"/>
-      <w:lang w:val="en-AU" w:eastAsia="zh-TW"/>
-    </w:rPr>
-  </w:style>
-  <w:style w:type="character" w:customStyle="1" w:styleId="EquaoChar">
-    <w:name w:val="Equação Char"/>
-    <w:basedOn w:val="CorpodetextoChar"/>
-    <w:link w:val="Equao"/>
-    <w:rsid w:val="009753BC"/>
-    <w:rPr>
-      <w:rFonts w:ascii="Times New Roman" w:hAnsi="Times New Roman"/>
-      <w:sz w:val="21"/>
-    </w:rPr>
-  </w:style>
-  <w:style w:type="paragraph" w:styleId="Recuonormal">
-    <w:name w:val="Normal Indent"/>
-    <w:basedOn w:val="Normal"/>
-    <w:semiHidden/>
-    <w:rsid w:val="00615422"/>
-    <w:pPr>
-      <w:overflowPunct w:val="0"/>
-      <w:autoSpaceDE w:val="0"/>
-      <w:autoSpaceDN w:val="0"/>
-      <w:adjustRightInd w:val="0"/>
-      <w:ind w:left="720"/>
-      <w:textAlignment w:val="baseline"/>
-    </w:pPr>
-    <w:rPr>
-      <w:rFonts w:ascii="Times" w:eastAsia="PMingLiU" w:hAnsi="Times" w:cs="Times"/>
-      <w:sz w:val="20"/>
-      <w:szCs w:val="20"/>
-      <w:lang w:val="en-AU" w:eastAsia="zh-TW"/>
-    </w:rPr>
-  </w:style>
-  <w:style w:type="character" w:styleId="Hyperlink">
-    <w:name w:val="Hyperlink"/>
-    <w:basedOn w:val="Fontepargpadro"/>
-    <w:uiPriority w:val="99"/>
-    <w:rsid w:val="00615422"/>
-    <w:rPr>
-      <w:color w:val="auto"/>
-      <w:u w:val="single"/>
-    </w:rPr>
-  </w:style>
-  <w:style w:type="paragraph" w:styleId="Textodenotaderodap">
-    <w:name w:val="footnote text"/>
-    <w:basedOn w:val="Normal"/>
-    <w:link w:val="TextodenotaderodapChar"/>
-    <w:semiHidden/>
-    <w:rsid w:val="00615422"/>
-    <w:pPr>
-      <w:overflowPunct w:val="0"/>
-      <w:autoSpaceDE w:val="0"/>
-      <w:autoSpaceDN w:val="0"/>
-      <w:adjustRightInd w:val="0"/>
-      <w:textAlignment w:val="baseline"/>
-    </w:pPr>
-    <w:rPr>
-      <w:rFonts w:ascii="Times" w:eastAsia="PMingLiU" w:hAnsi="Times" w:cs="Times"/>
-      <w:sz w:val="20"/>
-      <w:szCs w:val="20"/>
-      <w:lang w:val="en-AU" w:eastAsia="zh-TW"/>
-    </w:rPr>
-  </w:style>
-  <w:style w:type="character" w:customStyle="1" w:styleId="TextodenotaderodapChar">
-    <w:name w:val="Texto de nota de rodapé Char"/>
-    <w:basedOn w:val="Fontepargpadro"/>
-    <w:link w:val="Textodenotaderodap"/>
-    <w:semiHidden/>
-    <w:rsid w:val="00615422"/>
-    <w:rPr>
-      <w:rFonts w:ascii="Times" w:eastAsia="PMingLiU" w:hAnsi="Times" w:cs="Times"/>
-      <w:sz w:val="20"/>
-      <w:szCs w:val="20"/>
-      <w:lang w:val="en-AU" w:eastAsia="zh-TW"/>
-    </w:rPr>
-  </w:style>
-  <w:style w:type="character" w:styleId="Refdenotaderodap">
-    <w:name w:val="footnote reference"/>
-    <w:basedOn w:val="Fontepargpadro"/>
-    <w:semiHidden/>
-    <w:rsid w:val="00615422"/>
-    <w:rPr>
-      <w:vertAlign w:val="superscript"/>
-    </w:rPr>
-  </w:style>
-  <w:style w:type="character" w:styleId="HiperlinkVisitado">
-    <w:name w:val="FollowedHyperlink"/>
-    <w:basedOn w:val="Fontepargpadro"/>
-    <w:semiHidden/>
-    <w:rsid w:val="00615422"/>
-    <w:rPr>
-      <w:color w:val="800080"/>
-      <w:u w:val="single"/>
-    </w:rPr>
-  </w:style>
-  <w:style w:type="paragraph" w:customStyle="1" w:styleId="Textodebalo1">
-    <w:name w:val="Texto de balão1"/>
-    <w:basedOn w:val="Normal"/>
-    <w:semiHidden/>
-    <w:rsid w:val="00615422"/>
-    <w:pPr>
-      <w:overflowPunct w:val="0"/>
-      <w:autoSpaceDE w:val="0"/>
-      <w:autoSpaceDN w:val="0"/>
-      <w:adjustRightInd w:val="0"/>
-      <w:textAlignment w:val="baseline"/>
-    </w:pPr>
-    <w:rPr>
-      <w:rFonts w:ascii="Arial" w:eastAsia="PMingLiU" w:hAnsi="Arial" w:cs="Times New Roman"/>
-      <w:sz w:val="16"/>
-      <w:szCs w:val="16"/>
-      <w:lang w:val="en-AU" w:eastAsia="zh-TW"/>
-    </w:rPr>
-  </w:style>
-  <w:style w:type="character" w:styleId="TextodoEspaoReservado">
-    <w:name w:val="Placeholder Text"/>
-    <w:basedOn w:val="Fontepargpadro"/>
-    <w:uiPriority w:val="99"/>
-    <w:semiHidden/>
-    <w:rsid w:val="00615422"/>
-    <w:rPr>
-      <w:color w:val="808080"/>
-    </w:rPr>
-  </w:style>
-  <w:style w:type="paragraph" w:styleId="NormalWeb">
-    <w:name w:val="Normal (Web)"/>
-    <w:basedOn w:val="Normal"/>
-    <w:uiPriority w:val="99"/>
-    <w:semiHidden/>
-    <w:unhideWhenUsed/>
-    <w:rsid w:val="007A3102"/>
-    <w:pPr>
-      <w:spacing w:before="100" w:beforeAutospacing="1" w:after="100" w:afterAutospacing="1"/>
-    </w:pPr>
-    <w:rPr>
-      <w:rFonts w:eastAsiaTheme="minorEastAsia" w:cs="Times New Roman"/>
-      <w:sz w:val="24"/>
-      <w:szCs w:val="24"/>
-      <w:lang w:eastAsia="pt-BR"/>
-    </w:rPr>
-  </w:style>
-  <w:style w:type="paragraph" w:styleId="Legenda">
-    <w:name w:val="caption"/>
-    <w:basedOn w:val="Normal"/>
-    <w:next w:val="Figura"/>
-    <w:uiPriority w:val="35"/>
-    <w:unhideWhenUsed/>
-    <w:qFormat/>
-    <w:rsid w:val="00D46C88"/>
-    <w:pPr>
-      <w:keepNext/>
-      <w:keepLines/>
-      <w:spacing w:before="315"/>
-      <w:jc w:val="both"/>
-    </w:pPr>
-    <w:rPr>
-      <w:bCs/>
-      <w:szCs w:val="18"/>
-    </w:rPr>
-  </w:style>
-  <w:style w:type="paragraph" w:customStyle="1" w:styleId="FontedeFigura-Tabela">
-    <w:name w:val="Fonte de Figura-Tabela"/>
-    <w:basedOn w:val="Normal"/>
-    <w:next w:val="Corpodetexto"/>
-    <w:rsid w:val="0093726D"/>
-    <w:pPr>
-      <w:spacing w:after="315"/>
-      <w:jc w:val="both"/>
-    </w:pPr>
-  </w:style>
-  <w:style w:type="paragraph" w:customStyle="1" w:styleId="Figura">
-    <w:name w:val="Figura"/>
-    <w:basedOn w:val="Normal"/>
-    <w:next w:val="FontedeFigura-Tabela"/>
-    <w:rsid w:val="00826912"/>
-    <w:pPr>
-      <w:keepNext/>
-    </w:pPr>
-    <w:rPr>
-      <w:noProof/>
-      <w:lang w:eastAsia="pt-BR"/>
-    </w:rPr>
-  </w:style>
-  <w:style w:type="table" w:styleId="Tabelacomgrade">
-    <w:name w:val="Table Grid"/>
-    <w:basedOn w:val="Tabelanormal"/>
-    <w:uiPriority w:val="59"/>
-    <w:rsid w:val="008837E5"/>
-    <w:pPr>
-      <w:spacing w:after="0" w:line="240" w:lineRule="auto"/>
-    </w:pPr>
-    <w:tblPr>
-      <w:tblInd w:w="0" w:type="dxa"/>
-      <w:tblBorders>
-        <w:top w:val="single" w:sz="4" w:space="0" w:color="auto"/>
-        <w:left w:val="single" w:sz="4" w:space="0" w:color="auto"/>
-        <w:bottom w:val="single" w:sz="4" w:space="0" w:color="auto"/>
-        <w:right w:val="single" w:sz="4" w:space="0" w:color="auto"/>
-        <w:insideH w:val="single" w:sz="4" w:space="0" w:color="auto"/>
-        <w:insideV w:val="single" w:sz="4" w:space="0" w:color="auto"/>
-      </w:tblBorders>
-      <w:tblCellMar>
-        <w:top w:w="0" w:type="dxa"/>
-        <w:left w:w="108" w:type="dxa"/>
-        <w:bottom w:w="0" w:type="dxa"/>
-        <w:right w:w="108" w:type="dxa"/>
-      </w:tblCellMar>
-    </w:tblPr>
-  </w:style>
-  <w:style w:type="paragraph" w:customStyle="1" w:styleId="Equao">
-    <w:name w:val="Equação"/>
-    <w:basedOn w:val="Corpodetexto"/>
-    <w:next w:val="Corpodetexto"/>
-    <w:link w:val="EquaoChar"/>
-    <w:qFormat/>
-    <w:rsid w:val="00255544"/>
-    <w:pPr>
-      <w:ind w:firstLine="0"/>
-      <w:jc w:val="left"/>
-    </w:pPr>
-  </w:style>
-  <w:style w:type="paragraph" w:customStyle="1" w:styleId="NmerodeEquao">
-    <w:name w:val="Número de Equação"/>
-    <w:basedOn w:val="Normal"/>
-    <w:next w:val="Corpodetexto"/>
-    <w:rsid w:val="00CC2BB4"/>
-    <w:pPr>
-      <w:jc w:val="right"/>
-    </w:pPr>
-  </w:style>
-  <w:style w:type="table" w:customStyle="1" w:styleId="Estilo1">
-    <w:name w:val="Estilo1"/>
-    <w:basedOn w:val="Tabelanormal"/>
-    <w:uiPriority w:val="99"/>
-    <w:rsid w:val="008D1044"/>
-    <w:pPr>
-      <w:spacing w:after="0" w:line="240" w:lineRule="auto"/>
-    </w:pPr>
-    <w:rPr>
-      <w:rFonts w:ascii="Times New Roman" w:hAnsi="Times New Roman"/>
-      <w:sz w:val="21"/>
-    </w:rPr>
-    <w:tblPr>
-      <w:tblInd w:w="0" w:type="dxa"/>
-      <w:tblCellMar>
-        <w:top w:w="0" w:type="dxa"/>
-        <w:left w:w="0" w:type="dxa"/>
-        <w:bottom w:w="0" w:type="dxa"/>
-        <w:right w:w="0" w:type="dxa"/>
-      </w:tblCellMar>
-    </w:tblPr>
-    <w:tcPr>
-      <w:vAlign w:val="center"/>
-    </w:tcPr>
-  </w:style>
-  <w:style w:type="paragraph" w:customStyle="1" w:styleId="TextoemListaNumerada">
-    <w:name w:val="Texto em Lista Numerada"/>
-    <w:basedOn w:val="Corpodetexto"/>
-    <w:rsid w:val="003D1DE6"/>
-    <w:pPr>
-      <w:numPr>
-        <w:numId w:val="24"/>
-      </w:numPr>
-      <w:ind w:left="993" w:hanging="284"/>
-    </w:pPr>
-  </w:style>
-  <w:style w:type="paragraph" w:customStyle="1" w:styleId="TextoemListaPontuada">
-    <w:name w:val="Texto em Lista Pontuada"/>
-    <w:basedOn w:val="TextoemListaNumerada"/>
-    <w:rsid w:val="00852314"/>
-    <w:pPr>
-      <w:numPr>
-        <w:numId w:val="27"/>
-      </w:numPr>
-      <w:ind w:left="709" w:hanging="284"/>
-    </w:pPr>
-  </w:style>
-  <w:style w:type="paragraph" w:customStyle="1" w:styleId="EquationLine">
-    <w:name w:val="Equation Line"/>
-    <w:next w:val="SectionBody"/>
-    <w:rsid w:val="00AA4E7A"/>
-    <w:pPr>
-      <w:tabs>
-        <w:tab w:val="right" w:pos="6804"/>
-      </w:tabs>
-      <w:spacing w:after="0" w:line="240" w:lineRule="auto"/>
-      <w:ind w:firstLine="340"/>
-    </w:pPr>
-    <w:rPr>
-      <w:rFonts w:ascii="Times New Roman" w:eastAsia="Times New Roman" w:hAnsi="Times New Roman" w:cs="Times New Roman"/>
-      <w:sz w:val="18"/>
-      <w:szCs w:val="20"/>
-      <w:lang w:val="en-US" w:eastAsia="pt-BR"/>
-    </w:rPr>
-  </w:style>
-  <w:style w:type="paragraph" w:customStyle="1" w:styleId="SectionBody">
-    <w:name w:val="Section Body"/>
-    <w:rsid w:val="00AA4E7A"/>
-    <w:pPr>
-      <w:spacing w:after="0" w:line="240" w:lineRule="auto"/>
-      <w:ind w:firstLine="340"/>
-      <w:jc w:val="both"/>
-    </w:pPr>
-    <w:rPr>
-      <w:rFonts w:ascii="Times New Roman" w:eastAsia="Times New Roman" w:hAnsi="Times New Roman" w:cs="Times New Roman"/>
-      <w:sz w:val="20"/>
-      <w:szCs w:val="20"/>
-      <w:lang w:val="en-US" w:eastAsia="pt-BR"/>
-    </w:rPr>
-  </w:style>
-  <w:style w:type="character" w:styleId="Forte">
-    <w:name w:val="Strong"/>
-    <w:basedOn w:val="Fontepargpadro"/>
-    <w:uiPriority w:val="22"/>
-    <w:qFormat/>
-    <w:rsid w:val="001957D0"/>
-    <w:rPr>
-      <w:b/>
-      <w:bCs/>
-    </w:rPr>
-  </w:style>
-  <w:style w:type="paragraph" w:styleId="Cabealho">
-    <w:name w:val="header"/>
-    <w:basedOn w:val="Normal"/>
-    <w:link w:val="CabealhoChar"/>
-    <w:uiPriority w:val="99"/>
-    <w:unhideWhenUsed/>
-    <w:rsid w:val="00B90C68"/>
-    <w:pPr>
-      <w:tabs>
-        <w:tab w:val="center" w:pos="4252"/>
-        <w:tab w:val="right" w:pos="8504"/>
-      </w:tabs>
-    </w:pPr>
-  </w:style>
-  <w:style w:type="character" w:customStyle="1" w:styleId="CabealhoChar">
-    <w:name w:val="Cabeçalho Char"/>
-    <w:basedOn w:val="Fontepargpadro"/>
-    <w:link w:val="Cabealho"/>
-    <w:uiPriority w:val="99"/>
-    <w:rsid w:val="00B90C68"/>
-    <w:rPr>
-      <w:rFonts w:ascii="Times New Roman" w:hAnsi="Times New Roman"/>
-      <w:sz w:val="21"/>
-    </w:rPr>
-  </w:style>
-  <w:style w:type="paragraph" w:styleId="Rodap">
-    <w:name w:val="footer"/>
-    <w:basedOn w:val="Normal"/>
-    <w:link w:val="RodapChar"/>
-    <w:uiPriority w:val="99"/>
-    <w:unhideWhenUsed/>
-    <w:rsid w:val="00B90C68"/>
-    <w:pPr>
-      <w:tabs>
-        <w:tab w:val="center" w:pos="4252"/>
-        <w:tab w:val="right" w:pos="8504"/>
-      </w:tabs>
-    </w:pPr>
-  </w:style>
-  <w:style w:type="character" w:customStyle="1" w:styleId="RodapChar">
-    <w:name w:val="Rodapé Char"/>
-    <w:basedOn w:val="Fontepargpadro"/>
-    <w:link w:val="Rodap"/>
-    <w:uiPriority w:val="99"/>
-    <w:rsid w:val="00B90C68"/>
-    <w:rPr>
-      <w:rFonts w:ascii="Times New Roman" w:hAnsi="Times New Roman"/>
-      <w:sz w:val="21"/>
-    </w:rPr>
-  </w:style>
-  <w:style w:type="paragraph" w:styleId="Bibliografia">
-    <w:name w:val="Bibliography"/>
-    <w:basedOn w:val="Normal"/>
-    <w:next w:val="Normal"/>
-    <w:uiPriority w:val="37"/>
-    <w:unhideWhenUsed/>
-    <w:rsid w:val="002B48BF"/>
-    <w:pPr>
-      <w:spacing w:after="210"/>
-    </w:pPr>
-  </w:style>
-  <w:style w:type="paragraph" w:customStyle="1" w:styleId="TtuloNoNumerado">
-    <w:name w:val="Título Não Numerado"/>
-    <w:basedOn w:val="Ttulo1"/>
-    <w:next w:val="Corpodetexto"/>
-    <w:rsid w:val="002B48BF"/>
-    <w:pPr>
-      <w:numPr>
-        <w:numId w:val="0"/>
-      </w:numPr>
-    </w:pPr>
-  </w:style>
-  <w:style w:type="paragraph" w:styleId="CabealhodoSumrio">
-    <w:name w:val="TOC Heading"/>
-    <w:basedOn w:val="Ttulo1"/>
-    <w:next w:val="Normal"/>
-    <w:uiPriority w:val="39"/>
-    <w:semiHidden/>
-    <w:unhideWhenUsed/>
-    <w:qFormat/>
-    <w:rsid w:val="00CA3193"/>
-    <w:pPr>
-      <w:keepLines/>
-      <w:pageBreakBefore w:val="0"/>
-      <w:numPr>
-        <w:numId w:val="0"/>
-      </w:numPr>
-      <w:spacing w:before="480" w:after="0" w:line="276" w:lineRule="auto"/>
-      <w:outlineLvl w:val="9"/>
-    </w:pPr>
-    <w:rPr>
-      <w:rFonts w:asciiTheme="majorHAnsi" w:hAnsiTheme="majorHAnsi"/>
-      <w:caps w:val="0"/>
-      <w:color w:val="365F91" w:themeColor="accent1" w:themeShade="BF"/>
-      <w:sz w:val="28"/>
-      <w:lang w:eastAsia="pt-BR"/>
-    </w:rPr>
-  </w:style>
-  <w:style w:type="paragraph" w:styleId="Sumrio1">
-    <w:name w:val="toc 1"/>
-    <w:basedOn w:val="Normal"/>
-    <w:next w:val="Normal"/>
-    <w:autoRedefine/>
-    <w:uiPriority w:val="39"/>
-    <w:unhideWhenUsed/>
-    <w:rsid w:val="00D32F1E"/>
-    <w:pPr>
-      <w:tabs>
-        <w:tab w:val="left" w:pos="567"/>
-        <w:tab w:val="right" w:leader="dot" w:pos="6141"/>
-      </w:tabs>
-      <w:spacing w:after="100"/>
-      <w:ind w:left="567" w:hanging="567"/>
-    </w:pPr>
-  </w:style>
-  <w:style w:type="paragraph" w:styleId="Sumrio2">
-    <w:name w:val="toc 2"/>
-    <w:basedOn w:val="Normal"/>
-    <w:next w:val="Normal"/>
-    <w:autoRedefine/>
-    <w:uiPriority w:val="39"/>
-    <w:unhideWhenUsed/>
-    <w:rsid w:val="00D32F1E"/>
-    <w:pPr>
-      <w:tabs>
-        <w:tab w:val="left" w:pos="567"/>
-        <w:tab w:val="right" w:leader="dot" w:pos="6141"/>
-      </w:tabs>
-      <w:spacing w:after="100"/>
-      <w:ind w:left="567" w:hanging="567"/>
-    </w:pPr>
-  </w:style>
-  <w:style w:type="paragraph" w:styleId="Sumrio3">
-    <w:name w:val="toc 3"/>
-    <w:basedOn w:val="Normal"/>
-    <w:next w:val="Normal"/>
-    <w:autoRedefine/>
-    <w:uiPriority w:val="39"/>
-    <w:unhideWhenUsed/>
-    <w:rsid w:val="00D32F1E"/>
-    <w:pPr>
-      <w:tabs>
-        <w:tab w:val="left" w:pos="567"/>
-        <w:tab w:val="right" w:leader="dot" w:pos="6141"/>
-      </w:tabs>
-      <w:spacing w:after="100"/>
-      <w:ind w:left="567" w:hanging="567"/>
-    </w:pPr>
-  </w:style>
-  <w:style w:type="paragraph" w:styleId="ndicedeilustraes">
-    <w:name w:val="table of figures"/>
-    <w:basedOn w:val="Normal"/>
-    <w:next w:val="Normal"/>
-    <w:uiPriority w:val="99"/>
-    <w:unhideWhenUsed/>
-    <w:rsid w:val="00CE5236"/>
-  </w:style>
-  <w:style w:type="paragraph" w:customStyle="1" w:styleId="Default">
-    <w:name w:val="Default"/>
-    <w:rsid w:val="004A6B3A"/>
-    <w:pPr>
-      <w:autoSpaceDE w:val="0"/>
-      <w:autoSpaceDN w:val="0"/>
-      <w:adjustRightInd w:val="0"/>
-      <w:spacing w:after="0" w:line="240" w:lineRule="auto"/>
-    </w:pPr>
-    <w:rPr>
-      <w:rFonts w:ascii="Times New Roman" w:hAnsi="Times New Roman" w:cs="Times New Roman"/>
-      <w:color w:val="000000"/>
-      <w:sz w:val="24"/>
-      <w:szCs w:val="24"/>
-    </w:rPr>
-  </w:style>
-</w:styles>
-</file>
-
-<file path=word/glossary/document.xml><?xml version="1.0" encoding="utf-8"?>
-<w:glossaryDocument xmlns:wpc="http://schemas.microsoft.com/office/word/2010/wordprocessingCanvas" xmlns:mc="http://schemas.openxmlformats.org/markup-compatibility/2006" xmlns:o="urn:schemas-microsoft-com:office:office" xmlns:r="http://schemas.openxmlformats.org/officeDocument/2006/relationships" xmlns:m="http://schemas.openxmlformats.org/officeDocument/2006/math" xmlns:v="urn:schemas-microsoft-com:vml" xmlns:wp14="http://schemas.microsoft.com/office/word/2010/wordprocessingDrawing" xmlns:wp="http://schemas.openxmlformats.org/drawingml/2006/wordprocessingDrawing" xmlns:w10="urn:schemas-microsoft-com:office:word" xmlns:w="http://schemas.openxmlformats.org/wordprocessingml/2006/main" xmlns:w14="http://schemas.microsoft.com/office/word/2010/wordml" xmlns:wpg="http://schemas.microsoft.com/office/word/2010/wordprocessingGroup" xmlns:wpi="http://schemas.microsoft.com/office/word/2010/wordprocessingInk" xmlns:wne="http://schemas.microsoft.com/office/word/2006/wordml" xmlns:wps="http://schemas.microsoft.com/office/word/2010/wordprocessingShape" mc:Ignorable="w14 wp14"/>
-</file>
-
-<file path=word/glossary/fontTable.xml><?xml version="1.0" encoding="utf-8"?>
-<w:fonts xmlns:mc="http://schemas.openxmlformats.org/markup-compatibility/2006" xmlns:r="http://schemas.openxmlformats.org/officeDocument/2006/relationships" xmlns:w="http://schemas.openxmlformats.org/wordprocessingml/2006/main" xmlns:w14="http://schemas.microsoft.com/office/word/2010/wordml" mc:Ignorable="w14">
-  <w:font w:name="Symbol">
-    <w:panose1 w:val="05050102010706020507"/>
-    <w:charset w:val="02"/>
-    <w:family w:val="roman"/>
-    <w:pitch w:val="variable"/>
-    <w:sig w:usb0="00000000" w:usb1="10000000" w:usb2="00000000" w:usb3="00000000" w:csb0="80000000" w:csb1="00000000"/>
-  </w:font>
-  <w:font w:name="Times New Roman">
-    <w:panose1 w:val="02020603050405020304"/>
-    <w:charset w:val="00"/>
-    <w:family w:val="roman"/>
-    <w:pitch w:val="variable"/>
-    <w:sig w:usb0="E0002AFF" w:usb1="C0007843" w:usb2="00000009" w:usb3="00000000" w:csb0="000001FF" w:csb1="00000000"/>
-  </w:font>
-  <w:font w:name="Courier New">
-    <w:panose1 w:val="02070309020205020404"/>
-    <w:charset w:val="00"/>
-    <w:family w:val="modern"/>
-    <w:pitch w:val="fixed"/>
-    <w:sig w:usb0="E0002AFF" w:usb1="C0007843" w:usb2="00000009" w:usb3="00000000" w:csb0="000001FF" w:csb1="00000000"/>
-  </w:font>
-  <w:font w:name="Wingdings">
-    <w:panose1 w:val="05000000000000000000"/>
-    <w:charset w:val="02"/>
-    <w:family w:val="auto"/>
-    <w:pitch w:val="variable"/>
-    <w:sig w:usb0="00000000" w:usb1="10000000" w:usb2="00000000" w:usb3="00000000" w:csb0="80000000" w:csb1="00000000"/>
-  </w:font>
-  <w:font w:name="Calibri">
-    <w:panose1 w:val="020F0502020204030204"/>
-    <w:charset w:val="00"/>
-    <w:family w:val="swiss"/>
-    <w:pitch w:val="variable"/>
-    <w:sig w:usb0="E00002FF" w:usb1="4000ACFF" w:usb2="00000001" w:usb3="00000000" w:csb0="0000019F" w:csb1="00000000"/>
-  </w:font>
-  <w:font w:name="Cambria">
-    <w:panose1 w:val="02040503050406030204"/>
-    <w:charset w:val="00"/>
-    <w:family w:val="roman"/>
-    <w:pitch w:val="variable"/>
-    <w:sig w:usb0="E00002FF" w:usb1="400004FF" w:usb2="00000000" w:usb3="00000000" w:csb0="0000019F" w:csb1="00000000"/>
-  </w:font>
-  <w:font w:name="Tahoma">
-    <w:panose1 w:val="020B0604030504040204"/>
-    <w:charset w:val="00"/>
-    <w:family w:val="swiss"/>
-    <w:pitch w:val="variable"/>
-    <w:sig w:usb0="E1002EFF" w:usb1="C000605B" w:usb2="00000029" w:usb3="00000000" w:csb0="000101FF" w:csb1="00000000"/>
-  </w:font>
-  <w:font w:name="PMingLiU">
-    <w:altName w:val="新細明體"/>
-    <w:panose1 w:val="02020500000000000000"/>
-    <w:charset w:val="88"/>
-    <w:family w:val="roman"/>
-    <w:pitch w:val="variable"/>
-    <w:sig w:usb0="A00002FF" w:usb1="28CFFCFA" w:usb2="00000016" w:usb3="00000000" w:csb0="00100001" w:csb1="00000000"/>
-  </w:font>
-  <w:font w:name="Times">
-    <w:panose1 w:val="02020603050405020304"/>
-    <w:charset w:val="00"/>
-    <w:family w:val="roman"/>
-    <w:pitch w:val="variable"/>
-    <w:sig w:usb0="E0002AFF" w:usb1="C0007843" w:usb2="00000009" w:usb3="00000000" w:csb0="000001FF" w:csb1="00000000"/>
-  </w:font>
-  <w:font w:name="Arial">
-    <w:panose1 w:val="020B0604020202020204"/>
-    <w:charset w:val="00"/>
-    <w:family w:val="swiss"/>
-    <w:pitch w:val="variable"/>
-    <w:sig w:usb0="E0002AFF" w:usb1="C0007843" w:usb2="00000009" w:usb3="00000000" w:csb0="000001FF" w:csb1="00000000"/>
-  </w:font>
-  <w:font w:name="Cambria Math">
-    <w:panose1 w:val="02040503050406030204"/>
-    <w:charset w:val="00"/>
-    <w:family w:val="roman"/>
-    <w:pitch w:val="variable"/>
-    <w:sig w:usb0="E00002FF" w:usb1="420024FF" w:usb2="00000000" w:usb3="00000000" w:csb0="0000019F" w:csb1="00000000"/>
-  </w:font>
-</w:fonts>
-</file>
-
-<file path=word/glossary/settings.xml><?xml version="1.0" encoding="utf-8"?>
-<w:settings xmlns:mc="http://schemas.openxmlformats.org/markup-compatibility/2006" xmlns:o="urn:schemas-microsoft-com:office:office" xmlns:r="http://schemas.openxmlformats.org/officeDocument/2006/relationships" xmlns:m="http://schemas.openxmlformats.org/officeDocument/2006/math" xmlns:v="urn:schemas-microsoft-com:vml" xmlns:w10="urn:schemas-microsoft-com:office:word" xmlns:w="http://schemas.openxmlformats.org/wordprocessingml/2006/main" xmlns:w14="http://schemas.microsoft.com/office/word/2010/wordml" xmlns:sl="http://schemas.openxmlformats.org/schemaLibrary/2006/main" mc:Ignorable="w14">
-  <w:view w:val="normal"/>
-  <w:defaultTabStop w:val="708"/>
-  <w:hyphenationZone w:val="425"/>
-  <w:characterSpacingControl w:val="doNotCompress"/>
-  <w:compat>
-    <w:useFELayout/>
-    <w:compatSetting w:name="compatibilityMode" w:uri="http://schemas.microsoft.com/office/word" w:val="14"/>
-    <w:compatSetting w:name="overrideTableStyleFontSizeAndJustification" w:uri="http://schemas.microsoft.com/office/word" w:val="1"/>
-    <w:compatSetting w:name="enableOpenTypeFeatures" w:uri="http://schemas.microsoft.com/office/word" w:val="1"/>
-    <w:compatSetting w:name="doNotFlipMirrorIndents" w:uri="http://schemas.microsoft.com/office/word" w:val="1"/>
-  </w:compat>
-  <w:rsids>
-    <w:rsidRoot w:val="006312D7"/>
-    <w:rsid w:val="006312D7"/>
-  </w:rsids>
-  <m:mathPr>
-    <m:mathFont m:val="Cambria Math"/>
-    <m:brkBin m:val="before"/>
-    <m:brkBinSub m:val="--"/>
-    <m:smallFrac m:val="0"/>
-    <m:dispDef/>
-    <m:lMargin m:val="0"/>
-    <m:rMargin m:val="0"/>
-    <m:defJc m:val="centerGroup"/>
-    <m:wrapIndent m:val="1440"/>
-    <m:intLim m:val="subSup"/>
-    <m:naryLim m:val="undOvr"/>
-  </m:mathPr>
-  <w:themeFontLang w:val="pt-BR"/>
-  <w:clrSchemeMapping w:bg1="light1" w:t1="dark1" w:bg2="light2" w:t2="dark2" w:accent1="accent1" w:accent2="accent2" w:accent3="accent3" w:accent4="accent4" w:accent5="accent5" w:accent6="accent6" w:hyperlink="hyperlink" w:followedHyperlink="followedHyperlink"/>
-  <w:decimalSymbol w:val=","/>
-  <w:listSeparator w:val=";"/>
-</w:settings>
-</file>
-
-<file path=word/glossary/styles.xml><?xml version="1.0" encoding="utf-8"?>
-<w:styles xmlns:mc="http://schemas.openxmlformats.org/markup-compatibility/2006" xmlns:r="http://schemas.openxmlformats.org/officeDocument/2006/relationships" xmlns:w="http://schemas.openxmlformats.org/wordprocessingml/2006/main" xmlns:w14="http://schemas.microsoft.com/office/word/2010/wordml" mc:Ignorable="w14">
-  <w:docDefaults>
-    <w:rPrDefault>
-      <w:rPr>
-        <w:rFonts w:asciiTheme="minorHAnsi" w:eastAsiaTheme="minorEastAsia" w:hAnsiTheme="minorHAnsi" w:cstheme="minorBidi"/>
-        <w:sz w:val="22"/>
-        <w:szCs w:val="22"/>
-        <w:lang w:val="pt-BR" w:eastAsia="pt-BR" w:bidi="ar-SA"/>
-      </w:rPr>
-    </w:rPrDefault>
-    <w:pPrDefault>
-      <w:pPr>
-        <w:spacing w:after="200" w:line="276" w:lineRule="auto"/>
-      </w:pPr>
-    </w:pPrDefault>
-  </w:docDefaults>
-  <w:latentStyles w:defLockedState="0" w:defUIPriority="99" w:defSemiHidden="1" w:defUnhideWhenUsed="1" w:defQFormat="0" w:count="267">
-    <w:lsdException w:name="Normal" w:semiHidden="0" w:uiPriority="0" w:unhideWhenUsed="0" w:qFormat="1"/>
-    <w:lsdException w:name="heading 1" w:semiHidden="0" w:uiPriority="9" w:unhideWhenUsed="0" w:qFormat="1"/>
-    <w:lsdException w:name="heading 2" w:uiPriority="9" w:qFormat="1"/>
-    <w:lsdException w:name="heading 3" w:uiPriority="9" w:qFormat="1"/>
-    <w:lsdException w:name="heading 4" w:uiPriority="9" w:qFormat="1"/>
-    <w:lsdException w:name="heading 5" w:uiPriority="9" w:qFormat="1"/>
-    <w:lsdException w:name="heading 6" w:uiPriority="9" w:qFormat="1"/>
-    <w:lsdException w:name="heading 7" w:uiPriority="9" w:qFormat="1"/>
-    <w:lsdException w:name="heading 8" w:uiPriority="9" w:qFormat="1"/>
-    <w:lsdException w:name="heading 9" w:uiPriority="9" w:qFormat="1"/>
-    <w:lsdException w:name="toc 1" w:uiPriority="39"/>
-    <w:lsdException w:name="toc 2" w:uiPriority="39"/>
-    <w:lsdException w:name="toc 3" w:uiPriority="39"/>
-    <w:lsdException w:name="toc 4" w:uiPriority="39"/>
-    <w:lsdException w:name="toc 5" w:uiPriority="39"/>
-    <w:lsdException w:name="toc 6" w:uiPriority="39"/>
-    <w:lsdException w:name="toc 7" w:uiPriority="39"/>
-    <w:lsdException w:name="toc 8" w:uiPriority="39"/>
-    <w:lsdException w:name="toc 9" w:uiPriority="39"/>
-    <w:lsdException w:name="caption" w:uiPriority="35" w:qFormat="1"/>
-    <w:lsdException w:name="Title" w:semiHidden="0" w:uiPriority="10" w:unhideWhenUsed="0" w:qFormat="1"/>
-    <w:lsdException w:name="Default Paragraph Font" w:uiPriority="1"/>
-    <w:lsdException w:name="Subtitle" w:semiHidden="0" w:uiPriority="11" w:unhideWhenUsed="0" w:qFormat="1"/>
-    <w:lsdException w:name="Strong" w:semiHidden="0" w:uiPriority="22" w:unhideWhenUsed="0" w:qFormat="1"/>
-    <w:lsdException w:name="Emphasis" w:semiHidden="0" w:uiPriority="20" w:unhideWhenUsed="0" w:qFormat="1"/>
-    <w:lsdException w:name="Table Grid" w:semiHidden="0" w:uiPriority="59" w:unhideWhenUsed="0"/>
-    <w:lsdException w:name="Placeholder Text" w:unhideWhenUsed="0"/>
-    <w:lsdException w:name="No Spacing" w:semiHidden="0" w:uiPriority="1" w:unhideWhenUsed="0" w:qFormat="1"/>
-    <w:lsdException w:name="Light Shading" w:semiHidden="0" w:uiPriority="60" w:unhideWhenUsed="0"/>
-    <w:lsdException w:name="Light List" w:semiHidden="0" w:uiPriority="61" w:unhideWhenUsed="0"/>
-    <w:lsdException w:name="Light Grid" w:semiHidden="0" w:uiPriority="62" w:unhideWhenUsed="0"/>
-    <w:lsdException w:name="Medium Shading 1" w:semiHidden="0" w:uiPriority="63" w:unhideWhenUsed="0"/>
-    <w:lsdException w:name="Medium Shading 2" w:semiHidden="0" w:uiPriority="64" w:unhideWhenUsed="0"/>
-    <w:lsdException w:name="Medium List 1" w:semiHidden="0" w:uiPriority="65" w:unhideWhenUsed="0"/>
-    <w:lsdException w:name="Medium List 2" w:semiHidden="0" w:uiPriority="66" w:unhideWhenUsed="0"/>
-    <w:lsdException w:name="Medium Grid 1" w:semiHidden="0" w:uiPriority="67" w:unhideWhenUsed="0"/>
-    <w:lsdException w:name="Medium Grid 2" w:semiHidden="0" w:uiPriority="68" w:unhideWhenUsed="0"/>
-    <w:lsdException w:name="Medium Grid 3" w:semiHidden="0" w:uiPriority="69" w:unhideWhenUsed="0"/>
-    <w:lsdException w:name="Dark List" w:semiHidden="0" w:uiPriority="70" w:unhideWhenUsed="0"/>
-    <w:lsdException w:name="Colorful Shading" w:semiHidden="0" w:uiPriority="71" w:unhideWhenUsed="0"/>
-    <w:lsdException w:name="Colorful List" w:semiHidden="0" w:uiPriority="72" w:unhideWhenUsed="0"/>
-    <w:lsdException w:name="Colorful Grid" w:semiHidden="0" w:uiPriority="73" w:unhideWhenUsed="0"/>
-    <w:lsdException w:name="Light Shading Accent 1" w:semiHidden="0" w:uiPriority="60" w:unhideWhenUsed="0"/>
-    <w:lsdException w:name="Light List Accent 1" w:semiHidden="0" w:uiPriority="61" w:unhideWhenUsed="0"/>
-    <w:lsdException w:name="Light Grid Accent 1" w:semiHidden="0" w:uiPriority="62" w:unhideWhenUsed="0"/>
-    <w:lsdException w:name="Medium Shading 1 Accent 1" w:semiHidden="0" w:uiPriority="63" w:unhideWhenUsed="0"/>
-    <w:lsdException w:name="Medium Shading 2 Accent 1" w:semiHidden="0" w:uiPriority="64" w:unhideWhenUsed="0"/>
-    <w:lsdException w:name="Medium List 1 Accent 1" w:semiHidden="0" w:uiPriority="65" w:unhideWhenUsed="0"/>
-    <w:lsdException w:name="Revision" w:unhideWhenUsed="0"/>
-    <w:lsdException w:name="List Paragraph" w:semiHidden="0" w:uiPriority="34" w:unhideWhenUsed="0" w:qFormat="1"/>
-    <w:lsdException w:name="Quote" w:semiHidden="0" w:uiPriority="29" w:unhideWhenUsed="0" w:qFormat="1"/>
-    <w:lsdException w:name="Intense Quote" w:semiHidden="0" w:uiPriority="30" w:unhideWhenUsed="0" w:qFormat="1"/>
-    <w:lsdException w:name="Medium List 2 Accent 1" w:semiHidden="0" w:uiPriority="66" w:unhideWhenUsed="0"/>
-    <w:lsdException w:name="Medium Grid 1 Accent 1" w:semiHidden="0" w:uiPriority="67" w:unhideWhenUsed="0"/>
-    <w:lsdException w:name="Medium Grid 2 Accent 1" w:semiHidden="0" w:uiPriority="68" w:unhideWhenUsed="0"/>
-    <w:lsdException w:name="Medium Grid 3 Accent 1" w:semiHidden="0" w:uiPriority="69" w:unhideWhenUsed="0"/>
-    <w:lsdException w:name="Dark List Accent 1" w:semiHidden="0" w:uiPriority="70" w:unhideWhenUsed="0"/>
-    <w:lsdException w:name="Colorful Shading Accent 1" w:semiHidden="0" w:uiPriority="71" w:unhideWhenUsed="0"/>
-    <w:lsdException w:name="Colorful List Accent 1" w:semiHidden="0" w:uiPriority="72" w:unhideWhenUsed="0"/>
-    <w:lsdException w:name="Colorful Grid Accent 1" w:semiHidden="0" w:uiPriority="73" w:unhideWhenUsed="0"/>
-    <w:lsdException w:name="Light Shading Accent 2" w:semiHidden="0" w:uiPriority="60" w:unhideWhenUsed="0"/>
-    <w:lsdException w:name="Light List Accent 2" w:semiHidden="0" w:uiPriority="61" w:unhideWhenUsed="0"/>
-    <w:lsdException w:name="Light Grid Accent 2" w:semiHidden="0" w:uiPriority="62" w:unhideWhenUsed="0"/>
-    <w:lsdException w:name="Medium Shading 1 Accent 2" w:semiHidden="0" w:uiPriority="63" w:unhideWhenUsed="0"/>
-    <w:lsdException w:name="Medium Shading 2 Accent 2" w:semiHidden="0" w:uiPriority="64" w:unhideWhenUsed="0"/>
-    <w:lsdException w:name="Medium List 1 Accent 2" w:semiHidden="0" w:uiPriority="65" w:unhideWhenUsed="0"/>
-    <w:lsdException w:name="Medium List 2 Accent 2" w:semiHidden="0" w:uiPriority="66" w:unhideWhenUsed="0"/>
-    <w:lsdException w:name="Medium Grid 1 Accent 2" w:semiHidden="0" w:uiPriority="67" w:unhideWhenUsed="0"/>
-    <w:lsdException w:name="Medium Grid 2 Accent 2" w:semiHidden="0" w:uiPriority="68" w:unhideWhenUsed="0"/>
-    <w:lsdException w:name="Medium Grid 3 Accent 2" w:semiHidden="0" w:uiPriority="69" w:unhideWhenUsed="0"/>
-    <w:lsdException w:name="Dark List Accent 2" w:semiHidden="0" w:uiPriority="70" w:unhideWhenUsed="0"/>
-    <w:lsdException w:name="Colorful Shading Accent 2" w:semiHidden="0" w:uiPriority="71" w:unhideWhenUsed="0"/>
-    <w:lsdException w:name="Colorful List Accent 2" w:semiHidden="0" w:uiPriority="72" w:unhideWhenUsed="0"/>
-    <w:lsdException w:name="Colorful Grid Accent 2" w:semiHidden="0" w:uiPriority="73" w:unhideWhenUsed="0"/>
-    <w:lsdException w:name="Light Shading Accent 3" w:semiHidden="0" w:uiPriority="60" w:unhideWhenUsed="0"/>
-    <w:lsdException w:name="Light List Accent 3" w:semiHidden="0" w:uiPriority="61" w:unhideWhenUsed="0"/>
-    <w:lsdException w:name="Light Grid Accent 3" w:semiHidden="0" w:uiPriority="62" w:unhideWhenUsed="0"/>
-    <w:lsdException w:name="Medium Shading 1 Accent 3" w:semiHidden="0" w:uiPriority="63" w:unhideWhenUsed="0"/>
-    <w:lsdException w:name="Medium Shading 2 Accent 3" w:semiHidden="0" w:uiPriority="64" w:unhideWhenUsed="0"/>
-    <w:lsdException w:name="Medium List 1 Accent 3" w:semiHidden="0" w:uiPriority="65" w:unhideWhenUsed="0"/>
-    <w:lsdException w:name="Medium List 2 Accent 3" w:semiHidden="0" w:uiPriority="66" w:unhideWhenUsed="0"/>
-    <w:lsdException w:name="Medium Grid 1 Accent 3" w:semiHidden="0" w:uiPriority="67" w:unhideWhenUsed="0"/>
-    <w:lsdException w:name="Medium Grid 2 Accent 3" w:semiHidden="0" w:uiPriority="68" w:unhideWhenUsed="0"/>
-    <w:lsdException w:name="Medium Grid 3 Accent 3" w:semiHidden="0" w:uiPriority="69" w:unhideWhenUsed="0"/>
-    <w:lsdException w:name="Dark List Accent 3" w:semiHidden="0" w:uiPriority="70" w:unhideWhenUsed="0"/>
-    <w:lsdException w:name="Colorful Shading Accent 3" w:semiHidden="0" w:uiPriority="71" w:unhideWhenUsed="0"/>
-    <w:lsdException w:name="Colorful List Accent 3" w:semiHidden="0" w:uiPriority="72" w:unhideWhenUsed="0"/>
-    <w:lsdException w:name="Colorful Grid Accent 3" w:semiHidden="0" w:uiPriority="73" w:unhideWhenUsed="0"/>
-    <w:lsdException w:name="Light Shading Accent 4" w:semiHidden="0" w:uiPriority="60" w:unhideWhenUsed="0"/>
-    <w:lsdException w:name="Light List Accent 4" w:semiHidden="0" w:uiPriority="61" w:unhideWhenUsed="0"/>
-    <w:lsdException w:name="Light Grid Accent 4" w:semiHidden="0" w:uiPriority="62" w:unhideWhenUsed="0"/>
-    <w:lsdException w:name="Medium Shading 1 Accent 4" w:semiHidden="0" w:uiPriority="63" w:unhideWhenUsed="0"/>
-    <w:lsdException w:name="Medium Shading 2 Accent 4" w:semiHidden="0" w:uiPriority="64" w:unhideWhenUsed="0"/>
-    <w:lsdException w:name="Medium List 1 Accent 4" w:semiHidden="0" w:uiPriority="65" w:unhideWhenUsed="0"/>
-    <w:lsdException w:name="Medium List 2 Accent 4" w:semiHidden="0" w:uiPriority="66" w:unhideWhenUsed="0"/>
-    <w:lsdException w:name="Medium Grid 1 Accent 4" w:semiHidden="0" w:uiPriority="67" w:unhideWhenUsed="0"/>
-    <w:lsdException w:name="Medium Grid 2 Accent 4" w:semiHidden="0" w:uiPriority="68" w:unhideWhenUsed="0"/>
-    <w:lsdException w:name="Medium Grid 3 Accent 4" w:semiHidden="0" w:uiPriority="69" w:unhideWhenUsed="0"/>
-    <w:lsdException w:name="Dark List Accent 4" w:semiHidden="0" w:uiPriority="70" w:unhideWhenUsed="0"/>
-    <w:lsdException w:name="Colorful Shading Accent 4" w:semiHidden="0" w:uiPriority="71" w:unhideWhenUsed="0"/>
-    <w:lsdException w:name="Colorful List Accent 4" w:semiHidden="0" w:uiPriority="72" w:unhideWhenUsed="0"/>
-    <w:lsdException w:name="Colorful Grid Accent 4" w:semiHidden="0" w:uiPriority="73" w:unhideWhenUsed="0"/>
-    <w:lsdException w:name="Light Shading Accent 5" w:semiHidden="0" w:uiPriority="60" w:unhideWhenUsed="0"/>
-    <w:lsdException w:name="Light List Accent 5" w:semiHidden="0" w:uiPriority="61" w:unhideWhenUsed="0"/>
-    <w:lsdException w:name="Light Grid Accent 5" w:semiHidden="0" w:uiPriority="62" w:unhideWhenUsed="0"/>
-    <w:lsdException w:name="Medium Shading 1 Accent 5" w:semiHidden="0" w:uiPriority="63" w:unhideWhenUsed="0"/>
-    <w:lsdException w:name="Medium Shading 2 Accent 5" w:semiHidden="0" w:uiPriority="64" w:unhideWhenUsed="0"/>
-    <w:lsdException w:name="Medium List 1 Accent 5" w:semiHidden="0" w:uiPriority="65" w:unhideWhenUsed="0"/>
-    <w:lsdException w:name="Medium List 2 Accent 5" w:semiHidden="0" w:uiPriority="66" w:unhideWhenUsed="0"/>
-    <w:lsdException w:name="Medium Grid 1 Accent 5" w:semiHidden="0" w:uiPriority="67" w:unhideWhenUsed="0"/>
-    <w:lsdException w:name="Medium Grid 2 Accent 5" w:semiHidden="0" w:uiPriority="68" w:unhideWhenUsed="0"/>
-    <w:lsdException w:name="Medium Grid 3 Accent 5" w:semiHidden="0" w:uiPriority="69" w:unhideWhenUsed="0"/>
-    <w:lsdException w:name="Dark List Accent 5" w:semiHidden="0" w:uiPriority="70" w:unhideWhenUsed="0"/>
-    <w:lsdException w:name="Colorful Shading Accent 5" w:semiHidden="0" w:uiPriority="71" w:unhideWhenUsed="0"/>
-    <w:lsdException w:name="Colorful List Accent 5" w:semiHidden="0" w:uiPriority="72" w:unhideWhenUsed="0"/>
-    <w:lsdException w:name="Colorful Grid Accent 5" w:semiHidden="0" w:uiPriority="73" w:unhideWhenUsed="0"/>
-    <w:lsdException w:name="Light Shading Accent 6" w:semiHidden="0" w:uiPriority="60" w:unhideWhenUsed="0"/>
-    <w:lsdException w:name="Light List Accent 6" w:semiHidden="0" w:uiPriority="61" w:unhideWhenUsed="0"/>
-    <w:lsdException w:name="Light Grid Accent 6" w:semiHidden="0" w:uiPriority="62" w:unhideWhenUsed="0"/>
-    <w:lsdException w:name="Medium Shading 1 Accent 6" w:semiHidden="0" w:uiPriority="63" w:unhideWhenUsed="0"/>
-    <w:lsdException w:name="Medium Shading 2 Accent 6" w:semiHidden="0" w:uiPriority="64" w:unhideWhenUsed="0"/>
-    <w:lsdException w:name="Medium List 1 Accent 6" w:semiHidden="0" w:uiPriority="65" w:unhideWhenUsed="0"/>
-    <w:lsdException w:name="Medium List 2 Accent 6" w:semiHidden="0" w:uiPriority="66" w:unhideWhenUsed="0"/>
-    <w:lsdException w:name="Medium Grid 1 Accent 6" w:semiHidden="0" w:uiPriority="67" w:unhideWhenUsed="0"/>
-    <w:lsdException w:name="Medium Grid 2 Accent 6" w:semiHidden="0" w:uiPriority="68" w:unhideWhenUsed="0"/>
-    <w:lsdException w:name="Medium Grid 3 Accent 6" w:semiHidden="0" w:uiPriority="69" w:unhideWhenUsed="0"/>
-    <w:lsdException w:name="Dark List Accent 6" w:semiHidden="0" w:uiPriority="70" w:unhideWhenUsed="0"/>
-    <w:lsdException w:name="Colorful Shading Accent 6" w:semiHidden="0" w:uiPriority="71" w:unhideWhenUsed="0"/>
-    <w:lsdException w:name="Colorful List Accent 6" w:semiHidden="0" w:uiPriority="72" w:unhideWhenUsed="0"/>
-    <w:lsdException w:name="Colorful Grid Accent 6" w:semiHidden="0" w:uiPriority="73" w:unhideWhenUsed="0"/>
-    <w:lsdException w:name="Subtle Emphasis" w:semiHidden="0" w:uiPriority="19" w:unhideWhenUsed="0" w:qFormat="1"/>
-    <w:lsdException w:name="Intense Emphasis" w:semiHidden="0" w:uiPriority="21" w:unhideWhenUsed="0" w:qFormat="1"/>
-    <w:lsdException w:name="Subtle Reference" w:semiHidden="0" w:uiPriority="31" w:unhideWhenUsed="0" w:qFormat="1"/>
-    <w:lsdException w:name="Intense Reference" w:semiHidden="0" w:uiPriority="32" w:unhideWhenUsed="0" w:qFormat="1"/>
-    <w:lsdException w:name="Book Title" w:semiHidden="0" w:uiPriority="33" w:unhideWhenUsed="0" w:qFormat="1"/>
-    <w:lsdException w:name="Bibliography" w:uiPriority="37"/>
-    <w:lsdException w:name="TOC Heading" w:uiPriority="39" w:qFormat="1"/>
-  </w:latentStyles>
-  <w:style w:type="paragraph" w:default="1" w:styleId="Normal">
-    <w:name w:val="Normal"/>
-    <w:qFormat/>
-  </w:style>
-  <w:style w:type="character" w:default="1" w:styleId="Fontepargpadro">
-    <w:name w:val="Default Paragraph Font"/>
-    <w:uiPriority w:val="1"/>
-    <w:semiHidden/>
-    <w:unhideWhenUsed/>
-  </w:style>
-  <w:style w:type="table" w:default="1" w:styleId="Tabelanormal">
-    <w:name w:val="Normal Table"/>
-    <w:uiPriority w:val="99"/>
-    <w:semiHidden/>
-    <w:unhideWhenUsed/>
-    <w:tblPr>
-      <w:tblInd w:w="0" w:type="dxa"/>
-      <w:tblCellMar>
-        <w:top w:w="0" w:type="dxa"/>
-        <w:left w:w="108" w:type="dxa"/>
-        <w:bottom w:w="0" w:type="dxa"/>
-        <w:right w:w="108" w:type="dxa"/>
-      </w:tblCellMar>
-    </w:tblPr>
-  </w:style>
-  <w:style w:type="numbering" w:default="1" w:styleId="Semlista">
-    <w:name w:val="No List"/>
-    <w:uiPriority w:val="99"/>
-    <w:semiHidden/>
-    <w:unhideWhenUsed/>
-  </w:style>
-  <w:style w:type="character" w:styleId="TextodoEspaoReservado">
-    <w:name w:val="Placeholder Text"/>
-    <w:basedOn w:val="Fontepargpadro"/>
-    <w:uiPriority w:val="99"/>
-    <w:semiHidden/>
-    <w:rsid w:val="006312D7"/>
-    <w:rPr>
-      <w:color w:val="808080"/>
-    </w:rPr>
-  </w:style>
-</w:styles>
-</file>
-
-<file path=word/glossary/stylesWithEffects.xml><?xml version="1.0" encoding="utf-8"?>
-<w:styles xmlns:wpc="http://schemas.microsoft.com/office/word/2010/wordprocessingCanvas" xmlns:mc="http://schemas.openxmlformats.org/markup-compatibility/2006" xmlns:o="urn:schemas-microsoft-com:office:office" xmlns:r="http://schemas.openxmlformats.org/officeDocument/2006/relationships" xmlns:m="http://schemas.openxmlformats.org/officeDocument/2006/math" xmlns:v="urn:schemas-microsoft-com:vml" xmlns:wp14="http://schemas.microsoft.com/office/word/2010/wordprocessingDrawing" xmlns:wp="http://schemas.openxmlformats.org/drawingml/2006/wordprocessingDrawing" xmlns:w10="urn:schemas-microsoft-com:office:word" xmlns:w="http://schemas.openxmlformats.org/wordprocessingml/2006/main" xmlns:w14="http://schemas.microsoft.com/office/word/2010/wordml" xmlns:wpg="http://schemas.microsoft.com/office/word/2010/wordprocessingGroup" xmlns:wpi="http://schemas.microsoft.com/office/word/2010/wordprocessingInk" xmlns:wne="http://schemas.microsoft.com/office/word/2006/wordml" xmlns:wps="http://schemas.microsoft.com/office/word/2010/wordprocessingShape" mc:Ignorable="w14 wp14">
-  <w:docDefaults>
-    <w:rPrDefault>
-      <w:rPr>
-        <w:rFonts w:asciiTheme="minorHAnsi" w:eastAsiaTheme="minorEastAsia" w:hAnsiTheme="minorHAnsi" w:cstheme="minorBidi"/>
-        <w:sz w:val="22"/>
-        <w:szCs w:val="22"/>
-        <w:lang w:val="pt-BR" w:eastAsia="pt-BR" w:bidi="ar-SA"/>
-      </w:rPr>
-    </w:rPrDefault>
-    <w:pPrDefault>
-      <w:pPr>
-        <w:spacing w:after="200" w:line="276" w:lineRule="auto"/>
-      </w:pPr>
-    </w:pPrDefault>
-  </w:docDefaults>
-  <w:latentStyles w:defLockedState="0" w:defUIPriority="99" w:defSemiHidden="1" w:defUnhideWhenUsed="1" w:defQFormat="0" w:count="267">
-    <w:lsdException w:name="Normal" w:semiHidden="0" w:uiPriority="0" w:unhideWhenUsed="0" w:qFormat="1"/>
-    <w:lsdException w:name="heading 1" w:semiHidden="0" w:uiPriority="9" w:unhideWhenUsed="0" w:qFormat="1"/>
-    <w:lsdException w:name="heading 2" w:uiPriority="9" w:qFormat="1"/>
-    <w:lsdException w:name="heading 3" w:uiPriority="9" w:qFormat="1"/>
-    <w:lsdException w:name="heading 4" w:uiPriority="9" w:qFormat="1"/>
-    <w:lsdException w:name="heading 5" w:uiPriority="9" w:qFormat="1"/>
-    <w:lsdException w:name="heading 6" w:uiPriority="9" w:qFormat="1"/>
-    <w:lsdException w:name="heading 7" w:uiPriority="9" w:qFormat="1"/>
-    <w:lsdException w:name="heading 8" w:uiPriority="9" w:qFormat="1"/>
-    <w:lsdException w:name="heading 9" w:uiPriority="9" w:qFormat="1"/>
-    <w:lsdException w:name="toc 1" w:uiPriority="39"/>
-    <w:lsdException w:name="toc 2" w:uiPriority="39"/>
-    <w:lsdException w:name="toc 3" w:uiPriority="39"/>
-    <w:lsdException w:name="toc 4" w:uiPriority="39"/>
-    <w:lsdException w:name="toc 5" w:uiPriority="39"/>
-    <w:lsdException w:name="toc 6" w:uiPriority="39"/>
-    <w:lsdException w:name="toc 7" w:uiPriority="39"/>
-    <w:lsdException w:name="toc 8" w:uiPriority="39"/>
-    <w:lsdException w:name="toc 9" w:uiPriority="39"/>
-    <w:lsdException w:name="caption" w:uiPriority="35" w:qFormat="1"/>
-    <w:lsdException w:name="Title" w:semiHidden="0" w:uiPriority="10" w:unhideWhenUsed="0" w:qFormat="1"/>
-    <w:lsdException w:name="Default Paragraph Font" w:uiPriority="1"/>
-    <w:lsdException w:name="Subtitle" w:semiHidden="0" w:uiPriority="11" w:unhideWhenUsed="0" w:qFormat="1"/>
-    <w:lsdException w:name="Strong" w:semiHidden="0" w:uiPriority="22" w:unhideWhenUsed="0" w:qFormat="1"/>
-    <w:lsdException w:name="Emphasis" w:semiHidden="0" w:uiPriority="20" w:unhideWhenUsed="0" w:qFormat="1"/>
-    <w:lsdException w:name="Table Grid" w:semiHidden="0" w:uiPriority="59" w:unhideWhenUsed="0"/>
-    <w:lsdException w:name="Placeholder Text" w:unhideWhenUsed="0"/>
-    <w:lsdException w:name="No Spacing" w:semiHidden="0" w:uiPriority="1" w:unhideWhenUsed="0" w:qFormat="1"/>
-    <w:lsdException w:name="Light Shading" w:semiHidden="0" w:uiPriority="60" w:unhideWhenUsed="0"/>
-    <w:lsdException w:name="Light List" w:semiHidden="0" w:uiPriority="61" w:unhideWhenUsed="0"/>
-    <w:lsdException w:name="Light Grid" w:semiHidden="0" w:uiPriority="62" w:unhideWhenUsed="0"/>
-    <w:lsdException w:name="Medium Shading 1" w:semiHidden="0" w:uiPriority="63" w:unhideWhenUsed="0"/>
-    <w:lsdException w:name="Medium Shading 2" w:semiHidden="0" w:uiPriority="64" w:unhideWhenUsed="0"/>
-    <w:lsdException w:name="Medium List 1" w:semiHidden="0" w:uiPriority="65" w:unhideWhenUsed="0"/>
-    <w:lsdException w:name="Medium List 2" w:semiHidden="0" w:uiPriority="66" w:unhideWhenUsed="0"/>
-    <w:lsdException w:name="Medium Grid 1" w:semiHidden="0" w:uiPriority="67" w:unhideWhenUsed="0"/>
-    <w:lsdException w:name="Medium Grid 2" w:semiHidden="0" w:uiPriority="68" w:unhideWhenUsed="0"/>
-    <w:lsdException w:name="Medium Grid 3" w:semiHidden="0" w:uiPriority="69" w:unhideWhenUsed="0"/>
-    <w:lsdException w:name="Dark List" w:semiHidden="0" w:uiPriority="70" w:unhideWhenUsed="0"/>
-    <w:lsdException w:name="Colorful Shading" w:semiHidden="0" w:uiPriority="71" w:unhideWhenUsed="0"/>
-    <w:lsdException w:name="Colorful List" w:semiHidden="0" w:uiPriority="72" w:unhideWhenUsed="0"/>
-    <w:lsdException w:name="Colorful Grid" w:semiHidden="0" w:uiPriority="73" w:unhideWhenUsed="0"/>
-    <w:lsdException w:name="Light Shading Accent 1" w:semiHidden="0" w:uiPriority="60" w:unhideWhenUsed="0"/>
-    <w:lsdException w:name="Light List Accent 1" w:semiHidden="0" w:uiPriority="61" w:unhideWhenUsed="0"/>
-    <w:lsdException w:name="Light Grid Accent 1" w:semiHidden="0" w:uiPriority="62" w:unhideWhenUsed="0"/>
-    <w:lsdException w:name="Medium Shading 1 Accent 1" w:semiHidden="0" w:uiPriority="63" w:unhideWhenUsed="0"/>
-    <w:lsdException w:name="Medium Shading 2 Accent 1" w:semiHidden="0" w:uiPriority="64" w:unhideWhenUsed="0"/>
-    <w:lsdException w:name="Medium List 1 Accent 1" w:semiHidden="0" w:uiPriority="65" w:unhideWhenUsed="0"/>
-    <w:lsdException w:name="Revision" w:unhideWhenUsed="0"/>
-    <w:lsdException w:name="List Paragraph" w:semiHidden="0" w:uiPriority="34" w:unhideWhenUsed="0" w:qFormat="1"/>
-    <w:lsdException w:name="Quote" w:semiHidden="0" w:uiPriority="29" w:unhideWhenUsed="0" w:qFormat="1"/>
-    <w:lsdException w:name="Intense Quote" w:semiHidden="0" w:uiPriority="30" w:unhideWhenUsed="0" w:qFormat="1"/>
-    <w:lsdException w:name="Medium List 2 Accent 1" w:semiHidden="0" w:uiPriority="66" w:unhideWhenUsed="0"/>
-    <w:lsdException w:name="Medium Grid 1 Accent 1" w:semiHidden="0" w:uiPriority="67" w:unhideWhenUsed="0"/>
-    <w:lsdException w:name="Medium Grid 2 Accent 1" w:semiHidden="0" w:uiPriority="68" w:unhideWhenUsed="0"/>
-    <w:lsdException w:name="Medium Grid 3 Accent 1" w:semiHidden="0" w:uiPriority="69" w:unhideWhenUsed="0"/>
-    <w:lsdException w:name="Dark List Accent 1" w:semiHidden="0" w:uiPriority="70" w:unhideWhenUsed="0"/>
-    <w:lsdException w:name="Colorful Shading Accent 1" w:semiHidden="0" w:uiPriority="71" w:unhideWhenUsed="0"/>
-    <w:lsdException w:name="Colorful List Accent 1" w:semiHidden="0" w:uiPriority="72" w:unhideWhenUsed="0"/>
-    <w:lsdException w:name="Colorful Grid Accent 1" w:semiHidden="0" w:uiPriority="73" w:unhideWhenUsed="0"/>
-    <w:lsdException w:name="Light Shading Accent 2" w:semiHidden="0" w:uiPriority="60" w:unhideWhenUsed="0"/>
-    <w:lsdException w:name="Light List Accent 2" w:semiHidden="0" w:uiPriority="61" w:unhideWhenUsed="0"/>
-    <w:lsdException w:name="Light Grid Accent 2" w:semiHidden="0" w:uiPriority="62" w:unhideWhenUsed="0"/>
-    <w:lsdException w:name="Medium Shading 1 Accent 2" w:semiHidden="0" w:uiPriority="63" w:unhideWhenUsed="0"/>
-    <w:lsdException w:name="Medium Shading 2 Accent 2" w:semiHidden="0" w:uiPriority="64" w:unhideWhenUsed="0"/>
-    <w:lsdException w:name="Medium List 1 Accent 2" w:semiHidden="0" w:uiPriority="65" w:unhideWhenUsed="0"/>
-    <w:lsdException w:name="Medium List 2 Accent 2" w:semiHidden="0" w:uiPriority="66" w:unhideWhenUsed="0"/>
-    <w:lsdException w:name="Medium Grid 1 Accent 2" w:semiHidden="0" w:uiPriority="67" w:unhideWhenUsed="0"/>
-    <w:lsdException w:name="Medium Grid 2 Accent 2" w:semiHidden="0" w:uiPriority="68" w:unhideWhenUsed="0"/>
-    <w:lsdException w:name="Medium Grid 3 Accent 2" w:semiHidden="0" w:uiPriority="69" w:unhideWhenUsed="0"/>
-    <w:lsdException w:name="Dark List Accent 2" w:semiHidden="0" w:uiPriority="70" w:unhideWhenUsed="0"/>
-    <w:lsdException w:name="Colorful Shading Accent 2" w:semiHidden="0" w:uiPriority="71" w:unhideWhenUsed="0"/>
-    <w:lsdException w:name="Colorful List Accent 2" w:semiHidden="0" w:uiPriority="72" w:unhideWhenUsed="0"/>
-    <w:lsdException w:name="Colorful Grid Accent 2" w:semiHidden="0" w:uiPriority="73" w:unhideWhenUsed="0"/>
-    <w:lsdException w:name="Light Shading Accent 3" w:semiHidden="0" w:uiPriority="60" w:unhideWhenUsed="0"/>
-    <w:lsdException w:name="Light List Accent 3" w:semiHidden="0" w:uiPriority="61" w:unhideWhenUsed="0"/>
-    <w:lsdException w:name="Light Grid Accent 3" w:semiHidden="0" w:uiPriority="62" w:unhideWhenUsed="0"/>
-    <w:lsdException w:name="Medium Shading 1 Accent 3" w:semiHidden="0" w:uiPriority="63" w:unhideWhenUsed="0"/>
-    <w:lsdException w:name="Medium Shading 2 Accent 3" w:semiHidden="0" w:uiPriority="64" w:unhideWhenUsed="0"/>
-    <w:lsdException w:name="Medium List 1 Accent 3" w:semiHidden="0" w:uiPriority="65" w:unhideWhenUsed="0"/>
-    <w:lsdException w:name="Medium List 2 Accent 3" w:semiHidden="0" w:uiPriority="66" w:unhideWhenUsed="0"/>
-    <w:lsdException w:name="Medium Grid 1 Accent 3" w:semiHidden="0" w:uiPriority="67" w:unhideWhenUsed="0"/>
-    <w:lsdException w:name="Medium Grid 2 Accent 3" w:semiHidden="0" w:uiPriority="68" w:unhideWhenUsed="0"/>
-    <w:lsdException w:name="Medium Grid 3 Accent 3" w:semiHidden="0" w:uiPriority="69" w:unhideWhenUsed="0"/>
-    <w:lsdException w:name="Dark List Accent 3" w:semiHidden="0" w:uiPriority="70" w:unhideWhenUsed="0"/>
-    <w:lsdException w:name="Colorful Shading Accent 3" w:semiHidden="0" w:uiPriority="71" w:unhideWhenUsed="0"/>
-    <w:lsdException w:name="Colorful List Accent 3" w:semiHidden="0" w:uiPriority="72" w:unhideWhenUsed="0"/>
-    <w:lsdException w:name="Colorful Grid Accent 3" w:semiHidden="0" w:uiPriority="73" w:unhideWhenUsed="0"/>
-    <w:lsdException w:name="Light Shading Accent 4" w:semiHidden="0" w:uiPriority="60" w:unhideWhenUsed="0"/>
-    <w:lsdException w:name="Light List Accent 4" w:semiHidden="0" w:uiPriority="61" w:unhideWhenUsed="0"/>
-    <w:lsdException w:name="Light Grid Accent 4" w:semiHidden="0" w:uiPriority="62" w:unhideWhenUsed="0"/>
-    <w:lsdException w:name="Medium Shading 1 Accent 4" w:semiHidden="0" w:uiPriority="63" w:unhideWhenUsed="0"/>
-    <w:lsdException w:name="Medium Shading 2 Accent 4" w:semiHidden="0" w:uiPriority="64" w:unhideWhenUsed="0"/>
-    <w:lsdException w:name="Medium List 1 Accent 4" w:semiHidden="0" w:uiPriority="65" w:unhideWhenUsed="0"/>
-    <w:lsdException w:name="Medium List 2 Accent 4" w:semiHidden="0" w:uiPriority="66" w:unhideWhenUsed="0"/>
-    <w:lsdException w:name="Medium Grid 1 Accent 4" w:semiHidden="0" w:uiPriority="67" w:unhideWhenUsed="0"/>
-    <w:lsdException w:name="Medium Grid 2 Accent 4" w:semiHidden="0" w:uiPriority="68" w:unhideWhenUsed="0"/>
-    <w:lsdException w:name="Medium Grid 3 Accent 4" w:semiHidden="0" w:uiPriority="69" w:unhideWhenUsed="0"/>
-    <w:lsdException w:name="Dark List Accent 4" w:semiHidden="0" w:uiPriority="70" w:unhideWhenUsed="0"/>
-    <w:lsdException w:name="Colorful Shading Accent 4" w:semiHidden="0" w:uiPriority="71" w:unhideWhenUsed="0"/>
-    <w:lsdException w:name="Colorful List Accent 4" w:semiHidden="0" w:uiPriority="72" w:unhideWhenUsed="0"/>
-    <w:lsdException w:name="Colorful Grid Accent 4" w:semiHidden="0" w:uiPriority="73" w:unhideWhenUsed="0"/>
-    <w:lsdException w:name="Light Shading Accent 5" w:semiHidden="0" w:uiPriority="60" w:unhideWhenUsed="0"/>
-    <w:lsdException w:name="Light List Accent 5" w:semiHidden="0" w:uiPriority="61" w:unhideWhenUsed="0"/>
-    <w:lsdException w:name="Light Grid Accent 5" w:semiHidden="0" w:uiPriority="62" w:unhideWhenUsed="0"/>
-    <w:lsdException w:name="Medium Shading 1 Accent 5" w:semiHidden="0" w:uiPriority="63" w:unhideWhenUsed="0"/>
-    <w:lsdException w:name="Medium Shading 2 Accent 5" w:semiHidden="0" w:uiPriority="64" w:unhideWhenUsed="0"/>
-    <w:lsdException w:name="Medium List 1 Accent 5" w:semiHidden="0" w:uiPriority="65" w:unhideWhenUsed="0"/>
-    <w:lsdException w:name="Medium List 2 Accent 5" w:semiHidden="0" w:uiPriority="66" w:unhideWhenUsed="0"/>
-    <w:lsdException w:name="Medium Grid 1 Accent 5" w:semiHidden="0" w:uiPriority="67" w:unhideWhenUsed="0"/>
-    <w:lsdException w:name="Medium Grid 2 Accent 5" w:semiHidden="0" w:uiPriority="68" w:unhideWhenUsed="0"/>
-    <w:lsdException w:name="Medium Grid 3 Accent 5" w:semiHidden="0" w:uiPriority="69" w:unhideWhenUsed="0"/>
-    <w:lsdException w:name="Dark List Accent 5" w:semiHidden="0" w:uiPriority="70" w:unhideWhenUsed="0"/>
-    <w:lsdException w:name="Colorful Shading Accent 5" w:semiHidden="0" w:uiPriority="71" w:unhideWhenUsed="0"/>
-    <w:lsdException w:name="Colorful List Accent 5" w:semiHidden="0" w:uiPriority="72" w:unhideWhenUsed="0"/>
-    <w:lsdException w:name="Colorful Grid Accent 5" w:semiHidden="0" w:uiPriority="73" w:unhideWhenUsed="0"/>
-    <w:lsdException w:name="Light Shading Accent 6" w:semiHidden="0" w:uiPriority="60" w:unhideWhenUsed="0"/>
-    <w:lsdException w:name="Light List Accent 6" w:semiHidden="0" w:uiPriority="61" w:unhideWhenUsed="0"/>
-    <w:lsdException w:name="Light Grid Accent 6" w:semiHidden="0" w:uiPriority="62" w:unhideWhenUsed="0"/>
-    <w:lsdException w:name="Medium Shading 1 Accent 6" w:semiHidden="0" w:uiPriority="63" w:unhideWhenUsed="0"/>
-    <w:lsdException w:name="Medium Shading 2 Accent 6" w:semiHidden="0" w:uiPriority="64" w:unhideWhenUsed="0"/>
-    <w:lsdException w:name="Medium List 1 Accent 6" w:semiHidden="0" w:uiPriority="65" w:unhideWhenUsed="0"/>
-    <w:lsdException w:name="Medium List 2 Accent 6" w:semiHidden="0" w:uiPriority="66" w:unhideWhenUsed="0"/>
-    <w:lsdException w:name="Medium Grid 1 Accent 6" w:semiHidden="0" w:uiPriority="67" w:unhideWhenUsed="0"/>
-    <w:lsdException w:name="Medium Grid 2 Accent 6" w:semiHidden="0" w:uiPriority="68" w:unhideWhenUsed="0"/>
-    <w:lsdException w:name="Medium Grid 3 Accent 6" w:semiHidden="0" w:uiPriority="69" w:unhideWhenUsed="0"/>
-    <w:lsdException w:name="Dark List Accent 6" w:semiHidden="0" w:uiPriority="70" w:unhideWhenUsed="0"/>
-    <w:lsdException w:name="Colorful Shading Accent 6" w:semiHidden="0" w:uiPriority="71" w:unhideWhenUsed="0"/>
-    <w:lsdException w:name="Colorful List Accent 6" w:semiHidden="0" w:uiPriority="72" w:unhideWhenUsed="0"/>
-    <w:lsdException w:name="Colorful Grid Accent 6" w:semiHidden="0" w:uiPriority="73" w:unhideWhenUsed="0"/>
-    <w:lsdException w:name="Subtle Emphasis" w:semiHidden="0" w:uiPriority="19" w:unhideWhenUsed="0" w:qFormat="1"/>
-    <w:lsdException w:name="Intense Emphasis" w:semiHidden="0" w:uiPriority="21" w:unhideWhenUsed="0" w:qFormat="1"/>
-    <w:lsdException w:name="Subtle Reference" w:semiHidden="0" w:uiPriority="31" w:unhideWhenUsed="0" w:qFormat="1"/>
-    <w:lsdException w:name="Intense Reference" w:semiHidden="0" w:uiPriority="32" w:unhideWhenUsed="0" w:qFormat="1"/>
-    <w:lsdException w:name="Book Title" w:semiHidden="0" w:uiPriority="33" w:unhideWhenUsed="0" w:qFormat="1"/>
-    <w:lsdException w:name="Bibliography" w:uiPriority="37"/>
-    <w:lsdException w:name="TOC Heading" w:uiPriority="39" w:qFormat="1"/>
-  </w:latentStyles>
-  <w:style w:type="paragraph" w:default="1" w:styleId="Normal">
-    <w:name w:val="Normal"/>
-    <w:qFormat/>
-  </w:style>
-  <w:style w:type="character" w:default="1" w:styleId="Fontepargpadro">
-    <w:name w:val="Default Paragraph Font"/>
-    <w:uiPriority w:val="1"/>
-    <w:semiHidden/>
-    <w:unhideWhenUsed/>
-  </w:style>
-  <w:style w:type="table" w:default="1" w:styleId="Tabelanormal">
-    <w:name w:val="Normal Table"/>
-    <w:uiPriority w:val="99"/>
-    <w:semiHidden/>
-    <w:unhideWhenUsed/>
-    <w:tblPr>
-      <w:tblInd w:w="0" w:type="dxa"/>
-      <w:tblCellMar>
-        <w:top w:w="0" w:type="dxa"/>
-        <w:left w:w="108" w:type="dxa"/>
-        <w:bottom w:w="0" w:type="dxa"/>
-        <w:right w:w="108" w:type="dxa"/>
-      </w:tblCellMar>
-    </w:tblPr>
-  </w:style>
-  <w:style w:type="numbering" w:default="1" w:styleId="Semlista">
-    <w:name w:val="No List"/>
-    <w:uiPriority w:val="99"/>
-    <w:semiHidden/>
-    <w:unhideWhenUsed/>
-  </w:style>
-  <w:style w:type="character" w:styleId="TextodoEspaoReservado">
-    <w:name w:val="Placeholder Text"/>
-    <w:basedOn w:val="Fontepargpadro"/>
-    <w:uiPriority w:val="99"/>
-    <w:semiHidden/>
-    <w:rsid w:val="006312D7"/>
-    <w:rPr>
-      <w:color w:val="808080"/>
-    </w:rPr>
-  </w:style>
-</w:styles>
-</file>
-
-<file path=word/glossary/webSettings.xml><?xml version="1.0" encoding="utf-8"?>
-<w:webSettings xmlns:mc="http://schemas.openxmlformats.org/markup-compatibility/2006" xmlns:r="http://schemas.openxmlformats.org/officeDocument/2006/relationships" xmlns:w="http://schemas.openxmlformats.org/wordprocessingml/2006/main" xmlns:w14="http://schemas.microsoft.com/office/word/2010/wordml" mc:Ignorable="w14">
-  <w:optimizeForBrowser/>
-  <w:allowPNG/>
-</w:webSettings>
-</file>
-
 <file path=word/theme/theme1.xml><?xml version="1.0" encoding="utf-8"?>
 <a:theme xmlns:a="http://schemas.openxmlformats.org/drawingml/2006/main" name="Tema do Office">
   <a:themeElements>
@@ -11190,11 +10708,31 @@
 </file>
 
 <file path=customXml/item1.xml><?xml version="1.0" encoding="utf-8"?>
-<b:Sources xmlns:b="http://schemas.openxmlformats.org/officeDocument/2006/bibliography" xmlns="http://schemas.openxmlformats.org/officeDocument/2006/bibliography" SelectedStyle="\ABNT NBR 6023-2002 Autor Data.XSL" StyleName="ABNT NBR 6023:2002 Autor Data"/>
+<b:Sources xmlns:b="http://schemas.openxmlformats.org/officeDocument/2006/bibliography" xmlns="http://schemas.openxmlformats.org/officeDocument/2006/bibliography" SelectedStyle="\ABNT NBR 6023-2002 Autor Data.XSL" StyleName="ABNT NBR 6023:2002 Autor Data">
+  <b:Source>
+    <b:Tag>Int14</b:Tag>
+    <b:SourceType>Report</b:SourceType>
+    <b:Guid>{5472E1E7-57A4-4F24-864D-208880DD1075}</b:Guid>
+    <b:Title>Key World Energy Statistics</b:Title>
+    <b:Year>2014</b:Year>
+    <b:Author>
+      <b:Author>
+        <b:NameList>
+          <b:Person>
+            <b:Last>IEA</b:Last>
+            <b:First>International</b:First>
+            <b:Middle>Energy Agency</b:Middle>
+          </b:Person>
+        </b:NameList>
+      </b:Author>
+    </b:Author>
+    <b:RefOrder>1</b:RefOrder>
+  </b:Source>
+</b:Sources>
 </file>
 
 <file path=customXml/itemProps1.xml><?xml version="1.0" encoding="utf-8"?>
-<ds:datastoreItem xmlns:ds="http://schemas.openxmlformats.org/officeDocument/2006/customXml" ds:itemID="{7169BC4B-AD58-4238-A6A0-D0ABE7D2B731}">
+<ds:datastoreItem xmlns:ds="http://schemas.openxmlformats.org/officeDocument/2006/customXml" ds:itemID="{95A36663-CC9A-4482-8642-ED3EB4FBCEDD}">
   <ds:schemaRefs>
     <ds:schemaRef ds:uri="http://schemas.openxmlformats.org/officeDocument/2006/bibliography"/>
   </ds:schemaRefs>

</xml_diff>

<commit_message>
Adicionado panorama mundial e dados de crescimento dos países.
</commit_message>
<xml_diff>
--- a/Schuch/Trabalho 1/SGR - Prof Schuch - Trabalho 1 - Introdução - Fábio Posser.docx
+++ b/Schuch/Trabalho 1/SGR - Prof Schuch - Trabalho 1 - Introdução - Fábio Posser.docx
@@ -621,7 +621,7 @@
       </w:pPr>
       <w:bookmarkStart w:id="2" w:name="_Toc368488631"/>
       <w:bookmarkStart w:id="3" w:name="_Toc369724859"/>
-      <w:bookmarkStart w:id="4" w:name="_Toc428002605"/>
+      <w:bookmarkStart w:id="4" w:name="_Toc428610373"/>
       <w:r>
         <w:lastRenderedPageBreak/>
         <w:t>Agradecimentos</w:t>
@@ -724,7 +724,7 @@
       </w:pPr>
       <w:bookmarkStart w:id="5" w:name="_Toc368488632"/>
       <w:bookmarkStart w:id="6" w:name="_Toc369724860"/>
-      <w:bookmarkStart w:id="7" w:name="_Toc428002606"/>
+      <w:bookmarkStart w:id="7" w:name="_Toc428610374"/>
       <w:r>
         <w:lastRenderedPageBreak/>
         <w:t>Resumo</w:t>
@@ -799,7 +799,7 @@
       <w:bookmarkStart w:id="9" w:name="_Toc360464576"/>
       <w:bookmarkStart w:id="10" w:name="_Toc368488633"/>
       <w:bookmarkStart w:id="11" w:name="_Toc369724861"/>
-      <w:bookmarkStart w:id="12" w:name="_Toc428002607"/>
+      <w:bookmarkStart w:id="12" w:name="_Toc428610375"/>
       <w:r>
         <w:lastRenderedPageBreak/>
         <w:t>Abstract</w:t>
@@ -870,7 +870,7 @@
       <w:bookmarkStart w:id="14" w:name="_Toc360464577"/>
       <w:bookmarkStart w:id="15" w:name="_Toc368488634"/>
       <w:bookmarkStart w:id="16" w:name="_Toc369724862"/>
-      <w:bookmarkStart w:id="17" w:name="_Toc428002608"/>
+      <w:bookmarkStart w:id="17" w:name="_Toc428610376"/>
       <w:r>
         <w:lastRenderedPageBreak/>
         <w:t>Lista de Ilustrações</w:t>
@@ -917,7 +917,7 @@
         <w:rPr>
           <w:noProof/>
         </w:rPr>
-        <w:t>Figura 1 – Emissão de CO2 por região.</w:t>
+        <w:t>Figura 1 – Taxa (%) de variação do PIB em 2013 (em relação a 2012).</w:t>
       </w:r>
       <w:r>
         <w:rPr>
@@ -935,7 +935,7 @@
         <w:rPr>
           <w:noProof/>
         </w:rPr>
-        <w:instrText xml:space="preserve"> PAGEREF _Toc428002603 \h </w:instrText>
+        <w:instrText xml:space="preserve"> PAGEREF _Toc428610368 \h </w:instrText>
       </w:r>
       <w:r>
         <w:rPr>
@@ -978,7 +978,7 @@
         <w:rPr>
           <w:noProof/>
         </w:rPr>
-        <w:t>Figura 1 – Figura.</w:t>
+        <w:t>Figura 1 – Produção de energia primária mundial em 2012.</w:t>
       </w:r>
       <w:r>
         <w:rPr>
@@ -996,7 +996,7 @@
         <w:rPr>
           <w:noProof/>
         </w:rPr>
-        <w:instrText xml:space="preserve"> PAGEREF _Toc428002604 \h </w:instrText>
+        <w:instrText xml:space="preserve"> PAGEREF _Toc428610369 \h </w:instrText>
       </w:r>
       <w:r>
         <w:rPr>
@@ -1013,7 +1013,190 @@
         <w:rPr>
           <w:noProof/>
         </w:rPr>
+        <w:t>17</w:t>
+      </w:r>
+      <w:r>
+        <w:rPr>
+          <w:noProof/>
+        </w:rPr>
+        <w:fldChar w:fldCharType="end"/>
+      </w:r>
+    </w:p>
+    <w:p>
+      <w:pPr>
+        <w:pStyle w:val="ndicedeilustraes"/>
+        <w:tabs>
+          <w:tab w:val="right" w:leader="dot" w:pos="6141"/>
+        </w:tabs>
+        <w:rPr>
+          <w:rFonts w:asciiTheme="minorHAnsi" w:eastAsiaTheme="minorEastAsia" w:hAnsiTheme="minorHAnsi"/>
+          <w:noProof/>
+          <w:sz w:val="22"/>
+          <w:lang w:eastAsia="pt-BR"/>
+        </w:rPr>
+      </w:pPr>
+      <w:r>
+        <w:rPr>
+          <w:noProof/>
+        </w:rPr>
+        <w:t>Figura 2 – Produção de energia primária mundial, projeção para 2035.</w:t>
+      </w:r>
+      <w:r>
+        <w:rPr>
+          <w:noProof/>
+        </w:rPr>
+        <w:tab/>
+      </w:r>
+      <w:r>
+        <w:rPr>
+          <w:noProof/>
+        </w:rPr>
+        <w:fldChar w:fldCharType="begin"/>
+      </w:r>
+      <w:r>
+        <w:rPr>
+          <w:noProof/>
+        </w:rPr>
+        <w:instrText xml:space="preserve"> PAGEREF _Toc428610370 \h </w:instrText>
+      </w:r>
+      <w:r>
+        <w:rPr>
+          <w:noProof/>
+        </w:rPr>
+      </w:r>
+      <w:r>
+        <w:rPr>
+          <w:noProof/>
+        </w:rPr>
+        <w:fldChar w:fldCharType="separate"/>
+      </w:r>
+      <w:r>
+        <w:rPr>
+          <w:noProof/>
+        </w:rPr>
         <w:t>18</w:t>
+      </w:r>
+      <w:r>
+        <w:rPr>
+          <w:noProof/>
+        </w:rPr>
+        <w:fldChar w:fldCharType="end"/>
+      </w:r>
+    </w:p>
+    <w:p>
+      <w:pPr>
+        <w:pStyle w:val="ndicedeilustraes"/>
+        <w:tabs>
+          <w:tab w:val="right" w:leader="dot" w:pos="6141"/>
+        </w:tabs>
+        <w:rPr>
+          <w:rFonts w:asciiTheme="minorHAnsi" w:eastAsiaTheme="minorEastAsia" w:hAnsiTheme="minorHAnsi"/>
+          <w:noProof/>
+          <w:sz w:val="22"/>
+          <w:lang w:eastAsia="pt-BR"/>
+        </w:rPr>
+      </w:pPr>
+      <w:r>
+        <w:rPr>
+          <w:noProof/>
+        </w:rPr>
+        <w:t>Figura 3 – Emissão de CO2 por região.</w:t>
+      </w:r>
+      <w:r>
+        <w:rPr>
+          <w:noProof/>
+        </w:rPr>
+        <w:tab/>
+      </w:r>
+      <w:r>
+        <w:rPr>
+          <w:noProof/>
+        </w:rPr>
+        <w:fldChar w:fldCharType="begin"/>
+      </w:r>
+      <w:r>
+        <w:rPr>
+          <w:noProof/>
+        </w:rPr>
+        <w:instrText xml:space="preserve"> PAGEREF _Toc428610371 \h </w:instrText>
+      </w:r>
+      <w:r>
+        <w:rPr>
+          <w:noProof/>
+        </w:rPr>
+      </w:r>
+      <w:r>
+        <w:rPr>
+          <w:noProof/>
+        </w:rPr>
+        <w:fldChar w:fldCharType="separate"/>
+      </w:r>
+      <w:r>
+        <w:rPr>
+          <w:noProof/>
+        </w:rPr>
+        <w:t>19</w:t>
+      </w:r>
+      <w:r>
+        <w:rPr>
+          <w:noProof/>
+        </w:rPr>
+        <w:fldChar w:fldCharType="end"/>
+      </w:r>
+    </w:p>
+    <w:p>
+      <w:pPr>
+        <w:pStyle w:val="ndicedeilustraes"/>
+        <w:tabs>
+          <w:tab w:val="right" w:leader="dot" w:pos="6141"/>
+        </w:tabs>
+        <w:rPr>
+          <w:rFonts w:asciiTheme="minorHAnsi" w:eastAsiaTheme="minorEastAsia" w:hAnsiTheme="minorHAnsi"/>
+          <w:noProof/>
+          <w:sz w:val="22"/>
+          <w:lang w:eastAsia="pt-BR"/>
+        </w:rPr>
+      </w:pPr>
+      <w:r>
+        <w:rPr>
+          <w:noProof/>
+        </w:rPr>
+        <w:t>Figura 4 – Figura.</w:t>
+      </w:r>
+      <w:r>
+        <w:rPr>
+          <w:noProof/>
+        </w:rPr>
+        <w:tab/>
+      </w:r>
+      <w:r>
+        <w:rPr>
+          <w:noProof/>
+        </w:rPr>
+        <w:fldChar w:fldCharType="begin"/>
+      </w:r>
+      <w:r>
+        <w:rPr>
+          <w:noProof/>
+        </w:rPr>
+        <w:instrText xml:space="preserve"> PAGEREF _Toc428610372 \h </w:instrText>
+      </w:r>
+      <w:r>
+        <w:rPr>
+          <w:noProof/>
+        </w:rPr>
+      </w:r>
+      <w:r>
+        <w:rPr>
+          <w:noProof/>
+        </w:rPr>
+        <w:fldChar w:fldCharType="separate"/>
+      </w:r>
+      <w:r>
+        <w:rPr>
+          <w:noProof/>
+        </w:rPr>
+        <w:t>21</w:t>
       </w:r>
       <w:r>
         <w:rPr>
@@ -1038,7 +1221,7 @@
       </w:pPr>
       <w:bookmarkStart w:id="18" w:name="_Toc368488635"/>
       <w:bookmarkStart w:id="19" w:name="_Toc369724863"/>
-      <w:bookmarkStart w:id="20" w:name="_Toc428002609"/>
+      <w:bookmarkStart w:id="20" w:name="_Toc428610377"/>
       <w:r>
         <w:lastRenderedPageBreak/>
         <w:t xml:space="preserve">Lista de </w:t>
@@ -1076,7 +1259,7 @@
       </w:pPr>
       <w:bookmarkStart w:id="21" w:name="_Toc368488636"/>
       <w:bookmarkStart w:id="22" w:name="_Toc369724864"/>
-      <w:bookmarkStart w:id="23" w:name="_Toc428002610"/>
+      <w:bookmarkStart w:id="23" w:name="_Toc428610378"/>
       <w:r>
         <w:lastRenderedPageBreak/>
         <w:t xml:space="preserve">Lista de </w:t>
@@ -1107,12 +1290,12 @@
         </w:rPr>
       </w:pPr>
     </w:p>
-    <w:bookmarkStart w:id="24" w:name="_Toc428002611" w:displacedByCustomXml="next"/>
-    <w:bookmarkStart w:id="25" w:name="_Toc368488637" w:displacedByCustomXml="next"/>
-    <w:bookmarkStart w:id="26" w:name="_Toc360464578" w:displacedByCustomXml="next"/>
+    <w:bookmarkStart w:id="24" w:name="_Toc428610379" w:displacedByCustomXml="next"/>
+    <w:bookmarkStart w:id="25" w:name="_Toc369724865" w:displacedByCustomXml="next"/>
+    <w:bookmarkStart w:id="26" w:name="_Toc360440648" w:displacedByCustomXml="next"/>
     <w:bookmarkStart w:id="27" w:name="_Toc360462625" w:displacedByCustomXml="next"/>
-    <w:bookmarkStart w:id="28" w:name="_Toc360440648" w:displacedByCustomXml="next"/>
-    <w:bookmarkStart w:id="29" w:name="_Toc369724865" w:displacedByCustomXml="next"/>
+    <w:bookmarkStart w:id="28" w:name="_Toc360464578" w:displacedByCustomXml="next"/>
+    <w:bookmarkStart w:id="29" w:name="_Toc368488637" w:displacedByCustomXml="next"/>
     <w:sdt>
       <w:sdtPr>
         <w:rPr>
@@ -1172,7 +1355,7 @@
               <w:lang w:eastAsia="pt-BR"/>
             </w:rPr>
           </w:pPr>
-          <w:hyperlink w:anchor="_Toc428002605" w:history="1">
+          <w:hyperlink w:anchor="_Toc428610373" w:history="1">
             <w:r>
               <w:rPr>
                 <w:rStyle w:val="Hyperlink"/>
@@ -1199,7 +1382,7 @@
                 <w:noProof/>
                 <w:webHidden/>
               </w:rPr>
-              <w:instrText xml:space="preserve"> PAGEREF _Toc428002605 \h </w:instrText>
+              <w:instrText xml:space="preserve"> PAGEREF _Toc428610373 \h </w:instrText>
             </w:r>
             <w:r>
               <w:rPr>
@@ -1240,7 +1423,7 @@
               <w:lang w:eastAsia="pt-BR"/>
             </w:rPr>
           </w:pPr>
-          <w:hyperlink w:anchor="_Toc428002606" w:history="1">
+          <w:hyperlink w:anchor="_Toc428610374" w:history="1">
             <w:r>
               <w:rPr>
                 <w:rStyle w:val="Hyperlink"/>
@@ -1267,7 +1450,7 @@
                 <w:noProof/>
                 <w:webHidden/>
               </w:rPr>
-              <w:instrText xml:space="preserve"> PAGEREF _Toc428002606 \h </w:instrText>
+              <w:instrText xml:space="preserve"> PAGEREF _Toc428610374 \h </w:instrText>
             </w:r>
             <w:r>
               <w:rPr>
@@ -1308,7 +1491,7 @@
               <w:lang w:eastAsia="pt-BR"/>
             </w:rPr>
           </w:pPr>
-          <w:hyperlink w:anchor="_Toc428002607" w:history="1">
+          <w:hyperlink w:anchor="_Toc428610375" w:history="1">
             <w:r>
               <w:rPr>
                 <w:rStyle w:val="Hyperlink"/>
@@ -1335,7 +1518,7 @@
                 <w:noProof/>
                 <w:webHidden/>
               </w:rPr>
-              <w:instrText xml:space="preserve"> PAGEREF _Toc428002607 \h </w:instrText>
+              <w:instrText xml:space="preserve"> PAGEREF _Toc428610375 \h </w:instrText>
             </w:r>
             <w:r>
               <w:rPr>
@@ -1376,7 +1559,7 @@
               <w:lang w:eastAsia="pt-BR"/>
             </w:rPr>
           </w:pPr>
-          <w:hyperlink w:anchor="_Toc428002608" w:history="1">
+          <w:hyperlink w:anchor="_Toc428610376" w:history="1">
             <w:r>
               <w:rPr>
                 <w:rStyle w:val="Hyperlink"/>
@@ -1403,7 +1586,7 @@
                 <w:noProof/>
                 <w:webHidden/>
               </w:rPr>
-              <w:instrText xml:space="preserve"> PAGEREF _Toc428002608 \h </w:instrText>
+              <w:instrText xml:space="preserve"> PAGEREF _Toc428610376 \h </w:instrText>
             </w:r>
             <w:r>
               <w:rPr>
@@ -1444,7 +1627,7 @@
               <w:lang w:eastAsia="pt-BR"/>
             </w:rPr>
           </w:pPr>
-          <w:hyperlink w:anchor="_Toc428002609" w:history="1">
+          <w:hyperlink w:anchor="_Toc428610377" w:history="1">
             <w:r>
               <w:rPr>
                 <w:rStyle w:val="Hyperlink"/>
@@ -1471,7 +1654,7 @@
                 <w:noProof/>
                 <w:webHidden/>
               </w:rPr>
-              <w:instrText xml:space="preserve"> PAGEREF _Toc428002609 \h </w:instrText>
+              <w:instrText xml:space="preserve"> PAGEREF _Toc428610377 \h </w:instrText>
             </w:r>
             <w:r>
               <w:rPr>
@@ -1512,7 +1695,7 @@
               <w:lang w:eastAsia="pt-BR"/>
             </w:rPr>
           </w:pPr>
-          <w:hyperlink w:anchor="_Toc428002610" w:history="1">
+          <w:hyperlink w:anchor="_Toc428610378" w:history="1">
             <w:r>
               <w:rPr>
                 <w:rStyle w:val="Hyperlink"/>
@@ -1539,7 +1722,7 @@
                 <w:noProof/>
                 <w:webHidden/>
               </w:rPr>
-              <w:instrText xml:space="preserve"> PAGEREF _Toc428002610 \h </w:instrText>
+              <w:instrText xml:space="preserve"> PAGEREF _Toc428610378 \h </w:instrText>
             </w:r>
             <w:r>
               <w:rPr>
@@ -1580,7 +1763,7 @@
               <w:lang w:eastAsia="pt-BR"/>
             </w:rPr>
           </w:pPr>
-          <w:hyperlink w:anchor="_Toc428002611" w:history="1">
+          <w:hyperlink w:anchor="_Toc428610379" w:history="1">
             <w:r>
               <w:rPr>
                 <w:rStyle w:val="Hyperlink"/>
@@ -1608,7 +1791,7 @@
                 <w:noProof/>
                 <w:webHidden/>
               </w:rPr>
-              <w:instrText xml:space="preserve"> PAGEREF _Toc428002611 \h </w:instrText>
+              <w:instrText xml:space="preserve"> PAGEREF _Toc428610379 \h </w:instrText>
             </w:r>
             <w:r>
               <w:rPr>
@@ -1649,7 +1832,7 @@
               <w:lang w:eastAsia="pt-BR"/>
             </w:rPr>
           </w:pPr>
-          <w:hyperlink w:anchor="_Toc428002612" w:history="1">
+          <w:hyperlink w:anchor="_Toc428610380" w:history="1">
             <w:r>
               <w:rPr>
                 <w:rStyle w:val="Hyperlink"/>
@@ -1692,7 +1875,7 @@
                 <w:noProof/>
                 <w:webHidden/>
               </w:rPr>
-              <w:instrText xml:space="preserve"> PAGEREF _Toc428002612 \h </w:instrText>
+              <w:instrText xml:space="preserve"> PAGEREF _Toc428610380 \h </w:instrText>
             </w:r>
             <w:r>
               <w:rPr>
@@ -1733,7 +1916,7 @@
               <w:lang w:eastAsia="pt-BR"/>
             </w:rPr>
           </w:pPr>
-          <w:hyperlink w:anchor="_Toc428002613" w:history="1">
+          <w:hyperlink w:anchor="_Toc428610381" w:history="1">
             <w:r>
               <w:rPr>
                 <w:rStyle w:val="Hyperlink"/>
@@ -1776,7 +1959,7 @@
                 <w:noProof/>
                 <w:webHidden/>
               </w:rPr>
-              <w:instrText xml:space="preserve"> PAGEREF _Toc428002613 \h </w:instrText>
+              <w:instrText xml:space="preserve"> PAGEREF _Toc428610381 \h </w:instrText>
             </w:r>
             <w:r>
               <w:rPr>
@@ -1796,7 +1979,7 @@
                 <w:noProof/>
                 <w:webHidden/>
               </w:rPr>
-              <w:t>18</w:t>
+              <w:t>21</w:t>
             </w:r>
             <w:r>
               <w:rPr>
@@ -1817,7 +2000,7 @@
               <w:lang w:eastAsia="pt-BR"/>
             </w:rPr>
           </w:pPr>
-          <w:hyperlink w:anchor="_Toc428002614" w:history="1">
+          <w:hyperlink w:anchor="_Toc428610382" w:history="1">
             <w:r>
               <w:rPr>
                 <w:rStyle w:val="Hyperlink"/>
@@ -1860,7 +2043,7 @@
                 <w:noProof/>
                 <w:webHidden/>
               </w:rPr>
-              <w:instrText xml:space="preserve"> PAGEREF _Toc428002614 \h </w:instrText>
+              <w:instrText xml:space="preserve"> PAGEREF _Toc428610382 \h </w:instrText>
             </w:r>
             <w:r>
               <w:rPr>
@@ -1880,7 +2063,7 @@
                 <w:noProof/>
                 <w:webHidden/>
               </w:rPr>
-              <w:t>18</w:t>
+              <w:t>21</w:t>
             </w:r>
             <w:r>
               <w:rPr>
@@ -1901,7 +2084,7 @@
               <w:lang w:eastAsia="pt-BR"/>
             </w:rPr>
           </w:pPr>
-          <w:hyperlink w:anchor="_Toc428002615" w:history="1">
+          <w:hyperlink w:anchor="_Toc428610383" w:history="1">
             <w:r>
               <w:rPr>
                 <w:rStyle w:val="Hyperlink"/>
@@ -1944,7 +2127,7 @@
                 <w:noProof/>
                 <w:webHidden/>
               </w:rPr>
-              <w:instrText xml:space="preserve"> PAGEREF _Toc428002615 \h </w:instrText>
+              <w:instrText xml:space="preserve"> PAGEREF _Toc428610383 \h </w:instrText>
             </w:r>
             <w:r>
               <w:rPr>
@@ -1964,7 +2147,7 @@
                 <w:noProof/>
                 <w:webHidden/>
               </w:rPr>
-              <w:t>18</w:t>
+              <w:t>21</w:t>
             </w:r>
             <w:r>
               <w:rPr>
@@ -1985,7 +2168,7 @@
               <w:lang w:eastAsia="pt-BR"/>
             </w:rPr>
           </w:pPr>
-          <w:hyperlink w:anchor="_Toc428002616" w:history="1">
+          <w:hyperlink w:anchor="_Toc428610384" w:history="1">
             <w:r>
               <w:rPr>
                 <w:rStyle w:val="Hyperlink"/>
@@ -2028,7 +2211,7 @@
                 <w:noProof/>
                 <w:webHidden/>
               </w:rPr>
-              <w:instrText xml:space="preserve"> PAGEREF _Toc428002616 \h </w:instrText>
+              <w:instrText xml:space="preserve"> PAGEREF _Toc428610384 \h </w:instrText>
             </w:r>
             <w:r>
               <w:rPr>
@@ -2048,7 +2231,7 @@
                 <w:noProof/>
                 <w:webHidden/>
               </w:rPr>
-              <w:t>18</w:t>
+              <w:t>21</w:t>
             </w:r>
             <w:r>
               <w:rPr>
@@ -2069,7 +2252,7 @@
               <w:lang w:eastAsia="pt-BR"/>
             </w:rPr>
           </w:pPr>
-          <w:hyperlink w:anchor="_Toc428002617" w:history="1">
+          <w:hyperlink w:anchor="_Toc428610385" w:history="1">
             <w:r>
               <w:rPr>
                 <w:rStyle w:val="Hyperlink"/>
@@ -2112,7 +2295,7 @@
                 <w:noProof/>
                 <w:webHidden/>
               </w:rPr>
-              <w:instrText xml:space="preserve"> PAGEREF _Toc428002617 \h </w:instrText>
+              <w:instrText xml:space="preserve"> PAGEREF _Toc428610385 \h </w:instrText>
             </w:r>
             <w:r>
               <w:rPr>
@@ -2132,7 +2315,7 @@
                 <w:noProof/>
                 <w:webHidden/>
               </w:rPr>
-              <w:t>19</w:t>
+              <w:t>22</w:t>
             </w:r>
             <w:r>
               <w:rPr>
@@ -2153,7 +2336,7 @@
               <w:lang w:eastAsia="pt-BR"/>
             </w:rPr>
           </w:pPr>
-          <w:hyperlink w:anchor="_Toc428002618" w:history="1">
+          <w:hyperlink w:anchor="_Toc428610386" w:history="1">
             <w:r>
               <w:rPr>
                 <w:rStyle w:val="Hyperlink"/>
@@ -2181,7 +2364,7 @@
                 <w:noProof/>
                 <w:webHidden/>
               </w:rPr>
-              <w:instrText xml:space="preserve"> PAGEREF _Toc428002618 \h </w:instrText>
+              <w:instrText xml:space="preserve"> PAGEREF _Toc428610386 \h </w:instrText>
             </w:r>
             <w:r>
               <w:rPr>
@@ -2201,7 +2384,7 @@
                 <w:noProof/>
                 <w:webHidden/>
               </w:rPr>
-              <w:t>20</w:t>
+              <w:t>23</w:t>
             </w:r>
             <w:r>
               <w:rPr>
@@ -2263,7 +2446,7 @@
       <w:pPr>
         <w:pStyle w:val="Ttulo1"/>
       </w:pPr>
-      <w:bookmarkStart w:id="30" w:name="_Toc428002612"/>
+      <w:bookmarkStart w:id="30" w:name="_Toc428610380"/>
       <w:r>
         <w:lastRenderedPageBreak/>
         <w:t>Introdução</w:t>
@@ -2274,24 +2457,302 @@
       <w:pPr>
         <w:pStyle w:val="Corpodetexto"/>
       </w:pPr>
-      <w:r>
-        <w:t xml:space="preserve">Dados históricos apontam um crescimento de </w:t>
-      </w:r>
     </w:p>
     <w:p>
       <w:pPr>
         <w:pStyle w:val="Corpodetexto"/>
       </w:pPr>
+      <w:r>
+        <w:t>Com o</w:t>
+      </w:r>
+      <w:r>
+        <w:t xml:space="preserve"> cenário econômico apresentando o crescimento acelerado no produto interno bruto</w:t>
+      </w:r>
+      <w:r>
+        <w:t xml:space="preserve"> </w:t>
+      </w:r>
+      <w:r>
+        <w:t>de países como China (7,7%), Coréia do Sul (2,8%), Brasil (2,3%), África do Sul (1,9%), EUA (1,9%), Reino Unido (1,9%)</w:t>
+      </w:r>
+      <w:r>
+        <w:t xml:space="preserve"> e</w:t>
+      </w:r>
+      <w:r>
+        <w:t xml:space="preserve"> Japão (1,6%)</w:t>
+      </w:r>
+      <w:r>
+        <w:t xml:space="preserve"> </w:t>
+      </w:r>
+      <w:sdt>
+        <w:sdtPr>
+          <w:id w:val="1891995707"/>
+          <w:citation/>
+        </w:sdtPr>
+        <w:sdtContent>
+          <w:r>
+            <w:fldChar w:fldCharType="begin"/>
+          </w:r>
+          <w:r>
+            <w:instrText xml:space="preserve">CITATION IBG14 \l 1046 </w:instrText>
+          </w:r>
+          <w:r>
+            <w:fldChar w:fldCharType="separate"/>
+          </w:r>
+          <w:r>
+            <w:rPr>
+              <w:noProof/>
+            </w:rPr>
+            <w:t>(IBGE, 2014)</w:t>
+          </w:r>
+          <w:r>
+            <w:fldChar w:fldCharType="end"/>
+          </w:r>
+        </w:sdtContent>
+      </w:sdt>
+      <w:r>
+        <w:t xml:space="preserve">, </w:t>
+      </w:r>
+      <w:r>
+        <w:t>reforça a necessidade do</w:t>
+      </w:r>
+      <w:r>
+        <w:t xml:space="preserve"> setor energético ser constantemente atualizado e ampliado.</w:t>
+      </w:r>
+    </w:p>
+    <w:p>
+      <w:pPr>
+        <w:pStyle w:val="Legenda"/>
+      </w:pPr>
+      <w:bookmarkStart w:id="31" w:name="_Toc428610368"/>
+      <w:r>
+        <w:t xml:space="preserve">Figura </w:t>
+      </w:r>
+      <w:r>
+        <w:fldChar w:fldCharType="begin"/>
+      </w:r>
+      <w:r>
+        <w:instrText xml:space="preserve"> SEQ Figura \* ARABIC </w:instrText>
+      </w:r>
+      <w:r>
+        <w:fldChar w:fldCharType="separate"/>
+      </w:r>
+      <w:r>
+        <w:rPr>
+          <w:noProof/>
+        </w:rPr>
+        <w:t>1</w:t>
+      </w:r>
+      <w:r>
+        <w:rPr>
+          <w:noProof/>
+        </w:rPr>
+        <w:fldChar w:fldCharType="end"/>
+      </w:r>
+      <w:r>
+        <w:rPr>
+          <w:noProof/>
+        </w:rPr>
+        <w:t xml:space="preserve"> – </w:t>
+      </w:r>
+      <w:r>
+        <w:rPr>
+          <w:noProof/>
+        </w:rPr>
+        <w:t>Taxa (%) de variação do PIB em 2013 (em relação a 2012)</w:t>
+      </w:r>
+      <w:r>
+        <w:rPr>
+          <w:noProof/>
+        </w:rPr>
+        <w:t>.</w:t>
+      </w:r>
+      <w:bookmarkEnd w:id="31"/>
+    </w:p>
+    <w:p>
+      <w:pPr>
+        <w:pStyle w:val="Figura"/>
+      </w:pPr>
+      <w:r>
+        <mc:AlternateContent>
+          <mc:Choice Requires="wpc">
+            <w:drawing>
+              <wp:inline distT="0" distB="0" distL="0" distR="0" wp14:anchorId="62E4B2F1" wp14:editId="7AB1A283">
+                <wp:extent cx="4447540" cy="2778889"/>
+                <wp:effectExtent l="0" t="0" r="0" b="2540"/>
+                <wp:docPr id="10" name="Tela 10"/>
+                <wp:cNvGraphicFramePr>
+                  <a:graphicFrameLocks xmlns:a="http://schemas.openxmlformats.org/drawingml/2006/main"/>
+                </wp:cNvGraphicFramePr>
+                <a:graphic xmlns:a="http://schemas.openxmlformats.org/drawingml/2006/main">
+                  <a:graphicData uri="http://schemas.microsoft.com/office/word/2010/wordprocessingCanvas">
+                    <wpc:wpc>
+                      <wpc:bg/>
+                      <wpc:whole/>
+                      <pic:pic xmlns:pic="http://schemas.openxmlformats.org/drawingml/2006/picture">
+                        <pic:nvPicPr>
+                          <pic:cNvPr id="12" name="Imagem 12"/>
+                          <pic:cNvPicPr>
+                            <a:picLocks noChangeAspect="1"/>
+                          </pic:cNvPicPr>
+                        </pic:nvPicPr>
+                        <pic:blipFill>
+                          <a:blip r:embed="rId10"/>
+                          <a:stretch>
+                            <a:fillRect/>
+                          </a:stretch>
+                        </pic:blipFill>
+                        <pic:spPr>
+                          <a:xfrm>
+                            <a:off x="0" y="0"/>
+                            <a:ext cx="4447540" cy="2743200"/>
+                          </a:xfrm>
+                          <a:prstGeom prst="rect">
+                            <a:avLst/>
+                          </a:prstGeom>
+                        </pic:spPr>
+                      </pic:pic>
+                    </wpc:wpc>
+                  </a:graphicData>
+                </a:graphic>
+              </wp:inline>
+            </w:drawing>
+          </mc:Choice>
+          <mc:Fallback>
+            <w:pict>
+              <v:group w14:anchorId="64C43286" id="Tela 10" o:spid="_x0000_s1026" editas="canvas" style="width:350.2pt;height:218.8pt;mso-position-horizontal-relative:char;mso-position-vertical-relative:line" coordsize="44475,27787" o:gfxdata="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">
+                <v:shapetype id="_x0000_t75" coordsize="21600,21600" o:spt="75" o:preferrelative="t" path="m@4@5l@4@11@9@11@9@5xe" filled="f" stroked="f">
+                  <v:stroke joinstyle="miter"/>
+                  <v:formulas>
+                    <v:f eqn="if lineDrawn pixelLineWidth 0"/>
+                    <v:f eqn="sum @0 1 0"/>
+                    <v:f eqn="sum 0 0 @1"/>
+                    <v:f eqn="prod @2 1 2"/>
+                    <v:f eqn="prod @3 21600 pixelWidth"/>
+                    <v:f eqn="prod @3 21600 pixelHeight"/>
+                    <v:f eqn="sum @0 0 1"/>
+                    <v:f eqn="prod @6 1 2"/>
+                    <v:f eqn="prod @7 21600 pixelWidth"/>
+                    <v:f eqn="sum @8 21600 0"/>
+                    <v:f eqn="prod @7 21600 pixelHeight"/>
+                    <v:f eqn="sum @10 21600 0"/>
+                  </v:formulas>
+                  <v:path o:extrusionok="f" gradientshapeok="t" o:connecttype="rect"/>
+                  <o:lock v:ext="edit" aspectratio="t"/>
+                </v:shapetype>
+                <v:shape id="_x0000_s1027" type="#_x0000_t75" style="position:absolute;width:44475;height:27787;visibility:visible;mso-wrap-style:square">
+                  <v:fill o:detectmouseclick="t"/>
+                  <v:path o:connecttype="none"/>
+                </v:shape>
+                <v:shape id="Imagem 12" o:spid="_x0000_s1028" type="#_x0000_t75" style="position:absolute;width:44475;height:27432;visibility:visible;mso-wrap-style:square" o:gfxdata="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">
+                  <v:imagedata r:id="rId11" o:title=""/>
+                  <v:path arrowok="t"/>
+                </v:shape>
+                <w10:anchorlock/>
+              </v:group>
+            </w:pict>
+          </mc:Fallback>
+        </mc:AlternateContent>
+      </w:r>
+    </w:p>
+    <w:p>
+      <w:pPr>
+        <w:pStyle w:val="FontedeFigura-Tabela"/>
+      </w:pPr>
+      <w:r>
+        <w:t>Fonte:</w:t>
+      </w:r>
+      <w:r>
+        <w:t xml:space="preserve"> </w:t>
+      </w:r>
+      <w:sdt>
+        <w:sdtPr>
+          <w:id w:val="2118722106"/>
+          <w:citation/>
+        </w:sdtPr>
+        <w:sdtContent>
+          <w:r>
+            <w:fldChar w:fldCharType="begin"/>
+          </w:r>
+          <w:r>
+            <w:instrText xml:space="preserve"> CITATION IBG14 \l 1046 </w:instrText>
+          </w:r>
+          <w:r>
+            <w:fldChar w:fldCharType="separate"/>
+          </w:r>
+          <w:r>
+            <w:rPr>
+              <w:noProof/>
+            </w:rPr>
+            <w:t>(IBGE, 2014)</w:t>
+          </w:r>
+          <w:r>
+            <w:fldChar w:fldCharType="end"/>
+          </w:r>
+        </w:sdtContent>
+      </w:sdt>
+      <w:r>
+        <w:t>.</w:t>
+      </w:r>
     </w:p>
     <w:p>
       <w:pPr>
         <w:pStyle w:val="Corpodetexto"/>
       </w:pPr>
       <w:r>
-        <w:rPr>
-          <w:highlight w:val="yellow"/>
-        </w:rPr>
-        <w:t>Crescimento energético mundial.</w:t>
+        <w:t>O panorama atual apresenta que</w:t>
+      </w:r>
+      <w:r>
+        <w:t>,</w:t>
+      </w:r>
+      <w:r>
+        <w:t xml:space="preserve"> percentualmente os crescimentos mais expressivos (entre 1971 e 2012) foram nas áreas de energia nuclear (1210%) e “outros” (2330%), que incluí as energias renováveis (geotérmica, solar, eólica e outras)</w:t>
+      </w:r>
+      <w:r>
+        <w:t xml:space="preserve"> </w:t>
+      </w:r>
+      <w:sdt>
+        <w:sdtPr>
+          <w:id w:val="-532576141"/>
+          <w:citation/>
+        </w:sdtPr>
+        <w:sdtContent>
+          <w:r>
+            <w:fldChar w:fldCharType="begin"/>
+          </w:r>
+          <w:r>
+            <w:instrText xml:space="preserve"> CITATION Int14 \l 1046 </w:instrText>
+          </w:r>
+          <w:r>
+            <w:fldChar w:fldCharType="separate"/>
+          </w:r>
+          <w:r>
+            <w:rPr>
+              <w:noProof/>
+            </w:rPr>
+            <w:t>(IEA, 2014)</w:t>
+          </w:r>
+          <w:r>
+            <w:fldChar w:fldCharType="end"/>
+          </w:r>
+        </w:sdtContent>
+      </w:sdt>
+      <w:r>
+        <w:t>,</w:t>
+      </w:r>
+      <w:r>
+        <w:t xml:space="preserve"> </w:t>
+      </w:r>
+      <w:r>
+        <w:t>a</w:t>
+      </w:r>
+      <w:r>
+        <w:t>mbos impulsionados pela evolução tecnológica das últimas décadas.</w:t>
+      </w:r>
+      <w:r>
+        <w:t xml:space="preserve"> </w:t>
+      </w:r>
+      <w:r>
+        <w:t>Porém, apesar do crescimento, as energias renováveis representam apenas 1,06% do panorama energético mundial atual.</w:t>
       </w:r>
     </w:p>
     <w:p>
@@ -2299,37 +2760,436 @@
         <w:pStyle w:val="Corpodetexto"/>
       </w:pPr>
       <w:r>
-        <w:t xml:space="preserve">Percentualmente, os crescimentos mais expressivos foram nas áreas de energia nuclear (1210%) e “outros” (2330%), que incluí as energias renováveis (geotérmica, solar, eólica, </w:t>
-      </w:r>
-      <w:proofErr w:type="gramStart"/>
-      <w:r>
-        <w:t>etc...</w:t>
-      </w:r>
-      <w:proofErr w:type="gramEnd"/>
-      <w:r>
-        <w:t>) [</w:t>
+        <w:t xml:space="preserve">A produção de energia </w:t>
+      </w:r>
+      <w:r>
+        <w:t xml:space="preserve">mundial </w:t>
+      </w:r>
+      <w:r>
+        <w:t xml:space="preserve">está em cerca de </w:t>
+      </w:r>
+      <w:r>
+        <w:t>13</w:t>
+      </w:r>
+      <w:r>
+        <w:t>.</w:t>
+      </w:r>
+      <w:r>
+        <w:t>371</w:t>
+      </w:r>
+      <w:r>
+        <w:t xml:space="preserve"> milhões de toneladas equivalente de petróleo,</w:t>
+      </w:r>
+      <w:r>
+        <w:t xml:space="preserve"> </w:t>
+      </w:r>
+      <w:r>
+        <w:t xml:space="preserve">sendo a principal fonte de energia o petróleo, seguido pelo carvão e gás natural </w:t>
+      </w:r>
+      <w:sdt>
+        <w:sdtPr>
+          <w:id w:val="1437095088"/>
+          <w:citation/>
+        </w:sdtPr>
+        <w:sdtContent>
+          <w:r>
+            <w:fldChar w:fldCharType="begin"/>
+          </w:r>
+          <w:r>
+            <w:instrText xml:space="preserve"> CITATION Int14 \l 1046 </w:instrText>
+          </w:r>
+          <w:r>
+            <w:fldChar w:fldCharType="separate"/>
+          </w:r>
+          <w:r>
+            <w:rPr>
+              <w:noProof/>
+            </w:rPr>
+            <w:t>(IEA, 2014)</w:t>
+          </w:r>
+          <w:r>
+            <w:fldChar w:fldCharType="end"/>
+          </w:r>
+        </w:sdtContent>
+      </w:sdt>
+      <w:r>
+        <w:t xml:space="preserve">. </w:t>
+      </w:r>
+    </w:p>
+    <w:p>
+      <w:pPr>
+        <w:pStyle w:val="Legenda"/>
+      </w:pPr>
+      <w:bookmarkStart w:id="32" w:name="_Toc428610369"/>
+      <w:r>
+        <w:lastRenderedPageBreak/>
+        <w:t xml:space="preserve">Figura </w:t>
+      </w:r>
+      <w:r>
+        <w:fldChar w:fldCharType="begin"/>
+      </w:r>
+      <w:r>
+        <w:instrText xml:space="preserve"> SEQ Figura \* ARABIC </w:instrText>
+      </w:r>
+      <w:r>
+        <w:fldChar w:fldCharType="separate"/>
+      </w:r>
+      <w:r>
+        <w:rPr>
+          <w:noProof/>
+        </w:rPr>
+        <w:t>2</w:t>
+      </w:r>
+      <w:r>
+        <w:rPr>
+          <w:noProof/>
+        </w:rPr>
+        <w:fldChar w:fldCharType="end"/>
+      </w:r>
+      <w:r>
+        <w:rPr>
+          <w:noProof/>
+        </w:rPr>
+        <w:t xml:space="preserve"> – </w:t>
+      </w:r>
+      <w:r>
+        <w:t>Produção de energia primária mundial</w:t>
+      </w:r>
+      <w:r>
+        <w:t xml:space="preserve"> em 2012</w:t>
+      </w:r>
+      <w:r>
+        <w:rPr>
+          <w:noProof/>
+        </w:rPr>
+        <w:t>.</w:t>
+      </w:r>
+      <w:bookmarkEnd w:id="32"/>
+    </w:p>
+    <w:p>
+      <w:pPr>
+        <w:pStyle w:val="Figura"/>
+      </w:pPr>
+      <w:r>
+        <mc:AlternateContent>
+          <mc:Choice Requires="wpc">
+            <w:drawing>
+              <wp:inline distT="0" distB="0" distL="0" distR="0" wp14:anchorId="387BED1D" wp14:editId="05443772">
+                <wp:extent cx="3907790" cy="1587399"/>
+                <wp:effectExtent l="0" t="0" r="0" b="0"/>
+                <wp:docPr id="2" name="Tela 2"/>
+                <wp:cNvGraphicFramePr>
+                  <a:graphicFrameLocks xmlns:a="http://schemas.openxmlformats.org/drawingml/2006/main"/>
+                </wp:cNvGraphicFramePr>
+                <a:graphic xmlns:a="http://schemas.openxmlformats.org/drawingml/2006/main">
+                  <a:graphicData uri="http://schemas.microsoft.com/office/word/2010/wordprocessingCanvas">
+                    <wpc:wpc>
+                      <wpc:bg/>
+                      <wpc:whole/>
+                      <pic:pic xmlns:pic="http://schemas.openxmlformats.org/drawingml/2006/picture">
+                        <pic:nvPicPr>
+                          <pic:cNvPr id="8" name="Imagem 8"/>
+                          <pic:cNvPicPr>
+                            <a:picLocks noChangeAspect="1"/>
+                          </pic:cNvPicPr>
+                        </pic:nvPicPr>
+                        <pic:blipFill>
+                          <a:blip r:embed="rId12"/>
+                          <a:stretch>
+                            <a:fillRect/>
+                          </a:stretch>
+                        </pic:blipFill>
+                        <pic:spPr>
+                          <a:xfrm>
+                            <a:off x="0" y="1"/>
+                            <a:ext cx="2022097" cy="1550822"/>
+                          </a:xfrm>
+                          <a:prstGeom prst="rect">
+                            <a:avLst/>
+                          </a:prstGeom>
+                        </pic:spPr>
+                      </pic:pic>
+                    </wpc:wpc>
+                  </a:graphicData>
+                </a:graphic>
+              </wp:inline>
+            </w:drawing>
+          </mc:Choice>
+          <mc:Fallback>
+            <w:pict>
+              <v:group w14:anchorId="0F46A864" id="Tela 2" o:spid="_x0000_s1026" editas="canvas" style="width:307.7pt;height:125pt;mso-position-horizontal-relative:char;mso-position-vertical-relative:line" coordsize="39077,15868" o:gfxdata="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">
+                <v:shape id="_x0000_s1027" type="#_x0000_t75" style="position:absolute;width:39077;height:15868;visibility:visible;mso-wrap-style:square">
+                  <v:fill o:detectmouseclick="t"/>
+                  <v:path o:connecttype="none"/>
+                </v:shape>
+                <v:shape id="Imagem 8" o:spid="_x0000_s1028" type="#_x0000_t75" style="position:absolute;width:20220;height:15508;visibility:visible;mso-wrap-style:square" o:gfxdata="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">
+                  <v:imagedata r:id="rId13" o:title=""/>
+                  <v:path arrowok="t"/>
+                </v:shape>
+                <w10:anchorlock/>
+              </v:group>
+            </w:pict>
+          </mc:Fallback>
+        </mc:AlternateContent>
+      </w:r>
+    </w:p>
+    <w:p>
+      <w:pPr>
+        <w:pStyle w:val="FontedeFigura-Tabela"/>
+      </w:pPr>
+      <w:r>
+        <w:t xml:space="preserve">Fonte: </w:t>
+      </w:r>
+      <w:sdt>
+        <w:sdtPr>
+          <w:id w:val="1243600670"/>
+          <w:citation/>
+        </w:sdtPr>
+        <w:sdtContent>
+          <w:r>
+            <w:fldChar w:fldCharType="begin"/>
+          </w:r>
+          <w:r>
+            <w:instrText xml:space="preserve">CITATION Int14 \l 1046 </w:instrText>
+          </w:r>
+          <w:r>
+            <w:fldChar w:fldCharType="separate"/>
+          </w:r>
+          <w:r>
+            <w:rPr>
+              <w:noProof/>
+            </w:rPr>
+            <w:t>(IEA, 2014)</w:t>
+          </w:r>
+          <w:r>
+            <w:fldChar w:fldCharType="end"/>
+          </w:r>
+        </w:sdtContent>
+      </w:sdt>
+      <w:r>
+        <w:t>.</w:t>
+      </w:r>
+    </w:p>
+    <w:p>
+      <w:pPr>
+        <w:pStyle w:val="Corpodetexto"/>
+      </w:pPr>
+      <w:r>
+        <w:t>P</w:t>
+      </w:r>
+      <w:r>
+        <w:t>rojeta-se um crescimento de 37% no consumo de energia no período de 2013-2035, apresentando média de 1,4% ao ano</w:t>
+      </w:r>
+      <w:sdt>
+        <w:sdtPr>
+          <w:id w:val="-446703276"/>
+          <w:citation/>
+        </w:sdtPr>
+        <w:sdtContent>
+          <w:r>
+            <w:fldChar w:fldCharType="begin"/>
+          </w:r>
+          <w:r>
+            <w:instrText xml:space="preserve"> CITATION BP15 \l 1046 </w:instrText>
+          </w:r>
+          <w:r>
+            <w:fldChar w:fldCharType="separate"/>
+          </w:r>
+          <w:r>
+            <w:rPr>
+              <w:noProof/>
+            </w:rPr>
+            <w:t xml:space="preserve"> (BP, 2015)</w:t>
+          </w:r>
+          <w:r>
+            <w:fldChar w:fldCharType="end"/>
+          </w:r>
+        </w:sdtContent>
+      </w:sdt>
+      <w:r>
+        <w:t>.</w:t>
+      </w:r>
+      <w:r>
+        <w:t xml:space="preserve"> Dentr</w:t>
+      </w:r>
+      <w:r>
+        <w:t>e</w:t>
+      </w:r>
+      <w:r>
+        <w:t xml:space="preserve"> os setores de geração de energia, o maior crescimento esperado está em energias renováveis (6,3% ao ano)</w:t>
+      </w:r>
+      <w:r>
+        <w:t>, representando em 2035 8% da geração de energia mundial, ultrapassando a energia nuclear em 2020 e energia hídrica em 2030</w:t>
+      </w:r>
+      <w:r>
+        <w:t xml:space="preserve">. </w:t>
+      </w:r>
+    </w:p>
+    <w:p>
+      <w:pPr>
+        <w:pStyle w:val="Corpodetexto"/>
+      </w:pPr>
+      <w:r>
+        <w:t xml:space="preserve">A energia nuclear (1,8% ao </w:t>
       </w:r>
       <w:proofErr w:type="spellStart"/>
-      <w:proofErr w:type="gramStart"/>
-      <w:r>
-        <w:t>ref</w:t>
+      <w:r>
+        <w:t>ano</w:t>
       </w:r>
       <w:proofErr w:type="spellEnd"/>
-      <w:proofErr w:type="gramEnd"/>
+      <w:r>
+        <w:t>) e hídrica (1,7% ao ano) também superam as expectativas de crescimento em relação a parcela total.</w:t>
+      </w:r>
+    </w:p>
+    <w:p>
+      <w:pPr>
+        <w:pStyle w:val="Legenda"/>
+      </w:pPr>
+      <w:bookmarkStart w:id="33" w:name="_Toc428610370"/>
+      <w:r>
+        <w:t xml:space="preserve">Figura </w:t>
+      </w:r>
+      <w:r>
+        <w:fldChar w:fldCharType="begin"/>
+      </w:r>
+      <w:r>
+        <w:instrText xml:space="preserve"> SEQ Figura \* ARABIC </w:instrText>
+      </w:r>
+      <w:r>
+        <w:fldChar w:fldCharType="separate"/>
+      </w:r>
+      <w:r>
+        <w:rPr>
+          <w:noProof/>
+        </w:rPr>
+        <w:t>3</w:t>
+      </w:r>
+      <w:r>
+        <w:rPr>
+          <w:noProof/>
+        </w:rPr>
+        <w:fldChar w:fldCharType="end"/>
+      </w:r>
+      <w:r>
+        <w:rPr>
+          <w:noProof/>
+        </w:rPr>
+        <w:t xml:space="preserve"> – </w:t>
+      </w:r>
+      <w:r>
+        <w:t>Produção de energia primária mundial, projeção para 2035</w:t>
+      </w:r>
+      <w:r>
+        <w:rPr>
+          <w:noProof/>
+        </w:rPr>
+        <w:t>.</w:t>
+      </w:r>
+      <w:bookmarkEnd w:id="33"/>
+    </w:p>
+    <w:p>
+      <w:pPr>
+        <w:pStyle w:val="Figura"/>
+      </w:pPr>
+      <w:r>
+        <mc:AlternateContent>
+          <mc:Choice Requires="wpc">
+            <w:drawing>
+              <wp:inline distT="0" distB="0" distL="0" distR="0" wp14:anchorId="199129F4" wp14:editId="71034630">
+                <wp:extent cx="3907790" cy="2200893"/>
+                <wp:effectExtent l="0" t="0" r="0" b="9525"/>
+                <wp:docPr id="5" name="Tela 5"/>
+                <wp:cNvGraphicFramePr>
+                  <a:graphicFrameLocks xmlns:a="http://schemas.openxmlformats.org/drawingml/2006/main"/>
+                </wp:cNvGraphicFramePr>
+                <a:graphic xmlns:a="http://schemas.openxmlformats.org/drawingml/2006/main">
+                  <a:graphicData uri="http://schemas.microsoft.com/office/word/2010/wordprocessingCanvas">
+                    <wpc:wpc>
+                      <wpc:bg/>
+                      <wpc:whole/>
+                      <pic:pic xmlns:pic="http://schemas.openxmlformats.org/drawingml/2006/picture">
+                        <pic:nvPicPr>
+                          <pic:cNvPr id="7" name="Imagem 7"/>
+                          <pic:cNvPicPr>
+                            <a:picLocks noChangeAspect="1"/>
+                          </pic:cNvPicPr>
+                        </pic:nvPicPr>
+                        <pic:blipFill>
+                          <a:blip r:embed="rId14"/>
+                          <a:stretch>
+                            <a:fillRect/>
+                          </a:stretch>
+                        </pic:blipFill>
+                        <pic:spPr>
+                          <a:xfrm>
+                            <a:off x="0" y="1"/>
+                            <a:ext cx="2205053" cy="2165298"/>
+                          </a:xfrm>
+                          <a:prstGeom prst="rect">
+                            <a:avLst/>
+                          </a:prstGeom>
+                        </pic:spPr>
+                      </pic:pic>
+                    </wpc:wpc>
+                  </a:graphicData>
+                </a:graphic>
+              </wp:inline>
+            </w:drawing>
+          </mc:Choice>
+          <mc:Fallback>
+            <w:pict>
+              <v:group w14:anchorId="561A6B6B" id="Tela 5" o:spid="_x0000_s1026" editas="canvas" style="width:307.7pt;height:173.3pt;mso-position-horizontal-relative:char;mso-position-vertical-relative:line" coordsize="39077,22002" o:gfxdata="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">
+                <v:shape id="_x0000_s1027" type="#_x0000_t75" style="position:absolute;width:39077;height:22002;visibility:visible;mso-wrap-style:square">
+                  <v:fill o:detectmouseclick="t"/>
+                  <v:path o:connecttype="none"/>
+                </v:shape>
+                <v:shape id="Imagem 7" o:spid="_x0000_s1028" type="#_x0000_t75" style="position:absolute;width:22050;height:21652;visibility:visible;mso-wrap-style:square" o:gfxdata="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">
+                  <v:imagedata r:id="rId15" o:title=""/>
+                  <v:path arrowok="t"/>
+                </v:shape>
+                <w10:anchorlock/>
+              </v:group>
+            </w:pict>
+          </mc:Fallback>
+        </mc:AlternateContent>
+      </w:r>
+    </w:p>
+    <w:p>
+      <w:pPr>
+        <w:pStyle w:val="FontedeFigura-Tabela"/>
+      </w:pPr>
+      <w:r>
+        <w:t>Fonte:</w:t>
+      </w:r>
       <w:r>
         <w:t xml:space="preserve"> </w:t>
       </w:r>
-      <w:proofErr w:type="spellStart"/>
-      <w:r>
-        <w:t>KeyWorld</w:t>
-      </w:r>
-      <w:proofErr w:type="spellEnd"/>
-      <w:r>
-        <w:t xml:space="preserve"> 2014]. Ambos impulsionados pela evolução tecnológica</w:t>
-      </w:r>
-      <w:r>
-        <w:t xml:space="preserve"> das últimas décadas</w:t>
-      </w:r>
+      <w:sdt>
+        <w:sdtPr>
+          <w:id w:val="1367174851"/>
+          <w:citation/>
+        </w:sdtPr>
+        <w:sdtContent>
+          <w:r>
+            <w:fldChar w:fldCharType="begin"/>
+          </w:r>
+          <w:r>
+            <w:instrText xml:space="preserve"> CITATION BP15 \l 1046 </w:instrText>
+          </w:r>
+          <w:r>
+            <w:fldChar w:fldCharType="separate"/>
+          </w:r>
+          <w:r>
+            <w:rPr>
+              <w:noProof/>
+            </w:rPr>
+            <w:t>(BP, 2015)</w:t>
+          </w:r>
+          <w:r>
+            <w:fldChar w:fldCharType="end"/>
+          </w:r>
+        </w:sdtContent>
+      </w:sdt>
       <w:r>
         <w:t>.</w:t>
       </w:r>
@@ -2338,9 +3198,8 @@
       <w:pPr>
         <w:pStyle w:val="Corpodetexto"/>
       </w:pPr>
-      <w:r>
-        <w:t>Porém, apesar do crescimento, as energias renováveis representam apenas 1,06% do panorama energético mundial.</w:t>
-      </w:r>
+      <w:bookmarkStart w:id="34" w:name="_GoBack"/>
+      <w:bookmarkEnd w:id="34"/>
     </w:p>
     <w:p>
       <w:pPr>
@@ -2361,8 +3220,6 @@
       <w:pPr>
         <w:pStyle w:val="Corpodetexto"/>
       </w:pPr>
-      <w:bookmarkStart w:id="31" w:name="_GoBack"/>
-      <w:bookmarkEnd w:id="31"/>
     </w:p>
     <w:p>
       <w:pPr>
@@ -2377,6 +3234,62 @@
     <w:p>
       <w:pPr>
         <w:pStyle w:val="Corpodetexto"/>
+      </w:pPr>
+    </w:p>
+    <w:p>
+      <w:pPr>
+        <w:pStyle w:val="Corpodetexto"/>
+      </w:pPr>
+    </w:p>
+    <w:p>
+      <w:pPr>
+        <w:pStyle w:val="Corpodetexto"/>
+      </w:pPr>
+    </w:p>
+    <w:p>
+      <w:pPr>
+        <w:pStyle w:val="Corpodetexto"/>
+      </w:pPr>
+    </w:p>
+    <w:p>
+      <w:pPr>
+        <w:pStyle w:val="Corpodetexto"/>
+      </w:pPr>
+    </w:p>
+    <w:p>
+      <w:pPr>
+        <w:pStyle w:val="Corpodetexto"/>
+      </w:pPr>
+    </w:p>
+    <w:p>
+      <w:pPr>
+        <w:pStyle w:val="Corpodetexto"/>
+      </w:pPr>
+    </w:p>
+    <w:p>
+      <w:pPr>
+        <w:pStyle w:val="Corpodetexto"/>
+      </w:pPr>
+    </w:p>
+    <w:p>
+      <w:pPr>
+        <w:pStyle w:val="Corpodetexto"/>
+      </w:pPr>
+    </w:p>
+    <w:p>
+      <w:pPr>
+        <w:pStyle w:val="Corpodetexto"/>
+      </w:pPr>
+    </w:p>
+    <w:p>
+      <w:pPr>
+        <w:pStyle w:val="Corpodetexto"/>
+      </w:pPr>
+    </w:p>
+    <w:p>
+      <w:pPr>
+        <w:pStyle w:val="Corpodetexto"/>
+        <w:ind w:firstLine="0"/>
       </w:pPr>
     </w:p>
     <w:p>
@@ -2522,7 +3435,7 @@
         <w:rPr>
           <w:noProof/>
         </w:rPr>
-        <w:t>1</w:t>
+        <w:t>4</w:t>
       </w:r>
       <w:r>
         <w:rPr>
@@ -2545,81 +3458,75 @@
         <w:t xml:space="preserve">Mesmo com estes dados e conhecendo os severos prejuízos causados, estimasse que até 2035 a </w:t>
       </w:r>
       <w:r>
-        <w:t xml:space="preserve">demando por combustíveis fósseis terá um aumento de </w:t>
-      </w:r>
-      <w:r>
-        <w:rPr>
-          <w:highlight w:val="yellow"/>
-        </w:rPr>
-        <w:t>X%</w:t>
-      </w:r>
-      <w:r>
-        <w:t xml:space="preserve"> [</w:t>
-      </w:r>
-      <w:proofErr w:type="spellStart"/>
-      <w:r>
-        <w:t>ref</w:t>
-      </w:r>
-      <w:proofErr w:type="spellEnd"/>
-      <w:r>
-        <w:t xml:space="preserve"> </w:t>
-      </w:r>
-      <w:proofErr w:type="spellStart"/>
-      <w:r>
-        <w:t>outlook</w:t>
-      </w:r>
-      <w:proofErr w:type="spellEnd"/>
-      <w:r>
-        <w:t xml:space="preserve"> 2035].</w:t>
+        <w:t xml:space="preserve">demando por combustíveis fósseis </w:t>
+      </w:r>
+      <w:r>
+        <w:t xml:space="preserve">continuará dominante no cenário mundial </w:t>
+      </w:r>
+      <w:sdt>
+        <w:sdtPr>
+          <w:id w:val="1133913844"/>
+          <w:citation/>
+        </w:sdtPr>
+        <w:sdtContent>
+          <w:r>
+            <w:fldChar w:fldCharType="begin"/>
+          </w:r>
+          <w:r>
+            <w:instrText xml:space="preserve"> CITATION BP15 \l 1046 </w:instrText>
+          </w:r>
+          <w:r>
+            <w:fldChar w:fldCharType="separate"/>
+          </w:r>
+          <w:r>
+            <w:rPr>
+              <w:noProof/>
+            </w:rPr>
+            <w:t>(BP, 2015)</w:t>
+          </w:r>
+          <w:r>
+            <w:fldChar w:fldCharType="end"/>
+          </w:r>
+        </w:sdtContent>
+      </w:sdt>
+      <w:r>
+        <w:t>.</w:t>
       </w:r>
     </w:p>
     <w:p>
       <w:pPr>
         <w:pStyle w:val="Legenda"/>
       </w:pPr>
-      <w:bookmarkStart w:id="32" w:name="_Ref428002450"/>
-      <w:bookmarkStart w:id="33" w:name="_Toc428002603"/>
+      <w:bookmarkStart w:id="35" w:name="_Ref428002450"/>
+      <w:bookmarkStart w:id="36" w:name="_Toc428610371"/>
       <w:r>
         <w:t xml:space="preserve">Figura </w:t>
       </w:r>
-      <w:r>
-        <w:fldChar w:fldCharType="begin"/>
-      </w:r>
-      <w:r>
-        <w:instrText xml:space="preserve"> SEQ Figura \* ARABIC </w:instrText>
-      </w:r>
-      <w:r>
-        <w:fldChar w:fldCharType="separate"/>
-      </w:r>
+      <w:fldSimple w:instr=" SEQ Figura \* ARABIC ">
+        <w:r>
+          <w:rPr>
+            <w:noProof/>
+          </w:rPr>
+          <w:t>4</w:t>
+        </w:r>
+      </w:fldSimple>
+      <w:bookmarkEnd w:id="35"/>
       <w:r>
         <w:rPr>
           <w:noProof/>
         </w:rPr>
-        <w:t>1</w:t>
+        <w:t xml:space="preserve"> – </w:t>
+      </w:r>
+      <w:r>
+        <w:t>Emissão de CO2 por região</w:t>
       </w:r>
       <w:r>
         <w:rPr>
           <w:noProof/>
         </w:rPr>
-        <w:fldChar w:fldCharType="end"/>
-      </w:r>
-      <w:bookmarkEnd w:id="32"/>
-      <w:r>
-        <w:rPr>
-          <w:noProof/>
-        </w:rPr>
-        <w:t xml:space="preserve"> – </w:t>
-      </w:r>
-      <w:r>
-        <w:t>Emissão de CO2 por região</w:t>
-      </w:r>
-      <w:r>
-        <w:rPr>
-          <w:noProof/>
-        </w:rPr>
         <w:t>.</w:t>
       </w:r>
-      <w:bookmarkEnd w:id="33"/>
+      <w:bookmarkEnd w:id="36"/>
     </w:p>
     <w:p>
       <w:pPr>
@@ -2649,7 +3556,7 @@
                           </pic:cNvPicPr>
                         </pic:nvPicPr>
                         <pic:blipFill>
-                          <a:blip r:embed="rId10"/>
+                          <a:blip r:embed="rId16"/>
                           <a:stretch>
                             <a:fillRect/>
                           </a:stretch>
@@ -2672,32 +3579,13 @@
           </mc:Choice>
           <mc:Fallback>
             <w:pict>
-              <v:group w14:anchorId="30DE967F" id="Tela 291" o:spid="_x0000_s1026" editas="canvas" style="width:307.7pt;height:162.4pt;mso-position-horizontal-relative:char;mso-position-vertical-relative:line" coordsize="39077,20618" o:gfxdata="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">
-                <v:shapetype id="_x0000_t75" coordsize="21600,21600" o:spt="75" o:preferrelative="t" path="m@4@5l@4@11@9@11@9@5xe" filled="f" stroked="f">
-                  <v:stroke joinstyle="miter"/>
-                  <v:formulas>
-                    <v:f eqn="if lineDrawn pixelLineWidth 0"/>
-                    <v:f eqn="sum @0 1 0"/>
-                    <v:f eqn="sum 0 0 @1"/>
-                    <v:f eqn="prod @2 1 2"/>
-                    <v:f eqn="prod @3 21600 pixelWidth"/>
-                    <v:f eqn="prod @3 21600 pixelHeight"/>
-                    <v:f eqn="sum @0 0 1"/>
-                    <v:f eqn="prod @6 1 2"/>
-                    <v:f eqn="prod @7 21600 pixelWidth"/>
-                    <v:f eqn="sum @8 21600 0"/>
-                    <v:f eqn="prod @7 21600 pixelHeight"/>
-                    <v:f eqn="sum @10 21600 0"/>
-                  </v:formulas>
-                  <v:path o:extrusionok="f" gradientshapeok="t" o:connecttype="rect"/>
-                  <o:lock v:ext="edit" aspectratio="t"/>
-                </v:shapetype>
+              <v:group w14:anchorId="4D4D2EE5" id="Tela 291" o:spid="_x0000_s1026" editas="canvas" style="width:307.7pt;height:162.4pt;mso-position-horizontal-relative:char;mso-position-vertical-relative:line" coordsize="39077,20618" o:gfxdata="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">
                 <v:shape id="_x0000_s1027" type="#_x0000_t75" style="position:absolute;width:39077;height:20618;visibility:visible;mso-wrap-style:square">
                   <v:fill o:detectmouseclick="t"/>
                   <v:path o:connecttype="none"/>
                 </v:shape>
                 <v:shape id="Imagem 292" o:spid="_x0000_s1028" type="#_x0000_t75" style="position:absolute;width:39077;height:20223;visibility:visible;mso-wrap-style:square" o:gfxdata="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">
-                  <v:imagedata r:id="rId11" o:title=""/>
+                  <v:imagedata r:id="rId17" o:title=""/>
                   <v:path arrowok="t"/>
                 </v:shape>
                 <w10:anchorlock/>
@@ -2719,6 +3607,7 @@
           <w:id w:val="-1772388070"/>
           <w:citation/>
         </w:sdtPr>
+        <w:sdtEndPr/>
         <w:sdtContent>
           <w:r>
             <w:fldChar w:fldCharType="begin"/>
@@ -2785,12 +3674,12 @@
       <w:pPr>
         <w:pStyle w:val="Ttulo1"/>
       </w:pPr>
-      <w:bookmarkStart w:id="34" w:name="_Toc428002613"/>
+      <w:bookmarkStart w:id="37" w:name="_Toc428610381"/>
       <w:r>
         <w:lastRenderedPageBreak/>
         <w:t>Capítulo 2</w:t>
       </w:r>
-      <w:bookmarkEnd w:id="34"/>
+      <w:bookmarkEnd w:id="37"/>
     </w:p>
     <w:p>
       <w:pPr>
@@ -2807,21 +3696,21 @@
       <w:pPr>
         <w:pStyle w:val="Ttulo2"/>
       </w:pPr>
-      <w:bookmarkStart w:id="35" w:name="_Toc428002614"/>
+      <w:bookmarkStart w:id="38" w:name="_Toc428610382"/>
       <w:r>
         <w:t>Subseção</w:t>
       </w:r>
-      <w:bookmarkEnd w:id="35"/>
+      <w:bookmarkEnd w:id="38"/>
     </w:p>
     <w:p>
       <w:pPr>
         <w:pStyle w:val="Ttulo2"/>
       </w:pPr>
-      <w:bookmarkStart w:id="36" w:name="_Toc428002615"/>
+      <w:bookmarkStart w:id="39" w:name="_Toc428610383"/>
       <w:r>
         <w:t>Outra Subseção</w:t>
       </w:r>
-      <w:bookmarkEnd w:id="36"/>
+      <w:bookmarkEnd w:id="39"/>
     </w:p>
     <w:p>
       <w:pPr>
@@ -3068,35 +3957,48 @@
       <w:pPr>
         <w:pStyle w:val="Ttulo3"/>
       </w:pPr>
-      <w:bookmarkStart w:id="37" w:name="_Toc428002616"/>
+      <w:bookmarkStart w:id="40" w:name="_Toc428610384"/>
       <w:r>
         <w:t>Subseção da Subseção</w:t>
       </w:r>
-      <w:bookmarkEnd w:id="37"/>
+      <w:bookmarkEnd w:id="40"/>
     </w:p>
     <w:p>
       <w:pPr>
         <w:pStyle w:val="Legenda"/>
       </w:pPr>
-      <w:bookmarkStart w:id="38" w:name="_Ref359003040"/>
-      <w:bookmarkStart w:id="39" w:name="_Toc365614877"/>
-      <w:bookmarkStart w:id="40" w:name="_Toc428002604"/>
+      <w:bookmarkStart w:id="41" w:name="_Ref359003040"/>
+      <w:bookmarkStart w:id="42" w:name="_Toc365614877"/>
+      <w:bookmarkStart w:id="43" w:name="_Toc428610372"/>
       <w:r>
         <w:t xml:space="preserve">Figura </w:t>
       </w:r>
-      <w:fldSimple w:instr=" SEQ Figura \* ARABIC ">
-        <w:r>
-          <w:rPr>
-            <w:noProof/>
-          </w:rPr>
-          <w:t>2</w:t>
-        </w:r>
-      </w:fldSimple>
-      <w:bookmarkEnd w:id="38"/>
+      <w:r>
+        <w:fldChar w:fldCharType="begin"/>
+      </w:r>
+      <w:r>
+        <w:instrText xml:space="preserve"> SEQ Figura \* ARABIC </w:instrText>
+      </w:r>
+      <w:r>
+        <w:fldChar w:fldCharType="separate"/>
+      </w:r>
       <w:r>
         <w:rPr>
           <w:noProof/>
         </w:rPr>
+        <w:t>5</w:t>
+      </w:r>
+      <w:r>
+        <w:rPr>
+          <w:noProof/>
+        </w:rPr>
+        <w:fldChar w:fldCharType="end"/>
+      </w:r>
+      <w:bookmarkEnd w:id="41"/>
+      <w:r>
+        <w:rPr>
+          <w:noProof/>
+        </w:rPr>
         <w:t xml:space="preserve"> </w:t>
       </w:r>
       <w:r>
@@ -3114,8 +4016,8 @@
         </w:rPr>
         <w:t>.</w:t>
       </w:r>
-      <w:bookmarkEnd w:id="39"/>
-      <w:bookmarkEnd w:id="40"/>
+      <w:bookmarkEnd w:id="42"/>
+      <w:bookmarkEnd w:id="43"/>
     </w:p>
     <w:p>
       <w:pPr>
@@ -6160,34 +7062,47 @@
       <w:pPr>
         <w:pStyle w:val="Ttulo1"/>
       </w:pPr>
-      <w:bookmarkStart w:id="41" w:name="_Toc428002617"/>
+      <w:bookmarkStart w:id="44" w:name="_Toc428610385"/>
       <w:r>
         <w:lastRenderedPageBreak/>
         <w:t>Capítulo 3</w:t>
       </w:r>
-      <w:bookmarkEnd w:id="41"/>
+      <w:bookmarkEnd w:id="44"/>
     </w:p>
     <w:p>
       <w:pPr>
         <w:pStyle w:val="Legenda"/>
       </w:pPr>
-      <w:bookmarkStart w:id="42" w:name="_Ref360353241"/>
-      <w:bookmarkStart w:id="43" w:name="_Toc365614916"/>
+      <w:bookmarkStart w:id="45" w:name="_Ref360353241"/>
+      <w:bookmarkStart w:id="46" w:name="_Toc365614916"/>
       <w:r>
         <w:t>Tabela</w:t>
       </w:r>
       <w:r>
         <w:t xml:space="preserve"> </w:t>
       </w:r>
-      <w:fldSimple w:instr=" SEQ Tabela \* ARABIC ">
-        <w:r>
-          <w:rPr>
-            <w:noProof/>
-          </w:rPr>
-          <w:t>1</w:t>
-        </w:r>
-      </w:fldSimple>
-      <w:bookmarkEnd w:id="42"/>
+      <w:r>
+        <w:fldChar w:fldCharType="begin"/>
+      </w:r>
+      <w:r>
+        <w:instrText xml:space="preserve"> SEQ Tabela \* ARABIC </w:instrText>
+      </w:r>
+      <w:r>
+        <w:fldChar w:fldCharType="separate"/>
+      </w:r>
+      <w:r>
+        <w:rPr>
+          <w:noProof/>
+        </w:rPr>
+        <w:t>1</w:t>
+      </w:r>
+      <w:r>
+        <w:rPr>
+          <w:noProof/>
+        </w:rPr>
+        <w:fldChar w:fldCharType="end"/>
+      </w:r>
+      <w:bookmarkEnd w:id="45"/>
       <w:r>
         <w:t xml:space="preserve"> </w:t>
       </w:r>
@@ -6197,7 +7112,7 @@
         </w:rPr>
         <w:t xml:space="preserve">– </w:t>
       </w:r>
-      <w:bookmarkEnd w:id="43"/>
+      <w:bookmarkEnd w:id="46"/>
       <w:r>
         <w:rPr>
           <w:noProof/>
@@ -6404,7 +7319,7 @@
         <w:t>.</w:t>
       </w:r>
     </w:p>
-    <w:bookmarkStart w:id="44" w:name="_Toc428002618" w:displacedByCustomXml="next"/>
+    <w:bookmarkStart w:id="47" w:name="_Toc428610386" w:displacedByCustomXml="next"/>
     <w:sdt>
       <w:sdtPr>
         <w:rPr>
@@ -6435,7 +7350,7 @@
             </w:rPr>
             <w:t>Referências</w:t>
           </w:r>
-          <w:bookmarkEnd w:id="44"/>
+          <w:bookmarkEnd w:id="47"/>
         </w:p>
         <w:sdt>
           <w:sdtPr>
@@ -6451,6 +7366,7 @@
                   <w:noProof/>
                   <w:sz w:val="24"/>
                   <w:szCs w:val="24"/>
+                  <w:lang w:val="en-US"/>
                 </w:rPr>
               </w:pPr>
               <w:r>
@@ -6465,6 +7381,73 @@
               <w:r>
                 <w:fldChar w:fldCharType="separate"/>
               </w:r>
+              <w:r>
+                <w:rPr>
+                  <w:noProof/>
+                  <w:lang w:val="en-US"/>
+                </w:rPr>
+                <w:t xml:space="preserve">BP. </w:t>
+              </w:r>
+              <w:r>
+                <w:rPr>
+                  <w:b/>
+                  <w:bCs/>
+                  <w:noProof/>
+                  <w:lang w:val="en-US"/>
+                </w:rPr>
+                <w:t>Energy Outlook 2035</w:t>
+              </w:r>
+              <w:r>
+                <w:rPr>
+                  <w:noProof/>
+                  <w:lang w:val="en-US"/>
+                </w:rPr>
+                <w:t>. [S.l.]. 2015.</w:t>
+              </w:r>
+            </w:p>
+            <w:p>
+              <w:pPr>
+                <w:pStyle w:val="Bibliografia"/>
+                <w:rPr>
+                  <w:noProof/>
+                  <w:lang w:val="en-US"/>
+                </w:rPr>
+              </w:pPr>
+              <w:r>
+                <w:rPr>
+                  <w:noProof/>
+                </w:rPr>
+                <w:t xml:space="preserve">IBGE, I. B. D. G. E. E. </w:t>
+              </w:r>
+              <w:r>
+                <w:rPr>
+                  <w:b/>
+                  <w:bCs/>
+                  <w:noProof/>
+                </w:rPr>
+                <w:t>Contas Nacionais Trimestrais Indicadores de Volume e Valores Correntes</w:t>
+              </w:r>
+              <w:r>
+                <w:rPr>
+                  <w:noProof/>
+                </w:rPr>
+                <w:t xml:space="preserve">. </w:t>
+              </w:r>
+              <w:r>
+                <w:rPr>
+                  <w:noProof/>
+                  <w:lang w:val="en-US"/>
+                </w:rPr>
+                <w:t>[S.l.]. 2014.</w:t>
+              </w:r>
+            </w:p>
+            <w:p>
+              <w:pPr>
+                <w:pStyle w:val="Bibliografia"/>
+                <w:rPr>
+                  <w:noProof/>
+                </w:rPr>
+              </w:pPr>
               <w:r>
                 <w:rPr>
                   <w:noProof/>
@@ -6509,8 +7492,8 @@
       </w:sdtContent>
     </w:sdt>
     <w:sectPr>
-      <w:headerReference w:type="even" r:id="rId12"/>
-      <w:headerReference w:type="default" r:id="rId13"/>
+      <w:headerReference w:type="even" r:id="rId18"/>
+      <w:headerReference w:type="default" r:id="rId19"/>
       <w:pgSz w:w="8420" w:h="11907" w:code="9"/>
       <w:pgMar w:top="1134" w:right="851" w:bottom="851" w:left="1418" w:header="567" w:footer="567" w:gutter="0"/>
       <w:pgNumType w:start="16"/>
@@ -6619,7 +7602,7 @@
           <w:rPr>
             <w:noProof/>
           </w:rPr>
-          <w:t>16</w:t>
+          <w:t>18</w:t>
         </w:r>
         <w:r>
           <w:fldChar w:fldCharType="end"/>
@@ -6665,7 +7648,7 @@
           <w:rPr>
             <w:noProof/>
           </w:rPr>
-          <w:t>17</w:t>
+          <w:t>19</w:t>
         </w:r>
         <w:r>
           <w:fldChar w:fldCharType="end"/>
@@ -10708,7 +11691,7 @@
 </file>
 
 <file path=customXml/item1.xml><?xml version="1.0" encoding="utf-8"?>
-<b:Sources xmlns:b="http://schemas.openxmlformats.org/officeDocument/2006/bibliography" xmlns="http://schemas.openxmlformats.org/officeDocument/2006/bibliography" SelectedStyle="\ABNT NBR 6023-2002 Autor Data.XSL" StyleName="ABNT NBR 6023:2002 Autor Data">
+<b:Sources xmlns:b="http://schemas.openxmlformats.org/officeDocument/2006/bibliography" xmlns="http://schemas.openxmlformats.org/officeDocument/2006/bibliography" SelectedStyle="\ABNT NBR 6023-2002 Autor Data.XSL" StyleName="ABNT NBR 6023:2002 Autor Data" Version="1">
   <b:Source>
     <b:Tag>Int14</b:Tag>
     <b:SourceType>Report</b:SourceType>
@@ -10726,13 +11709,50 @@
         </b:NameList>
       </b:Author>
     </b:Author>
+    <b:RefOrder>2</b:RefOrder>
+  </b:Source>
+  <b:Source>
+    <b:Tag>BP15</b:Tag>
+    <b:SourceType>Report</b:SourceType>
+    <b:Guid>{8C88F8C7-0569-4CE5-BDB9-A186EF8164A7}</b:Guid>
+    <b:Author>
+      <b:Author>
+        <b:NameList>
+          <b:Person>
+            <b:Last>BP</b:Last>
+          </b:Person>
+        </b:NameList>
+      </b:Author>
+    </b:Author>
+    <b:Title>Energy Outlook 2035</b:Title>
+    <b:Year>2015</b:Year>
+    <b:RefOrder>3</b:RefOrder>
+  </b:Source>
+  <b:Source>
+    <b:Tag>IBG14</b:Tag>
+    <b:SourceType>Report</b:SourceType>
+    <b:Guid>{9CA97956-EB7D-4A9B-8434-5223CEA93514}</b:Guid>
+    <b:Author>
+      <b:Author>
+        <b:NameList>
+          <b:Person>
+            <b:Last>IBGE</b:Last>
+            <b:First>Instituto</b:First>
+            <b:Middle>Brasileiro de Geografia e Estatística</b:Middle>
+          </b:Person>
+        </b:NameList>
+      </b:Author>
+    </b:Author>
+    <b:Title>Contas Nacionais Trimestrais Indicadores de Volume e Valores Correntes</b:Title>
+    <b:Year>2014</b:Year>
+    <b:URL>http://www.ibge.gov.br/home/presidencia/noticias/imprensa/ppts/00000016560402132014045527778631.pdf</b:URL>
     <b:RefOrder>1</b:RefOrder>
   </b:Source>
 </b:Sources>
 </file>
 
 <file path=customXml/itemProps1.xml><?xml version="1.0" encoding="utf-8"?>
-<ds:datastoreItem xmlns:ds="http://schemas.openxmlformats.org/officeDocument/2006/customXml" ds:itemID="{95A36663-CC9A-4482-8642-ED3EB4FBCEDD}">
+<ds:datastoreItem xmlns:ds="http://schemas.openxmlformats.org/officeDocument/2006/customXml" ds:itemID="{526A4019-E4FD-4BD7-BE80-B23D3ECC7772}">
   <ds:schemaRefs>
     <ds:schemaRef ds:uri="http://schemas.openxmlformats.org/officeDocument/2006/bibliography"/>
   </ds:schemaRefs>

</xml_diff>

<commit_message>
Adicionado parágrafo sobre brasil
</commit_message>
<xml_diff>
--- a/Schuch/Trabalho 1/SGR - Prof Schuch - Trabalho 1 - Introdução - Fábio Posser.docx
+++ b/Schuch/Trabalho 1/SGR - Prof Schuch - Trabalho 1 - Introdução - Fábio Posser.docx
@@ -1290,12 +1290,12 @@
         </w:rPr>
       </w:pPr>
     </w:p>
-    <w:bookmarkStart w:id="24" w:name="_Toc428610379" w:displacedByCustomXml="next"/>
-    <w:bookmarkStart w:id="25" w:name="_Toc369724865" w:displacedByCustomXml="next"/>
-    <w:bookmarkStart w:id="26" w:name="_Toc360440648" w:displacedByCustomXml="next"/>
-    <w:bookmarkStart w:id="27" w:name="_Toc360462625" w:displacedByCustomXml="next"/>
-    <w:bookmarkStart w:id="28" w:name="_Toc360464578" w:displacedByCustomXml="next"/>
-    <w:bookmarkStart w:id="29" w:name="_Toc368488637" w:displacedByCustomXml="next"/>
+    <w:bookmarkStart w:id="24" w:name="_Toc368488637" w:displacedByCustomXml="next"/>
+    <w:bookmarkStart w:id="25" w:name="_Toc360464578" w:displacedByCustomXml="next"/>
+    <w:bookmarkStart w:id="26" w:name="_Toc360462625" w:displacedByCustomXml="next"/>
+    <w:bookmarkStart w:id="27" w:name="_Toc360440648" w:displacedByCustomXml="next"/>
+    <w:bookmarkStart w:id="28" w:name="_Toc369724865" w:displacedByCustomXml="next"/>
+    <w:bookmarkStart w:id="29" w:name="_Toc428610379" w:displacedByCustomXml="next"/>
     <w:sdt>
       <w:sdtPr>
         <w:rPr>
@@ -2463,22 +2463,13 @@
         <w:pStyle w:val="Corpodetexto"/>
       </w:pPr>
       <w:r>
-        <w:t>Com o</w:t>
-      </w:r>
-      <w:r>
-        <w:t xml:space="preserve"> cenário econômico apresentando o crescimento acelerado no produto interno bruto</w:t>
+        <w:t>Com o cenário econômico apresentando o crescimento acelerado no produto interno bruto</w:t>
       </w:r>
       <w:r>
         <w:t xml:space="preserve"> </w:t>
       </w:r>
       <w:r>
-        <w:t>de países como China (7,7%), Coréia do Sul (2,8%), Brasil (2,3%), África do Sul (1,9%), EUA (1,9%), Reino Unido (1,9%)</w:t>
-      </w:r>
-      <w:r>
-        <w:t xml:space="preserve"> e</w:t>
-      </w:r>
-      <w:r>
-        <w:t xml:space="preserve"> Japão (1,6%)</w:t>
+        <w:t>de países como China (7,7%), Coréia do Sul (2,8%), Brasil (2,3%), África do Sul (1,9%), EUA (1,9%), Reino Unido (1,9%) e Japão (1,6%)</w:t>
       </w:r>
       <w:r>
         <w:t xml:space="preserve"> </w:t>
@@ -2488,6 +2479,7 @@
           <w:id w:val="1891995707"/>
           <w:citation/>
         </w:sdtPr>
+        <w:sdtEndPr/>
         <w:sdtContent>
           <w:r>
             <w:fldChar w:fldCharType="begin"/>
@@ -2527,27 +2519,14 @@
       <w:r>
         <w:t xml:space="preserve">Figura </w:t>
       </w:r>
-      <w:r>
-        <w:fldChar w:fldCharType="begin"/>
-      </w:r>
-      <w:r>
-        <w:instrText xml:space="preserve"> SEQ Figura \* ARABIC </w:instrText>
-      </w:r>
-      <w:r>
-        <w:fldChar w:fldCharType="separate"/>
-      </w:r>
-      <w:r>
-        <w:rPr>
-          <w:noProof/>
-        </w:rPr>
-        <w:t>1</w:t>
-      </w:r>
-      <w:r>
-        <w:rPr>
-          <w:noProof/>
-        </w:rPr>
-        <w:fldChar w:fldCharType="end"/>
-      </w:r>
+      <w:fldSimple w:instr=" SEQ Figura \* ARABIC ">
+        <w:r>
+          <w:rPr>
+            <w:noProof/>
+          </w:rPr>
+          <w:t>1</w:t>
+        </w:r>
+      </w:fldSimple>
       <w:r>
         <w:rPr>
           <w:noProof/>
@@ -2619,7 +2598,7 @@
           </mc:Choice>
           <mc:Fallback>
             <w:pict>
-              <v:group w14:anchorId="64C43286" id="Tela 10" o:spid="_x0000_s1026" editas="canvas" style="width:350.2pt;height:218.8pt;mso-position-horizontal-relative:char;mso-position-vertical-relative:line" coordsize="44475,27787" o:gfxdata="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">
+              <v:group w14:anchorId="09F41F25" id="Tela 10" o:spid="_x0000_s1026" editas="canvas" style="width:350.2pt;height:218.8pt;mso-position-horizontal-relative:char;mso-position-vertical-relative:line" coordsize="44475,27787" o:gfxdata="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">
                 <v:shapetype id="_x0000_t75" coordsize="21600,21600" o:spt="75" o:preferrelative="t" path="m@4@5l@4@11@9@11@9@5xe" filled="f" stroked="f">
                   <v:stroke joinstyle="miter"/>
                   <v:formulas>
@@ -2669,6 +2648,7 @@
           <w:id w:val="2118722106"/>
           <w:citation/>
         </w:sdtPr>
+        <w:sdtEndPr/>
         <w:sdtContent>
           <w:r>
             <w:fldChar w:fldCharType="begin"/>
@@ -2699,22 +2679,32 @@
         <w:pStyle w:val="Corpodetexto"/>
       </w:pPr>
       <w:r>
-        <w:t>O panorama atual apresenta que</w:t>
+        <w:t xml:space="preserve">O panorama </w:t>
+      </w:r>
+      <w:r>
+        <w:t xml:space="preserve">energético </w:t>
+      </w:r>
+      <w:r>
+        <w:t>atual apresenta que,</w:t>
+      </w:r>
+      <w:r>
+        <w:t xml:space="preserve"> </w:t>
+      </w:r>
+      <w:r>
+        <w:t>entre 1971 e 2012</w:t>
       </w:r>
       <w:r>
         <w:t>,</w:t>
       </w:r>
       <w:r>
-        <w:t xml:space="preserve"> percentualmente os crescimentos mais expressivos (entre 1971 e 2012) foram nas áreas de energia nuclear (1210%) e “outros” (2330%), que incluí as energias renováveis (geotérmica, solar, eólica e outras)</w:t>
-      </w:r>
-      <w:r>
-        <w:t xml:space="preserve"> </w:t>
+        <w:t xml:space="preserve"> percentualmente os crescimentos mais expressivos foram nas áreas de energia nuclear (1210%) e “outros” (2330%), que incluí as energias renováveis (geotérmica, solar, eólica e outras) </w:t>
       </w:r>
       <w:sdt>
         <w:sdtPr>
           <w:id w:val="-532576141"/>
           <w:citation/>
         </w:sdtPr>
+        <w:sdtEndPr/>
         <w:sdtContent>
           <w:r>
             <w:fldChar w:fldCharType="begin"/>
@@ -2737,22 +2727,13 @@
         </w:sdtContent>
       </w:sdt>
       <w:r>
-        <w:t>,</w:t>
-      </w:r>
-      <w:r>
-        <w:t xml:space="preserve"> </w:t>
-      </w:r>
-      <w:r>
-        <w:t>a</w:t>
-      </w:r>
-      <w:r>
-        <w:t>mbos impulsionados pela evolução tecnológica das últimas décadas.</w:t>
-      </w:r>
-      <w:r>
-        <w:t xml:space="preserve"> </w:t>
-      </w:r>
-      <w:r>
-        <w:t>Porém, apesar do crescimento, as energias renováveis representam apenas 1,06% do panorama energético mundial atual.</w:t>
+        <w:t>, ambos impulsionados pela evolução tecnológica das últimas décadas. Porém, apesar do crescimento, as energias renováveis representam apenas 1,06% d</w:t>
+      </w:r>
+      <w:r>
+        <w:t>o panorama energético mundial</w:t>
+      </w:r>
+      <w:r>
+        <w:t>.</w:t>
       </w:r>
     </w:p>
     <w:p>
@@ -2760,16 +2741,7 @@
         <w:pStyle w:val="Corpodetexto"/>
       </w:pPr>
       <w:r>
-        <w:t xml:space="preserve">A produção de energia </w:t>
-      </w:r>
-      <w:r>
-        <w:t xml:space="preserve">mundial </w:t>
-      </w:r>
-      <w:r>
-        <w:t xml:space="preserve">está em cerca de </w:t>
-      </w:r>
-      <w:r>
-        <w:t>13</w:t>
+        <w:t>A produção de energia mundial está em cerca de 13</w:t>
       </w:r>
       <w:r>
         <w:t>.</w:t>
@@ -2791,6 +2763,7 @@
           <w:id w:val="1437095088"/>
           <w:citation/>
         </w:sdtPr>
+        <w:sdtEndPr/>
         <w:sdtContent>
           <w:r>
             <w:fldChar w:fldCharType="begin"/>
@@ -2825,27 +2798,14 @@
         <w:lastRenderedPageBreak/>
         <w:t xml:space="preserve">Figura </w:t>
       </w:r>
-      <w:r>
-        <w:fldChar w:fldCharType="begin"/>
-      </w:r>
-      <w:r>
-        <w:instrText xml:space="preserve"> SEQ Figura \* ARABIC </w:instrText>
-      </w:r>
-      <w:r>
-        <w:fldChar w:fldCharType="separate"/>
-      </w:r>
-      <w:r>
-        <w:rPr>
-          <w:noProof/>
-        </w:rPr>
-        <w:t>2</w:t>
-      </w:r>
-      <w:r>
-        <w:rPr>
-          <w:noProof/>
-        </w:rPr>
-        <w:fldChar w:fldCharType="end"/>
-      </w:r>
+      <w:fldSimple w:instr=" SEQ Figura \* ARABIC ">
+        <w:r>
+          <w:rPr>
+            <w:noProof/>
+          </w:rPr>
+          <w:t>2</w:t>
+        </w:r>
+      </w:fldSimple>
       <w:r>
         <w:rPr>
           <w:noProof/>
@@ -2917,7 +2877,7 @@
           </mc:Choice>
           <mc:Fallback>
             <w:pict>
-              <v:group w14:anchorId="0F46A864" id="Tela 2" o:spid="_x0000_s1026" editas="canvas" style="width:307.7pt;height:125pt;mso-position-horizontal-relative:char;mso-position-vertical-relative:line" coordsize="39077,15868" o:gfxdata="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">
+              <v:group w14:anchorId="2945433B" id="Tela 2" o:spid="_x0000_s1026" editas="canvas" style="width:307.7pt;height:125pt;mso-position-horizontal-relative:char;mso-position-vertical-relative:line" coordsize="39077,15868" o:gfxdata="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">
                 <v:shape id="_x0000_s1027" type="#_x0000_t75" style="position:absolute;width:39077;height:15868;visibility:visible;mso-wrap-style:square">
                   <v:fill o:detectmouseclick="t"/>
                   <v:path o:connecttype="none"/>
@@ -2945,6 +2905,7 @@
           <w:id w:val="1243600670"/>
           <w:citation/>
         </w:sdtPr>
+        <w:sdtEndPr/>
         <w:sdtContent>
           <w:r>
             <w:fldChar w:fldCharType="begin"/>
@@ -2975,16 +2936,54 @@
         <w:pStyle w:val="Corpodetexto"/>
       </w:pPr>
       <w:r>
-        <w:t>P</w:t>
-      </w:r>
-      <w:r>
-        <w:t>rojeta-se um crescimento de 37% no consumo de energia no período de 2013-2035, apresentando média de 1,4% ao ano</w:t>
+        <w:t>No Brasil, a produção de energia primária segue uma tendência diferente do panorama mundial, sendo a maior fonte de geração baseada em renováveis, a energia hídrica.</w:t>
+      </w:r>
+    </w:p>
+    <w:p>
+      <w:pPr>
+        <w:pStyle w:val="Corpodetexto"/>
+      </w:pPr>
+      <w:r>
+        <w:t xml:space="preserve"> </w:t>
+      </w:r>
+    </w:p>
+    <w:p>
+      <w:pPr>
+        <w:pStyle w:val="Corpodetexto"/>
+      </w:pPr>
+    </w:p>
+    <w:p>
+      <w:pPr>
+        <w:pStyle w:val="Corpodetexto"/>
+      </w:pPr>
+    </w:p>
+    <w:p>
+      <w:pPr>
+        <w:pStyle w:val="Corpodetexto"/>
+      </w:pPr>
+      <w:r>
+        <w:t>Para o futuro, p</w:t>
+      </w:r>
+      <w:r>
+        <w:t>rojeta-se um crescimento de 37% no consumo</w:t>
+      </w:r>
+      <w:r>
+        <w:t xml:space="preserve"> mundial</w:t>
+      </w:r>
+      <w:r>
+        <w:t xml:space="preserve"> de energia no perí</w:t>
+      </w:r>
+      <w:bookmarkStart w:id="33" w:name="_GoBack"/>
+      <w:bookmarkEnd w:id="33"/>
+      <w:r>
+        <w:t>odo de 2013-2035, apresentando média de 1,4% ao ano</w:t>
       </w:r>
       <w:sdt>
         <w:sdtPr>
           <w:id w:val="-446703276"/>
           <w:citation/>
         </w:sdtPr>
+        <w:sdtEndPr/>
         <w:sdtContent>
           <w:r>
             <w:fldChar w:fldCharType="begin"/>
@@ -3030,62 +3029,42 @@
         <w:pStyle w:val="Corpodetexto"/>
       </w:pPr>
       <w:r>
-        <w:t xml:space="preserve">A energia nuclear (1,8% ao </w:t>
-      </w:r>
-      <w:proofErr w:type="spellStart"/>
-      <w:r>
-        <w:t>ano</w:t>
-      </w:r>
-      <w:proofErr w:type="spellEnd"/>
-      <w:r>
-        <w:t>) e hídrica (1,7% ao ano) também superam as expectativas de crescimento em relação a parcela total.</w:t>
+        <w:t>A energia nuclear (1,8% ao ano) e hídrica (1,7% ao ano) também superam as expectativas de crescimento em relação a parcela total.</w:t>
       </w:r>
     </w:p>
     <w:p>
       <w:pPr>
         <w:pStyle w:val="Legenda"/>
       </w:pPr>
-      <w:bookmarkStart w:id="33" w:name="_Toc428610370"/>
-      <w:r>
+      <w:bookmarkStart w:id="34" w:name="_Toc428610370"/>
+      <w:r>
+        <w:lastRenderedPageBreak/>
         <w:t xml:space="preserve">Figura </w:t>
       </w:r>
-      <w:r>
-        <w:fldChar w:fldCharType="begin"/>
-      </w:r>
-      <w:r>
-        <w:instrText xml:space="preserve"> SEQ Figura \* ARABIC </w:instrText>
-      </w:r>
-      <w:r>
-        <w:fldChar w:fldCharType="separate"/>
-      </w:r>
+      <w:fldSimple w:instr=" SEQ Figura \* ARABIC ">
+        <w:r>
+          <w:rPr>
+            <w:noProof/>
+          </w:rPr>
+          <w:t>3</w:t>
+        </w:r>
+      </w:fldSimple>
       <w:r>
         <w:rPr>
           <w:noProof/>
         </w:rPr>
-        <w:t>3</w:t>
+        <w:t xml:space="preserve"> – </w:t>
+      </w:r>
+      <w:r>
+        <w:t>Produção de energia primária mundial, projeção para 2035</w:t>
       </w:r>
       <w:r>
         <w:rPr>
           <w:noProof/>
         </w:rPr>
-        <w:fldChar w:fldCharType="end"/>
-      </w:r>
-      <w:r>
-        <w:rPr>
-          <w:noProof/>
-        </w:rPr>
-        <w:t xml:space="preserve"> – </w:t>
-      </w:r>
-      <w:r>
-        <w:t>Produção de energia primária mundial, projeção para 2035</w:t>
-      </w:r>
-      <w:r>
-        <w:rPr>
-          <w:noProof/>
-        </w:rPr>
         <w:t>.</w:t>
       </w:r>
-      <w:bookmarkEnd w:id="33"/>
+      <w:bookmarkEnd w:id="34"/>
     </w:p>
     <w:p>
       <w:pPr>
@@ -3138,7 +3117,7 @@
           </mc:Choice>
           <mc:Fallback>
             <w:pict>
-              <v:group w14:anchorId="561A6B6B" id="Tela 5" o:spid="_x0000_s1026" editas="canvas" style="width:307.7pt;height:173.3pt;mso-position-horizontal-relative:char;mso-position-vertical-relative:line" coordsize="39077,22002" o:gfxdata="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">
+              <v:group w14:anchorId="6503A6BF" id="Tela 5" o:spid="_x0000_s1026" editas="canvas" style="width:307.7pt;height:173.3pt;mso-position-horizontal-relative:char;mso-position-vertical-relative:line" coordsize="39077,22002" o:gfxdata="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">
                 <v:shape id="_x0000_s1027" type="#_x0000_t75" style="position:absolute;width:39077;height:22002;visibility:visible;mso-wrap-style:square">
                   <v:fill o:detectmouseclick="t"/>
                   <v:path o:connecttype="none"/>
@@ -3159,16 +3138,14 @@
         <w:pStyle w:val="FontedeFigura-Tabela"/>
       </w:pPr>
       <w:r>
-        <w:t>Fonte:</w:t>
-      </w:r>
-      <w:r>
-        <w:t xml:space="preserve"> </w:t>
+        <w:t xml:space="preserve">Fonte: </w:t>
       </w:r>
       <w:sdt>
         <w:sdtPr>
           <w:id w:val="1367174851"/>
           <w:citation/>
         </w:sdtPr>
+        <w:sdtEndPr/>
         <w:sdtContent>
           <w:r>
             <w:fldChar w:fldCharType="begin"/>
@@ -3198,8 +3175,6 @@
       <w:pPr>
         <w:pStyle w:val="Corpodetexto"/>
       </w:pPr>
-      <w:bookmarkStart w:id="34" w:name="_GoBack"/>
-      <w:bookmarkEnd w:id="34"/>
     </w:p>
     <w:p>
       <w:pPr>
@@ -3402,7 +3377,6 @@
         <w:pStyle w:val="Corpodetexto"/>
       </w:pPr>
       <w:r>
-        <w:lastRenderedPageBreak/>
         <w:t>As fontes que utilizam combustíveis fósseis, emitem gases poluentes resultantes de sua queima, como o dióxido de carbono (CO2).</w:t>
       </w:r>
       <w:r>
@@ -3468,6 +3442,7 @@
           <w:id w:val="1133913844"/>
           <w:citation/>
         </w:sdtPr>
+        <w:sdtEndPr/>
         <w:sdtContent>
           <w:r>
             <w:fldChar w:fldCharType="begin"/>
@@ -3500,16 +3475,30 @@
       <w:bookmarkStart w:id="35" w:name="_Ref428002450"/>
       <w:bookmarkStart w:id="36" w:name="_Toc428610371"/>
       <w:r>
+        <w:lastRenderedPageBreak/>
         <w:t xml:space="preserve">Figura </w:t>
       </w:r>
-      <w:fldSimple w:instr=" SEQ Figura \* ARABIC ">
-        <w:r>
-          <w:rPr>
-            <w:noProof/>
-          </w:rPr>
-          <w:t>4</w:t>
-        </w:r>
-      </w:fldSimple>
+      <w:r>
+        <w:fldChar w:fldCharType="begin"/>
+      </w:r>
+      <w:r>
+        <w:instrText xml:space="preserve"> SEQ Figura \* ARABIC </w:instrText>
+      </w:r>
+      <w:r>
+        <w:fldChar w:fldCharType="separate"/>
+      </w:r>
+      <w:r>
+        <w:rPr>
+          <w:noProof/>
+        </w:rPr>
+        <w:t>4</w:t>
+      </w:r>
+      <w:r>
+        <w:rPr>
+          <w:noProof/>
+        </w:rPr>
+        <w:fldChar w:fldCharType="end"/>
+      </w:r>
       <w:bookmarkEnd w:id="35"/>
       <w:r>
         <w:rPr>
@@ -3579,7 +3568,7 @@
           </mc:Choice>
           <mc:Fallback>
             <w:pict>
-              <v:group w14:anchorId="4D4D2EE5" id="Tela 291" o:spid="_x0000_s1026" editas="canvas" style="width:307.7pt;height:162.4pt;mso-position-horizontal-relative:char;mso-position-vertical-relative:line" coordsize="39077,20618" o:gfxdata="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">
+              <v:group w14:anchorId="2BCADAE7" id="Tela 291" o:spid="_x0000_s1026" editas="canvas" style="width:307.7pt;height:162.4pt;mso-position-horizontal-relative:char;mso-position-vertical-relative:line" coordsize="39077,20618" o:gfxdata="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">
                 <v:shape id="_x0000_s1027" type="#_x0000_t75" style="position:absolute;width:39077;height:20618;visibility:visible;mso-wrap-style:square">
                   <v:fill o:detectmouseclick="t"/>
                   <v:path o:connecttype="none"/>
@@ -3973,27 +3962,14 @@
       <w:r>
         <w:t xml:space="preserve">Figura </w:t>
       </w:r>
-      <w:r>
-        <w:fldChar w:fldCharType="begin"/>
-      </w:r>
-      <w:r>
-        <w:instrText xml:space="preserve"> SEQ Figura \* ARABIC </w:instrText>
-      </w:r>
-      <w:r>
-        <w:fldChar w:fldCharType="separate"/>
-      </w:r>
-      <w:r>
-        <w:rPr>
-          <w:noProof/>
-        </w:rPr>
-        <w:t>5</w:t>
-      </w:r>
-      <w:r>
-        <w:rPr>
-          <w:noProof/>
-        </w:rPr>
-        <w:fldChar w:fldCharType="end"/>
-      </w:r>
+      <w:fldSimple w:instr=" SEQ Figura \* ARABIC ">
+        <w:r>
+          <w:rPr>
+            <w:noProof/>
+          </w:rPr>
+          <w:t>5</w:t>
+        </w:r>
+      </w:fldSimple>
       <w:bookmarkEnd w:id="41"/>
       <w:r>
         <w:rPr>
@@ -7081,27 +7057,14 @@
       <w:r>
         <w:t xml:space="preserve"> </w:t>
       </w:r>
-      <w:r>
-        <w:fldChar w:fldCharType="begin"/>
-      </w:r>
-      <w:r>
-        <w:instrText xml:space="preserve"> SEQ Tabela \* ARABIC </w:instrText>
-      </w:r>
-      <w:r>
-        <w:fldChar w:fldCharType="separate"/>
-      </w:r>
-      <w:r>
-        <w:rPr>
-          <w:noProof/>
-        </w:rPr>
-        <w:t>1</w:t>
-      </w:r>
-      <w:r>
-        <w:rPr>
-          <w:noProof/>
-        </w:rPr>
-        <w:fldChar w:fldCharType="end"/>
-      </w:r>
+      <w:fldSimple w:instr=" SEQ Tabela \* ARABIC ">
+        <w:r>
+          <w:rPr>
+            <w:noProof/>
+          </w:rPr>
+          <w:t>1</w:t>
+        </w:r>
+      </w:fldSimple>
       <w:bookmarkEnd w:id="45"/>
       <w:r>
         <w:t xml:space="preserve"> </w:t>
@@ -7340,14 +7303,8 @@
         <w:p>
           <w:pPr>
             <w:pStyle w:val="TtuloNoNumerado"/>
-            <w:rPr>
-              <w:lang w:val="en-US"/>
-            </w:rPr>
           </w:pPr>
           <w:r>
-            <w:rPr>
-              <w:lang w:val="en-US"/>
-            </w:rPr>
             <w:t>Referências</w:t>
           </w:r>
           <w:bookmarkEnd w:id="47"/>
@@ -7366,16 +7323,12 @@
                   <w:noProof/>
                   <w:sz w:val="24"/>
                   <w:szCs w:val="24"/>
-                  <w:lang w:val="en-US"/>
                 </w:rPr>
               </w:pPr>
               <w:r>
                 <w:fldChar w:fldCharType="begin"/>
               </w:r>
               <w:r>
-                <w:rPr>
-                  <w:lang w:val="en-US"/>
-                </w:rPr>
                 <w:instrText>BIBLIOGRAPHY</w:instrText>
               </w:r>
               <w:r>
@@ -7384,7 +7337,6 @@
               <w:r>
                 <w:rPr>
                   <w:noProof/>
-                  <w:lang w:val="en-US"/>
                 </w:rPr>
                 <w:t xml:space="preserve">BP. </w:t>
               </w:r>
@@ -7393,14 +7345,12 @@
                   <w:b/>
                   <w:bCs/>
                   <w:noProof/>
-                  <w:lang w:val="en-US"/>
                 </w:rPr>
                 <w:t>Energy Outlook 2035</w:t>
               </w:r>
               <w:r>
                 <w:rPr>
                   <w:noProof/>
-                  <w:lang w:val="en-US"/>
                 </w:rPr>
                 <w:t>. [S.l.]. 2015.</w:t>
               </w:r>
@@ -7602,7 +7552,7 @@
           <w:rPr>
             <w:noProof/>
           </w:rPr>
-          <w:t>18</w:t>
+          <w:t>22</w:t>
         </w:r>
         <w:r>
           <w:fldChar w:fldCharType="end"/>
@@ -7648,7 +7598,7 @@
           <w:rPr>
             <w:noProof/>
           </w:rPr>
-          <w:t>19</w:t>
+          <w:t>23</w:t>
         </w:r>
         <w:r>
           <w:fldChar w:fldCharType="end"/>
@@ -11752,7 +11702,7 @@
 </file>
 
 <file path=customXml/itemProps1.xml><?xml version="1.0" encoding="utf-8"?>
-<ds:datastoreItem xmlns:ds="http://schemas.openxmlformats.org/officeDocument/2006/customXml" ds:itemID="{526A4019-E4FD-4BD7-BE80-B23D3ECC7772}">
+<ds:datastoreItem xmlns:ds="http://schemas.openxmlformats.org/officeDocument/2006/customXml" ds:itemID="{AECA617B-143D-445A-925B-EE7D6332E33B}">
   <ds:schemaRefs>
     <ds:schemaRef ds:uri="http://schemas.openxmlformats.org/officeDocument/2006/bibliography"/>
   </ds:schemaRefs>

</xml_diff>

<commit_message>
Acrescentado informações sobre consumo no Brasil e gráficos sobre consumo industrial residencial e transportes.
</commit_message>
<xml_diff>
--- a/Schuch/Trabalho 1/SGR - Prof Schuch - Trabalho 1 - Introdução - Fábio Posser.docx
+++ b/Schuch/Trabalho 1/SGR - Prof Schuch - Trabalho 1 - Introdução - Fábio Posser.docx
@@ -2598,7 +2598,7 @@
           </mc:Choice>
           <mc:Fallback>
             <w:pict>
-              <v:group w14:anchorId="09F41F25" id="Tela 10" o:spid="_x0000_s1026" editas="canvas" style="width:350.2pt;height:218.8pt;mso-position-horizontal-relative:char;mso-position-vertical-relative:line" coordsize="44475,27787" o:gfxdata="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">
+              <v:group w14:anchorId="7EEC8BFD" id="Tela 10" o:spid="_x0000_s1026" editas="canvas" style="width:350.2pt;height:218.8pt;mso-position-horizontal-relative:char;mso-position-vertical-relative:line" coordsize="44475,27787" o:gfxdata="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">
                 <v:shapetype id="_x0000_t75" coordsize="21600,21600" o:spt="75" o:preferrelative="t" path="m@4@5l@4@11@9@11@9@5xe" filled="f" stroked="f">
                   <v:stroke joinstyle="miter"/>
                   <v:formulas>
@@ -2679,61 +2679,7 @@
         <w:pStyle w:val="Corpodetexto"/>
       </w:pPr>
       <w:r>
-        <w:t xml:space="preserve">O panorama </w:t>
-      </w:r>
-      <w:r>
-        <w:t xml:space="preserve">energético </w:t>
-      </w:r>
-      <w:r>
-        <w:t>atual apresenta que,</w:t>
-      </w:r>
-      <w:r>
-        <w:t xml:space="preserve"> </w:t>
-      </w:r>
-      <w:r>
-        <w:t>entre 1971 e 2012</w:t>
-      </w:r>
-      <w:r>
-        <w:t>,</w:t>
-      </w:r>
-      <w:r>
-        <w:t xml:space="preserve"> percentualmente os crescimentos mais expressivos foram nas áreas de energia nuclear (1210%) e “outros” (2330%), que incluí as energias renováveis (geotérmica, solar, eólica e outras) </w:t>
-      </w:r>
-      <w:sdt>
-        <w:sdtPr>
-          <w:id w:val="-532576141"/>
-          <w:citation/>
-        </w:sdtPr>
-        <w:sdtEndPr/>
-        <w:sdtContent>
-          <w:r>
-            <w:fldChar w:fldCharType="begin"/>
-          </w:r>
-          <w:r>
-            <w:instrText xml:space="preserve"> CITATION Int14 \l 1046 </w:instrText>
-          </w:r>
-          <w:r>
-            <w:fldChar w:fldCharType="separate"/>
-          </w:r>
-          <w:r>
-            <w:rPr>
-              <w:noProof/>
-            </w:rPr>
-            <w:t>(IEA, 2014)</w:t>
-          </w:r>
-          <w:r>
-            <w:fldChar w:fldCharType="end"/>
-          </w:r>
-        </w:sdtContent>
-      </w:sdt>
-      <w:r>
-        <w:t>, ambos impulsionados pela evolução tecnológica das últimas décadas. Porém, apesar do crescimento, as energias renováveis representam apenas 1,06% d</w:t>
-      </w:r>
-      <w:r>
-        <w:t>o panorama energético mundial</w:t>
-      </w:r>
-      <w:r>
-        <w:t>.</w:t>
+        <w:br w:type="page"/>
       </w:r>
     </w:p>
     <w:p>
@@ -2741,7 +2687,11 @@
         <w:pStyle w:val="Corpodetexto"/>
       </w:pPr>
       <w:r>
-        <w:t>A produção de energia mundial está em cerca de 13</w:t>
+        <w:lastRenderedPageBreak/>
+        <w:t>A</w:t>
+      </w:r>
+      <w:r>
+        <w:t xml:space="preserve"> produção de energia mundial está em cerca de 13</w:t>
       </w:r>
       <w:r>
         <w:t>.</w:t>
@@ -2795,7 +2745,6 @@
       </w:pPr>
       <w:bookmarkStart w:id="32" w:name="_Toc428610369"/>
       <w:r>
-        <w:lastRenderedPageBreak/>
         <w:t xml:space="preserve">Figura </w:t>
       </w:r>
       <w:fldSimple w:instr=" SEQ Figura \* ARABIC ">
@@ -2877,7 +2826,7 @@
           </mc:Choice>
           <mc:Fallback>
             <w:pict>
-              <v:group w14:anchorId="2945433B" id="Tela 2" o:spid="_x0000_s1026" editas="canvas" style="width:307.7pt;height:125pt;mso-position-horizontal-relative:char;mso-position-vertical-relative:line" coordsize="39077,15868" o:gfxdata="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">
+              <v:group w14:anchorId="0263927B" id="Tela 2" o:spid="_x0000_s1026" editas="canvas" style="width:307.7pt;height:125pt;mso-position-horizontal-relative:char;mso-position-vertical-relative:line" coordsize="39077,15868" o:gfxdata="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">
                 <v:shape id="_x0000_s1027" type="#_x0000_t75" style="position:absolute;width:39077;height:15868;visibility:visible;mso-wrap-style:square">
                   <v:fill o:detectmouseclick="t"/>
                   <v:path o:connecttype="none"/>
@@ -2936,7 +2885,43 @@
         <w:pStyle w:val="Corpodetexto"/>
       </w:pPr>
       <w:r>
-        <w:t>No Brasil, a produção de energia primária segue uma tendência diferente do panorama mundial, sendo a maior fonte de geração baseada em renováveis, a energia hídrica.</w:t>
+        <w:t>O panorama energético atual apresenta que,</w:t>
+      </w:r>
+      <w:r>
+        <w:t xml:space="preserve"> </w:t>
+      </w:r>
+      <w:r>
+        <w:t xml:space="preserve">entre 1971 e 2012, percentualmente os crescimentos mais expressivos foram nas áreas de energia nuclear (1210%) e “outros” (2330%), que incluí as energias renováveis (geotérmica, solar, eólica e outras) </w:t>
+      </w:r>
+      <w:sdt>
+        <w:sdtPr>
+          <w:id w:val="-532576141"/>
+          <w:citation/>
+        </w:sdtPr>
+        <w:sdtEndPr/>
+        <w:sdtContent>
+          <w:r>
+            <w:fldChar w:fldCharType="begin"/>
+          </w:r>
+          <w:r>
+            <w:instrText xml:space="preserve"> CITATION Int14 \l 1046 </w:instrText>
+          </w:r>
+          <w:r>
+            <w:fldChar w:fldCharType="separate"/>
+          </w:r>
+          <w:r>
+            <w:rPr>
+              <w:noProof/>
+            </w:rPr>
+            <w:t>(IEA, 2014)</w:t>
+          </w:r>
+          <w:r>
+            <w:fldChar w:fldCharType="end"/>
+          </w:r>
+        </w:sdtContent>
+      </w:sdt>
+      <w:r>
+        <w:t>, ambos impulsionados pela evolução tecnológica das últimas décadas. Porém, apesar do crescimento, as energias renováveis representam apenas 1,06% do panorama energético mundial.</w:t>
       </w:r>
     </w:p>
     <w:p>
@@ -2944,39 +2929,565 @@
         <w:pStyle w:val="Corpodetexto"/>
       </w:pPr>
       <w:r>
-        <w:t xml:space="preserve"> </w:t>
-      </w:r>
-    </w:p>
-    <w:p>
-      <w:pPr>
-        <w:pStyle w:val="Corpodetexto"/>
-      </w:pPr>
-    </w:p>
-    <w:p>
-      <w:pPr>
-        <w:pStyle w:val="Corpodetexto"/>
-      </w:pPr>
-    </w:p>
-    <w:p>
-      <w:pPr>
-        <w:pStyle w:val="Corpodetexto"/>
-      </w:pPr>
-      <w:r>
-        <w:t>Para o futuro, p</w:t>
-      </w:r>
-      <w:r>
-        <w:t>rojeta-se um crescimento de 37% no consumo</w:t>
-      </w:r>
-      <w:r>
-        <w:t xml:space="preserve"> mundial</w:t>
-      </w:r>
-      <w:r>
-        <w:t xml:space="preserve"> de energia no perí</w:t>
+        <w:t xml:space="preserve">No Brasil, </w:t>
       </w:r>
       <w:bookmarkStart w:id="33" w:name="_GoBack"/>
       <w:bookmarkEnd w:id="33"/>
       <w:r>
-        <w:t>odo de 2013-2035, apresentando média de 1,4% ao ano</w:t>
+        <w:t>a produção de energia primária segue uma tendência diferente do panorama mundial, sendo a maior fonte de geração baseada em renováveis, a energia hídrica</w:t>
+      </w:r>
+      <w:r>
+        <w:t>, representando 39,4% da geração nacional</w:t>
+      </w:r>
+      <w:r>
+        <w:t xml:space="preserve"> em relação a 13,2% da média mundial</w:t>
+      </w:r>
+      <w:r>
+        <w:t>.</w:t>
+      </w:r>
+      <w:r>
+        <w:t xml:space="preserve"> Essencial para o desenvolvimento de um país, gerando renda, emprego</w:t>
+      </w:r>
+      <w:r>
+        <w:t xml:space="preserve"> e</w:t>
+      </w:r>
+      <w:r>
+        <w:t xml:space="preserve"> tecnologia, o setor industrial é o que mais consome energia no Brasil, seguido do setor de transportes</w:t>
+      </w:r>
+      <w:r>
+        <w:t xml:space="preserve"> e residencial</w:t>
+      </w:r>
+      <w:r>
+        <w:t>, sendo 54%</w:t>
+      </w:r>
+      <w:r>
+        <w:t>,</w:t>
+      </w:r>
+      <w:r>
+        <w:t xml:space="preserve"> 18%</w:t>
+      </w:r>
+      <w:r>
+        <w:t xml:space="preserve"> e 61%</w:t>
+      </w:r>
+      <w:r>
+        <w:t xml:space="preserve"> provenientes de fontes renováveis respectivamente</w:t>
+      </w:r>
+      <w:r>
+        <w:t>.</w:t>
+      </w:r>
+      <w:r>
+        <w:t xml:space="preserve"> </w:t>
+      </w:r>
+      <w:r>
+        <w:rPr>
+          <w:highlight w:val="yellow"/>
+        </w:rPr>
+        <w:t>[REF Balanço]</w:t>
+      </w:r>
+    </w:p>
+    <w:p>
+      <w:pPr>
+        <w:pStyle w:val="Legenda"/>
+      </w:pPr>
+      <w:r>
+        <w:lastRenderedPageBreak/>
+        <w:t xml:space="preserve"> </w:t>
+      </w:r>
+      <w:r>
+        <w:t xml:space="preserve">Figura </w:t>
+      </w:r>
+      <w:r>
+        <w:fldChar w:fldCharType="begin"/>
+      </w:r>
+      <w:r>
+        <w:instrText xml:space="preserve"> SEQ Figura \* ARABIC </w:instrText>
+      </w:r>
+      <w:r>
+        <w:fldChar w:fldCharType="separate"/>
+      </w:r>
+      <w:r>
+        <w:rPr>
+          <w:noProof/>
+        </w:rPr>
+        <w:t>2</w:t>
+      </w:r>
+      <w:r>
+        <w:rPr>
+          <w:noProof/>
+        </w:rPr>
+        <w:fldChar w:fldCharType="end"/>
+      </w:r>
+      <w:r>
+        <w:rPr>
+          <w:noProof/>
+        </w:rPr>
+        <w:t xml:space="preserve"> – </w:t>
+      </w:r>
+      <w:r>
+        <w:t>Consumo de energia na indústria brasileira em 2014</w:t>
+      </w:r>
+      <w:r>
+        <w:rPr>
+          <w:noProof/>
+        </w:rPr>
+        <w:t>.</w:t>
+      </w:r>
+    </w:p>
+    <w:p>
+      <w:pPr>
+        <w:pStyle w:val="Figura"/>
+      </w:pPr>
+      <w:r>
+        <mc:AlternateContent>
+          <mc:Choice Requires="wpc">
+            <w:drawing>
+              <wp:inline distT="0" distB="0" distL="0" distR="0" wp14:anchorId="376B6DD6" wp14:editId="2F618ABA">
+                <wp:extent cx="3907790" cy="1622807"/>
+                <wp:effectExtent l="0" t="0" r="0" b="0"/>
+                <wp:docPr id="3" name="Tela 3"/>
+                <wp:cNvGraphicFramePr>
+                  <a:graphicFrameLocks xmlns:a="http://schemas.openxmlformats.org/drawingml/2006/main"/>
+                </wp:cNvGraphicFramePr>
+                <a:graphic xmlns:a="http://schemas.openxmlformats.org/drawingml/2006/main">
+                  <a:graphicData uri="http://schemas.microsoft.com/office/word/2010/wordprocessingCanvas">
+                    <wpc:wpc>
+                      <wpc:bg/>
+                      <wpc:whole/>
+                      <pic:pic xmlns:pic="http://schemas.openxmlformats.org/drawingml/2006/picture">
+                        <pic:nvPicPr>
+                          <pic:cNvPr id="6" name="Imagem 6"/>
+                          <pic:cNvPicPr>
+                            <a:picLocks noChangeAspect="1"/>
+                          </pic:cNvPicPr>
+                        </pic:nvPicPr>
+                        <pic:blipFill>
+                          <a:blip r:embed="rId14"/>
+                          <a:stretch>
+                            <a:fillRect/>
+                          </a:stretch>
+                        </pic:blipFill>
+                        <pic:spPr>
+                          <a:xfrm>
+                            <a:off x="0" y="0"/>
+                            <a:ext cx="3067644" cy="1586865"/>
+                          </a:xfrm>
+                          <a:prstGeom prst="rect">
+                            <a:avLst/>
+                          </a:prstGeom>
+                        </pic:spPr>
+                      </pic:pic>
+                      <pic:pic xmlns:pic="http://schemas.openxmlformats.org/drawingml/2006/picture">
+                        <pic:nvPicPr>
+                          <pic:cNvPr id="9" name="Imagem 9"/>
+                          <pic:cNvPicPr>
+                            <a:picLocks noChangeAspect="1"/>
+                          </pic:cNvPicPr>
+                        </pic:nvPicPr>
+                        <pic:blipFill>
+                          <a:blip r:embed="rId15"/>
+                          <a:stretch>
+                            <a:fillRect/>
+                          </a:stretch>
+                        </pic:blipFill>
+                        <pic:spPr>
+                          <a:xfrm>
+                            <a:off x="3045979" y="68267"/>
+                            <a:ext cx="861811" cy="966659"/>
+                          </a:xfrm>
+                          <a:prstGeom prst="rect">
+                            <a:avLst/>
+                          </a:prstGeom>
+                        </pic:spPr>
+                      </pic:pic>
+                    </wpc:wpc>
+                  </a:graphicData>
+                </a:graphic>
+              </wp:inline>
+            </w:drawing>
+          </mc:Choice>
+          <mc:Fallback>
+            <w:pict>
+              <v:group w14:anchorId="2008E627" id="Tela 3" o:spid="_x0000_s1026" editas="canvas" style="width:307.7pt;height:127.8pt;mso-position-horizontal-relative:char;mso-position-vertical-relative:line" coordsize="39077,16224" o:gfxdata="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">
+                <v:shape id="_x0000_s1027" type="#_x0000_t75" style="position:absolute;width:39077;height:16224;visibility:visible;mso-wrap-style:square">
+                  <v:fill o:detectmouseclick="t"/>
+                  <v:path o:connecttype="none"/>
+                </v:shape>
+                <v:shape id="Imagem 6" o:spid="_x0000_s1028" type="#_x0000_t75" style="position:absolute;width:30676;height:15868;visibility:visible;mso-wrap-style:square" o:gfxdata="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">
+                  <v:imagedata r:id="rId16" o:title=""/>
+                  <v:path arrowok="t"/>
+                </v:shape>
+                <v:shape id="Imagem 9" o:spid="_x0000_s1029" type="#_x0000_t75" style="position:absolute;left:30459;top:682;width:8618;height:9667;visibility:visible;mso-wrap-style:square" o:gfxdata="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">
+                  <v:imagedata r:id="rId17" o:title=""/>
+                  <v:path arrowok="t"/>
+                </v:shape>
+                <w10:anchorlock/>
+              </v:group>
+            </w:pict>
+          </mc:Fallback>
+        </mc:AlternateContent>
+      </w:r>
+    </w:p>
+    <w:p>
+      <w:pPr>
+        <w:pStyle w:val="FontedeFigura-Tabela"/>
+      </w:pPr>
+      <w:r>
+        <w:t xml:space="preserve">Fonte: </w:t>
+      </w:r>
+      <w:r>
+        <w:rPr>
+          <w:highlight w:val="yellow"/>
+        </w:rPr>
+        <w:t>[REF Balanço]</w:t>
+      </w:r>
+      <w:r>
+        <w:t>.</w:t>
+      </w:r>
+    </w:p>
+    <w:p>
+      <w:pPr>
+        <w:pStyle w:val="Legenda"/>
+      </w:pPr>
+      <w:r>
+        <w:t xml:space="preserve">Figura </w:t>
+      </w:r>
+      <w:r>
+        <w:fldChar w:fldCharType="begin"/>
+      </w:r>
+      <w:r>
+        <w:instrText xml:space="preserve"> SEQ Figura \* ARABIC </w:instrText>
+      </w:r>
+      <w:r>
+        <w:fldChar w:fldCharType="separate"/>
+      </w:r>
+      <w:r>
+        <w:rPr>
+          <w:noProof/>
+        </w:rPr>
+        <w:t>2</w:t>
+      </w:r>
+      <w:r>
+        <w:rPr>
+          <w:noProof/>
+        </w:rPr>
+        <w:fldChar w:fldCharType="end"/>
+      </w:r>
+      <w:r>
+        <w:rPr>
+          <w:noProof/>
+        </w:rPr>
+        <w:t xml:space="preserve"> – </w:t>
+      </w:r>
+      <w:r>
+        <w:t xml:space="preserve">Consumo de energia </w:t>
+      </w:r>
+      <w:r>
+        <w:t>no transporte</w:t>
+      </w:r>
+      <w:r>
+        <w:t xml:space="preserve"> brasileir</w:t>
+      </w:r>
+      <w:r>
+        <w:t>o</w:t>
+      </w:r>
+      <w:r>
+        <w:t xml:space="preserve"> em 2014</w:t>
+      </w:r>
+      <w:r>
+        <w:rPr>
+          <w:noProof/>
+        </w:rPr>
+        <w:t>.</w:t>
+      </w:r>
+    </w:p>
+    <w:p>
+      <w:pPr>
+        <w:pStyle w:val="Figura"/>
+      </w:pPr>
+      <w:r>
+        <mc:AlternateContent>
+          <mc:Choice Requires="wpc">
+            <w:drawing>
+              <wp:inline distT="0" distB="0" distL="0" distR="0" wp14:anchorId="72322172" wp14:editId="0839F94B">
+                <wp:extent cx="3907790" cy="1622807"/>
+                <wp:effectExtent l="0" t="0" r="0" b="0"/>
+                <wp:docPr id="14" name="Tela 14"/>
+                <wp:cNvGraphicFramePr>
+                  <a:graphicFrameLocks xmlns:a="http://schemas.openxmlformats.org/drawingml/2006/main"/>
+                </wp:cNvGraphicFramePr>
+                <a:graphic xmlns:a="http://schemas.openxmlformats.org/drawingml/2006/main">
+                  <a:graphicData uri="http://schemas.microsoft.com/office/word/2010/wordprocessingCanvas">
+                    <wpc:wpc>
+                      <wpc:bg/>
+                      <wpc:whole/>
+                      <pic:pic xmlns:pic="http://schemas.openxmlformats.org/drawingml/2006/picture">
+                        <pic:nvPicPr>
+                          <pic:cNvPr id="15" name="Imagem 15"/>
+                          <pic:cNvPicPr>
+                            <a:picLocks noChangeAspect="1"/>
+                          </pic:cNvPicPr>
+                        </pic:nvPicPr>
+                        <pic:blipFill>
+                          <a:blip r:embed="rId18"/>
+                          <a:stretch>
+                            <a:fillRect/>
+                          </a:stretch>
+                        </pic:blipFill>
+                        <pic:spPr>
+                          <a:xfrm>
+                            <a:off x="0" y="0"/>
+                            <a:ext cx="2226560" cy="1622425"/>
+                          </a:xfrm>
+                          <a:prstGeom prst="rect">
+                            <a:avLst/>
+                          </a:prstGeom>
+                        </pic:spPr>
+                      </pic:pic>
+                      <pic:pic xmlns:pic="http://schemas.openxmlformats.org/drawingml/2006/picture">
+                        <pic:nvPicPr>
+                          <pic:cNvPr id="16" name="Imagem 16"/>
+                          <pic:cNvPicPr>
+                            <a:picLocks noChangeAspect="1"/>
+                          </pic:cNvPicPr>
+                        </pic:nvPicPr>
+                        <pic:blipFill>
+                          <a:blip r:embed="rId19"/>
+                          <a:stretch>
+                            <a:fillRect/>
+                          </a:stretch>
+                        </pic:blipFill>
+                        <pic:spPr>
+                          <a:xfrm>
+                            <a:off x="2518912" y="329133"/>
+                            <a:ext cx="836763" cy="1111078"/>
+                          </a:xfrm>
+                          <a:prstGeom prst="rect">
+                            <a:avLst/>
+                          </a:prstGeom>
+                        </pic:spPr>
+                      </pic:pic>
+                    </wpc:wpc>
+                  </a:graphicData>
+                </a:graphic>
+              </wp:inline>
+            </w:drawing>
+          </mc:Choice>
+          <mc:Fallback>
+            <w:pict>
+              <v:group w14:anchorId="315647FD" id="Tela 14" o:spid="_x0000_s1026" editas="canvas" style="width:307.7pt;height:127.8pt;mso-position-horizontal-relative:char;mso-position-vertical-relative:line" coordsize="39077,16224" o:gfxdata="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">
+                <v:shape id="_x0000_s1027" type="#_x0000_t75" style="position:absolute;width:39077;height:16224;visibility:visible;mso-wrap-style:square">
+                  <v:fill o:detectmouseclick="t"/>
+                  <v:path o:connecttype="none"/>
+                </v:shape>
+                <v:shape id="Imagem 15" o:spid="_x0000_s1028" type="#_x0000_t75" style="position:absolute;width:22265;height:16224;visibility:visible;mso-wrap-style:square" o:gfxdata="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">
+                  <v:imagedata r:id="rId20" o:title=""/>
+                  <v:path arrowok="t"/>
+                </v:shape>
+                <v:shape id="Imagem 16" o:spid="_x0000_s1029" type="#_x0000_t75" style="position:absolute;left:25189;top:3291;width:8367;height:11111;visibility:visible;mso-wrap-style:square" o:gfxdata="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">
+                  <v:imagedata r:id="rId21" o:title=""/>
+                  <v:path arrowok="t"/>
+                </v:shape>
+                <w10:anchorlock/>
+              </v:group>
+            </w:pict>
+          </mc:Fallback>
+        </mc:AlternateContent>
+      </w:r>
+    </w:p>
+    <w:p>
+      <w:pPr>
+        <w:pStyle w:val="FontedeFigura-Tabela"/>
+      </w:pPr>
+      <w:r>
+        <w:t xml:space="preserve">Fonte: </w:t>
+      </w:r>
+      <w:r>
+        <w:rPr>
+          <w:highlight w:val="yellow"/>
+        </w:rPr>
+        <w:t>[REF Balanço]</w:t>
+      </w:r>
+      <w:r>
+        <w:t>.</w:t>
+      </w:r>
+    </w:p>
+    <w:p>
+      <w:pPr>
+        <w:pStyle w:val="Legenda"/>
+      </w:pPr>
+      <w:r>
+        <w:t xml:space="preserve">Figura </w:t>
+      </w:r>
+      <w:r>
+        <w:fldChar w:fldCharType="begin"/>
+      </w:r>
+      <w:r>
+        <w:instrText xml:space="preserve"> SEQ Figura \* ARABIC </w:instrText>
+      </w:r>
+      <w:r>
+        <w:fldChar w:fldCharType="separate"/>
+      </w:r>
+      <w:r>
+        <w:rPr>
+          <w:noProof/>
+        </w:rPr>
+        <w:t>2</w:t>
+      </w:r>
+      <w:r>
+        <w:rPr>
+          <w:noProof/>
+        </w:rPr>
+        <w:fldChar w:fldCharType="end"/>
+      </w:r>
+      <w:r>
+        <w:rPr>
+          <w:noProof/>
+        </w:rPr>
+        <w:t xml:space="preserve"> – </w:t>
+      </w:r>
+      <w:r>
+        <w:t xml:space="preserve">Consumo de energia </w:t>
+      </w:r>
+      <w:r>
+        <w:t>residencial</w:t>
+      </w:r>
+      <w:r>
+        <w:t xml:space="preserve"> brasileiro em 2014</w:t>
+      </w:r>
+      <w:r>
+        <w:rPr>
+          <w:noProof/>
+        </w:rPr>
+        <w:t>.</w:t>
+      </w:r>
+    </w:p>
+    <w:p>
+      <w:pPr>
+        <w:pStyle w:val="Figura"/>
+      </w:pPr>
+      <w:r>
+        <mc:AlternateContent>
+          <mc:Choice Requires="wpc">
+            <w:drawing>
+              <wp:inline distT="0" distB="0" distL="0" distR="0" wp14:anchorId="1427961E" wp14:editId="4DB6C85A">
+                <wp:extent cx="3907790" cy="1622807"/>
+                <wp:effectExtent l="0" t="0" r="0" b="0"/>
+                <wp:docPr id="19" name="Tela 19"/>
+                <wp:cNvGraphicFramePr>
+                  <a:graphicFrameLocks xmlns:a="http://schemas.openxmlformats.org/drawingml/2006/main"/>
+                </wp:cNvGraphicFramePr>
+                <a:graphic xmlns:a="http://schemas.openxmlformats.org/drawingml/2006/main">
+                  <a:graphicData uri="http://schemas.microsoft.com/office/word/2010/wordprocessingCanvas">
+                    <wpc:wpc>
+                      <wpc:bg/>
+                      <wpc:whole/>
+                      <pic:pic xmlns:pic="http://schemas.openxmlformats.org/drawingml/2006/picture">
+                        <pic:nvPicPr>
+                          <pic:cNvPr id="20" name="Imagem 20"/>
+                          <pic:cNvPicPr>
+                            <a:picLocks noChangeAspect="1"/>
+                          </pic:cNvPicPr>
+                        </pic:nvPicPr>
+                        <pic:blipFill>
+                          <a:blip r:embed="rId22"/>
+                          <a:stretch>
+                            <a:fillRect/>
+                          </a:stretch>
+                        </pic:blipFill>
+                        <pic:spPr>
+                          <a:xfrm>
+                            <a:off x="0" y="0"/>
+                            <a:ext cx="2066025" cy="1622425"/>
+                          </a:xfrm>
+                          <a:prstGeom prst="rect">
+                            <a:avLst/>
+                          </a:prstGeom>
+                        </pic:spPr>
+                      </pic:pic>
+                      <pic:pic xmlns:pic="http://schemas.openxmlformats.org/drawingml/2006/picture">
+                        <pic:nvPicPr>
+                          <pic:cNvPr id="21" name="Imagem 21"/>
+                          <pic:cNvPicPr>
+                            <a:picLocks noChangeAspect="1"/>
+                          </pic:cNvPicPr>
+                        </pic:nvPicPr>
+                        <pic:blipFill>
+                          <a:blip r:embed="rId23"/>
+                          <a:stretch>
+                            <a:fillRect/>
+                          </a:stretch>
+                        </pic:blipFill>
+                        <pic:spPr>
+                          <a:xfrm>
+                            <a:off x="2432649" y="241482"/>
+                            <a:ext cx="966159" cy="1073004"/>
+                          </a:xfrm>
+                          <a:prstGeom prst="rect">
+                            <a:avLst/>
+                          </a:prstGeom>
+                        </pic:spPr>
+                      </pic:pic>
+                    </wpc:wpc>
+                  </a:graphicData>
+                </a:graphic>
+              </wp:inline>
+            </w:drawing>
+          </mc:Choice>
+          <mc:Fallback>
+            <w:pict>
+              <v:group w14:anchorId="783C771C" id="Tela 19" o:spid="_x0000_s1026" editas="canvas" style="width:307.7pt;height:127.8pt;mso-position-horizontal-relative:char;mso-position-vertical-relative:line" coordsize="39077,16224" o:gfxdata="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&#1